<commit_message>
Proposed Table Of Contents, Added Introduction, Minor changes to the theory
</commit_message>
<xml_diff>
--- a/unity_editor_tools_development.docx
+++ b/unity_editor_tools_development.docx
@@ -1,6 +1,6 @@
 
 <file path=word/document.xml><?xml version="1.0" encoding="utf-8"?>
-<w:document xmlns:wpc="http://schemas.microsoft.com/office/word/2010/wordprocessingCanvas" xmlns:mc="http://schemas.openxmlformats.org/markup-compatibility/2006" xmlns:o="urn:schemas-microsoft-com:office:office" xmlns:r="http://schemas.openxmlformats.org/officeDocument/2006/relationships" xmlns:m="http://schemas.openxmlformats.org/officeDocument/2006/math" xmlns:v="urn:schemas-microsoft-com:vml" xmlns:wp14="http://schemas.microsoft.com/office/word/2010/wordprocessingDrawing" xmlns:wp="http://schemas.openxmlformats.org/drawingml/2006/wordprocessingDrawing" xmlns:w10="urn:schemas-microsoft-com:office:word" xmlns:w="http://schemas.openxmlformats.org/wordprocessingml/2006/main" xmlns:w14="http://schemas.microsoft.com/office/word/2010/wordml" xmlns:w15="http://schemas.microsoft.com/office/word/2012/wordml" xmlns:wpg="http://schemas.microsoft.com/office/word/2010/wordprocessingGroup" xmlns:wpi="http://schemas.microsoft.com/office/word/2010/wordprocessingInk" xmlns:wne="http://schemas.microsoft.com/office/word/2006/wordml" xmlns:wps="http://schemas.microsoft.com/office/word/2010/wordprocessingShape" mc:Ignorable="w14 w15 wp14">
+<w:document xmlns:wpc="http://schemas.microsoft.com/office/word/2010/wordprocessingCanvas" xmlns:cx="http://schemas.microsoft.com/office/drawing/2014/chartex" xmlns:cx1="http://schemas.microsoft.com/office/drawing/2015/9/8/chartex" xmlns:cx2="http://schemas.microsoft.com/office/drawing/2015/10/21/chartex" xmlns:mc="http://schemas.openxmlformats.org/markup-compatibility/2006" xmlns:o="urn:schemas-microsoft-com:office:office" xmlns:r="http://schemas.openxmlformats.org/officeDocument/2006/relationships" xmlns:m="http://schemas.openxmlformats.org/officeDocument/2006/math" xmlns:v="urn:schemas-microsoft-com:vml" xmlns:wp14="http://schemas.microsoft.com/office/word/2010/wordprocessingDrawing" xmlns:wp="http://schemas.openxmlformats.org/drawingml/2006/wordprocessingDrawing" xmlns:w10="urn:schemas-microsoft-com:office:word" xmlns:w="http://schemas.openxmlformats.org/wordprocessingml/2006/main" xmlns:w14="http://schemas.microsoft.com/office/word/2010/wordml" xmlns:w15="http://schemas.microsoft.com/office/word/2012/wordml" xmlns:w16se="http://schemas.microsoft.com/office/word/2015/wordml/symex" xmlns:wpg="http://schemas.microsoft.com/office/word/2010/wordprocessingGroup" xmlns:wpi="http://schemas.microsoft.com/office/word/2010/wordprocessingInk" xmlns:wne="http://schemas.microsoft.com/office/word/2006/wordml" xmlns:wps="http://schemas.microsoft.com/office/word/2010/wordprocessingShape" mc:Ignorable="w14 w15 w16se wp14">
   <w:body>
     <w:p/>
     <w:p>
@@ -13,7 +13,7 @@
       <w:r>
         <w:rPr>
           <w:noProof/>
-          <w:lang w:val="en-GB" w:eastAsia="en-GB"/>
+          <w:lang w:val="hu-HU" w:eastAsia="ja-JP"/>
         </w:rPr>
         <w:drawing>
           <wp:anchor distT="0" distB="0" distL="114300" distR="114300" simplePos="0" relativeHeight="251663360" behindDoc="0" locked="0" layoutInCell="1" allowOverlap="1">
@@ -193,7 +193,7 @@
       <w:r>
         <w:rPr>
           <w:noProof/>
-          <w:lang w:val="en-GB" w:eastAsia="en-GB"/>
+          <w:lang w:val="hu-HU" w:eastAsia="ja-JP"/>
         </w:rPr>
         <mc:AlternateContent>
           <mc:Choice Requires="wps">
@@ -593,7 +593,7 @@
       <w:r>
         <w:rPr>
           <w:noProof/>
-          <w:lang w:val="en-GB" w:eastAsia="en-GB"/>
+          <w:lang w:val="hu-HU" w:eastAsia="ja-JP"/>
         </w:rPr>
         <mc:AlternateContent>
           <mc:Choice Requires="wps">
@@ -802,10 +802,6 @@
           </mc:Choice>
           <mc:Fallback>
             <w:pict>
-              <v:shapetype id="_x0000_t202" coordsize="21600,21600" o:spt="202" path="m,l,21600r21600,l21600,xe">
-                <v:stroke joinstyle="miter"/>
-                <v:path gradientshapeok="t" o:connecttype="rect"/>
-              </v:shapetype>
               <v:shape id="Text Box 6" o:spid="_x0000_s1027" type="#_x0000_t202" style="position:absolute;left:0;text-align:left;margin-left:-5.65pt;margin-top:63.05pt;width:299.65pt;height:126pt;z-index:251661312;visibility:visible;mso-wrap-style:square;mso-width-percent:0;mso-height-percent:0;mso-wrap-distance-left:9pt;mso-wrap-distance-top:0;mso-wrap-distance-right:9pt;mso-wrap-distance-bottom:0;mso-position-horizontal:absolute;mso-position-horizontal-relative:text;mso-position-vertical:absolute;mso-position-vertical-relative:text;mso-width-percent:0;mso-height-percent:0;mso-width-relative:page;mso-height-relative:page;v-text-anchor:top" o:gfxdata="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" filled="f" stroked="f">
                 <v:textbox inset=",7.2pt,,7.2pt">
                   <w:txbxContent>
@@ -1166,8 +1162,6 @@
               </w:rPr>
               <w:t>Bachelor of Engineering</w:t>
             </w:r>
-            <w:bookmarkStart w:id="1" w:name="_GoBack"/>
-            <w:bookmarkEnd w:id="1"/>
           </w:p>
         </w:tc>
       </w:tr>
@@ -1312,7 +1306,13 @@
               <w:rPr>
                 <w:lang w:val="en-GB"/>
               </w:rPr>
-              <w:t>First name Last name, Title (for example: Project Manager)</w:t>
+              <w:t>Juho Iso-Markku</w:t>
+            </w:r>
+            <w:r>
+              <w:rPr>
+                <w:lang w:val="en-GB"/>
+              </w:rPr>
+              <w:t>, Title (for example: Project Manager)</w:t>
             </w:r>
           </w:p>
           <w:p>
@@ -1326,7 +1326,13 @@
               <w:rPr>
                 <w:lang w:val="en-GB"/>
               </w:rPr>
-              <w:t>First name Last name, Title (for example: Principal Lecturer)</w:t>
+              <w:t>Antti Laiho</w:t>
+            </w:r>
+            <w:r>
+              <w:rPr>
+                <w:lang w:val="en-GB"/>
+              </w:rPr>
+              <w:t>, Title (for example: Principal Lecturer)</w:t>
             </w:r>
           </w:p>
         </w:tc>
@@ -1677,7 +1683,7 @@
         </w:tabs>
         <w:rPr>
           <w:rFonts w:eastAsiaTheme="minorEastAsia" w:cstheme="minorBidi"/>
-          <w:lang w:eastAsia="en-GB"/>
+          <w:lang w:val="hu-HU" w:eastAsia="ja-JP"/>
         </w:rPr>
       </w:pPr>
       <w:r>
@@ -1701,7 +1707,7 @@
         </w:rPr>
         <w:fldChar w:fldCharType="separate"/>
       </w:r>
-      <w:hyperlink w:anchor="_Toc444633004" w:history="1">
+      <w:hyperlink w:anchor="_Toc454980548" w:history="1">
         <w:r>
           <w:rPr>
             <w:rStyle w:val="Hyperlink"/>
@@ -1711,7 +1717,7 @@
         <w:r>
           <w:rPr>
             <w:rFonts w:eastAsiaTheme="minorEastAsia" w:cstheme="minorBidi"/>
-            <w:lang w:eastAsia="en-GB"/>
+            <w:lang w:val="hu-HU" w:eastAsia="ja-JP"/>
           </w:rPr>
           <w:tab/>
         </w:r>
@@ -1737,7 +1743,7 @@
           <w:rPr>
             <w:webHidden/>
           </w:rPr>
-          <w:instrText xml:space="preserve"> PAGEREF _Toc444633004 \h </w:instrText>
+          <w:instrText xml:space="preserve"> PAGEREF _Toc454980548 \h </w:instrText>
         </w:r>
         <w:r>
           <w:rPr>
@@ -1772,10 +1778,10 @@
         </w:tabs>
         <w:rPr>
           <w:rFonts w:eastAsiaTheme="minorEastAsia" w:cstheme="minorBidi"/>
-          <w:lang w:eastAsia="en-GB"/>
-        </w:rPr>
-      </w:pPr>
-      <w:hyperlink w:anchor="_Toc444633005" w:history="1">
+          <w:lang w:val="hu-HU" w:eastAsia="ja-JP"/>
+        </w:rPr>
+      </w:pPr>
+      <w:hyperlink w:anchor="_Toc454980549" w:history="1">
         <w:r>
           <w:rPr>
             <w:rStyle w:val="Hyperlink"/>
@@ -1785,7 +1791,7 @@
         <w:r>
           <w:rPr>
             <w:rFonts w:eastAsiaTheme="minorEastAsia" w:cstheme="minorBidi"/>
-            <w:lang w:eastAsia="en-GB"/>
+            <w:lang w:val="hu-HU" w:eastAsia="ja-JP"/>
           </w:rPr>
           <w:tab/>
         </w:r>
@@ -1793,7 +1799,7 @@
           <w:rPr>
             <w:rStyle w:val="Hyperlink"/>
           </w:rPr>
-          <w:t>Unity Editor</w:t>
+          <w:t>Theoretical Background</w:t>
         </w:r>
         <w:r>
           <w:rPr>
@@ -1811,7 +1817,7 @@
           <w:rPr>
             <w:webHidden/>
           </w:rPr>
-          <w:instrText xml:space="preserve"> PAGEREF _Toc444633005 \h </w:instrText>
+          <w:instrText xml:space="preserve"> PAGEREF _Toc454980549 \h </w:instrText>
         </w:r>
         <w:r>
           <w:rPr>
@@ -1844,10 +1850,10 @@
         <w:rPr>
           <w:rFonts w:eastAsiaTheme="minorEastAsia" w:cstheme="minorBidi"/>
           <w:noProof/>
-          <w:lang w:eastAsia="en-GB"/>
-        </w:rPr>
-      </w:pPr>
-      <w:hyperlink w:anchor="_Toc444633006" w:history="1">
+          <w:lang w:val="hu-HU" w:eastAsia="ja-JP"/>
+        </w:rPr>
+      </w:pPr>
+      <w:hyperlink w:anchor="_Toc454980550" w:history="1">
         <w:r>
           <w:rPr>
             <w:rStyle w:val="Hyperlink"/>
@@ -1859,7 +1865,7 @@
           <w:rPr>
             <w:rFonts w:eastAsiaTheme="minorEastAsia" w:cstheme="minorBidi"/>
             <w:noProof/>
-            <w:lang w:eastAsia="en-GB"/>
+            <w:lang w:val="hu-HU" w:eastAsia="ja-JP"/>
           </w:rPr>
           <w:tab/>
         </w:r>
@@ -1868,7 +1874,7 @@
             <w:rStyle w:val="Hyperlink"/>
             <w:noProof/>
           </w:rPr>
-          <w:t>Unity</w:t>
+          <w:t>Unity Engine</w:t>
         </w:r>
         <w:r>
           <w:rPr>
@@ -1889,7 +1895,7 @@
             <w:noProof/>
             <w:webHidden/>
           </w:rPr>
-          <w:instrText xml:space="preserve"> PAGEREF _Toc444633006 \h </w:instrText>
+          <w:instrText xml:space="preserve"> PAGEREF _Toc454980550 \h </w:instrText>
         </w:r>
         <w:r>
           <w:rPr>
@@ -1926,10 +1932,10 @@
         <w:rPr>
           <w:rFonts w:eastAsiaTheme="minorEastAsia" w:cstheme="minorBidi"/>
           <w:noProof/>
-          <w:lang w:eastAsia="en-GB"/>
-        </w:rPr>
-      </w:pPr>
-      <w:hyperlink w:anchor="_Toc444633007" w:history="1">
+          <w:lang w:val="hu-HU" w:eastAsia="ja-JP"/>
+        </w:rPr>
+      </w:pPr>
+      <w:hyperlink w:anchor="_Toc454980551" w:history="1">
         <w:r>
           <w:rPr>
             <w:rStyle w:val="Hyperlink"/>
@@ -1941,7 +1947,7 @@
           <w:rPr>
             <w:rFonts w:eastAsiaTheme="minorEastAsia" w:cstheme="minorBidi"/>
             <w:noProof/>
-            <w:lang w:eastAsia="en-GB"/>
+            <w:lang w:val="hu-HU" w:eastAsia="ja-JP"/>
           </w:rPr>
           <w:tab/>
         </w:r>
@@ -1950,7 +1956,7 @@
             <w:rStyle w:val="Hyperlink"/>
             <w:noProof/>
           </w:rPr>
-          <w:t>Unity Editor GUI</w:t>
+          <w:t>Unity Editor</w:t>
         </w:r>
         <w:r>
           <w:rPr>
@@ -1971,7 +1977,7 @@
             <w:noProof/>
             <w:webHidden/>
           </w:rPr>
-          <w:instrText xml:space="preserve"> PAGEREF _Toc444633007 \h </w:instrText>
+          <w:instrText xml:space="preserve"> PAGEREF _Toc454980551 \h </w:instrText>
         </w:r>
         <w:r>
           <w:rPr>
@@ -1991,7 +1997,7 @@
             <w:noProof/>
             <w:webHidden/>
           </w:rPr>
-          <w:t>1</w:t>
+          <w:t>2</w:t>
         </w:r>
         <w:r>
           <w:rPr>
@@ -2008,10 +2014,10 @@
         <w:rPr>
           <w:rFonts w:eastAsiaTheme="minorEastAsia" w:cstheme="minorBidi"/>
           <w:noProof/>
-          <w:lang w:val="en-GB" w:eastAsia="en-GB"/>
-        </w:rPr>
-      </w:pPr>
-      <w:hyperlink w:anchor="_Toc444633008" w:history="1">
+          <w:lang w:val="hu-HU" w:eastAsia="ja-JP"/>
+        </w:rPr>
+      </w:pPr>
+      <w:hyperlink w:anchor="_Toc454980552" w:history="1">
         <w:r>
           <w:rPr>
             <w:rStyle w:val="Hyperlink"/>
@@ -2023,7 +2029,7 @@
           <w:rPr>
             <w:rFonts w:eastAsiaTheme="minorEastAsia" w:cstheme="minorBidi"/>
             <w:noProof/>
-            <w:lang w:val="en-GB" w:eastAsia="en-GB"/>
+            <w:lang w:val="hu-HU" w:eastAsia="ja-JP"/>
           </w:rPr>
           <w:tab/>
         </w:r>
@@ -2032,7 +2038,7 @@
             <w:rStyle w:val="Hyperlink"/>
             <w:noProof/>
           </w:rPr>
-          <w:t>Hierarchy</w:t>
+          <w:t>The Editor in General</w:t>
         </w:r>
         <w:r>
           <w:rPr>
@@ -2053,7 +2059,7 @@
             <w:noProof/>
             <w:webHidden/>
           </w:rPr>
-          <w:instrText xml:space="preserve"> PAGEREF _Toc444633008 \h </w:instrText>
+          <w:instrText xml:space="preserve"> PAGEREF _Toc454980552 \h </w:instrText>
         </w:r>
         <w:r>
           <w:rPr>
@@ -2090,10 +2096,10 @@
         <w:rPr>
           <w:rFonts w:eastAsiaTheme="minorEastAsia" w:cstheme="minorBidi"/>
           <w:noProof/>
-          <w:lang w:val="en-GB" w:eastAsia="en-GB"/>
-        </w:rPr>
-      </w:pPr>
-      <w:hyperlink w:anchor="_Toc444633009" w:history="1">
+          <w:lang w:val="hu-HU" w:eastAsia="ja-JP"/>
+        </w:rPr>
+      </w:pPr>
+      <w:hyperlink w:anchor="_Toc454980553" w:history="1">
         <w:r>
           <w:rPr>
             <w:rStyle w:val="Hyperlink"/>
@@ -2105,7 +2111,7 @@
           <w:rPr>
             <w:rFonts w:eastAsiaTheme="minorEastAsia" w:cstheme="minorBidi"/>
             <w:noProof/>
-            <w:lang w:val="en-GB" w:eastAsia="en-GB"/>
+            <w:lang w:val="hu-HU" w:eastAsia="ja-JP"/>
           </w:rPr>
           <w:tab/>
         </w:r>
@@ -2114,7 +2120,7 @@
             <w:rStyle w:val="Hyperlink"/>
             <w:noProof/>
           </w:rPr>
-          <w:t>Project Panel</w:t>
+          <w:t>Scene View</w:t>
         </w:r>
         <w:r>
           <w:rPr>
@@ -2135,7 +2141,7 @@
             <w:noProof/>
             <w:webHidden/>
           </w:rPr>
-          <w:instrText xml:space="preserve"> PAGEREF _Toc444633009 \h </w:instrText>
+          <w:instrText xml:space="preserve"> PAGEREF _Toc454980553 \h </w:instrText>
         </w:r>
         <w:r>
           <w:rPr>
@@ -2172,10 +2178,10 @@
         <w:rPr>
           <w:rFonts w:eastAsiaTheme="minorEastAsia" w:cstheme="minorBidi"/>
           <w:noProof/>
-          <w:lang w:val="en-GB" w:eastAsia="en-GB"/>
-        </w:rPr>
-      </w:pPr>
-      <w:hyperlink w:anchor="_Toc444633010" w:history="1">
+          <w:lang w:val="hu-HU" w:eastAsia="ja-JP"/>
+        </w:rPr>
+      </w:pPr>
+      <w:hyperlink w:anchor="_Toc454980554" w:history="1">
         <w:r>
           <w:rPr>
             <w:rStyle w:val="Hyperlink"/>
@@ -2187,7 +2193,7 @@
           <w:rPr>
             <w:rFonts w:eastAsiaTheme="minorEastAsia" w:cstheme="minorBidi"/>
             <w:noProof/>
-            <w:lang w:val="en-GB" w:eastAsia="en-GB"/>
+            <w:lang w:val="hu-HU" w:eastAsia="ja-JP"/>
           </w:rPr>
           <w:tab/>
         </w:r>
@@ -2196,7 +2202,7 @@
             <w:rStyle w:val="Hyperlink"/>
             <w:noProof/>
           </w:rPr>
-          <w:t>Inspector</w:t>
+          <w:t>Game View</w:t>
         </w:r>
         <w:r>
           <w:rPr>
@@ -2217,7 +2223,7 @@
             <w:noProof/>
             <w:webHidden/>
           </w:rPr>
-          <w:instrText xml:space="preserve"> PAGEREF _Toc444633010 \h </w:instrText>
+          <w:instrText xml:space="preserve"> PAGEREF _Toc454980554 \h </w:instrText>
         </w:r>
         <w:r>
           <w:rPr>
@@ -2237,7 +2243,7 @@
             <w:noProof/>
             <w:webHidden/>
           </w:rPr>
-          <w:t>3</w:t>
+          <w:t>2</w:t>
         </w:r>
         <w:r>
           <w:rPr>
@@ -2254,10 +2260,10 @@
         <w:rPr>
           <w:rFonts w:eastAsiaTheme="minorEastAsia" w:cstheme="minorBidi"/>
           <w:noProof/>
-          <w:lang w:val="en-GB" w:eastAsia="en-GB"/>
-        </w:rPr>
-      </w:pPr>
-      <w:hyperlink w:anchor="_Toc444633011" w:history="1">
+          <w:lang w:val="hu-HU" w:eastAsia="ja-JP"/>
+        </w:rPr>
+      </w:pPr>
+      <w:hyperlink w:anchor="_Toc454980555" w:history="1">
         <w:r>
           <w:rPr>
             <w:rStyle w:val="Hyperlink"/>
@@ -2269,7 +2275,7 @@
           <w:rPr>
             <w:rFonts w:eastAsiaTheme="minorEastAsia" w:cstheme="minorBidi"/>
             <w:noProof/>
-            <w:lang w:val="en-GB" w:eastAsia="en-GB"/>
+            <w:lang w:val="hu-HU" w:eastAsia="ja-JP"/>
           </w:rPr>
           <w:tab/>
         </w:r>
@@ -2278,7 +2284,7 @@
             <w:rStyle w:val="Hyperlink"/>
             <w:noProof/>
           </w:rPr>
-          <w:t>Toolbar</w:t>
+          <w:t>Hierarchy</w:t>
         </w:r>
         <w:r>
           <w:rPr>
@@ -2299,7 +2305,7 @@
             <w:noProof/>
             <w:webHidden/>
           </w:rPr>
-          <w:instrText xml:space="preserve"> PAGEREF _Toc444633011 \h </w:instrText>
+          <w:instrText xml:space="preserve"> PAGEREF _Toc454980555 \h </w:instrText>
         </w:r>
         <w:r>
           <w:rPr>
@@ -2319,7 +2325,7 @@
             <w:noProof/>
             <w:webHidden/>
           </w:rPr>
-          <w:t>3</w:t>
+          <w:t>2</w:t>
         </w:r>
         <w:r>
           <w:rPr>
@@ -2332,26 +2338,272 @@
     </w:p>
     <w:p>
       <w:pPr>
-        <w:pStyle w:val="TOC2"/>
+        <w:pStyle w:val="TOC3"/>
         <w:rPr>
           <w:rFonts w:eastAsiaTheme="minorEastAsia" w:cstheme="minorBidi"/>
           <w:noProof/>
-          <w:lang w:eastAsia="en-GB"/>
-        </w:rPr>
-      </w:pPr>
-      <w:hyperlink w:anchor="_Toc444633012" w:history="1">
+          <w:lang w:val="hu-HU" w:eastAsia="ja-JP"/>
+        </w:rPr>
+      </w:pPr>
+      <w:hyperlink w:anchor="_Toc454980556" w:history="1">
         <w:r>
           <w:rPr>
             <w:rStyle w:val="Hyperlink"/>
             <w:noProof/>
           </w:rPr>
+          <w:t>2.2.5</w:t>
+        </w:r>
+        <w:r>
+          <w:rPr>
+            <w:rFonts w:eastAsiaTheme="minorEastAsia" w:cstheme="minorBidi"/>
+            <w:noProof/>
+            <w:lang w:val="hu-HU" w:eastAsia="ja-JP"/>
+          </w:rPr>
+          <w:tab/>
+        </w:r>
+        <w:r>
+          <w:rPr>
+            <w:rStyle w:val="Hyperlink"/>
+            <w:noProof/>
+          </w:rPr>
+          <w:t>Project Panel</w:t>
+        </w:r>
+        <w:r>
+          <w:rPr>
+            <w:noProof/>
+            <w:webHidden/>
+          </w:rPr>
+          <w:tab/>
+        </w:r>
+        <w:r>
+          <w:rPr>
+            <w:noProof/>
+            <w:webHidden/>
+          </w:rPr>
+          <w:fldChar w:fldCharType="begin"/>
+        </w:r>
+        <w:r>
+          <w:rPr>
+            <w:noProof/>
+            <w:webHidden/>
+          </w:rPr>
+          <w:instrText xml:space="preserve"> PAGEREF _Toc454980556 \h </w:instrText>
+        </w:r>
+        <w:r>
+          <w:rPr>
+            <w:noProof/>
+            <w:webHidden/>
+          </w:rPr>
+        </w:r>
+        <w:r>
+          <w:rPr>
+            <w:noProof/>
+            <w:webHidden/>
+          </w:rPr>
+          <w:fldChar w:fldCharType="separate"/>
+        </w:r>
+        <w:r>
+          <w:rPr>
+            <w:noProof/>
+            <w:webHidden/>
+          </w:rPr>
+          <w:t>3</w:t>
+        </w:r>
+        <w:r>
+          <w:rPr>
+            <w:noProof/>
+            <w:webHidden/>
+          </w:rPr>
+          <w:fldChar w:fldCharType="end"/>
+        </w:r>
+      </w:hyperlink>
+    </w:p>
+    <w:p>
+      <w:pPr>
+        <w:pStyle w:val="TOC3"/>
+        <w:rPr>
+          <w:rFonts w:eastAsiaTheme="minorEastAsia" w:cstheme="minorBidi"/>
+          <w:noProof/>
+          <w:lang w:val="hu-HU" w:eastAsia="ja-JP"/>
+        </w:rPr>
+      </w:pPr>
+      <w:hyperlink w:anchor="_Toc454980557" w:history="1">
+        <w:r>
+          <w:rPr>
+            <w:rStyle w:val="Hyperlink"/>
+            <w:noProof/>
+          </w:rPr>
+          <w:t>2.2.6</w:t>
+        </w:r>
+        <w:r>
+          <w:rPr>
+            <w:rFonts w:eastAsiaTheme="minorEastAsia" w:cstheme="minorBidi"/>
+            <w:noProof/>
+            <w:lang w:val="hu-HU" w:eastAsia="ja-JP"/>
+          </w:rPr>
+          <w:tab/>
+        </w:r>
+        <w:r>
+          <w:rPr>
+            <w:rStyle w:val="Hyperlink"/>
+            <w:noProof/>
+          </w:rPr>
+          <w:t>Inspector</w:t>
+        </w:r>
+        <w:r>
+          <w:rPr>
+            <w:noProof/>
+            <w:webHidden/>
+          </w:rPr>
+          <w:tab/>
+        </w:r>
+        <w:r>
+          <w:rPr>
+            <w:noProof/>
+            <w:webHidden/>
+          </w:rPr>
+          <w:fldChar w:fldCharType="begin"/>
+        </w:r>
+        <w:r>
+          <w:rPr>
+            <w:noProof/>
+            <w:webHidden/>
+          </w:rPr>
+          <w:instrText xml:space="preserve"> PAGEREF _Toc454980557 \h </w:instrText>
+        </w:r>
+        <w:r>
+          <w:rPr>
+            <w:noProof/>
+            <w:webHidden/>
+          </w:rPr>
+        </w:r>
+        <w:r>
+          <w:rPr>
+            <w:noProof/>
+            <w:webHidden/>
+          </w:rPr>
+          <w:fldChar w:fldCharType="separate"/>
+        </w:r>
+        <w:r>
+          <w:rPr>
+            <w:noProof/>
+            <w:webHidden/>
+          </w:rPr>
+          <w:t>3</w:t>
+        </w:r>
+        <w:r>
+          <w:rPr>
+            <w:noProof/>
+            <w:webHidden/>
+          </w:rPr>
+          <w:fldChar w:fldCharType="end"/>
+        </w:r>
+      </w:hyperlink>
+    </w:p>
+    <w:p>
+      <w:pPr>
+        <w:pStyle w:val="TOC3"/>
+        <w:rPr>
+          <w:rFonts w:eastAsiaTheme="minorEastAsia" w:cstheme="minorBidi"/>
+          <w:noProof/>
+          <w:lang w:val="hu-HU" w:eastAsia="ja-JP"/>
+        </w:rPr>
+      </w:pPr>
+      <w:hyperlink w:anchor="_Toc454980558" w:history="1">
+        <w:r>
+          <w:rPr>
+            <w:rStyle w:val="Hyperlink"/>
+            <w:noProof/>
+          </w:rPr>
+          <w:t>2.2.7</w:t>
+        </w:r>
+        <w:r>
+          <w:rPr>
+            <w:rFonts w:eastAsiaTheme="minorEastAsia" w:cstheme="minorBidi"/>
+            <w:noProof/>
+            <w:lang w:val="hu-HU" w:eastAsia="ja-JP"/>
+          </w:rPr>
+          <w:tab/>
+        </w:r>
+        <w:r>
+          <w:rPr>
+            <w:rStyle w:val="Hyperlink"/>
+            <w:noProof/>
+          </w:rPr>
+          <w:t>Toolbar</w:t>
+        </w:r>
+        <w:r>
+          <w:rPr>
+            <w:noProof/>
+            <w:webHidden/>
+          </w:rPr>
+          <w:tab/>
+        </w:r>
+        <w:r>
+          <w:rPr>
+            <w:noProof/>
+            <w:webHidden/>
+          </w:rPr>
+          <w:fldChar w:fldCharType="begin"/>
+        </w:r>
+        <w:r>
+          <w:rPr>
+            <w:noProof/>
+            <w:webHidden/>
+          </w:rPr>
+          <w:instrText xml:space="preserve"> PAGEREF _Toc454980558 \h </w:instrText>
+        </w:r>
+        <w:r>
+          <w:rPr>
+            <w:noProof/>
+            <w:webHidden/>
+          </w:rPr>
+        </w:r>
+        <w:r>
+          <w:rPr>
+            <w:noProof/>
+            <w:webHidden/>
+          </w:rPr>
+          <w:fldChar w:fldCharType="separate"/>
+        </w:r>
+        <w:r>
+          <w:rPr>
+            <w:noProof/>
+            <w:webHidden/>
+          </w:rPr>
+          <w:t>3</w:t>
+        </w:r>
+        <w:r>
+          <w:rPr>
+            <w:noProof/>
+            <w:webHidden/>
+          </w:rPr>
+          <w:fldChar w:fldCharType="end"/>
+        </w:r>
+      </w:hyperlink>
+    </w:p>
+    <w:p>
+      <w:pPr>
+        <w:pStyle w:val="TOC2"/>
+        <w:rPr>
+          <w:rFonts w:eastAsiaTheme="minorEastAsia" w:cstheme="minorBidi"/>
+          <w:noProof/>
+          <w:lang w:val="hu-HU" w:eastAsia="ja-JP"/>
+        </w:rPr>
+      </w:pPr>
+      <w:hyperlink w:anchor="_Toc454980559" w:history="1">
+        <w:r>
+          <w:rPr>
+            <w:rStyle w:val="Hyperlink"/>
+            <w:noProof/>
+          </w:rPr>
           <w:t>2.3</w:t>
         </w:r>
         <w:r>
           <w:rPr>
             <w:rFonts w:eastAsiaTheme="minorEastAsia" w:cstheme="minorBidi"/>
             <w:noProof/>
-            <w:lang w:eastAsia="en-GB"/>
+            <w:lang w:val="hu-HU" w:eastAsia="ja-JP"/>
           </w:rPr>
           <w:tab/>
         </w:r>
@@ -2360,7 +2612,7 @@
             <w:rStyle w:val="Hyperlink"/>
             <w:noProof/>
           </w:rPr>
-          <w:t>Editor Scripting</w:t>
+          <w:t>Unity Editor Scripting</w:t>
         </w:r>
         <w:r>
           <w:rPr>
@@ -2381,7 +2633,7 @@
             <w:noProof/>
             <w:webHidden/>
           </w:rPr>
-          <w:instrText xml:space="preserve"> PAGEREF _Toc444633012 \h </w:instrText>
+          <w:instrText xml:space="preserve"> PAGEREF _Toc454980559 \h </w:instrText>
         </w:r>
         <w:r>
           <w:rPr>
@@ -2415,16 +2667,894 @@
     <w:p>
       <w:pPr>
         <w:pStyle w:val="TOC1"/>
+        <w:tabs>
+          <w:tab w:val="left" w:pos="397"/>
+        </w:tabs>
         <w:rPr>
           <w:rFonts w:eastAsiaTheme="minorEastAsia" w:cstheme="minorBidi"/>
-          <w:lang w:eastAsia="en-GB"/>
-        </w:rPr>
-      </w:pPr>
-      <w:hyperlink w:anchor="_Toc444633013" w:history="1">
+          <w:lang w:val="hu-HU" w:eastAsia="ja-JP"/>
+        </w:rPr>
+      </w:pPr>
+      <w:hyperlink w:anchor="_Toc454980560" w:history="1">
         <w:r>
           <w:rPr>
             <w:rStyle w:val="Hyperlink"/>
           </w:rPr>
+          <w:t>3</w:t>
+        </w:r>
+        <w:r>
+          <w:rPr>
+            <w:rFonts w:eastAsiaTheme="minorEastAsia" w:cstheme="minorBidi"/>
+            <w:lang w:val="hu-HU" w:eastAsia="ja-JP"/>
+          </w:rPr>
+          <w:tab/>
+        </w:r>
+        <w:r>
+          <w:rPr>
+            <w:rStyle w:val="Hyperlink"/>
+          </w:rPr>
+          <w:t>The Avatar Content Editor</w:t>
+        </w:r>
+        <w:r>
+          <w:rPr>
+            <w:webHidden/>
+          </w:rPr>
+          <w:tab/>
+        </w:r>
+        <w:r>
+          <w:rPr>
+            <w:webHidden/>
+          </w:rPr>
+          <w:fldChar w:fldCharType="begin"/>
+        </w:r>
+        <w:r>
+          <w:rPr>
+            <w:webHidden/>
+          </w:rPr>
+          <w:instrText xml:space="preserve"> PAGEREF _Toc454980560 \h </w:instrText>
+        </w:r>
+        <w:r>
+          <w:rPr>
+            <w:webHidden/>
+          </w:rPr>
+        </w:r>
+        <w:r>
+          <w:rPr>
+            <w:webHidden/>
+          </w:rPr>
+          <w:fldChar w:fldCharType="separate"/>
+        </w:r>
+        <w:r>
+          <w:rPr>
+            <w:webHidden/>
+          </w:rPr>
+          <w:t>5</w:t>
+        </w:r>
+        <w:r>
+          <w:rPr>
+            <w:webHidden/>
+          </w:rPr>
+          <w:fldChar w:fldCharType="end"/>
+        </w:r>
+      </w:hyperlink>
+    </w:p>
+    <w:p>
+      <w:pPr>
+        <w:pStyle w:val="TOC2"/>
+        <w:rPr>
+          <w:rFonts w:eastAsiaTheme="minorEastAsia" w:cstheme="minorBidi"/>
+          <w:noProof/>
+          <w:lang w:val="hu-HU" w:eastAsia="ja-JP"/>
+        </w:rPr>
+      </w:pPr>
+      <w:hyperlink w:anchor="_Toc454980561" w:history="1">
+        <w:r>
+          <w:rPr>
+            <w:rStyle w:val="Hyperlink"/>
+            <w:noProof/>
+          </w:rPr>
+          <w:t>3.1</w:t>
+        </w:r>
+        <w:r>
+          <w:rPr>
+            <w:rFonts w:eastAsiaTheme="minorEastAsia" w:cstheme="minorBidi"/>
+            <w:noProof/>
+            <w:lang w:val="hu-HU" w:eastAsia="ja-JP"/>
+          </w:rPr>
+          <w:tab/>
+        </w:r>
+        <w:r>
+          <w:rPr>
+            <w:rStyle w:val="Hyperlink"/>
+            <w:noProof/>
+          </w:rPr>
+          <w:t>Functionality</w:t>
+        </w:r>
+        <w:r>
+          <w:rPr>
+            <w:noProof/>
+            <w:webHidden/>
+          </w:rPr>
+          <w:tab/>
+        </w:r>
+        <w:r>
+          <w:rPr>
+            <w:noProof/>
+            <w:webHidden/>
+          </w:rPr>
+          <w:fldChar w:fldCharType="begin"/>
+        </w:r>
+        <w:r>
+          <w:rPr>
+            <w:noProof/>
+            <w:webHidden/>
+          </w:rPr>
+          <w:instrText xml:space="preserve"> PAGEREF _Toc454980561 \h </w:instrText>
+        </w:r>
+        <w:r>
+          <w:rPr>
+            <w:noProof/>
+            <w:webHidden/>
+          </w:rPr>
+        </w:r>
+        <w:r>
+          <w:rPr>
+            <w:noProof/>
+            <w:webHidden/>
+          </w:rPr>
+          <w:fldChar w:fldCharType="separate"/>
+        </w:r>
+        <w:r>
+          <w:rPr>
+            <w:noProof/>
+            <w:webHidden/>
+          </w:rPr>
+          <w:t>5</w:t>
+        </w:r>
+        <w:r>
+          <w:rPr>
+            <w:noProof/>
+            <w:webHidden/>
+          </w:rPr>
+          <w:fldChar w:fldCharType="end"/>
+        </w:r>
+      </w:hyperlink>
+    </w:p>
+    <w:p>
+      <w:pPr>
+        <w:pStyle w:val="TOC2"/>
+        <w:rPr>
+          <w:rFonts w:eastAsiaTheme="minorEastAsia" w:cstheme="minorBidi"/>
+          <w:noProof/>
+          <w:lang w:val="hu-HU" w:eastAsia="ja-JP"/>
+        </w:rPr>
+      </w:pPr>
+      <w:hyperlink w:anchor="_Toc454980562" w:history="1">
+        <w:r>
+          <w:rPr>
+            <w:rStyle w:val="Hyperlink"/>
+            <w:noProof/>
+          </w:rPr>
+          <w:t>3.2</w:t>
+        </w:r>
+        <w:r>
+          <w:rPr>
+            <w:rFonts w:eastAsiaTheme="minorEastAsia" w:cstheme="minorBidi"/>
+            <w:noProof/>
+            <w:lang w:val="hu-HU" w:eastAsia="ja-JP"/>
+          </w:rPr>
+          <w:tab/>
+        </w:r>
+        <w:r>
+          <w:rPr>
+            <w:rStyle w:val="Hyperlink"/>
+            <w:noProof/>
+          </w:rPr>
+          <w:t>Items and Products</w:t>
+        </w:r>
+        <w:r>
+          <w:rPr>
+            <w:noProof/>
+            <w:webHidden/>
+          </w:rPr>
+          <w:tab/>
+        </w:r>
+        <w:r>
+          <w:rPr>
+            <w:noProof/>
+            <w:webHidden/>
+          </w:rPr>
+          <w:fldChar w:fldCharType="begin"/>
+        </w:r>
+        <w:r>
+          <w:rPr>
+            <w:noProof/>
+            <w:webHidden/>
+          </w:rPr>
+          <w:instrText xml:space="preserve"> PAGEREF _Toc454980562 \h </w:instrText>
+        </w:r>
+        <w:r>
+          <w:rPr>
+            <w:noProof/>
+            <w:webHidden/>
+          </w:rPr>
+        </w:r>
+        <w:r>
+          <w:rPr>
+            <w:noProof/>
+            <w:webHidden/>
+          </w:rPr>
+          <w:fldChar w:fldCharType="separate"/>
+        </w:r>
+        <w:r>
+          <w:rPr>
+            <w:noProof/>
+            <w:webHidden/>
+          </w:rPr>
+          <w:t>5</w:t>
+        </w:r>
+        <w:r>
+          <w:rPr>
+            <w:noProof/>
+            <w:webHidden/>
+          </w:rPr>
+          <w:fldChar w:fldCharType="end"/>
+        </w:r>
+      </w:hyperlink>
+    </w:p>
+    <w:p>
+      <w:pPr>
+        <w:pStyle w:val="TOC2"/>
+        <w:rPr>
+          <w:rFonts w:eastAsiaTheme="minorEastAsia" w:cstheme="minorBidi"/>
+          <w:noProof/>
+          <w:lang w:val="hu-HU" w:eastAsia="ja-JP"/>
+        </w:rPr>
+      </w:pPr>
+      <w:hyperlink w:anchor="_Toc454980563" w:history="1">
+        <w:r>
+          <w:rPr>
+            <w:rStyle w:val="Hyperlink"/>
+            <w:noProof/>
+          </w:rPr>
+          <w:t>3.3</w:t>
+        </w:r>
+        <w:r>
+          <w:rPr>
+            <w:rFonts w:eastAsiaTheme="minorEastAsia" w:cstheme="minorBidi"/>
+            <w:noProof/>
+            <w:lang w:val="hu-HU" w:eastAsia="ja-JP"/>
+          </w:rPr>
+          <w:tab/>
+        </w:r>
+        <w:r>
+          <w:rPr>
+            <w:rStyle w:val="Hyperlink"/>
+            <w:noProof/>
+          </w:rPr>
+          <w:t>Components</w:t>
+        </w:r>
+        <w:r>
+          <w:rPr>
+            <w:noProof/>
+            <w:webHidden/>
+          </w:rPr>
+          <w:tab/>
+        </w:r>
+        <w:r>
+          <w:rPr>
+            <w:noProof/>
+            <w:webHidden/>
+          </w:rPr>
+          <w:fldChar w:fldCharType="begin"/>
+        </w:r>
+        <w:r>
+          <w:rPr>
+            <w:noProof/>
+            <w:webHidden/>
+          </w:rPr>
+          <w:instrText xml:space="preserve"> PAGEREF _Toc454980563 \h </w:instrText>
+        </w:r>
+        <w:r>
+          <w:rPr>
+            <w:noProof/>
+            <w:webHidden/>
+          </w:rPr>
+        </w:r>
+        <w:r>
+          <w:rPr>
+            <w:noProof/>
+            <w:webHidden/>
+          </w:rPr>
+          <w:fldChar w:fldCharType="separate"/>
+        </w:r>
+        <w:r>
+          <w:rPr>
+            <w:noProof/>
+            <w:webHidden/>
+          </w:rPr>
+          <w:t>5</w:t>
+        </w:r>
+        <w:r>
+          <w:rPr>
+            <w:noProof/>
+            <w:webHidden/>
+          </w:rPr>
+          <w:fldChar w:fldCharType="end"/>
+        </w:r>
+      </w:hyperlink>
+    </w:p>
+    <w:p>
+      <w:pPr>
+        <w:pStyle w:val="TOC2"/>
+        <w:rPr>
+          <w:rFonts w:eastAsiaTheme="minorEastAsia" w:cstheme="minorBidi"/>
+          <w:noProof/>
+          <w:lang w:val="hu-HU" w:eastAsia="ja-JP"/>
+        </w:rPr>
+      </w:pPr>
+      <w:hyperlink w:anchor="_Toc454980564" w:history="1">
+        <w:r>
+          <w:rPr>
+            <w:rStyle w:val="Hyperlink"/>
+            <w:noProof/>
+          </w:rPr>
+          <w:t>3.4</w:t>
+        </w:r>
+        <w:r>
+          <w:rPr>
+            <w:rFonts w:eastAsiaTheme="minorEastAsia" w:cstheme="minorBidi"/>
+            <w:noProof/>
+            <w:lang w:val="hu-HU" w:eastAsia="ja-JP"/>
+          </w:rPr>
+          <w:tab/>
+        </w:r>
+        <w:r>
+          <w:rPr>
+            <w:rStyle w:val="Hyperlink"/>
+            <w:noProof/>
+          </w:rPr>
+          <w:t>Settings</w:t>
+        </w:r>
+        <w:r>
+          <w:rPr>
+            <w:noProof/>
+            <w:webHidden/>
+          </w:rPr>
+          <w:tab/>
+        </w:r>
+        <w:r>
+          <w:rPr>
+            <w:noProof/>
+            <w:webHidden/>
+          </w:rPr>
+          <w:fldChar w:fldCharType="begin"/>
+        </w:r>
+        <w:r>
+          <w:rPr>
+            <w:noProof/>
+            <w:webHidden/>
+          </w:rPr>
+          <w:instrText xml:space="preserve"> PAGEREF _Toc454980564 \h </w:instrText>
+        </w:r>
+        <w:r>
+          <w:rPr>
+            <w:noProof/>
+            <w:webHidden/>
+          </w:rPr>
+        </w:r>
+        <w:r>
+          <w:rPr>
+            <w:noProof/>
+            <w:webHidden/>
+          </w:rPr>
+          <w:fldChar w:fldCharType="separate"/>
+        </w:r>
+        <w:r>
+          <w:rPr>
+            <w:noProof/>
+            <w:webHidden/>
+          </w:rPr>
+          <w:t>5</w:t>
+        </w:r>
+        <w:r>
+          <w:rPr>
+            <w:noProof/>
+            <w:webHidden/>
+          </w:rPr>
+          <w:fldChar w:fldCharType="end"/>
+        </w:r>
+      </w:hyperlink>
+    </w:p>
+    <w:p>
+      <w:pPr>
+        <w:pStyle w:val="TOC2"/>
+        <w:rPr>
+          <w:rFonts w:eastAsiaTheme="minorEastAsia" w:cstheme="minorBidi"/>
+          <w:noProof/>
+          <w:lang w:val="hu-HU" w:eastAsia="ja-JP"/>
+        </w:rPr>
+      </w:pPr>
+      <w:hyperlink w:anchor="_Toc454980565" w:history="1">
+        <w:r>
+          <w:rPr>
+            <w:rStyle w:val="Hyperlink"/>
+            <w:noProof/>
+          </w:rPr>
+          <w:t>3.5</w:t>
+        </w:r>
+        <w:r>
+          <w:rPr>
+            <w:rFonts w:eastAsiaTheme="minorEastAsia" w:cstheme="minorBidi"/>
+            <w:noProof/>
+            <w:lang w:val="hu-HU" w:eastAsia="ja-JP"/>
+          </w:rPr>
+          <w:tab/>
+        </w:r>
+        <w:r>
+          <w:rPr>
+            <w:rStyle w:val="Hyperlink"/>
+            <w:noProof/>
+          </w:rPr>
+          <w:t>Tabs</w:t>
+        </w:r>
+        <w:r>
+          <w:rPr>
+            <w:noProof/>
+            <w:webHidden/>
+          </w:rPr>
+          <w:tab/>
+        </w:r>
+        <w:r>
+          <w:rPr>
+            <w:noProof/>
+            <w:webHidden/>
+          </w:rPr>
+          <w:fldChar w:fldCharType="begin"/>
+        </w:r>
+        <w:r>
+          <w:rPr>
+            <w:noProof/>
+            <w:webHidden/>
+          </w:rPr>
+          <w:instrText xml:space="preserve"> PAGEREF _Toc454980565 \h </w:instrText>
+        </w:r>
+        <w:r>
+          <w:rPr>
+            <w:noProof/>
+            <w:webHidden/>
+          </w:rPr>
+        </w:r>
+        <w:r>
+          <w:rPr>
+            <w:noProof/>
+            <w:webHidden/>
+          </w:rPr>
+          <w:fldChar w:fldCharType="separate"/>
+        </w:r>
+        <w:r>
+          <w:rPr>
+            <w:noProof/>
+            <w:webHidden/>
+          </w:rPr>
+          <w:t>5</w:t>
+        </w:r>
+        <w:r>
+          <w:rPr>
+            <w:noProof/>
+            <w:webHidden/>
+          </w:rPr>
+          <w:fldChar w:fldCharType="end"/>
+        </w:r>
+      </w:hyperlink>
+    </w:p>
+    <w:p>
+      <w:pPr>
+        <w:pStyle w:val="TOC2"/>
+        <w:rPr>
+          <w:rFonts w:eastAsiaTheme="minorEastAsia" w:cstheme="minorBidi"/>
+          <w:noProof/>
+          <w:lang w:val="hu-HU" w:eastAsia="ja-JP"/>
+        </w:rPr>
+      </w:pPr>
+      <w:hyperlink w:anchor="_Toc454980566" w:history="1">
+        <w:r>
+          <w:rPr>
+            <w:rStyle w:val="Hyperlink"/>
+            <w:noProof/>
+          </w:rPr>
+          <w:t>3.6</w:t>
+        </w:r>
+        <w:r>
+          <w:rPr>
+            <w:rFonts w:eastAsiaTheme="minorEastAsia" w:cstheme="minorBidi"/>
+            <w:noProof/>
+            <w:lang w:val="hu-HU" w:eastAsia="ja-JP"/>
+          </w:rPr>
+          <w:tab/>
+        </w:r>
+        <w:r>
+          <w:rPr>
+            <w:rStyle w:val="Hyperlink"/>
+            <w:noProof/>
+          </w:rPr>
+          <w:t>Browsers and Pickers</w:t>
+        </w:r>
+        <w:r>
+          <w:rPr>
+            <w:noProof/>
+            <w:webHidden/>
+          </w:rPr>
+          <w:tab/>
+        </w:r>
+        <w:r>
+          <w:rPr>
+            <w:noProof/>
+            <w:webHidden/>
+          </w:rPr>
+          <w:fldChar w:fldCharType="begin"/>
+        </w:r>
+        <w:r>
+          <w:rPr>
+            <w:noProof/>
+            <w:webHidden/>
+          </w:rPr>
+          <w:instrText xml:space="preserve"> PAGEREF _Toc454980566 \h </w:instrText>
+        </w:r>
+        <w:r>
+          <w:rPr>
+            <w:noProof/>
+            <w:webHidden/>
+          </w:rPr>
+        </w:r>
+        <w:r>
+          <w:rPr>
+            <w:noProof/>
+            <w:webHidden/>
+          </w:rPr>
+          <w:fldChar w:fldCharType="separate"/>
+        </w:r>
+        <w:r>
+          <w:rPr>
+            <w:noProof/>
+            <w:webHidden/>
+          </w:rPr>
+          <w:t>5</w:t>
+        </w:r>
+        <w:r>
+          <w:rPr>
+            <w:noProof/>
+            <w:webHidden/>
+          </w:rPr>
+          <w:fldChar w:fldCharType="end"/>
+        </w:r>
+      </w:hyperlink>
+    </w:p>
+    <w:p>
+      <w:pPr>
+        <w:pStyle w:val="TOC2"/>
+        <w:rPr>
+          <w:rFonts w:eastAsiaTheme="minorEastAsia" w:cstheme="minorBidi"/>
+          <w:noProof/>
+          <w:lang w:val="hu-HU" w:eastAsia="ja-JP"/>
+        </w:rPr>
+      </w:pPr>
+      <w:hyperlink w:anchor="_Toc454980567" w:history="1">
+        <w:r>
+          <w:rPr>
+            <w:rStyle w:val="Hyperlink"/>
+            <w:noProof/>
+          </w:rPr>
+          <w:t>3.7</w:t>
+        </w:r>
+        <w:r>
+          <w:rPr>
+            <w:rFonts w:eastAsiaTheme="minorEastAsia" w:cstheme="minorBidi"/>
+            <w:noProof/>
+            <w:lang w:val="hu-HU" w:eastAsia="ja-JP"/>
+          </w:rPr>
+          <w:tab/>
+        </w:r>
+        <w:r>
+          <w:rPr>
+            <w:rStyle w:val="Hyperlink"/>
+            <w:noProof/>
+          </w:rPr>
+          <w:t>Atrributes</w:t>
+        </w:r>
+        <w:r>
+          <w:rPr>
+            <w:noProof/>
+            <w:webHidden/>
+          </w:rPr>
+          <w:tab/>
+        </w:r>
+        <w:r>
+          <w:rPr>
+            <w:noProof/>
+            <w:webHidden/>
+          </w:rPr>
+          <w:fldChar w:fldCharType="begin"/>
+        </w:r>
+        <w:r>
+          <w:rPr>
+            <w:noProof/>
+            <w:webHidden/>
+          </w:rPr>
+          <w:instrText xml:space="preserve"> PAGEREF _Toc454980567 \h </w:instrText>
+        </w:r>
+        <w:r>
+          <w:rPr>
+            <w:noProof/>
+            <w:webHidden/>
+          </w:rPr>
+        </w:r>
+        <w:r>
+          <w:rPr>
+            <w:noProof/>
+            <w:webHidden/>
+          </w:rPr>
+          <w:fldChar w:fldCharType="separate"/>
+        </w:r>
+        <w:r>
+          <w:rPr>
+            <w:noProof/>
+            <w:webHidden/>
+          </w:rPr>
+          <w:t>5</w:t>
+        </w:r>
+        <w:r>
+          <w:rPr>
+            <w:noProof/>
+            <w:webHidden/>
+          </w:rPr>
+          <w:fldChar w:fldCharType="end"/>
+        </w:r>
+      </w:hyperlink>
+    </w:p>
+    <w:p>
+      <w:pPr>
+        <w:pStyle w:val="TOC2"/>
+        <w:rPr>
+          <w:rFonts w:eastAsiaTheme="minorEastAsia" w:cstheme="minorBidi"/>
+          <w:noProof/>
+          <w:lang w:val="hu-HU" w:eastAsia="ja-JP"/>
+        </w:rPr>
+      </w:pPr>
+      <w:hyperlink w:anchor="_Toc454980568" w:history="1">
+        <w:r>
+          <w:rPr>
+            <w:rStyle w:val="Hyperlink"/>
+            <w:noProof/>
+          </w:rPr>
+          <w:t>3.8</w:t>
+        </w:r>
+        <w:r>
+          <w:rPr>
+            <w:rFonts w:eastAsiaTheme="minorEastAsia" w:cstheme="minorBidi"/>
+            <w:noProof/>
+            <w:lang w:val="hu-HU" w:eastAsia="ja-JP"/>
+          </w:rPr>
+          <w:tab/>
+        </w:r>
+        <w:r>
+          <w:rPr>
+            <w:rStyle w:val="Hyperlink"/>
+            <w:noProof/>
+          </w:rPr>
+          <w:t>Validation</w:t>
+        </w:r>
+        <w:r>
+          <w:rPr>
+            <w:noProof/>
+            <w:webHidden/>
+          </w:rPr>
+          <w:tab/>
+        </w:r>
+        <w:r>
+          <w:rPr>
+            <w:noProof/>
+            <w:webHidden/>
+          </w:rPr>
+          <w:fldChar w:fldCharType="begin"/>
+        </w:r>
+        <w:r>
+          <w:rPr>
+            <w:noProof/>
+            <w:webHidden/>
+          </w:rPr>
+          <w:instrText xml:space="preserve"> PAGEREF _Toc454980568 \h </w:instrText>
+        </w:r>
+        <w:r>
+          <w:rPr>
+            <w:noProof/>
+            <w:webHidden/>
+          </w:rPr>
+        </w:r>
+        <w:r>
+          <w:rPr>
+            <w:noProof/>
+            <w:webHidden/>
+          </w:rPr>
+          <w:fldChar w:fldCharType="separate"/>
+        </w:r>
+        <w:r>
+          <w:rPr>
+            <w:noProof/>
+            <w:webHidden/>
+          </w:rPr>
+          <w:t>5</w:t>
+        </w:r>
+        <w:r>
+          <w:rPr>
+            <w:noProof/>
+            <w:webHidden/>
+          </w:rPr>
+          <w:fldChar w:fldCharType="end"/>
+        </w:r>
+      </w:hyperlink>
+    </w:p>
+    <w:p>
+      <w:pPr>
+        <w:pStyle w:val="TOC1"/>
+        <w:tabs>
+          <w:tab w:val="left" w:pos="397"/>
+        </w:tabs>
+        <w:rPr>
+          <w:rFonts w:eastAsiaTheme="minorEastAsia" w:cstheme="minorBidi"/>
+          <w:lang w:val="hu-HU" w:eastAsia="ja-JP"/>
+        </w:rPr>
+      </w:pPr>
+      <w:hyperlink w:anchor="_Toc454980569" w:history="1">
+        <w:r>
+          <w:rPr>
+            <w:rStyle w:val="Hyperlink"/>
+          </w:rPr>
+          <w:t>4</w:t>
+        </w:r>
+        <w:r>
+          <w:rPr>
+            <w:rFonts w:eastAsiaTheme="minorEastAsia" w:cstheme="minorBidi"/>
+            <w:lang w:val="hu-HU" w:eastAsia="ja-JP"/>
+          </w:rPr>
+          <w:tab/>
+        </w:r>
+        <w:r>
+          <w:rPr>
+            <w:rStyle w:val="Hyperlink"/>
+          </w:rPr>
+          <w:t>Results</w:t>
+        </w:r>
+        <w:r>
+          <w:rPr>
+            <w:webHidden/>
+          </w:rPr>
+          <w:tab/>
+        </w:r>
+        <w:r>
+          <w:rPr>
+            <w:webHidden/>
+          </w:rPr>
+          <w:fldChar w:fldCharType="begin"/>
+        </w:r>
+        <w:r>
+          <w:rPr>
+            <w:webHidden/>
+          </w:rPr>
+          <w:instrText xml:space="preserve"> PAGEREF _Toc454980569 \h </w:instrText>
+        </w:r>
+        <w:r>
+          <w:rPr>
+            <w:webHidden/>
+          </w:rPr>
+        </w:r>
+        <w:r>
+          <w:rPr>
+            <w:webHidden/>
+          </w:rPr>
+          <w:fldChar w:fldCharType="separate"/>
+        </w:r>
+        <w:r>
+          <w:rPr>
+            <w:webHidden/>
+          </w:rPr>
+          <w:t>5</w:t>
+        </w:r>
+        <w:r>
+          <w:rPr>
+            <w:webHidden/>
+          </w:rPr>
+          <w:fldChar w:fldCharType="end"/>
+        </w:r>
+      </w:hyperlink>
+    </w:p>
+    <w:p>
+      <w:pPr>
+        <w:pStyle w:val="TOC1"/>
+        <w:tabs>
+          <w:tab w:val="left" w:pos="397"/>
+        </w:tabs>
+        <w:rPr>
+          <w:rFonts w:eastAsiaTheme="minorEastAsia" w:cstheme="minorBidi"/>
+          <w:lang w:val="hu-HU" w:eastAsia="ja-JP"/>
+        </w:rPr>
+      </w:pPr>
+      <w:hyperlink w:anchor="_Toc454980570" w:history="1">
+        <w:r>
+          <w:rPr>
+            <w:rStyle w:val="Hyperlink"/>
+          </w:rPr>
+          <w:t>5</w:t>
+        </w:r>
+        <w:r>
+          <w:rPr>
+            <w:rFonts w:eastAsiaTheme="minorEastAsia" w:cstheme="minorBidi"/>
+            <w:lang w:val="hu-HU" w:eastAsia="ja-JP"/>
+          </w:rPr>
+          <w:tab/>
+        </w:r>
+        <w:r>
+          <w:rPr>
+            <w:rStyle w:val="Hyperlink"/>
+          </w:rPr>
+          <w:t>Conclusion</w:t>
+        </w:r>
+        <w:r>
+          <w:rPr>
+            <w:webHidden/>
+          </w:rPr>
+          <w:tab/>
+        </w:r>
+        <w:r>
+          <w:rPr>
+            <w:webHidden/>
+          </w:rPr>
+          <w:fldChar w:fldCharType="begin"/>
+        </w:r>
+        <w:r>
+          <w:rPr>
+            <w:webHidden/>
+          </w:rPr>
+          <w:instrText xml:space="preserve"> PAGEREF _Toc454980570 \h </w:instrText>
+        </w:r>
+        <w:r>
+          <w:rPr>
+            <w:webHidden/>
+          </w:rPr>
+        </w:r>
+        <w:r>
+          <w:rPr>
+            <w:webHidden/>
+          </w:rPr>
+          <w:fldChar w:fldCharType="separate"/>
+        </w:r>
+        <w:r>
+          <w:rPr>
+            <w:webHidden/>
+          </w:rPr>
+          <w:t>5</w:t>
+        </w:r>
+        <w:r>
+          <w:rPr>
+            <w:webHidden/>
+          </w:rPr>
+          <w:fldChar w:fldCharType="end"/>
+        </w:r>
+      </w:hyperlink>
+    </w:p>
+    <w:p>
+      <w:pPr>
+        <w:pStyle w:val="TOC1"/>
+        <w:rPr>
+          <w:rFonts w:eastAsiaTheme="minorEastAsia" w:cstheme="minorBidi"/>
+          <w:lang w:val="hu-HU" w:eastAsia="ja-JP"/>
+        </w:rPr>
+      </w:pPr>
+      <w:hyperlink w:anchor="_Toc454980571" w:history="1">
+        <w:r>
+          <w:rPr>
+            <w:rStyle w:val="Hyperlink"/>
+          </w:rPr>
           <w:t>References</w:t>
         </w:r>
         <w:r>
@@ -2443,7 +3573,7 @@
           <w:rPr>
             <w:webHidden/>
           </w:rPr>
-          <w:instrText xml:space="preserve"> PAGEREF _Toc444633013 \h </w:instrText>
+          <w:instrText xml:space="preserve"> PAGEREF _Toc454980571 \h </w:instrText>
         </w:r>
         <w:r>
           <w:rPr>
@@ -2460,7 +3590,7 @@
           <w:rPr>
             <w:webHidden/>
           </w:rPr>
-          <w:t>4</w:t>
+          <w:t>5</w:t>
         </w:r>
         <w:r>
           <w:rPr>
@@ -2513,89 +3643,6 @@
       <w:pPr>
         <w:pStyle w:val="BodyText1"/>
         <w:spacing w:after="100" w:line="240" w:lineRule="auto"/>
-      </w:pPr>
-      <w:r>
-        <w:t>Appendix 2. Title of the Appendix</w:t>
-      </w:r>
-    </w:p>
-    <w:p>
-      <w:pPr>
-        <w:pStyle w:val="BodyText1"/>
-      </w:pPr>
-    </w:p>
-    <w:p>
-      <w:pPr>
-        <w:pStyle w:val="BodyText1"/>
-      </w:pPr>
-    </w:p>
-    <w:p>
-      <w:pPr>
-        <w:rPr>
-          <w:lang w:val="en-GB" w:eastAsia="en-US"/>
-        </w:rPr>
-      </w:pPr>
-    </w:p>
-    <w:p>
-      <w:pPr>
-        <w:rPr>
-          <w:lang w:val="en-GB" w:eastAsia="en-US"/>
-        </w:rPr>
-      </w:pPr>
-    </w:p>
-    <w:p>
-      <w:pPr>
-        <w:rPr>
-          <w:lang w:val="en-GB" w:eastAsia="en-US"/>
-        </w:rPr>
-      </w:pPr>
-    </w:p>
-    <w:p>
-      <w:pPr>
-        <w:rPr>
-          <w:lang w:val="en-GB" w:eastAsia="en-US"/>
-        </w:rPr>
-      </w:pPr>
-    </w:p>
-    <w:p>
-      <w:pPr>
-        <w:rPr>
-          <w:lang w:val="en-GB" w:eastAsia="en-US"/>
-        </w:rPr>
-      </w:pPr>
-    </w:p>
-    <w:p>
-      <w:pPr>
-        <w:rPr>
-          <w:lang w:val="en-GB" w:eastAsia="en-US"/>
-        </w:rPr>
-      </w:pPr>
-    </w:p>
-    <w:p>
-      <w:pPr>
-        <w:rPr>
-          <w:lang w:val="en-GB" w:eastAsia="en-US"/>
-        </w:rPr>
-      </w:pPr>
-    </w:p>
-    <w:p>
-      <w:pPr>
-        <w:rPr>
-          <w:lang w:val="en-GB" w:eastAsia="en-US"/>
-        </w:rPr>
-      </w:pPr>
-    </w:p>
-    <w:p>
-      <w:pPr>
-        <w:rPr>
-          <w:lang w:val="en-GB" w:eastAsia="en-US"/>
-        </w:rPr>
-      </w:pPr>
-    </w:p>
-    <w:p>
-      <w:pPr>
-        <w:rPr>
-          <w:lang w:val="en-GB" w:eastAsia="en-US"/>
-        </w:rPr>
         <w:sectPr>
           <w:headerReference w:type="even" r:id="rId13"/>
           <w:headerReference w:type="default" r:id="rId14"/>
@@ -2608,58 +3655,66 @@
           <w:docGrid w:linePitch="360"/>
         </w:sectPr>
       </w:pPr>
+      <w:r>
+        <w:t>Appendix 2. Title of the Appendix</w:t>
+      </w:r>
+    </w:p>
+    <w:p>
+      <w:pPr>
+        <w:pStyle w:val="Heading1"/>
+        <w:spacing w:line="480" w:lineRule="auto"/>
+      </w:pPr>
+      <w:bookmarkStart w:id="2" w:name="_Toc454980548"/>
+      <w:r>
+        <w:lastRenderedPageBreak/>
+        <w:t>Introduction</w:t>
+      </w:r>
+      <w:bookmarkEnd w:id="2"/>
+    </w:p>
+    <w:p>
+      <w:pPr>
+        <w:pStyle w:val="BodyText1"/>
+      </w:pPr>
+      <w:r>
+        <w:t>Today more and more developers use Unity as the game engine for their games. There are over 4.5 million registered developers of Unity as of now [1]. As the number of Unity developers increase so does the amount of complex game projects. These projects require more than only a team of skilled programmers and artists to work together using only the platform Unity provides. However, in order to develop their games efficiently they need to rely on tools made for Unity for special purposes. These tools can be generic to an extent and thus coded by an external personnel or they can also be highly specialized to fit spec</w:t>
+      </w:r>
+      <w:r>
+        <w:t>ific needs of the game project.</w:t>
+      </w:r>
+    </w:p>
+    <w:p>
+      <w:pPr>
+        <w:pStyle w:val="BodyText1"/>
+      </w:pPr>
+    </w:p>
+    <w:p>
+      <w:pPr>
+        <w:pStyle w:val="BodyText1"/>
+      </w:pPr>
+      <w:r>
+        <w:t>In this paper I am going to describe the developmen</w:t>
+      </w:r>
+      <w:r>
+        <w:t xml:space="preserve">t of The Avatar Content Creator </w:t>
+      </w:r>
+      <w:r>
+        <w:t>(ACE) that was proposed and developed in Sulake Corporation OY for Project X. The ACE is a highly specialized tool to create content for the avatars of the game. The purpose of this project was to re</w:t>
+      </w:r>
+      <w:r>
+        <w:t>-</w:t>
+      </w:r>
+      <w:r>
+        <w:t>implement an already existing tool called the Cloth Editor to facilitate more and better functionalities. Furthermore, the new tool had to support a faster and more advanced art and balancing process. In addition to this, the communication with the data servers of the game had to be overhauled to enable direct editing of the database of items. Finally, the project aimed to increase productivity and improve the stability of the avatar content creation process.</w:t>
+      </w:r>
     </w:p>
     <w:p>
       <w:pPr>
         <w:pStyle w:val="Heading1"/>
         <w:spacing w:line="360" w:lineRule="auto"/>
       </w:pPr>
-      <w:bookmarkStart w:id="2" w:name="_Toc444633004"/>
-      <w:r>
-        <w:lastRenderedPageBreak/>
-        <w:t>Introduction</w:t>
-      </w:r>
-      <w:bookmarkEnd w:id="2"/>
-    </w:p>
-    <w:p>
-      <w:pPr>
-        <w:pStyle w:val="BodyText1"/>
-      </w:pPr>
-    </w:p>
-    <w:p>
-      <w:pPr>
-        <w:pStyle w:val="BodyText1"/>
-      </w:pPr>
-      <w:r>
-        <w:t xml:space="preserve">Write the introduction of your thesis here. Use line spacing 1.5 throughout the paper. Balance both right and left margins and hyphenate the text. The last line of a paragraph can be left hanging, that is, it does not have to reach the right margin. Leave one blank line between paragraphs (press enter). </w:t>
-      </w:r>
-    </w:p>
-    <w:p>
-      <w:pPr>
-        <w:pStyle w:val="BodyText1"/>
-      </w:pPr>
-    </w:p>
-    <w:p>
-      <w:pPr>
-        <w:pStyle w:val="BodyText1"/>
-      </w:pPr>
-      <w:r>
-        <w:t>Begin a new paragraph at the left margin, that is, do not indent the first line.</w:t>
-      </w:r>
-    </w:p>
-    <w:p>
-      <w:pPr>
-        <w:pStyle w:val="BodyText1"/>
-      </w:pPr>
-    </w:p>
-    <w:p>
-      <w:pPr>
-        <w:pStyle w:val="Heading1"/>
-        <w:spacing w:line="360" w:lineRule="auto"/>
-      </w:pPr>
-      <w:bookmarkStart w:id="3" w:name="_Toc444633005"/>
-      <w:r>
-        <w:t>Unity Editor</w:t>
+      <w:bookmarkStart w:id="3" w:name="_Toc454980549"/>
+      <w:r>
+        <w:t>Theoretical Background</w:t>
       </w:r>
       <w:bookmarkEnd w:id="3"/>
     </w:p>
@@ -2667,16 +3722,11 @@
       <w:pPr>
         <w:pStyle w:val="Heading2"/>
       </w:pPr>
-      <w:bookmarkStart w:id="4" w:name="_Toc444633006"/>
-      <w:r>
-        <w:t>Unity</w:t>
+      <w:bookmarkStart w:id="4" w:name="_Toc454980550"/>
+      <w:r>
+        <w:t>Unity Engine</w:t>
       </w:r>
       <w:bookmarkEnd w:id="4"/>
-    </w:p>
-    <w:p>
-      <w:pPr>
-        <w:pStyle w:val="BodyText1"/>
-      </w:pPr>
     </w:p>
     <w:p>
       <w:pPr>
@@ -2725,11 +3775,52 @@
     </w:p>
     <w:p>
       <w:pPr>
+        <w:pStyle w:val="BodyText1"/>
+      </w:pPr>
+    </w:p>
+    <w:p>
+      <w:pPr>
+        <w:pStyle w:val="BodyText1"/>
+        <w:rPr>
+          <w:rFonts w:ascii="Arial" w:hAnsi="Arial" w:cs="Arial"/>
+          <w:color w:val="000000"/>
+        </w:rPr>
+      </w:pPr>
+      <w:r>
+        <w:rPr>
+          <w:rFonts w:ascii="Arial" w:hAnsi="Arial" w:cs="Arial"/>
+          <w:color w:val="000000"/>
+        </w:rPr>
+        <w:t>The ACE was written entirely in C# using Unity libraries. Although the server side code for ACE is written in Java and was written by another team member.</w:t>
+      </w:r>
+    </w:p>
+    <w:p>
+      <w:pPr>
+        <w:spacing w:line="240" w:lineRule="auto"/>
+        <w:jc w:val="left"/>
+        <w:rPr>
+          <w:rFonts w:ascii="Arial" w:eastAsiaTheme="minorHAnsi" w:hAnsi="Arial" w:cs="Arial"/>
+          <w:color w:val="000000"/>
+          <w:szCs w:val="22"/>
+          <w:lang w:val="en-GB" w:eastAsia="en-US"/>
+        </w:rPr>
+      </w:pPr>
+      <w:r>
+        <w:rPr>
+          <w:rFonts w:ascii="Arial" w:hAnsi="Arial" w:cs="Arial"/>
+          <w:color w:val="000000"/>
+        </w:rPr>
+        <w:br w:type="page"/>
+      </w:r>
+    </w:p>
+    <w:p>
+      <w:pPr>
         <w:pStyle w:val="Heading2"/>
       </w:pPr>
-      <w:bookmarkStart w:id="5" w:name="_Toc444633007"/>
-      <w:r>
-        <w:t>Unity Editor GUI</w:t>
+      <w:bookmarkStart w:id="5" w:name="_Toc454980551"/>
+      <w:r>
+        <w:lastRenderedPageBreak/>
+        <w:t>Unity Editor</w:t>
       </w:r>
       <w:bookmarkEnd w:id="5"/>
     </w:p>
@@ -2740,6 +3831,16 @@
     </w:p>
     <w:p>
       <w:pPr>
+        <w:pStyle w:val="Heading3"/>
+      </w:pPr>
+      <w:bookmarkStart w:id="6" w:name="_Toc454980552"/>
+      <w:r>
+        <w:t>The Editor in General</w:t>
+      </w:r>
+      <w:bookmarkEnd w:id="6"/>
+    </w:p>
+    <w:p>
+      <w:pPr>
         <w:pStyle w:val="BodyText1"/>
       </w:pPr>
       <w:r>
@@ -2754,39 +3855,43 @@
     </w:p>
     <w:p>
       <w:pPr>
+        <w:pStyle w:val="Heading3"/>
+      </w:pPr>
+      <w:bookmarkStart w:id="7" w:name="_Toc454980553"/>
+      <w:r>
+        <w:t>Scene View</w:t>
+      </w:r>
+      <w:bookmarkEnd w:id="7"/>
+    </w:p>
+    <w:p>
+      <w:pPr>
         <w:pStyle w:val="BodyText1"/>
       </w:pPr>
+      <w:r>
+        <w:t>Furthermore, the Editor window features a scene and game window. In the scene the users can manipulate game objects</w:t>
+      </w:r>
+      <w:r>
+        <w:t xml:space="preserve"> and see certain debugging features drawn in this view. </w:t>
+      </w:r>
+      <w:r>
+        <w:t xml:space="preserve">With the combination of the game elements and debugging entities this window is one of the most important and useful tool in Unity. </w:t>
+      </w:r>
+      <w:r>
+        <w:t>Inside the game view the developers</w:t>
+      </w:r>
+      <w:r>
+        <w:t xml:space="preserve"> can see their games in action as well as gain the ability to test their game with all the visual effects, sounds, player controls, etc. that the scene view omits.</w:t>
+      </w:r>
     </w:p>
     <w:p>
       <w:pPr>
         <w:pStyle w:val="BodyText1"/>
       </w:pPr>
       <w:r>
-        <w:t>Furthermore, the Editor window features a scene and game window. In the scene the users can manipulate game objects</w:t>
-      </w:r>
-      <w:r>
-        <w:t xml:space="preserve"> and see certain debugging features drawn in this view. </w:t>
-      </w:r>
-      <w:r>
-        <w:t xml:space="preserve">With the combination of the game elements and debugging entities this window is one of the most important and useful tool in Unity. </w:t>
-      </w:r>
-      <w:r>
-        <w:t>Inside the game view the developers</w:t>
-      </w:r>
-      <w:r>
-        <w:t xml:space="preserve"> can see their games in action as well as gain the ability to test their game with all the visual effects, sounds, player controls, etc. that the scene view omits.</w:t>
-      </w:r>
-    </w:p>
-    <w:p>
-      <w:pPr>
-        <w:pStyle w:val="BodyText1"/>
-      </w:pPr>
-      <w:r>
         <w:rPr>
           <w:noProof/>
-          <w:lang w:eastAsia="en-GB"/>
-        </w:rPr>
-        <w:lastRenderedPageBreak/>
+          <w:lang w:val="hu-HU" w:eastAsia="ja-JP"/>
+        </w:rPr>
         <w:drawing>
           <wp:inline distT="0" distB="0" distL="0" distR="0">
             <wp:extent cx="5400040" cy="3037205"/>
@@ -2851,30 +3956,100 @@
     </w:p>
     <w:p>
       <w:pPr>
+        <w:pStyle w:val="Heading3"/>
+      </w:pPr>
+      <w:bookmarkStart w:id="8" w:name="_Toc454980554"/>
+      <w:r>
+        <w:t>Game View</w:t>
+      </w:r>
+      <w:bookmarkEnd w:id="8"/>
+    </w:p>
+    <w:p>
+      <w:pPr>
         <w:pStyle w:val="BodyText1"/>
       </w:pPr>
+      <w:r>
+        <w:t>T</w:t>
+      </w:r>
+      <w:r>
+        <w:t>o see the game running</w:t>
+      </w:r>
+      <w:r>
+        <w:t xml:space="preserve"> in the game panel</w:t>
+      </w:r>
+      <w:r>
+        <w:t>, the developer has to put the editor into play mode. This can be done by pressing the play button on the toolbar as illustrated on figure 1. [2, 26-27.]</w:t>
+      </w:r>
     </w:p>
     <w:p>
       <w:pPr>
         <w:pStyle w:val="BodyText1"/>
       </w:pPr>
-      <w:r>
-        <w:t>T</w:t>
-      </w:r>
-      <w:r>
-        <w:t>o see the game running</w:t>
-      </w:r>
-      <w:r>
-        <w:t xml:space="preserve"> in the game panel</w:t>
-      </w:r>
-      <w:r>
-        <w:t>, the developer has to put the editor into play mode. This can be done by pressing the play button on the toolbar as illustrated on figure 1.</w:t>
+    </w:p>
+    <w:p>
+      <w:pPr>
+        <w:pStyle w:val="Heading3"/>
+      </w:pPr>
+      <w:bookmarkStart w:id="9" w:name="_Toc454980555"/>
+      <w:r>
+        <w:t>Hierarchy</w:t>
+      </w:r>
+      <w:bookmarkEnd w:id="9"/>
+    </w:p>
+    <w:p>
+      <w:pPr>
+        <w:pStyle w:val="BodyText1"/>
+      </w:pPr>
+    </w:p>
+    <w:p>
+      <w:pPr>
+        <w:pStyle w:val="BodyText1"/>
+      </w:pPr>
+      <w:r>
+        <w:lastRenderedPageBreak/>
+        <w:t>The Hierarchy window contains all the elements present in the current scene of the project. Models, lights, cameras and prefabs can be displayed here. By clicking any of the items the user can select and highlight items in the scene as well. [2, 28.]</w:t>
+      </w:r>
+    </w:p>
+    <w:p>
+      <w:pPr>
+        <w:pStyle w:val="BodyText1"/>
+      </w:pPr>
+    </w:p>
+    <w:p>
+      <w:pPr>
+        <w:pStyle w:val="Heading3"/>
+      </w:pPr>
+      <w:bookmarkStart w:id="10" w:name="_Toc454980556"/>
+      <w:r>
+        <w:t>Project Panel</w:t>
+      </w:r>
+      <w:bookmarkEnd w:id="10"/>
+    </w:p>
+    <w:p>
+      <w:pPr>
+        <w:pStyle w:val="BodyText1"/>
+      </w:pPr>
+    </w:p>
+    <w:p>
+      <w:pPr>
+        <w:pStyle w:val="BodyText1"/>
+      </w:pPr>
+      <w:r>
+        <w:t>The project panel is essentially a file browser for the project. Using this window</w:t>
+      </w:r>
+      <w:r>
+        <w:t>,</w:t>
+      </w:r>
+      <w:bookmarkStart w:id="11" w:name="_GoBack"/>
+      <w:bookmarkEnd w:id="11"/>
+      <w:r>
+        <w:t xml:space="preserve"> the files of the game can be arranged into directories without having to switch to the external file browser of the operating system.</w:t>
       </w:r>
       <w:r>
         <w:t xml:space="preserve"> </w:t>
       </w:r>
       <w:r>
-        <w:t>[2, 26-27.]</w:t>
+        <w:t>[2, 29.]</w:t>
       </w:r>
     </w:p>
     <w:p>
@@ -2886,11 +4061,11 @@
       <w:pPr>
         <w:pStyle w:val="Heading3"/>
       </w:pPr>
-      <w:bookmarkStart w:id="6" w:name="_Toc444633008"/>
-      <w:r>
-        <w:t>Hierarchy</w:t>
-      </w:r>
-      <w:bookmarkEnd w:id="6"/>
+      <w:bookmarkStart w:id="12" w:name="_Toc454980557"/>
+      <w:r>
+        <w:t>Inspector</w:t>
+      </w:r>
+      <w:bookmarkEnd w:id="12"/>
     </w:p>
     <w:p>
       <w:pPr>
@@ -2902,16 +4077,10 @@
         <w:pStyle w:val="BodyText1"/>
       </w:pPr>
       <w:r>
-        <w:t xml:space="preserve">The Hierarchy window contains all the elements present in the current scene of the project. Models, lights, cameras and prefabs can be displayed here. By clicking any of the items the user can select and highlight items in the scene as well. </w:t>
-      </w:r>
-      <w:r>
-        <w:t>[2, 2</w:t>
-      </w:r>
-      <w:r>
-        <w:t>8</w:t>
-      </w:r>
-      <w:r>
-        <w:t>.]</w:t>
+        <w:t xml:space="preserve">The inspector displays the properties of an object which is currently highlighted. The content of the inspector window depends on what type of object </w:t>
+      </w:r>
+      <w:r>
+        <w:t>the developer is inspecting. Inspecting a camera object for example show camera specific lighting and viewport options as shown on figure 1. [2, 30.]</w:t>
       </w:r>
     </w:p>
     <w:p>
@@ -2923,11 +4092,11 @@
       <w:pPr>
         <w:pStyle w:val="Heading3"/>
       </w:pPr>
-      <w:bookmarkStart w:id="7" w:name="_Toc444633009"/>
-      <w:r>
-        <w:t>Project Panel</w:t>
-      </w:r>
-      <w:bookmarkEnd w:id="7"/>
+      <w:bookmarkStart w:id="13" w:name="_Toc454980558"/>
+      <w:r>
+        <w:t>Toolbar</w:t>
+      </w:r>
+      <w:bookmarkEnd w:id="13"/>
     </w:p>
     <w:p>
       <w:pPr>
@@ -2936,170 +4105,160 @@
     </w:p>
     <w:p>
       <w:pPr>
+        <w:rPr>
+          <w:lang w:val="en-GB"/>
+        </w:rPr>
+      </w:pPr>
+      <w:r>
+        <w:rPr>
+          <w:lang w:val="en-GB"/>
+        </w:rPr>
+        <w:t>The toolbar is an essential part of the editor. From this section we can access</w:t>
+      </w:r>
+      <w:r>
+        <w:rPr>
+          <w:lang w:val="en-GB"/>
+        </w:rPr>
+        <w:t xml:space="preserve"> all the object manipulations tools which are </w:t>
+      </w:r>
+      <w:r>
+        <w:rPr>
+          <w:lang w:val="en-GB"/>
+        </w:rPr>
+        <w:t>used in the scene view. These tools enable translation, rotation and scaling of game objects. However</w:t>
+      </w:r>
+      <w:r>
+        <w:rPr>
+          <w:lang w:val="en-GB"/>
+        </w:rPr>
+        <w:t>,</w:t>
+      </w:r>
+      <w:r>
+        <w:rPr>
+          <w:lang w:val="en-GB"/>
+        </w:rPr>
+        <w:t xml:space="preserve"> there are certain objects which lack size and thus rotation and scaling has no effect on them. These empty objects or points in space are usually used for grouping certain items.</w:t>
+      </w:r>
+      <w:r>
+        <w:rPr>
+          <w:lang w:val="en-GB"/>
+        </w:rPr>
+        <w:t xml:space="preserve"> </w:t>
+      </w:r>
+      <w:r>
+        <w:rPr>
+          <w:lang w:val="en-GB"/>
+        </w:rPr>
+        <w:t xml:space="preserve">In addition to these buttons the toolbar has three buttons for controlling the game view. The play, pause and step-through buttons. With the step-through one can pause the game and advance it frame-by-frame to inspect the game further. </w:t>
+      </w:r>
+      <w:r>
+        <w:rPr>
+          <w:lang w:val="en-GB"/>
+        </w:rPr>
+        <w:t>Finally, the toolbar has two dropdown</w:t>
+      </w:r>
+      <w:r>
+        <w:rPr>
+          <w:lang w:val="en-GB"/>
+        </w:rPr>
+        <w:t>s</w:t>
+      </w:r>
+      <w:r>
+        <w:rPr>
+          <w:lang w:val="en-GB"/>
+        </w:rPr>
+        <w:t xml:space="preserve">, one for organising the layout of the editor by certain pre-sets and a </w:t>
+      </w:r>
+      <w:proofErr w:type="gramStart"/>
+      <w:r>
+        <w:rPr>
+          <w:lang w:val="en-GB"/>
+        </w:rPr>
+        <w:t>layers</w:t>
+      </w:r>
+      <w:proofErr w:type="gramEnd"/>
+      <w:r>
+        <w:rPr>
+          <w:lang w:val="en-GB"/>
+        </w:rPr>
+        <w:t xml:space="preserve"> dropdown for selecting and organizing groups of game objects. </w:t>
+      </w:r>
+      <w:r>
+        <w:rPr>
+          <w:lang w:val="en-GB"/>
+        </w:rPr>
+        <w:t>[</w:t>
+      </w:r>
+      <w:r>
+        <w:rPr>
+          <w:lang w:val="en-GB"/>
+        </w:rPr>
+        <w:t>3</w:t>
+      </w:r>
+      <w:r>
+        <w:rPr>
+          <w:lang w:val="en-GB"/>
+        </w:rPr>
+        <w:t>,</w:t>
+      </w:r>
+      <w:r>
+        <w:rPr>
+          <w:lang w:val="en-GB"/>
+        </w:rPr>
+        <w:t xml:space="preserve"> 11</w:t>
+      </w:r>
+      <w:r>
+        <w:rPr>
+          <w:lang w:val="en-GB"/>
+        </w:rPr>
+        <w:t>.</w:t>
+      </w:r>
+      <w:r>
+        <w:rPr>
+          <w:lang w:val="en-GB"/>
+        </w:rPr>
+        <w:t>]</w:t>
+      </w:r>
+    </w:p>
+    <w:p>
+      <w:pPr>
         <w:pStyle w:val="BodyText1"/>
       </w:pPr>
-      <w:r>
-        <w:t>The project panel is essentially a file browser for the project. Using this window the files of the game can be arranged into directories without having to switch to the external file browser of the operating system.</w:t>
-      </w:r>
-      <w:r>
-        <w:t xml:space="preserve"> </w:t>
-      </w:r>
-      <w:r>
-        <w:t>[2, 2</w:t>
-      </w:r>
-      <w:r>
-        <w:t>9</w:t>
-      </w:r>
-      <w:r>
-        <w:t>.]</w:t>
-      </w:r>
-    </w:p>
-    <w:p>
-      <w:pPr>
-        <w:spacing w:line="240" w:lineRule="auto"/>
-        <w:jc w:val="left"/>
-        <w:rPr>
-          <w:rFonts w:eastAsiaTheme="minorHAnsi" w:cstheme="minorHAnsi"/>
-          <w:szCs w:val="22"/>
-          <w:lang w:val="en-GB" w:eastAsia="en-US"/>
-        </w:rPr>
-      </w:pPr>
-      <w:r>
-        <w:br w:type="page"/>
-      </w:r>
-    </w:p>
-    <w:p>
-      <w:pPr>
-        <w:pStyle w:val="Heading3"/>
-      </w:pPr>
-      <w:bookmarkStart w:id="8" w:name="_Toc444633010"/>
+    </w:p>
+    <w:p>
+      <w:pPr>
+        <w:pStyle w:val="Heading2"/>
+      </w:pPr>
+      <w:bookmarkStart w:id="14" w:name="_Toc454980559"/>
+      <w:r>
+        <w:t xml:space="preserve">Unity </w:t>
+      </w:r>
+      <w:r>
+        <w:t>Editor Scripting</w:t>
+      </w:r>
+      <w:bookmarkEnd w:id="14"/>
+    </w:p>
+    <w:p>
+      <w:pPr>
+        <w:pStyle w:val="BodyText1"/>
+      </w:pPr>
+    </w:p>
+    <w:p>
+      <w:pPr>
+        <w:pStyle w:val="BodyText1"/>
+      </w:pPr>
+      <w:r>
+        <w:t>Editor s</w:t>
+      </w:r>
+      <w:r>
+        <w:t xml:space="preserve">cripting in Unity is a useful practice in large projects. It allows the developers to build tools and automation for the game creation process. </w:t>
+      </w:r>
+      <w:r>
+        <w:t xml:space="preserve">These custom tools made by </w:t>
+      </w:r>
       <w:r>
         <w:lastRenderedPageBreak/>
-        <w:t>Inspector</w:t>
-      </w:r>
-      <w:bookmarkEnd w:id="8"/>
-    </w:p>
-    <w:p>
-      <w:pPr>
-        <w:pStyle w:val="BodyText1"/>
-      </w:pPr>
-    </w:p>
-    <w:p>
-      <w:pPr>
-        <w:pStyle w:val="BodyText1"/>
-      </w:pPr>
-      <w:r>
-        <w:t xml:space="preserve">The inspector displays the properties of an object which is currently highlighted. The content of the inspector window depends on what type of object </w:t>
-      </w:r>
-      <w:r>
-        <w:t xml:space="preserve">the developer is inspecting. Inspecting a camera object for example show camera specific lighting and viewport options as shown on figure 1. </w:t>
-      </w:r>
-      <w:r>
-        <w:t>[</w:t>
-      </w:r>
-      <w:r>
-        <w:t>2, 30</w:t>
-      </w:r>
-      <w:r>
-        <w:t>.]</w:t>
-      </w:r>
-    </w:p>
-    <w:p>
-      <w:pPr>
-        <w:pStyle w:val="BodyText1"/>
-      </w:pPr>
-    </w:p>
-    <w:p>
-      <w:pPr>
-        <w:pStyle w:val="Heading3"/>
-      </w:pPr>
-      <w:bookmarkStart w:id="9" w:name="_Toc444633011"/>
-      <w:r>
-        <w:t>Toolbar</w:t>
-      </w:r>
-      <w:bookmarkEnd w:id="9"/>
-    </w:p>
-    <w:p>
-      <w:pPr>
-        <w:pStyle w:val="BodyText1"/>
-      </w:pPr>
-    </w:p>
-    <w:p>
-      <w:r>
-        <w:rPr>
-          <w:lang w:val="en-GB"/>
-        </w:rPr>
-        <w:t>The toolbar is an essential part of the editor. From this section we can access</w:t>
-      </w:r>
-      <w:r>
-        <w:rPr>
-          <w:lang w:val="en-GB"/>
-        </w:rPr>
-        <w:t xml:space="preserve"> all the object manipulations tools which are </w:t>
-      </w:r>
-      <w:r>
-        <w:t>used in the scene view. These tools enable translation, rotation and scaling of game objects. However there are certain objects which lack size and thus rotation and scaling has no effect on them. These empty objects or points in space are usually used for grouping certain items.</w:t>
-      </w:r>
-      <w:r>
-        <w:t xml:space="preserve"> </w:t>
-      </w:r>
-      <w:r>
-        <w:t xml:space="preserve">In addition to these buttons the toolbar has three buttons for controlling the game view. The play, pause and step-through buttons. With the step-through one can pause the game and advance it frame-by-frame to inspect the game further. </w:t>
-      </w:r>
-      <w:r>
-        <w:t xml:space="preserve">Finally, the toolbar has two dropdown, one for organising the layout of the editor by certain pre-sets and a layers dropdown for selecting and organizing groups of game objects. </w:t>
-      </w:r>
-      <w:r>
-        <w:t>[</w:t>
-      </w:r>
-      <w:r>
-        <w:t>3</w:t>
-      </w:r>
-      <w:r>
-        <w:t>,</w:t>
-      </w:r>
-      <w:r>
-        <w:t xml:space="preserve"> 11</w:t>
-      </w:r>
-      <w:r>
-        <w:t>.</w:t>
-      </w:r>
-      <w:r>
-        <w:t>]</w:t>
-      </w:r>
-    </w:p>
-    <w:p>
-      <w:pPr>
-        <w:pStyle w:val="BodyText1"/>
-      </w:pPr>
-    </w:p>
-    <w:p>
-      <w:pPr>
-        <w:pStyle w:val="Heading2"/>
-      </w:pPr>
-      <w:bookmarkStart w:id="10" w:name="_Toc444633012"/>
-      <w:r>
-        <w:t>Editor Scripting</w:t>
-      </w:r>
-      <w:bookmarkEnd w:id="10"/>
-    </w:p>
-    <w:p>
-      <w:pPr>
-        <w:pStyle w:val="BodyText1"/>
-      </w:pPr>
-    </w:p>
-    <w:p>
-      <w:pPr>
-        <w:pStyle w:val="BodyText1"/>
-      </w:pPr>
-      <w:r>
-        <w:t>Editor s</w:t>
-      </w:r>
-      <w:r>
-        <w:t xml:space="preserve">cripting in Unity is a useful practice in large projects. It allows the developers to build tools and automation for the game creation process. </w:t>
-      </w:r>
-      <w:r>
-        <w:t>These custom tools made by editor scripting can range from custom inspectors to any form of internal utilities which generally speed up the production. [</w:t>
+        <w:t>editor scripting can range from custom inspectors to any form of internal utilities which generally speed up the production. [</w:t>
       </w:r>
       <w:r>
         <w:t>4</w:t>
@@ -3216,7 +4375,6 @@
           <w:szCs w:val="24"/>
           <w:lang w:eastAsia="fi-FI"/>
         </w:rPr>
-        <w:lastRenderedPageBreak/>
         <w:t xml:space="preserve">Additionally, </w:t>
       </w:r>
       <w:r>
@@ -3226,8 +4384,9 @@
           <w:szCs w:val="24"/>
           <w:lang w:eastAsia="fi-FI"/>
         </w:rPr>
-        <w:t xml:space="preserve">the Unity editor features classes such as GUIStyle and GUISkin to allow further modification of the default look of the editor window elements. With the help of the GUIStyle class the font, the color, even the size of the elements can be changed among many other options. </w:t>
-      </w:r>
+        <w:t xml:space="preserve">the Unity editor features classes such as </w:t>
+      </w:r>
+      <w:proofErr w:type="spellStart"/>
       <w:r>
         <w:rPr>
           <w:rFonts w:eastAsia="Times New Roman" w:cs="Times New Roman"/>
@@ -3235,8 +4394,9 @@
           <w:szCs w:val="24"/>
           <w:lang w:eastAsia="fi-FI"/>
         </w:rPr>
-        <w:t xml:space="preserve">[4, </w:t>
-      </w:r>
+        <w:t>GUIStyle</w:t>
+      </w:r>
+      <w:proofErr w:type="spellEnd"/>
       <w:r>
         <w:rPr>
           <w:rFonts w:eastAsia="Times New Roman" w:cs="Times New Roman"/>
@@ -3244,8 +4404,9 @@
           <w:szCs w:val="24"/>
           <w:lang w:eastAsia="fi-FI"/>
         </w:rPr>
-        <w:t>147-150</w:t>
-      </w:r>
+        <w:t xml:space="preserve"> and </w:t>
+      </w:r>
+      <w:proofErr w:type="spellStart"/>
       <w:r>
         <w:rPr>
           <w:rFonts w:eastAsia="Times New Roman" w:cs="Times New Roman"/>
@@ -3253,8 +4414,9 @@
           <w:szCs w:val="24"/>
           <w:lang w:eastAsia="fi-FI"/>
         </w:rPr>
-        <w:t>.]</w:t>
-      </w:r>
+        <w:t>GUISkin</w:t>
+      </w:r>
+      <w:proofErr w:type="spellEnd"/>
       <w:r>
         <w:rPr>
           <w:rFonts w:eastAsia="Times New Roman" w:cs="Times New Roman"/>
@@ -3262,8 +4424,9 @@
           <w:szCs w:val="24"/>
           <w:lang w:eastAsia="fi-FI"/>
         </w:rPr>
-        <w:t xml:space="preserve"> </w:t>
-      </w:r>
+        <w:t xml:space="preserve"> to allow further modification of the default look of the editor window elements. With the help of the </w:t>
+      </w:r>
+      <w:proofErr w:type="spellStart"/>
       <w:r>
         <w:rPr>
           <w:rFonts w:eastAsia="Times New Roman" w:cs="Times New Roman"/>
@@ -3271,30 +4434,29 @@
           <w:szCs w:val="24"/>
           <w:lang w:eastAsia="fi-FI"/>
         </w:rPr>
-        <w:t>Using the GUISkin class the developers may define new skin packages for the default editor window components [4, 156]. Applying a GUISkin rather than using GUIStyles with each element is generally a better approach.</w:t>
-      </w:r>
-    </w:p>
-    <w:p>
-      <w:pPr>
-        <w:pStyle w:val="BodyText1"/>
+        <w:t>GUIStyle</w:t>
+      </w:r>
+      <w:proofErr w:type="spellEnd"/>
+      <w:r>
         <w:rPr>
           <w:rFonts w:eastAsia="Times New Roman" w:cs="Times New Roman"/>
           <w:bCs/>
           <w:szCs w:val="24"/>
           <w:lang w:eastAsia="fi-FI"/>
         </w:rPr>
-      </w:pPr>
-    </w:p>
-    <w:p>
-      <w:pPr>
-        <w:pStyle w:val="BodyText1"/>
+        <w:t xml:space="preserve"> class the font, the </w:t>
+      </w:r>
+      <w:proofErr w:type="spellStart"/>
+      <w:r>
         <w:rPr>
           <w:rFonts w:eastAsia="Times New Roman" w:cs="Times New Roman"/>
           <w:bCs/>
           <w:szCs w:val="24"/>
           <w:lang w:eastAsia="fi-FI"/>
         </w:rPr>
-      </w:pPr>
+        <w:t>color</w:t>
+      </w:r>
+      <w:proofErr w:type="spellEnd"/>
       <w:r>
         <w:rPr>
           <w:rFonts w:eastAsia="Times New Roman" w:cs="Times New Roman"/>
@@ -3302,7 +4464,7 @@
           <w:szCs w:val="24"/>
           <w:lang w:eastAsia="fi-FI"/>
         </w:rPr>
-        <w:t xml:space="preserve">Furthermore, saving data into scriptable objects persistently is also possible with editor scripts. Scriptable objects </w:t>
+        <w:t>, even the size of the elements can be changed among many other options. [4, 147-150.]</w:t>
       </w:r>
       <w:r>
         <w:rPr>
@@ -3311,24 +4473,18 @@
           <w:szCs w:val="24"/>
           <w:lang w:eastAsia="fi-FI"/>
         </w:rPr>
-        <w:t>always exist in the project without being attached to a game object. This is why they are widely used for saving changes during play mode. Moreover, saving information into scriptable objects have some benefits over using XML or JSON files for the same purpose. Finally, allowing persistent changes to certain elements of the game gives liberty to game designers when they have to adjust certain values to make the game a better experience for players.</w:t>
-      </w:r>
-    </w:p>
-    <w:p>
-      <w:pPr>
-        <w:pStyle w:val="BodyText1"/>
+        <w:t xml:space="preserve"> </w:t>
+      </w:r>
+      <w:r>
         <w:rPr>
           <w:rFonts w:eastAsia="Times New Roman" w:cs="Times New Roman"/>
           <w:bCs/>
           <w:szCs w:val="24"/>
           <w:lang w:eastAsia="fi-FI"/>
         </w:rPr>
-      </w:pPr>
-    </w:p>
-    <w:p>
-      <w:pPr>
-        <w:pStyle w:val="BodyText1"/>
-      </w:pPr>
+        <w:t xml:space="preserve">Using the </w:t>
+      </w:r>
+      <w:proofErr w:type="spellStart"/>
       <w:r>
         <w:rPr>
           <w:rFonts w:eastAsia="Times New Roman" w:cs="Times New Roman"/>
@@ -3336,8 +4492,9 @@
           <w:szCs w:val="24"/>
           <w:lang w:eastAsia="fi-FI"/>
         </w:rPr>
-        <w:t xml:space="preserve">Unity is an extensive set of tool for rapid game development across multiple platforms. The Editor of Unity allows great creative and engineering freedom to developers and designers alike. </w:t>
-      </w:r>
+        <w:t>GUISkin</w:t>
+      </w:r>
+      <w:proofErr w:type="spellEnd"/>
       <w:r>
         <w:rPr>
           <w:rFonts w:eastAsia="Times New Roman" w:cs="Times New Roman"/>
@@ -3345,8 +4502,9 @@
           <w:szCs w:val="24"/>
           <w:lang w:eastAsia="fi-FI"/>
         </w:rPr>
-        <w:t xml:space="preserve">The many tools of the Unity Editor allow developers to visualize their work in the process and manipulate scenes with ease. </w:t>
-      </w:r>
+        <w:t xml:space="preserve"> class the developers may define new skin packages for the default editor window components [4, 156]. Applying a </w:t>
+      </w:r>
+      <w:proofErr w:type="spellStart"/>
       <w:r>
         <w:rPr>
           <w:rFonts w:eastAsia="Times New Roman" w:cs="Times New Roman"/>
@@ -3354,8 +4512,9 @@
           <w:szCs w:val="24"/>
           <w:lang w:eastAsia="fi-FI"/>
         </w:rPr>
-        <w:t>With the use of editor scripts developers can modify the environment of Unity to benefit the developer team. Moreover, the custom editors are customizable not only with functionality, but with looks as well.</w:t>
-      </w:r>
+        <w:t>GUISkin</w:t>
+      </w:r>
+      <w:proofErr w:type="spellEnd"/>
       <w:r>
         <w:rPr>
           <w:rFonts w:eastAsia="Times New Roman" w:cs="Times New Roman"/>
@@ -3363,10 +4522,311 @@
           <w:szCs w:val="24"/>
           <w:lang w:eastAsia="fi-FI"/>
         </w:rPr>
-        <w:t xml:space="preserve"> Finally scriptable objects provide a persistent way of storing important values of the game changed during testing and developing.</w:t>
-      </w:r>
-    </w:p>
-    <w:bookmarkStart w:id="11" w:name="_Toc444633013" w:displacedByCustomXml="next"/>
+        <w:t xml:space="preserve"> rather than using </w:t>
+      </w:r>
+      <w:proofErr w:type="spellStart"/>
+      <w:r>
+        <w:rPr>
+          <w:rFonts w:eastAsia="Times New Roman" w:cs="Times New Roman"/>
+          <w:bCs/>
+          <w:szCs w:val="24"/>
+          <w:lang w:eastAsia="fi-FI"/>
+        </w:rPr>
+        <w:t>GUIStyles</w:t>
+      </w:r>
+      <w:proofErr w:type="spellEnd"/>
+      <w:r>
+        <w:rPr>
+          <w:rFonts w:eastAsia="Times New Roman" w:cs="Times New Roman"/>
+          <w:bCs/>
+          <w:szCs w:val="24"/>
+          <w:lang w:eastAsia="fi-FI"/>
+        </w:rPr>
+        <w:t xml:space="preserve"> with each element is generally a better approach.</w:t>
+      </w:r>
+    </w:p>
+    <w:p>
+      <w:pPr>
+        <w:pStyle w:val="BodyText1"/>
+        <w:rPr>
+          <w:rFonts w:eastAsia="Times New Roman" w:cs="Times New Roman"/>
+          <w:bCs/>
+          <w:szCs w:val="24"/>
+          <w:lang w:eastAsia="fi-FI"/>
+        </w:rPr>
+      </w:pPr>
+    </w:p>
+    <w:p>
+      <w:pPr>
+        <w:pStyle w:val="BodyText1"/>
+        <w:rPr>
+          <w:rFonts w:eastAsia="Times New Roman" w:cs="Times New Roman"/>
+          <w:bCs/>
+          <w:szCs w:val="24"/>
+          <w:lang w:eastAsia="fi-FI"/>
+        </w:rPr>
+      </w:pPr>
+      <w:r>
+        <w:rPr>
+          <w:rFonts w:eastAsia="Times New Roman" w:cs="Times New Roman"/>
+          <w:bCs/>
+          <w:szCs w:val="24"/>
+          <w:lang w:eastAsia="fi-FI"/>
+        </w:rPr>
+        <w:t xml:space="preserve">Furthermore, saving data into scriptable objects persistently is also possible with editor scripts. Scriptable objects </w:t>
+      </w:r>
+      <w:r>
+        <w:rPr>
+          <w:rFonts w:eastAsia="Times New Roman" w:cs="Times New Roman"/>
+          <w:bCs/>
+          <w:szCs w:val="24"/>
+          <w:lang w:eastAsia="fi-FI"/>
+        </w:rPr>
+        <w:t>always exist in the project without being attached to a game object. This is why they are widely used for saving changes during play mode. Moreover, saving information into scriptable objects have some benefits over using XML or JSON files for the same purpose. Finally, allowing persistent changes to certain elements of the game gives liberty to game designers when they have to adjust certain values to make the game a better experience for players.</w:t>
+      </w:r>
+    </w:p>
+    <w:p>
+      <w:pPr>
+        <w:pStyle w:val="BodyText1"/>
+        <w:rPr>
+          <w:rFonts w:eastAsia="Times New Roman" w:cs="Times New Roman"/>
+          <w:bCs/>
+          <w:szCs w:val="24"/>
+          <w:lang w:eastAsia="fi-FI"/>
+        </w:rPr>
+      </w:pPr>
+    </w:p>
+    <w:p>
+      <w:pPr>
+        <w:pStyle w:val="BodyText1"/>
+        <w:rPr>
+          <w:rFonts w:eastAsia="Times New Roman" w:cs="Times New Roman"/>
+          <w:bCs/>
+          <w:szCs w:val="24"/>
+          <w:lang w:eastAsia="fi-FI"/>
+        </w:rPr>
+      </w:pPr>
+      <w:r>
+        <w:rPr>
+          <w:rFonts w:eastAsia="Times New Roman" w:cs="Times New Roman"/>
+          <w:bCs/>
+          <w:szCs w:val="24"/>
+          <w:lang w:eastAsia="fi-FI"/>
+        </w:rPr>
+        <w:t xml:space="preserve">Unity is an extensive set of tool for rapid game development across multiple platforms. The Editor of Unity allows great creative and engineering freedom to developers and designers alike. </w:t>
+      </w:r>
+      <w:r>
+        <w:rPr>
+          <w:rFonts w:eastAsia="Times New Roman" w:cs="Times New Roman"/>
+          <w:bCs/>
+          <w:szCs w:val="24"/>
+          <w:lang w:eastAsia="fi-FI"/>
+        </w:rPr>
+        <w:t xml:space="preserve">The many tools of the Unity Editor allow developers to visualize their work in the process and manipulate scenes with ease. </w:t>
+      </w:r>
+      <w:r>
+        <w:rPr>
+          <w:rFonts w:eastAsia="Times New Roman" w:cs="Times New Roman"/>
+          <w:bCs/>
+          <w:szCs w:val="24"/>
+          <w:lang w:eastAsia="fi-FI"/>
+        </w:rPr>
+        <w:t>With the use of editor scripts developers can modify the environment of Unity to benefit the developer team. Moreover, the custom editors are customizable not only with functionality, but with looks as well.</w:t>
+      </w:r>
+      <w:r>
+        <w:rPr>
+          <w:rFonts w:eastAsia="Times New Roman" w:cs="Times New Roman"/>
+          <w:bCs/>
+          <w:szCs w:val="24"/>
+          <w:lang w:eastAsia="fi-FI"/>
+        </w:rPr>
+        <w:t xml:space="preserve"> </w:t>
+      </w:r>
+      <w:proofErr w:type="gramStart"/>
+      <w:r>
+        <w:rPr>
+          <w:rFonts w:eastAsia="Times New Roman" w:cs="Times New Roman"/>
+          <w:bCs/>
+          <w:szCs w:val="24"/>
+          <w:lang w:eastAsia="fi-FI"/>
+        </w:rPr>
+        <w:t>Finally</w:t>
+      </w:r>
+      <w:proofErr w:type="gramEnd"/>
+      <w:r>
+        <w:rPr>
+          <w:rFonts w:eastAsia="Times New Roman" w:cs="Times New Roman"/>
+          <w:bCs/>
+          <w:szCs w:val="24"/>
+          <w:lang w:eastAsia="fi-FI"/>
+        </w:rPr>
+        <w:t xml:space="preserve"> scriptable objects provide a persistent way of storing important values of the game changed during testing and developing.</w:t>
+      </w:r>
+    </w:p>
+    <w:p>
+      <w:pPr>
+        <w:pStyle w:val="Heading1"/>
+      </w:pPr>
+      <w:bookmarkStart w:id="15" w:name="_Toc454980560"/>
+      <w:r>
+        <w:lastRenderedPageBreak/>
+        <w:t>The Avatar Content Editor</w:t>
+      </w:r>
+      <w:bookmarkEnd w:id="15"/>
+    </w:p>
+    <w:p>
+      <w:pPr>
+        <w:pStyle w:val="Heading2"/>
+      </w:pPr>
+      <w:bookmarkStart w:id="16" w:name="_Toc454980561"/>
+      <w:r>
+        <w:t>Functionality</w:t>
+      </w:r>
+      <w:bookmarkEnd w:id="16"/>
+    </w:p>
+    <w:p>
+      <w:pPr>
+        <w:pStyle w:val="BodyText1"/>
+      </w:pPr>
+    </w:p>
+    <w:p>
+      <w:pPr>
+        <w:pStyle w:val="Heading2"/>
+      </w:pPr>
+      <w:bookmarkStart w:id="17" w:name="_Toc454980562"/>
+      <w:r>
+        <w:t>Items and Products</w:t>
+      </w:r>
+      <w:bookmarkEnd w:id="17"/>
+    </w:p>
+    <w:p>
+      <w:pPr>
+        <w:pStyle w:val="BodyText1"/>
+      </w:pPr>
+    </w:p>
+    <w:p>
+      <w:pPr>
+        <w:pStyle w:val="Heading2"/>
+      </w:pPr>
+      <w:bookmarkStart w:id="18" w:name="_Toc454980563"/>
+      <w:r>
+        <w:t>Components</w:t>
+      </w:r>
+      <w:bookmarkEnd w:id="18"/>
+    </w:p>
+    <w:p>
+      <w:pPr>
+        <w:pStyle w:val="BodyText1"/>
+      </w:pPr>
+    </w:p>
+    <w:p>
+      <w:pPr>
+        <w:pStyle w:val="Heading2"/>
+      </w:pPr>
+      <w:bookmarkStart w:id="19" w:name="_Toc454980564"/>
+      <w:r>
+        <w:t>Settings</w:t>
+      </w:r>
+      <w:bookmarkEnd w:id="19"/>
+    </w:p>
+    <w:p>
+      <w:pPr>
+        <w:pStyle w:val="BodyText1"/>
+      </w:pPr>
+    </w:p>
+    <w:p>
+      <w:pPr>
+        <w:pStyle w:val="Heading2"/>
+      </w:pPr>
+      <w:bookmarkStart w:id="20" w:name="_Toc454980565"/>
+      <w:r>
+        <w:t>Tabs</w:t>
+      </w:r>
+      <w:bookmarkEnd w:id="20"/>
+    </w:p>
+    <w:p>
+      <w:pPr>
+        <w:pStyle w:val="BodyText1"/>
+      </w:pPr>
+    </w:p>
+    <w:p>
+      <w:pPr>
+        <w:pStyle w:val="Heading2"/>
+      </w:pPr>
+      <w:bookmarkStart w:id="21" w:name="_Toc454980566"/>
+      <w:r>
+        <w:t>Browsers and Pickers</w:t>
+      </w:r>
+      <w:bookmarkEnd w:id="21"/>
+    </w:p>
+    <w:p>
+      <w:pPr>
+        <w:pStyle w:val="BodyText1"/>
+      </w:pPr>
+    </w:p>
+    <w:p>
+      <w:pPr>
+        <w:pStyle w:val="Heading2"/>
+      </w:pPr>
+      <w:bookmarkStart w:id="22" w:name="_Toc454980567"/>
+      <w:proofErr w:type="spellStart"/>
+      <w:r>
+        <w:t>Atrributes</w:t>
+      </w:r>
+      <w:bookmarkEnd w:id="22"/>
+      <w:proofErr w:type="spellEnd"/>
+    </w:p>
+    <w:p>
+      <w:pPr>
+        <w:pStyle w:val="BodyText1"/>
+      </w:pPr>
+    </w:p>
+    <w:p>
+      <w:pPr>
+        <w:pStyle w:val="Heading2"/>
+      </w:pPr>
+      <w:bookmarkStart w:id="23" w:name="_Toc454980568"/>
+      <w:r>
+        <w:t>Validation</w:t>
+      </w:r>
+      <w:bookmarkEnd w:id="23"/>
+    </w:p>
+    <w:p>
+      <w:pPr>
+        <w:pStyle w:val="BodyText1"/>
+      </w:pPr>
+    </w:p>
+    <w:p>
+      <w:pPr>
+        <w:pStyle w:val="Heading1"/>
+      </w:pPr>
+      <w:bookmarkStart w:id="24" w:name="_Toc454980569"/>
+      <w:r>
+        <w:t>Results</w:t>
+      </w:r>
+      <w:bookmarkEnd w:id="24"/>
+    </w:p>
+    <w:p>
+      <w:pPr>
+        <w:pStyle w:val="BodyText1"/>
+      </w:pPr>
+    </w:p>
+    <w:p>
+      <w:pPr>
+        <w:pStyle w:val="Heading1"/>
+      </w:pPr>
+      <w:bookmarkStart w:id="25" w:name="_Toc454980570"/>
+      <w:r>
+        <w:t>Conclusion</w:t>
+      </w:r>
+      <w:bookmarkEnd w:id="25"/>
+    </w:p>
+    <w:p>
+      <w:pPr>
+        <w:pStyle w:val="BodyText1"/>
+      </w:pPr>
+    </w:p>
+    <w:bookmarkStart w:id="26" w:name="_Toc454980571" w:displacedByCustomXml="next"/>
     <w:sdt>
       <w:sdtPr>
         <w:rPr>
@@ -3397,7 +4857,7 @@
           <w:r>
             <w:t>References</w:t>
           </w:r>
-          <w:bookmarkEnd w:id="11"/>
+          <w:bookmarkEnd w:id="26"/>
         </w:p>
         <w:sdt>
           <w:sdtPr>
@@ -3637,6 +5097,7 @@
                       <w:rPr>
                         <w:noProof/>
                       </w:rPr>
+                      <w:lastRenderedPageBreak/>
                       <w:t>4</w:t>
                     </w:r>
                   </w:p>
@@ -3818,7 +5279,7 @@
 </file>
 
 <file path=word/endnotes.xml><?xml version="1.0" encoding="utf-8"?>
-<w:endnotes xmlns:wpc="http://schemas.microsoft.com/office/word/2010/wordprocessingCanvas" xmlns:mc="http://schemas.openxmlformats.org/markup-compatibility/2006" xmlns:o="urn:schemas-microsoft-com:office:office" xmlns:r="http://schemas.openxmlformats.org/officeDocument/2006/relationships" xmlns:m="http://schemas.openxmlformats.org/officeDocument/2006/math" xmlns:v="urn:schemas-microsoft-com:vml" xmlns:wp14="http://schemas.microsoft.com/office/word/2010/wordprocessingDrawing" xmlns:wp="http://schemas.openxmlformats.org/drawingml/2006/wordprocessingDrawing" xmlns:w10="urn:schemas-microsoft-com:office:word" xmlns:w="http://schemas.openxmlformats.org/wordprocessingml/2006/main" xmlns:w14="http://schemas.microsoft.com/office/word/2010/wordml" xmlns:w15="http://schemas.microsoft.com/office/word/2012/wordml" xmlns:wpg="http://schemas.microsoft.com/office/word/2010/wordprocessingGroup" xmlns:wpi="http://schemas.microsoft.com/office/word/2010/wordprocessingInk" xmlns:wne="http://schemas.microsoft.com/office/word/2006/wordml" xmlns:wps="http://schemas.microsoft.com/office/word/2010/wordprocessingShape" mc:Ignorable="w14 w15 wp14">
+<w:endnotes xmlns:wpc="http://schemas.microsoft.com/office/word/2010/wordprocessingCanvas" xmlns:cx="http://schemas.microsoft.com/office/drawing/2014/chartex" xmlns:cx1="http://schemas.microsoft.com/office/drawing/2015/9/8/chartex" xmlns:cx2="http://schemas.microsoft.com/office/drawing/2015/10/21/chartex" xmlns:mc="http://schemas.openxmlformats.org/markup-compatibility/2006" xmlns:o="urn:schemas-microsoft-com:office:office" xmlns:r="http://schemas.openxmlformats.org/officeDocument/2006/relationships" xmlns:m="http://schemas.openxmlformats.org/officeDocument/2006/math" xmlns:v="urn:schemas-microsoft-com:vml" xmlns:wp14="http://schemas.microsoft.com/office/word/2010/wordprocessingDrawing" xmlns:wp="http://schemas.openxmlformats.org/drawingml/2006/wordprocessingDrawing" xmlns:w10="urn:schemas-microsoft-com:office:word" xmlns:w="http://schemas.openxmlformats.org/wordprocessingml/2006/main" xmlns:w14="http://schemas.microsoft.com/office/word/2010/wordml" xmlns:w15="http://schemas.microsoft.com/office/word/2012/wordml" xmlns:w16se="http://schemas.microsoft.com/office/word/2015/wordml/symex" xmlns:wpg="http://schemas.microsoft.com/office/word/2010/wordprocessingGroup" xmlns:wpi="http://schemas.microsoft.com/office/word/2010/wordprocessingInk" xmlns:wne="http://schemas.microsoft.com/office/word/2006/wordml" xmlns:wps="http://schemas.microsoft.com/office/word/2010/wordprocessingShape" mc:Ignorable="w14 w15 w16se wp14">
   <w:endnote w:type="separator" w:id="-1">
     <w:p>
       <w:r>
@@ -3837,7 +5298,7 @@
 </file>
 
 <file path=word/footer1.xml><?xml version="1.0" encoding="utf-8"?>
-<w:ftr xmlns:wpc="http://schemas.microsoft.com/office/word/2010/wordprocessingCanvas" xmlns:mc="http://schemas.openxmlformats.org/markup-compatibility/2006" xmlns:o="urn:schemas-microsoft-com:office:office" xmlns:r="http://schemas.openxmlformats.org/officeDocument/2006/relationships" xmlns:m="http://schemas.openxmlformats.org/officeDocument/2006/math" xmlns:v="urn:schemas-microsoft-com:vml" xmlns:wp14="http://schemas.microsoft.com/office/word/2010/wordprocessingDrawing" xmlns:wp="http://schemas.openxmlformats.org/drawingml/2006/wordprocessingDrawing" xmlns:w10="urn:schemas-microsoft-com:office:word" xmlns:w="http://schemas.openxmlformats.org/wordprocessingml/2006/main" xmlns:w14="http://schemas.microsoft.com/office/word/2010/wordml" xmlns:w15="http://schemas.microsoft.com/office/word/2012/wordml" xmlns:wpg="http://schemas.microsoft.com/office/word/2010/wordprocessingGroup" xmlns:wpi="http://schemas.microsoft.com/office/word/2010/wordprocessingInk" xmlns:wne="http://schemas.microsoft.com/office/word/2006/wordml" xmlns:wps="http://schemas.microsoft.com/office/word/2010/wordprocessingShape" mc:Ignorable="w14 w15 wp14">
+<w:ftr xmlns:wpc="http://schemas.microsoft.com/office/word/2010/wordprocessingCanvas" xmlns:cx="http://schemas.microsoft.com/office/drawing/2014/chartex" xmlns:cx1="http://schemas.microsoft.com/office/drawing/2015/9/8/chartex" xmlns:cx2="http://schemas.microsoft.com/office/drawing/2015/10/21/chartex" xmlns:mc="http://schemas.openxmlformats.org/markup-compatibility/2006" xmlns:o="urn:schemas-microsoft-com:office:office" xmlns:r="http://schemas.openxmlformats.org/officeDocument/2006/relationships" xmlns:m="http://schemas.openxmlformats.org/officeDocument/2006/math" xmlns:v="urn:schemas-microsoft-com:vml" xmlns:wp14="http://schemas.microsoft.com/office/word/2010/wordprocessingDrawing" xmlns:wp="http://schemas.openxmlformats.org/drawingml/2006/wordprocessingDrawing" xmlns:w10="urn:schemas-microsoft-com:office:word" xmlns:w="http://schemas.openxmlformats.org/wordprocessingml/2006/main" xmlns:w14="http://schemas.microsoft.com/office/word/2010/wordml" xmlns:w15="http://schemas.microsoft.com/office/word/2012/wordml" xmlns:w16se="http://schemas.microsoft.com/office/word/2015/wordml/symex" xmlns:wpg="http://schemas.microsoft.com/office/word/2010/wordprocessingGroup" xmlns:wpi="http://schemas.microsoft.com/office/word/2010/wordprocessingInk" xmlns:wne="http://schemas.microsoft.com/office/word/2006/wordml" xmlns:wps="http://schemas.microsoft.com/office/word/2010/wordprocessingShape" mc:Ignorable="w14 w15 w16se wp14">
   <w:p>
     <w:pPr>
       <w:pStyle w:val="Footer"/>
@@ -3845,7 +5306,7 @@
     <w:r>
       <w:rPr>
         <w:noProof/>
-        <w:lang w:val="en-GB" w:eastAsia="en-GB"/>
+        <w:lang w:val="hu-HU" w:eastAsia="ja-JP"/>
       </w:rPr>
       <w:drawing>
         <wp:anchor distT="0" distB="0" distL="114300" distR="114300" simplePos="0" relativeHeight="251665408" behindDoc="0" locked="0" layoutInCell="1" allowOverlap="1">
@@ -3894,7 +5355,7 @@
     <w:r>
       <w:rPr>
         <w:noProof/>
-        <w:lang w:val="en-GB" w:eastAsia="en-GB"/>
+        <w:lang w:val="hu-HU" w:eastAsia="ja-JP"/>
       </w:rPr>
       <w:drawing>
         <wp:anchor distT="0" distB="0" distL="114300" distR="114300" simplePos="0" relativeHeight="251663360" behindDoc="0" locked="0" layoutInCell="1" allowOverlap="1">
@@ -3945,7 +5406,7 @@
 </file>
 
 <file path=word/footer2.xml><?xml version="1.0" encoding="utf-8"?>
-<w:ftr xmlns:wpc="http://schemas.microsoft.com/office/word/2010/wordprocessingCanvas" xmlns:mc="http://schemas.openxmlformats.org/markup-compatibility/2006" xmlns:o="urn:schemas-microsoft-com:office:office" xmlns:r="http://schemas.openxmlformats.org/officeDocument/2006/relationships" xmlns:m="http://schemas.openxmlformats.org/officeDocument/2006/math" xmlns:v="urn:schemas-microsoft-com:vml" xmlns:wp14="http://schemas.microsoft.com/office/word/2010/wordprocessingDrawing" xmlns:wp="http://schemas.openxmlformats.org/drawingml/2006/wordprocessingDrawing" xmlns:w10="urn:schemas-microsoft-com:office:word" xmlns:w="http://schemas.openxmlformats.org/wordprocessingml/2006/main" xmlns:w14="http://schemas.microsoft.com/office/word/2010/wordml" xmlns:w15="http://schemas.microsoft.com/office/word/2012/wordml" xmlns:wpg="http://schemas.microsoft.com/office/word/2010/wordprocessingGroup" xmlns:wpi="http://schemas.microsoft.com/office/word/2010/wordprocessingInk" xmlns:wne="http://schemas.microsoft.com/office/word/2006/wordml" xmlns:wps="http://schemas.microsoft.com/office/word/2010/wordprocessingShape" mc:Ignorable="w14 w15 wp14">
+<w:ftr xmlns:wpc="http://schemas.microsoft.com/office/word/2010/wordprocessingCanvas" xmlns:cx="http://schemas.microsoft.com/office/drawing/2014/chartex" xmlns:cx1="http://schemas.microsoft.com/office/drawing/2015/9/8/chartex" xmlns:cx2="http://schemas.microsoft.com/office/drawing/2015/10/21/chartex" xmlns:mc="http://schemas.openxmlformats.org/markup-compatibility/2006" xmlns:o="urn:schemas-microsoft-com:office:office" xmlns:r="http://schemas.openxmlformats.org/officeDocument/2006/relationships" xmlns:m="http://schemas.openxmlformats.org/officeDocument/2006/math" xmlns:v="urn:schemas-microsoft-com:vml" xmlns:wp14="http://schemas.microsoft.com/office/word/2010/wordprocessingDrawing" xmlns:wp="http://schemas.openxmlformats.org/drawingml/2006/wordprocessingDrawing" xmlns:w10="urn:schemas-microsoft-com:office:word" xmlns:w="http://schemas.openxmlformats.org/wordprocessingml/2006/main" xmlns:w14="http://schemas.microsoft.com/office/word/2010/wordml" xmlns:w15="http://schemas.microsoft.com/office/word/2012/wordml" xmlns:w16se="http://schemas.microsoft.com/office/word/2015/wordml/symex" xmlns:wpg="http://schemas.microsoft.com/office/word/2010/wordprocessingGroup" xmlns:wpi="http://schemas.microsoft.com/office/word/2010/wordprocessingInk" xmlns:wne="http://schemas.microsoft.com/office/word/2006/wordml" xmlns:wps="http://schemas.microsoft.com/office/word/2010/wordprocessingShape" mc:Ignorable="w14 w15 w16se wp14">
   <w:p>
     <w:pPr>
       <w:pStyle w:val="Footer"/>
@@ -3953,7 +5414,7 @@
     <w:r>
       <w:rPr>
         <w:noProof/>
-        <w:lang w:val="en-GB" w:eastAsia="en-GB"/>
+        <w:lang w:val="hu-HU" w:eastAsia="ja-JP"/>
       </w:rPr>
       <w:drawing>
         <wp:anchor distT="0" distB="0" distL="114300" distR="114300" simplePos="0" relativeHeight="251661312" behindDoc="0" locked="0" layoutInCell="1" allowOverlap="1">
@@ -4004,7 +5465,7 @@
 </file>
 
 <file path=word/footer3.xml><?xml version="1.0" encoding="utf-8"?>
-<w:ftr xmlns:wpc="http://schemas.microsoft.com/office/word/2010/wordprocessingCanvas" xmlns:mc="http://schemas.openxmlformats.org/markup-compatibility/2006" xmlns:o="urn:schemas-microsoft-com:office:office" xmlns:r="http://schemas.openxmlformats.org/officeDocument/2006/relationships" xmlns:m="http://schemas.openxmlformats.org/officeDocument/2006/math" xmlns:v="urn:schemas-microsoft-com:vml" xmlns:wp14="http://schemas.microsoft.com/office/word/2010/wordprocessingDrawing" xmlns:wp="http://schemas.openxmlformats.org/drawingml/2006/wordprocessingDrawing" xmlns:w10="urn:schemas-microsoft-com:office:word" xmlns:w="http://schemas.openxmlformats.org/wordprocessingml/2006/main" xmlns:w14="http://schemas.microsoft.com/office/word/2010/wordml" xmlns:w15="http://schemas.microsoft.com/office/word/2012/wordml" xmlns:wpg="http://schemas.microsoft.com/office/word/2010/wordprocessingGroup" xmlns:wpi="http://schemas.microsoft.com/office/word/2010/wordprocessingInk" xmlns:wne="http://schemas.microsoft.com/office/word/2006/wordml" xmlns:wps="http://schemas.microsoft.com/office/word/2010/wordprocessingShape" mc:Ignorable="w14 w15 wp14">
+<w:ftr xmlns:wpc="http://schemas.microsoft.com/office/word/2010/wordprocessingCanvas" xmlns:cx="http://schemas.microsoft.com/office/drawing/2014/chartex" xmlns:cx1="http://schemas.microsoft.com/office/drawing/2015/9/8/chartex" xmlns:cx2="http://schemas.microsoft.com/office/drawing/2015/10/21/chartex" xmlns:mc="http://schemas.openxmlformats.org/markup-compatibility/2006" xmlns:o="urn:schemas-microsoft-com:office:office" xmlns:r="http://schemas.openxmlformats.org/officeDocument/2006/relationships" xmlns:m="http://schemas.openxmlformats.org/officeDocument/2006/math" xmlns:v="urn:schemas-microsoft-com:vml" xmlns:wp14="http://schemas.microsoft.com/office/word/2010/wordprocessingDrawing" xmlns:wp="http://schemas.openxmlformats.org/drawingml/2006/wordprocessingDrawing" xmlns:w10="urn:schemas-microsoft-com:office:word" xmlns:w="http://schemas.openxmlformats.org/wordprocessingml/2006/main" xmlns:w14="http://schemas.microsoft.com/office/word/2010/wordml" xmlns:w15="http://schemas.microsoft.com/office/word/2012/wordml" xmlns:w16se="http://schemas.microsoft.com/office/word/2015/wordml/symex" xmlns:wpg="http://schemas.microsoft.com/office/word/2010/wordprocessingGroup" xmlns:wpi="http://schemas.microsoft.com/office/word/2010/wordprocessingInk" xmlns:wne="http://schemas.microsoft.com/office/word/2006/wordml" xmlns:wps="http://schemas.microsoft.com/office/word/2010/wordprocessingShape" mc:Ignorable="w14 w15 w16se wp14">
   <w:p>
     <w:pPr>
       <w:pStyle w:val="Footer"/>
@@ -4014,7 +5475,7 @@
 </file>
 
 <file path=word/footer4.xml><?xml version="1.0" encoding="utf-8"?>
-<w:ftr xmlns:wpc="http://schemas.microsoft.com/office/word/2010/wordprocessingCanvas" xmlns:mc="http://schemas.openxmlformats.org/markup-compatibility/2006" xmlns:o="urn:schemas-microsoft-com:office:office" xmlns:r="http://schemas.openxmlformats.org/officeDocument/2006/relationships" xmlns:m="http://schemas.openxmlformats.org/officeDocument/2006/math" xmlns:v="urn:schemas-microsoft-com:vml" xmlns:wp14="http://schemas.microsoft.com/office/word/2010/wordprocessingDrawing" xmlns:wp="http://schemas.openxmlformats.org/drawingml/2006/wordprocessingDrawing" xmlns:w10="urn:schemas-microsoft-com:office:word" xmlns:w="http://schemas.openxmlformats.org/wordprocessingml/2006/main" xmlns:w14="http://schemas.microsoft.com/office/word/2010/wordml" xmlns:w15="http://schemas.microsoft.com/office/word/2012/wordml" xmlns:wpg="http://schemas.microsoft.com/office/word/2010/wordprocessingGroup" xmlns:wpi="http://schemas.microsoft.com/office/word/2010/wordprocessingInk" xmlns:wne="http://schemas.microsoft.com/office/word/2006/wordml" xmlns:wps="http://schemas.microsoft.com/office/word/2010/wordprocessingShape" mc:Ignorable="w14 w15 wp14">
+<w:ftr xmlns:wpc="http://schemas.microsoft.com/office/word/2010/wordprocessingCanvas" xmlns:cx="http://schemas.microsoft.com/office/drawing/2014/chartex" xmlns:cx1="http://schemas.microsoft.com/office/drawing/2015/9/8/chartex" xmlns:cx2="http://schemas.microsoft.com/office/drawing/2015/10/21/chartex" xmlns:mc="http://schemas.openxmlformats.org/markup-compatibility/2006" xmlns:o="urn:schemas-microsoft-com:office:office" xmlns:r="http://schemas.openxmlformats.org/officeDocument/2006/relationships" xmlns:m="http://schemas.openxmlformats.org/officeDocument/2006/math" xmlns:v="urn:schemas-microsoft-com:vml" xmlns:wp14="http://schemas.microsoft.com/office/word/2010/wordprocessingDrawing" xmlns:wp="http://schemas.openxmlformats.org/drawingml/2006/wordprocessingDrawing" xmlns:w10="urn:schemas-microsoft-com:office:word" xmlns:w="http://schemas.openxmlformats.org/wordprocessingml/2006/main" xmlns:w14="http://schemas.microsoft.com/office/word/2010/wordml" xmlns:w15="http://schemas.microsoft.com/office/word/2012/wordml" xmlns:w16se="http://schemas.microsoft.com/office/word/2015/wordml/symex" xmlns:wpg="http://schemas.microsoft.com/office/word/2010/wordprocessingGroup" xmlns:wpi="http://schemas.microsoft.com/office/word/2010/wordprocessingInk" xmlns:wne="http://schemas.microsoft.com/office/word/2006/wordml" xmlns:wps="http://schemas.microsoft.com/office/word/2010/wordprocessingShape" mc:Ignorable="w14 w15 w16se wp14">
   <w:p>
     <w:pPr>
       <w:pStyle w:val="Footer"/>
@@ -4024,7 +5485,7 @@
 </file>
 
 <file path=word/footer5.xml><?xml version="1.0" encoding="utf-8"?>
-<w:ftr xmlns:wpc="http://schemas.microsoft.com/office/word/2010/wordprocessingCanvas" xmlns:mc="http://schemas.openxmlformats.org/markup-compatibility/2006" xmlns:o="urn:schemas-microsoft-com:office:office" xmlns:r="http://schemas.openxmlformats.org/officeDocument/2006/relationships" xmlns:m="http://schemas.openxmlformats.org/officeDocument/2006/math" xmlns:v="urn:schemas-microsoft-com:vml" xmlns:wp14="http://schemas.microsoft.com/office/word/2010/wordprocessingDrawing" xmlns:wp="http://schemas.openxmlformats.org/drawingml/2006/wordprocessingDrawing" xmlns:w10="urn:schemas-microsoft-com:office:word" xmlns:w="http://schemas.openxmlformats.org/wordprocessingml/2006/main" xmlns:w14="http://schemas.microsoft.com/office/word/2010/wordml" xmlns:w15="http://schemas.microsoft.com/office/word/2012/wordml" xmlns:wpg="http://schemas.microsoft.com/office/word/2010/wordprocessingGroup" xmlns:wpi="http://schemas.microsoft.com/office/word/2010/wordprocessingInk" xmlns:wne="http://schemas.microsoft.com/office/word/2006/wordml" xmlns:wps="http://schemas.microsoft.com/office/word/2010/wordprocessingShape" mc:Ignorable="w14 w15 wp14">
+<w:ftr xmlns:wpc="http://schemas.microsoft.com/office/word/2010/wordprocessingCanvas" xmlns:cx="http://schemas.microsoft.com/office/drawing/2014/chartex" xmlns:cx1="http://schemas.microsoft.com/office/drawing/2015/9/8/chartex" xmlns:cx2="http://schemas.microsoft.com/office/drawing/2015/10/21/chartex" xmlns:mc="http://schemas.openxmlformats.org/markup-compatibility/2006" xmlns:o="urn:schemas-microsoft-com:office:office" xmlns:r="http://schemas.openxmlformats.org/officeDocument/2006/relationships" xmlns:m="http://schemas.openxmlformats.org/officeDocument/2006/math" xmlns:v="urn:schemas-microsoft-com:vml" xmlns:wp14="http://schemas.microsoft.com/office/word/2010/wordprocessingDrawing" xmlns:wp="http://schemas.openxmlformats.org/drawingml/2006/wordprocessingDrawing" xmlns:w10="urn:schemas-microsoft-com:office:word" xmlns:w="http://schemas.openxmlformats.org/wordprocessingml/2006/main" xmlns:w14="http://schemas.microsoft.com/office/word/2010/wordml" xmlns:w15="http://schemas.microsoft.com/office/word/2012/wordml" xmlns:w16se="http://schemas.microsoft.com/office/word/2015/wordml/symex" xmlns:wpg="http://schemas.microsoft.com/office/word/2010/wordprocessingGroup" xmlns:wpi="http://schemas.microsoft.com/office/word/2010/wordprocessingInk" xmlns:wne="http://schemas.microsoft.com/office/word/2006/wordml" xmlns:wps="http://schemas.microsoft.com/office/word/2010/wordprocessingShape" mc:Ignorable="w14 w15 w16se wp14">
   <w:p>
     <w:pPr>
       <w:pStyle w:val="Footer"/>
@@ -4032,7 +5493,7 @@
     <w:r>
       <w:rPr>
         <w:noProof/>
-        <w:lang w:val="en-GB" w:eastAsia="en-GB"/>
+        <w:lang w:val="hu-HU" w:eastAsia="ja-JP"/>
       </w:rPr>
       <w:drawing>
         <wp:anchor distT="0" distB="0" distL="114300" distR="114300" simplePos="0" relativeHeight="251667456" behindDoc="0" locked="0" layoutInCell="1" allowOverlap="1">
@@ -4083,7 +5544,7 @@
 </file>
 
 <file path=word/footnotes.xml><?xml version="1.0" encoding="utf-8"?>
-<w:footnotes xmlns:wpc="http://schemas.microsoft.com/office/word/2010/wordprocessingCanvas" xmlns:mc="http://schemas.openxmlformats.org/markup-compatibility/2006" xmlns:o="urn:schemas-microsoft-com:office:office" xmlns:r="http://schemas.openxmlformats.org/officeDocument/2006/relationships" xmlns:m="http://schemas.openxmlformats.org/officeDocument/2006/math" xmlns:v="urn:schemas-microsoft-com:vml" xmlns:wp14="http://schemas.microsoft.com/office/word/2010/wordprocessingDrawing" xmlns:wp="http://schemas.openxmlformats.org/drawingml/2006/wordprocessingDrawing" xmlns:w10="urn:schemas-microsoft-com:office:word" xmlns:w="http://schemas.openxmlformats.org/wordprocessingml/2006/main" xmlns:w14="http://schemas.microsoft.com/office/word/2010/wordml" xmlns:w15="http://schemas.microsoft.com/office/word/2012/wordml" xmlns:wpg="http://schemas.microsoft.com/office/word/2010/wordprocessingGroup" xmlns:wpi="http://schemas.microsoft.com/office/word/2010/wordprocessingInk" xmlns:wne="http://schemas.microsoft.com/office/word/2006/wordml" xmlns:wps="http://schemas.microsoft.com/office/word/2010/wordprocessingShape" mc:Ignorable="w14 w15 wp14">
+<w:footnotes xmlns:wpc="http://schemas.microsoft.com/office/word/2010/wordprocessingCanvas" xmlns:cx="http://schemas.microsoft.com/office/drawing/2014/chartex" xmlns:cx1="http://schemas.microsoft.com/office/drawing/2015/9/8/chartex" xmlns:cx2="http://schemas.microsoft.com/office/drawing/2015/10/21/chartex" xmlns:mc="http://schemas.openxmlformats.org/markup-compatibility/2006" xmlns:o="urn:schemas-microsoft-com:office:office" xmlns:r="http://schemas.openxmlformats.org/officeDocument/2006/relationships" xmlns:m="http://schemas.openxmlformats.org/officeDocument/2006/math" xmlns:v="urn:schemas-microsoft-com:vml" xmlns:wp14="http://schemas.microsoft.com/office/word/2010/wordprocessingDrawing" xmlns:wp="http://schemas.openxmlformats.org/drawingml/2006/wordprocessingDrawing" xmlns:w10="urn:schemas-microsoft-com:office:word" xmlns:w="http://schemas.openxmlformats.org/wordprocessingml/2006/main" xmlns:w14="http://schemas.microsoft.com/office/word/2010/wordml" xmlns:w15="http://schemas.microsoft.com/office/word/2012/wordml" xmlns:w16se="http://schemas.microsoft.com/office/word/2015/wordml/symex" xmlns:wpg="http://schemas.microsoft.com/office/word/2010/wordprocessingGroup" xmlns:wpi="http://schemas.microsoft.com/office/word/2010/wordprocessingInk" xmlns:wne="http://schemas.microsoft.com/office/word/2006/wordml" xmlns:wps="http://schemas.microsoft.com/office/word/2010/wordprocessingShape" mc:Ignorable="w14 w15 w16se wp14">
   <w:footnote w:type="separator" w:id="-1">
     <w:p>
       <w:r>
@@ -4102,7 +5563,7 @@
 </file>
 
 <file path=word/header1.xml><?xml version="1.0" encoding="utf-8"?>
-<w:hdr xmlns:wpc="http://schemas.microsoft.com/office/word/2010/wordprocessingCanvas" xmlns:mc="http://schemas.openxmlformats.org/markup-compatibility/2006" xmlns:o="urn:schemas-microsoft-com:office:office" xmlns:r="http://schemas.openxmlformats.org/officeDocument/2006/relationships" xmlns:m="http://schemas.openxmlformats.org/officeDocument/2006/math" xmlns:v="urn:schemas-microsoft-com:vml" xmlns:wp14="http://schemas.microsoft.com/office/word/2010/wordprocessingDrawing" xmlns:wp="http://schemas.openxmlformats.org/drawingml/2006/wordprocessingDrawing" xmlns:w10="urn:schemas-microsoft-com:office:word" xmlns:w="http://schemas.openxmlformats.org/wordprocessingml/2006/main" xmlns:w14="http://schemas.microsoft.com/office/word/2010/wordml" xmlns:w15="http://schemas.microsoft.com/office/word/2012/wordml" xmlns:wpg="http://schemas.microsoft.com/office/word/2010/wordprocessingGroup" xmlns:wpi="http://schemas.microsoft.com/office/word/2010/wordprocessingInk" xmlns:wne="http://schemas.microsoft.com/office/word/2006/wordml" xmlns:wps="http://schemas.microsoft.com/office/word/2010/wordprocessingShape" mc:Ignorable="w14 w15 wp14">
+<w:hdr xmlns:wpc="http://schemas.microsoft.com/office/word/2010/wordprocessingCanvas" xmlns:cx="http://schemas.microsoft.com/office/drawing/2014/chartex" xmlns:cx1="http://schemas.microsoft.com/office/drawing/2015/9/8/chartex" xmlns:cx2="http://schemas.microsoft.com/office/drawing/2015/10/21/chartex" xmlns:mc="http://schemas.openxmlformats.org/markup-compatibility/2006" xmlns:o="urn:schemas-microsoft-com:office:office" xmlns:r="http://schemas.openxmlformats.org/officeDocument/2006/relationships" xmlns:m="http://schemas.openxmlformats.org/officeDocument/2006/math" xmlns:v="urn:schemas-microsoft-com:vml" xmlns:wp14="http://schemas.microsoft.com/office/word/2010/wordprocessingDrawing" xmlns:wp="http://schemas.openxmlformats.org/drawingml/2006/wordprocessingDrawing" xmlns:w10="urn:schemas-microsoft-com:office:word" xmlns:w="http://schemas.openxmlformats.org/wordprocessingml/2006/main" xmlns:w14="http://schemas.microsoft.com/office/word/2010/wordml" xmlns:w15="http://schemas.microsoft.com/office/word/2012/wordml" xmlns:w16se="http://schemas.microsoft.com/office/word/2015/wordml/symex" xmlns:wpg="http://schemas.microsoft.com/office/word/2010/wordprocessingGroup" xmlns:wpi="http://schemas.microsoft.com/office/word/2010/wordprocessingInk" xmlns:wne="http://schemas.microsoft.com/office/word/2006/wordml" xmlns:wps="http://schemas.microsoft.com/office/word/2010/wordprocessingShape" mc:Ignorable="w14 w15 w16se wp14">
   <w:p>
     <w:pPr>
       <w:pStyle w:val="Header"/>
@@ -4128,7 +5589,7 @@
 </file>
 
 <file path=word/header2.xml><?xml version="1.0" encoding="utf-8"?>
-<w:hdr xmlns:wpc="http://schemas.microsoft.com/office/word/2010/wordprocessingCanvas" xmlns:mc="http://schemas.openxmlformats.org/markup-compatibility/2006" xmlns:o="urn:schemas-microsoft-com:office:office" xmlns:r="http://schemas.openxmlformats.org/officeDocument/2006/relationships" xmlns:m="http://schemas.openxmlformats.org/officeDocument/2006/math" xmlns:v="urn:schemas-microsoft-com:vml" xmlns:wp14="http://schemas.microsoft.com/office/word/2010/wordprocessingDrawing" xmlns:wp="http://schemas.openxmlformats.org/drawingml/2006/wordprocessingDrawing" xmlns:w10="urn:schemas-microsoft-com:office:word" xmlns:w="http://schemas.openxmlformats.org/wordprocessingml/2006/main" xmlns:w14="http://schemas.microsoft.com/office/word/2010/wordml" xmlns:w15="http://schemas.microsoft.com/office/word/2012/wordml" xmlns:wpg="http://schemas.microsoft.com/office/word/2010/wordprocessingGroup" xmlns:wpi="http://schemas.microsoft.com/office/word/2010/wordprocessingInk" xmlns:wne="http://schemas.microsoft.com/office/word/2006/wordml" xmlns:wps="http://schemas.microsoft.com/office/word/2010/wordprocessingShape" mc:Ignorable="w14 w15 wp14">
+<w:hdr xmlns:wpc="http://schemas.microsoft.com/office/word/2010/wordprocessingCanvas" xmlns:cx="http://schemas.microsoft.com/office/drawing/2014/chartex" xmlns:cx1="http://schemas.microsoft.com/office/drawing/2015/9/8/chartex" xmlns:cx2="http://schemas.microsoft.com/office/drawing/2015/10/21/chartex" xmlns:mc="http://schemas.openxmlformats.org/markup-compatibility/2006" xmlns:o="urn:schemas-microsoft-com:office:office" xmlns:r="http://schemas.openxmlformats.org/officeDocument/2006/relationships" xmlns:m="http://schemas.openxmlformats.org/officeDocument/2006/math" xmlns:v="urn:schemas-microsoft-com:vml" xmlns:wp14="http://schemas.microsoft.com/office/word/2010/wordprocessingDrawing" xmlns:wp="http://schemas.openxmlformats.org/drawingml/2006/wordprocessingDrawing" xmlns:w10="urn:schemas-microsoft-com:office:word" xmlns:w="http://schemas.openxmlformats.org/wordprocessingml/2006/main" xmlns:w14="http://schemas.microsoft.com/office/word/2010/wordml" xmlns:w15="http://schemas.microsoft.com/office/word/2012/wordml" xmlns:w16se="http://schemas.microsoft.com/office/word/2015/wordml/symex" xmlns:wpg="http://schemas.microsoft.com/office/word/2010/wordprocessingGroup" xmlns:wpi="http://schemas.microsoft.com/office/word/2010/wordprocessingInk" xmlns:wne="http://schemas.microsoft.com/office/word/2006/wordml" xmlns:wps="http://schemas.microsoft.com/office/word/2010/wordprocessingShape" mc:Ignorable="w14 w15 w16se wp14">
   <w:p>
     <w:pPr>
       <w:pStyle w:val="Header"/>
@@ -4149,6 +5610,12 @@
         <w:szCs w:val="22"/>
       </w:rPr>
       <w:tab/>
+    </w:r>
+    <w:r>
+      <w:rPr>
+        <w:rFonts w:cs="Tahoma"/>
+        <w:szCs w:val="22"/>
+      </w:rPr>
       <w:t>Abstract</w:t>
     </w:r>
   </w:p>
@@ -4157,7 +5624,7 @@
 </file>
 
 <file path=word/header3.xml><?xml version="1.0" encoding="utf-8"?>
-<w:hdr xmlns:wpc="http://schemas.microsoft.com/office/word/2010/wordprocessingCanvas" xmlns:mc="http://schemas.openxmlformats.org/markup-compatibility/2006" xmlns:o="urn:schemas-microsoft-com:office:office" xmlns:r="http://schemas.openxmlformats.org/officeDocument/2006/relationships" xmlns:m="http://schemas.openxmlformats.org/officeDocument/2006/math" xmlns:v="urn:schemas-microsoft-com:vml" xmlns:wp14="http://schemas.microsoft.com/office/word/2010/wordprocessingDrawing" xmlns:wp="http://schemas.openxmlformats.org/drawingml/2006/wordprocessingDrawing" xmlns:w10="urn:schemas-microsoft-com:office:word" xmlns:w="http://schemas.openxmlformats.org/wordprocessingml/2006/main" xmlns:w14="http://schemas.microsoft.com/office/word/2010/wordml" xmlns:w15="http://schemas.microsoft.com/office/word/2012/wordml" xmlns:wpg="http://schemas.microsoft.com/office/word/2010/wordprocessingGroup" xmlns:wpi="http://schemas.microsoft.com/office/word/2010/wordprocessingInk" xmlns:wne="http://schemas.microsoft.com/office/word/2006/wordml" xmlns:wps="http://schemas.microsoft.com/office/word/2010/wordprocessingShape" mc:Ignorable="w14 w15 wp14">
+<w:hdr xmlns:wpc="http://schemas.microsoft.com/office/word/2010/wordprocessingCanvas" xmlns:cx="http://schemas.microsoft.com/office/drawing/2014/chartex" xmlns:cx1="http://schemas.microsoft.com/office/drawing/2015/9/8/chartex" xmlns:cx2="http://schemas.microsoft.com/office/drawing/2015/10/21/chartex" xmlns:mc="http://schemas.openxmlformats.org/markup-compatibility/2006" xmlns:o="urn:schemas-microsoft-com:office:office" xmlns:r="http://schemas.openxmlformats.org/officeDocument/2006/relationships" xmlns:m="http://schemas.openxmlformats.org/officeDocument/2006/math" xmlns:v="urn:schemas-microsoft-com:vml" xmlns:wp14="http://schemas.microsoft.com/office/word/2010/wordprocessingDrawing" xmlns:wp="http://schemas.openxmlformats.org/drawingml/2006/wordprocessingDrawing" xmlns:w10="urn:schemas-microsoft-com:office:word" xmlns:w="http://schemas.openxmlformats.org/wordprocessingml/2006/main" xmlns:w14="http://schemas.microsoft.com/office/word/2010/wordml" xmlns:w15="http://schemas.microsoft.com/office/word/2012/wordml" xmlns:w16se="http://schemas.microsoft.com/office/word/2015/wordml/symex" xmlns:wpg="http://schemas.microsoft.com/office/word/2010/wordprocessingGroup" xmlns:wpi="http://schemas.microsoft.com/office/word/2010/wordprocessingInk" xmlns:wne="http://schemas.microsoft.com/office/word/2006/wordml" xmlns:wps="http://schemas.microsoft.com/office/word/2010/wordprocessingShape" mc:Ignorable="w14 w15 w16se wp14">
   <w:p>
     <w:pPr>
       <w:pStyle w:val="Header"/>
@@ -4167,7 +5634,7 @@
 </file>
 
 <file path=word/header4.xml><?xml version="1.0" encoding="utf-8"?>
-<w:hdr xmlns:wpc="http://schemas.microsoft.com/office/word/2010/wordprocessingCanvas" xmlns:mc="http://schemas.openxmlformats.org/markup-compatibility/2006" xmlns:o="urn:schemas-microsoft-com:office:office" xmlns:r="http://schemas.openxmlformats.org/officeDocument/2006/relationships" xmlns:m="http://schemas.openxmlformats.org/officeDocument/2006/math" xmlns:v="urn:schemas-microsoft-com:vml" xmlns:wp14="http://schemas.microsoft.com/office/word/2010/wordprocessingDrawing" xmlns:wp="http://schemas.openxmlformats.org/drawingml/2006/wordprocessingDrawing" xmlns:w10="urn:schemas-microsoft-com:office:word" xmlns:w="http://schemas.openxmlformats.org/wordprocessingml/2006/main" xmlns:w14="http://schemas.microsoft.com/office/word/2010/wordml" xmlns:w15="http://schemas.microsoft.com/office/word/2012/wordml" xmlns:wpg="http://schemas.microsoft.com/office/word/2010/wordprocessingGroup" xmlns:wpi="http://schemas.microsoft.com/office/word/2010/wordprocessingInk" xmlns:wne="http://schemas.microsoft.com/office/word/2006/wordml" xmlns:wps="http://schemas.microsoft.com/office/word/2010/wordprocessingShape" mc:Ignorable="w14 w15 wp14">
+<w:hdr xmlns:wpc="http://schemas.microsoft.com/office/word/2010/wordprocessingCanvas" xmlns:cx="http://schemas.microsoft.com/office/drawing/2014/chartex" xmlns:cx1="http://schemas.microsoft.com/office/drawing/2015/9/8/chartex" xmlns:cx2="http://schemas.microsoft.com/office/drawing/2015/10/21/chartex" xmlns:mc="http://schemas.openxmlformats.org/markup-compatibility/2006" xmlns:o="urn:schemas-microsoft-com:office:office" xmlns:r="http://schemas.openxmlformats.org/officeDocument/2006/relationships" xmlns:m="http://schemas.openxmlformats.org/officeDocument/2006/math" xmlns:v="urn:schemas-microsoft-com:vml" xmlns:wp14="http://schemas.microsoft.com/office/word/2010/wordprocessingDrawing" xmlns:wp="http://schemas.openxmlformats.org/drawingml/2006/wordprocessingDrawing" xmlns:w10="urn:schemas-microsoft-com:office:word" xmlns:w="http://schemas.openxmlformats.org/wordprocessingml/2006/main" xmlns:w14="http://schemas.microsoft.com/office/word/2010/wordml" xmlns:w15="http://schemas.microsoft.com/office/word/2012/wordml" xmlns:w16se="http://schemas.microsoft.com/office/word/2015/wordml/symex" xmlns:wpg="http://schemas.microsoft.com/office/word/2010/wordprocessingGroup" xmlns:wpi="http://schemas.microsoft.com/office/word/2010/wordprocessingInk" xmlns:wne="http://schemas.microsoft.com/office/word/2006/wordml" xmlns:wps="http://schemas.microsoft.com/office/word/2010/wordprocessingShape" mc:Ignorable="w14 w15 w16se wp14">
   <w:p>
     <w:pPr>
       <w:pStyle w:val="Header"/>
@@ -4178,7 +5645,7 @@
 </file>
 
 <file path=word/header5.xml><?xml version="1.0" encoding="utf-8"?>
-<w:hdr xmlns:wpc="http://schemas.microsoft.com/office/word/2010/wordprocessingCanvas" xmlns:mc="http://schemas.openxmlformats.org/markup-compatibility/2006" xmlns:o="urn:schemas-microsoft-com:office:office" xmlns:r="http://schemas.openxmlformats.org/officeDocument/2006/relationships" xmlns:m="http://schemas.openxmlformats.org/officeDocument/2006/math" xmlns:v="urn:schemas-microsoft-com:vml" xmlns:wp14="http://schemas.microsoft.com/office/word/2010/wordprocessingDrawing" xmlns:wp="http://schemas.openxmlformats.org/drawingml/2006/wordprocessingDrawing" xmlns:w10="urn:schemas-microsoft-com:office:word" xmlns:w="http://schemas.openxmlformats.org/wordprocessingml/2006/main" xmlns:w14="http://schemas.microsoft.com/office/word/2010/wordml" xmlns:w15="http://schemas.microsoft.com/office/word/2012/wordml" xmlns:wpg="http://schemas.microsoft.com/office/word/2010/wordprocessingGroup" xmlns:wpi="http://schemas.microsoft.com/office/word/2010/wordprocessingInk" xmlns:wne="http://schemas.microsoft.com/office/word/2006/wordml" xmlns:wps="http://schemas.microsoft.com/office/word/2010/wordprocessingShape" mc:Ignorable="w14 w15 wp14">
+<w:hdr xmlns:wpc="http://schemas.microsoft.com/office/word/2010/wordprocessingCanvas" xmlns:cx="http://schemas.microsoft.com/office/drawing/2014/chartex" xmlns:cx1="http://schemas.microsoft.com/office/drawing/2015/9/8/chartex" xmlns:cx2="http://schemas.microsoft.com/office/drawing/2015/10/21/chartex" xmlns:mc="http://schemas.openxmlformats.org/markup-compatibility/2006" xmlns:o="urn:schemas-microsoft-com:office:office" xmlns:r="http://schemas.openxmlformats.org/officeDocument/2006/relationships" xmlns:m="http://schemas.openxmlformats.org/officeDocument/2006/math" xmlns:v="urn:schemas-microsoft-com:vml" xmlns:wp14="http://schemas.microsoft.com/office/word/2010/wordprocessingDrawing" xmlns:wp="http://schemas.openxmlformats.org/drawingml/2006/wordprocessingDrawing" xmlns:w10="urn:schemas-microsoft-com:office:word" xmlns:w="http://schemas.openxmlformats.org/wordprocessingml/2006/main" xmlns:w14="http://schemas.microsoft.com/office/word/2010/wordml" xmlns:w15="http://schemas.microsoft.com/office/word/2012/wordml" xmlns:w16se="http://schemas.microsoft.com/office/word/2015/wordml/symex" xmlns:wpg="http://schemas.microsoft.com/office/word/2010/wordprocessingGroup" xmlns:wpi="http://schemas.microsoft.com/office/word/2010/wordprocessingInk" xmlns:wne="http://schemas.microsoft.com/office/word/2006/wordml" xmlns:wps="http://schemas.microsoft.com/office/word/2010/wordprocessingShape" mc:Ignorable="w14 w15 w16se wp14">
   <w:p>
     <w:pPr>
       <w:pStyle w:val="Header"/>
@@ -4188,7 +5655,7 @@
 </file>
 
 <file path=word/header6.xml><?xml version="1.0" encoding="utf-8"?>
-<w:hdr xmlns:wpc="http://schemas.microsoft.com/office/word/2010/wordprocessingCanvas" xmlns:mc="http://schemas.openxmlformats.org/markup-compatibility/2006" xmlns:o="urn:schemas-microsoft-com:office:office" xmlns:r="http://schemas.openxmlformats.org/officeDocument/2006/relationships" xmlns:m="http://schemas.openxmlformats.org/officeDocument/2006/math" xmlns:v="urn:schemas-microsoft-com:vml" xmlns:wp14="http://schemas.microsoft.com/office/word/2010/wordprocessingDrawing" xmlns:wp="http://schemas.openxmlformats.org/drawingml/2006/wordprocessingDrawing" xmlns:w10="urn:schemas-microsoft-com:office:word" xmlns:w="http://schemas.openxmlformats.org/wordprocessingml/2006/main" xmlns:w14="http://schemas.microsoft.com/office/word/2010/wordml" xmlns:w15="http://schemas.microsoft.com/office/word/2012/wordml" xmlns:wpg="http://schemas.microsoft.com/office/word/2010/wordprocessingGroup" xmlns:wpi="http://schemas.microsoft.com/office/word/2010/wordprocessingInk" xmlns:wne="http://schemas.microsoft.com/office/word/2006/wordml" xmlns:wps="http://schemas.microsoft.com/office/word/2010/wordprocessingShape" mc:Ignorable="w14 w15 wp14">
+<w:hdr xmlns:wpc="http://schemas.microsoft.com/office/word/2010/wordprocessingCanvas" xmlns:cx="http://schemas.microsoft.com/office/drawing/2014/chartex" xmlns:cx1="http://schemas.microsoft.com/office/drawing/2015/9/8/chartex" xmlns:cx2="http://schemas.microsoft.com/office/drawing/2015/10/21/chartex" xmlns:mc="http://schemas.openxmlformats.org/markup-compatibility/2006" xmlns:o="urn:schemas-microsoft-com:office:office" xmlns:r="http://schemas.openxmlformats.org/officeDocument/2006/relationships" xmlns:m="http://schemas.openxmlformats.org/officeDocument/2006/math" xmlns:v="urn:schemas-microsoft-com:vml" xmlns:wp14="http://schemas.microsoft.com/office/word/2010/wordprocessingDrawing" xmlns:wp="http://schemas.openxmlformats.org/drawingml/2006/wordprocessingDrawing" xmlns:w10="urn:schemas-microsoft-com:office:word" xmlns:w="http://schemas.openxmlformats.org/wordprocessingml/2006/main" xmlns:w14="http://schemas.microsoft.com/office/word/2010/wordml" xmlns:w15="http://schemas.microsoft.com/office/word/2012/wordml" xmlns:w16se="http://schemas.microsoft.com/office/word/2015/wordml/symex" xmlns:wpg="http://schemas.microsoft.com/office/word/2010/wordprocessingGroup" xmlns:wpi="http://schemas.microsoft.com/office/word/2010/wordprocessingInk" xmlns:wne="http://schemas.microsoft.com/office/word/2006/wordml" xmlns:wps="http://schemas.microsoft.com/office/word/2010/wordprocessingShape" mc:Ignorable="w14 w15 w16se wp14">
   <w:sdt>
     <w:sdtPr>
       <w:id w:val="85742141"/>
@@ -4221,7 +5688,7 @@
           <w:rPr>
             <w:noProof/>
           </w:rPr>
-          <w:t>4</w:t>
+          <w:t>3</w:t>
         </w:r>
         <w:r>
           <w:rPr>
@@ -4236,7 +5703,7 @@
 </file>
 
 <file path=word/header7.xml><?xml version="1.0" encoding="utf-8"?>
-<w:hdr xmlns:wpc="http://schemas.microsoft.com/office/word/2010/wordprocessingCanvas" xmlns:mc="http://schemas.openxmlformats.org/markup-compatibility/2006" xmlns:o="urn:schemas-microsoft-com:office:office" xmlns:r="http://schemas.openxmlformats.org/officeDocument/2006/relationships" xmlns:m="http://schemas.openxmlformats.org/officeDocument/2006/math" xmlns:v="urn:schemas-microsoft-com:vml" xmlns:wp14="http://schemas.microsoft.com/office/word/2010/wordprocessingDrawing" xmlns:wp="http://schemas.openxmlformats.org/drawingml/2006/wordprocessingDrawing" xmlns:w10="urn:schemas-microsoft-com:office:word" xmlns:w="http://schemas.openxmlformats.org/wordprocessingml/2006/main" xmlns:w14="http://schemas.microsoft.com/office/word/2010/wordml" xmlns:w15="http://schemas.microsoft.com/office/word/2012/wordml" xmlns:wpg="http://schemas.microsoft.com/office/word/2010/wordprocessingGroup" xmlns:wpi="http://schemas.microsoft.com/office/word/2010/wordprocessingInk" xmlns:wne="http://schemas.microsoft.com/office/word/2006/wordml" xmlns:wps="http://schemas.microsoft.com/office/word/2010/wordprocessingShape" mc:Ignorable="w14 w15 wp14">
+<w:hdr xmlns:wpc="http://schemas.microsoft.com/office/word/2010/wordprocessingCanvas" xmlns:cx="http://schemas.microsoft.com/office/drawing/2014/chartex" xmlns:cx1="http://schemas.microsoft.com/office/drawing/2015/9/8/chartex" xmlns:cx2="http://schemas.microsoft.com/office/drawing/2015/10/21/chartex" xmlns:mc="http://schemas.openxmlformats.org/markup-compatibility/2006" xmlns:o="urn:schemas-microsoft-com:office:office" xmlns:r="http://schemas.openxmlformats.org/officeDocument/2006/relationships" xmlns:m="http://schemas.openxmlformats.org/officeDocument/2006/math" xmlns:v="urn:schemas-microsoft-com:vml" xmlns:wp14="http://schemas.microsoft.com/office/word/2010/wordprocessingDrawing" xmlns:wp="http://schemas.openxmlformats.org/drawingml/2006/wordprocessingDrawing" xmlns:w10="urn:schemas-microsoft-com:office:word" xmlns:w="http://schemas.openxmlformats.org/wordprocessingml/2006/main" xmlns:w14="http://schemas.microsoft.com/office/word/2010/wordml" xmlns:w15="http://schemas.microsoft.com/office/word/2012/wordml" xmlns:w16se="http://schemas.microsoft.com/office/word/2015/wordml/symex" xmlns:wpg="http://schemas.microsoft.com/office/word/2010/wordprocessingGroup" xmlns:wpi="http://schemas.microsoft.com/office/word/2010/wordprocessingInk" xmlns:wne="http://schemas.microsoft.com/office/word/2006/wordml" xmlns:wps="http://schemas.microsoft.com/office/word/2010/wordprocessingShape" mc:Ignorable="w14 w15 w16se wp14">
   <w:sdt>
     <w:sdtPr>
       <w:id w:val="-1025478242"/>
@@ -4257,7 +5724,10 @@
           <w:jc w:val="right"/>
         </w:pPr>
         <w:r>
-          <w:t>Appendix 1</w:t>
+          <w:t xml:space="preserve">Appendix </w:t>
+        </w:r>
+        <w:r>
+          <w:t>1</w:t>
         </w:r>
       </w:p>
       <w:p>
@@ -4292,14 +5762,27 @@
           </w:rPr>
           <w:t xml:space="preserve"> (</w:t>
         </w:r>
-        <w:fldSimple w:instr=" SECTIONPAGES  \* Arabic  \* MERGEFORMAT ">
-          <w:r>
-            <w:rPr>
-              <w:noProof/>
-            </w:rPr>
-            <w:t>1</w:t>
-          </w:r>
-        </w:fldSimple>
+        <w:r>
+          <w:fldChar w:fldCharType="begin"/>
+        </w:r>
+        <w:r>
+          <w:instrText xml:space="preserve"> SECTIONPAGES  \* Arabic  \* MERGEFORMAT </w:instrText>
+        </w:r>
+        <w:r>
+          <w:fldChar w:fldCharType="separate"/>
+        </w:r>
+        <w:r>
+          <w:rPr>
+            <w:noProof/>
+          </w:rPr>
+          <w:t>1</w:t>
+        </w:r>
+        <w:r>
+          <w:rPr>
+            <w:noProof/>
+          </w:rPr>
+          <w:fldChar w:fldCharType="end"/>
+        </w:r>
         <w:r>
           <w:rPr>
             <w:noProof/>
@@ -4327,7 +5810,7 @@
 </file>
 
 <file path=word/header8.xml><?xml version="1.0" encoding="utf-8"?>
-<w:hdr xmlns:wpc="http://schemas.microsoft.com/office/word/2010/wordprocessingCanvas" xmlns:mc="http://schemas.openxmlformats.org/markup-compatibility/2006" xmlns:o="urn:schemas-microsoft-com:office:office" xmlns:r="http://schemas.openxmlformats.org/officeDocument/2006/relationships" xmlns:m="http://schemas.openxmlformats.org/officeDocument/2006/math" xmlns:v="urn:schemas-microsoft-com:vml" xmlns:wp14="http://schemas.microsoft.com/office/word/2010/wordprocessingDrawing" xmlns:wp="http://schemas.openxmlformats.org/drawingml/2006/wordprocessingDrawing" xmlns:w10="urn:schemas-microsoft-com:office:word" xmlns:w="http://schemas.openxmlformats.org/wordprocessingml/2006/main" xmlns:w14="http://schemas.microsoft.com/office/word/2010/wordml" xmlns:w15="http://schemas.microsoft.com/office/word/2012/wordml" xmlns:wpg="http://schemas.microsoft.com/office/word/2010/wordprocessingGroup" xmlns:wpi="http://schemas.microsoft.com/office/word/2010/wordprocessingInk" xmlns:wne="http://schemas.microsoft.com/office/word/2006/wordml" xmlns:wps="http://schemas.microsoft.com/office/word/2010/wordprocessingShape" mc:Ignorable="w14 w15 wp14">
+<w:hdr xmlns:wpc="http://schemas.microsoft.com/office/word/2010/wordprocessingCanvas" xmlns:cx="http://schemas.microsoft.com/office/drawing/2014/chartex" xmlns:cx1="http://schemas.microsoft.com/office/drawing/2015/9/8/chartex" xmlns:cx2="http://schemas.microsoft.com/office/drawing/2015/10/21/chartex" xmlns:mc="http://schemas.openxmlformats.org/markup-compatibility/2006" xmlns:o="urn:schemas-microsoft-com:office:office" xmlns:r="http://schemas.openxmlformats.org/officeDocument/2006/relationships" xmlns:m="http://schemas.openxmlformats.org/officeDocument/2006/math" xmlns:v="urn:schemas-microsoft-com:vml" xmlns:wp14="http://schemas.microsoft.com/office/word/2010/wordprocessingDrawing" xmlns:wp="http://schemas.openxmlformats.org/drawingml/2006/wordprocessingDrawing" xmlns:w10="urn:schemas-microsoft-com:office:word" xmlns:w="http://schemas.openxmlformats.org/wordprocessingml/2006/main" xmlns:w14="http://schemas.microsoft.com/office/word/2010/wordml" xmlns:w15="http://schemas.microsoft.com/office/word/2012/wordml" xmlns:w16se="http://schemas.microsoft.com/office/word/2015/wordml/symex" xmlns:wpg="http://schemas.microsoft.com/office/word/2010/wordprocessingGroup" xmlns:wpi="http://schemas.microsoft.com/office/word/2010/wordprocessingInk" xmlns:wne="http://schemas.microsoft.com/office/word/2006/wordml" xmlns:wps="http://schemas.microsoft.com/office/word/2010/wordprocessingShape" mc:Ignorable="w14 w15 w16se wp14">
   <w:sdt>
     <w:sdtPr>
       <w:id w:val="1712685909"/>
@@ -4348,7 +5831,10 @@
           <w:jc w:val="right"/>
         </w:pPr>
         <w:r>
-          <w:t>Appendix 2</w:t>
+          <w:t xml:space="preserve">Appendix </w:t>
+        </w:r>
+        <w:r>
+          <w:t>2</w:t>
         </w:r>
       </w:p>
       <w:p>
@@ -4383,14 +5869,27 @@
           </w:rPr>
           <w:t xml:space="preserve"> (</w:t>
         </w:r>
-        <w:fldSimple w:instr=" SECTIONPAGES  \* Arabic  \* MERGEFORMAT ">
-          <w:r>
-            <w:rPr>
-              <w:noProof/>
-            </w:rPr>
-            <w:t>1</w:t>
-          </w:r>
-        </w:fldSimple>
+        <w:r>
+          <w:fldChar w:fldCharType="begin"/>
+        </w:r>
+        <w:r>
+          <w:instrText xml:space="preserve"> SECTIONPAGES  \* Arabic  \* MERGEFORMAT </w:instrText>
+        </w:r>
+        <w:r>
+          <w:fldChar w:fldCharType="separate"/>
+        </w:r>
+        <w:r>
+          <w:rPr>
+            <w:noProof/>
+          </w:rPr>
+          <w:t>1</w:t>
+        </w:r>
+        <w:r>
+          <w:rPr>
+            <w:noProof/>
+          </w:rPr>
+          <w:fldChar w:fldCharType="end"/>
+        </w:r>
         <w:r>
           <w:rPr>
             <w:noProof/>
@@ -4418,7 +5917,7 @@
 </file>
 
 <file path=word/numbering.xml><?xml version="1.0" encoding="utf-8"?>
-<w:numbering xmlns:wpc="http://schemas.microsoft.com/office/word/2010/wordprocessingCanvas" xmlns:mc="http://schemas.openxmlformats.org/markup-compatibility/2006" xmlns:o="urn:schemas-microsoft-com:office:office" xmlns:r="http://schemas.openxmlformats.org/officeDocument/2006/relationships" xmlns:m="http://schemas.openxmlformats.org/officeDocument/2006/math" xmlns:v="urn:schemas-microsoft-com:vml" xmlns:wp14="http://schemas.microsoft.com/office/word/2010/wordprocessingDrawing" xmlns:wp="http://schemas.openxmlformats.org/drawingml/2006/wordprocessingDrawing" xmlns:w10="urn:schemas-microsoft-com:office:word" xmlns:w="http://schemas.openxmlformats.org/wordprocessingml/2006/main" xmlns:w14="http://schemas.microsoft.com/office/word/2010/wordml" xmlns:w15="http://schemas.microsoft.com/office/word/2012/wordml" xmlns:wpg="http://schemas.microsoft.com/office/word/2010/wordprocessingGroup" xmlns:wpi="http://schemas.microsoft.com/office/word/2010/wordprocessingInk" xmlns:wne="http://schemas.microsoft.com/office/word/2006/wordml" xmlns:wps="http://schemas.microsoft.com/office/word/2010/wordprocessingShape" mc:Ignorable="w14 w15 wp14">
+<w:numbering xmlns:wpc="http://schemas.microsoft.com/office/word/2010/wordprocessingCanvas" xmlns:cx="http://schemas.microsoft.com/office/drawing/2014/chartex" xmlns:cx1="http://schemas.microsoft.com/office/drawing/2015/9/8/chartex" xmlns:cx2="http://schemas.microsoft.com/office/drawing/2015/10/21/chartex" xmlns:mc="http://schemas.openxmlformats.org/markup-compatibility/2006" xmlns:o="urn:schemas-microsoft-com:office:office" xmlns:r="http://schemas.openxmlformats.org/officeDocument/2006/relationships" xmlns:m="http://schemas.openxmlformats.org/officeDocument/2006/math" xmlns:v="urn:schemas-microsoft-com:vml" xmlns:wp14="http://schemas.microsoft.com/office/word/2010/wordprocessingDrawing" xmlns:wp="http://schemas.openxmlformats.org/drawingml/2006/wordprocessingDrawing" xmlns:w10="urn:schemas-microsoft-com:office:word" xmlns:w="http://schemas.openxmlformats.org/wordprocessingml/2006/main" xmlns:w14="http://schemas.microsoft.com/office/word/2010/wordml" xmlns:w15="http://schemas.microsoft.com/office/word/2012/wordml" xmlns:w16se="http://schemas.microsoft.com/office/word/2015/wordml/symex" xmlns:wpg="http://schemas.microsoft.com/office/word/2010/wordprocessingGroup" xmlns:wpi="http://schemas.microsoft.com/office/word/2010/wordprocessingInk" xmlns:wne="http://schemas.microsoft.com/office/word/2006/wordml" xmlns:wps="http://schemas.microsoft.com/office/word/2010/wordprocessingShape" mc:Ignorable="w14 w15 w16se wp14">
   <w:abstractNum w:abstractNumId="0" w15:restartNumberingAfterBreak="0">
     <w:nsid w:val="FFFFFF1D"/>
     <w:multiLevelType w:val="multilevel"/>
@@ -5183,7 +6682,7 @@
 </file>
 
 <file path=word/styles.xml><?xml version="1.0" encoding="utf-8"?>
-<w:styles xmlns:mc="http://schemas.openxmlformats.org/markup-compatibility/2006" xmlns:r="http://schemas.openxmlformats.org/officeDocument/2006/relationships" xmlns:w="http://schemas.openxmlformats.org/wordprocessingml/2006/main" xmlns:w14="http://schemas.microsoft.com/office/word/2010/wordml" xmlns:w15="http://schemas.microsoft.com/office/word/2012/wordml" mc:Ignorable="w14 w15">
+<w:styles xmlns:mc="http://schemas.openxmlformats.org/markup-compatibility/2006" xmlns:r="http://schemas.openxmlformats.org/officeDocument/2006/relationships" xmlns:w="http://schemas.openxmlformats.org/wordprocessingml/2006/main" xmlns:w14="http://schemas.microsoft.com/office/word/2010/wordml" xmlns:w15="http://schemas.microsoft.com/office/word/2012/wordml" xmlns:w16se="http://schemas.microsoft.com/office/word/2015/wordml/symex" mc:Ignorable="w14 w15 w16se">
   <w:docDefaults>
     <w:rPrDefault>
       <w:rPr>
@@ -5195,7 +6694,7 @@
     </w:rPrDefault>
     <w:pPrDefault/>
   </w:docDefaults>
-  <w:latentStyles w:defLockedState="0" w:defUIPriority="0" w:defSemiHidden="0" w:defUnhideWhenUsed="0" w:defQFormat="0" w:count="371">
+  <w:latentStyles w:defLockedState="0" w:defUIPriority="0" w:defSemiHidden="0" w:defUnhideWhenUsed="0" w:defQFormat="0" w:count="372">
     <w:lsdException w:name="heading 1" w:uiPriority="9" w:qFormat="1"/>
     <w:lsdException w:name="heading 7" w:semiHidden="1" w:unhideWhenUsed="1"/>
     <w:lsdException w:name="heading 8" w:semiHidden="1" w:unhideWhenUsed="1"/>
@@ -5285,7 +6784,6 @@
     <w:lsdException w:name="HTML Sample" w:semiHidden="1" w:unhideWhenUsed="1"/>
     <w:lsdException w:name="HTML Typewriter" w:semiHidden="1" w:unhideWhenUsed="1"/>
     <w:lsdException w:name="HTML Variable" w:semiHidden="1" w:unhideWhenUsed="1"/>
-    <w:lsdException w:name="Normal Table" w:semiHidden="1" w:unhideWhenUsed="1"/>
     <w:lsdException w:name="annotation subject" w:semiHidden="1" w:unhideWhenUsed="1"/>
     <w:lsdException w:name="No List" w:semiHidden="1" w:unhideWhenUsed="1"/>
     <w:lsdException w:name="Outline List 1" w:semiHidden="1" w:unhideWhenUsed="1"/>
@@ -5332,9 +6830,7 @@
     <w:lsdException w:name="Table Subtle 2" w:semiHidden="1" w:unhideWhenUsed="1"/>
     <w:lsdException w:name="Table Web 1" w:semiHidden="1" w:unhideWhenUsed="1"/>
     <w:lsdException w:name="Table Web 2" w:semiHidden="1" w:unhideWhenUsed="1"/>
-    <w:lsdException w:name="Table Web 3" w:semiHidden="1" w:unhideWhenUsed="1"/>
     <w:lsdException w:name="Balloon Text" w:semiHidden="1" w:unhideWhenUsed="1"/>
-    <w:lsdException w:name="Table Theme" w:semiHidden="1" w:unhideWhenUsed="1"/>
     <w:lsdException w:name="Light Shading"/>
     <w:lsdException w:name="Light List"/>
     <w:lsdException w:name="Light Grid"/>
@@ -5354,7 +6850,6 @@
     <w:lsdException w:name="Light Grid Accent 1"/>
     <w:lsdException w:name="Medium Shading 1 Accent 1"/>
     <w:lsdException w:name="Medium Shading 2 Accent 1"/>
-    <w:lsdException w:name="Medium List 1 Accent 1"/>
     <w:lsdException w:name="Revision" w:semiHidden="1"/>
     <w:lsdException w:name="Medium List 2 Accent 1"/>
     <w:lsdException w:name="Medium Grid 1 Accent 1"/>
@@ -5433,7 +6928,6 @@
     <w:lsdException w:name="Dark List Accent 6"/>
     <w:lsdException w:name="Colorful Shading Accent 6"/>
     <w:lsdException w:name="Colorful List Accent 6"/>
-    <w:lsdException w:name="Colorful Grid Accent 6"/>
     <w:lsdException w:name="Bibliography" w:semiHidden="1" w:unhideWhenUsed="1"/>
     <w:lsdException w:name="TOC Heading" w:semiHidden="1" w:unhideWhenUsed="1"/>
     <w:lsdException w:name="Plain Table 1" w:uiPriority="41"/>
@@ -5540,6 +7034,7 @@
     <w:lsdException w:name="List Table 5 Dark Accent 6" w:uiPriority="50"/>
     <w:lsdException w:name="List Table 6 Colorful Accent 6" w:uiPriority="51"/>
     <w:lsdException w:name="List Table 7 Colorful Accent 6" w:uiPriority="52"/>
+    <w:lsdException w:name="Mention" w:semiHidden="1" w:uiPriority="99" w:unhideWhenUsed="1"/>
   </w:latentStyles>
   <w:style w:type="paragraph" w:default="1" w:styleId="Normal">
     <w:name w:val="Normal"/>
@@ -5588,7 +7083,7 @@
     <w:uiPriority w:val="9"/>
     <w:unhideWhenUsed/>
     <w:qFormat/>
-    <w:rsid w:val="008662E1"/>
+    <w:rsid w:val="006E4602"/>
     <w:pPr>
       <w:keepNext/>
       <w:keepLines/>
@@ -5614,7 +7109,7 @@
     <w:uiPriority w:val="9"/>
     <w:unhideWhenUsed/>
     <w:qFormat/>
-    <w:rsid w:val="00B81F5A"/>
+    <w:rsid w:val="006E4602"/>
     <w:pPr>
       <w:keepNext/>
       <w:keepLines/>
@@ -5906,7 +7401,7 @@
     <w:basedOn w:val="DefaultParagraphFont"/>
     <w:link w:val="Heading2"/>
     <w:uiPriority w:val="9"/>
-    <w:rsid w:val="008662E1"/>
+    <w:rsid w:val="006E4602"/>
     <w:rPr>
       <w:rFonts w:asciiTheme="minorHAnsi" w:eastAsiaTheme="majorEastAsia" w:hAnsiTheme="minorHAnsi" w:cstheme="majorBidi"/>
       <w:bCs/>
@@ -5920,7 +7415,7 @@
     <w:basedOn w:val="DefaultParagraphFont"/>
     <w:link w:val="Heading3"/>
     <w:uiPriority w:val="9"/>
-    <w:rsid w:val="00B81F5A"/>
+    <w:rsid w:val="006E4602"/>
     <w:rPr>
       <w:rFonts w:asciiTheme="minorHAnsi" w:eastAsiaTheme="majorEastAsia" w:hAnsiTheme="minorHAnsi" w:cstheme="majorBidi"/>
       <w:bCs/>
@@ -6159,7 +7654,7 @@
     <w:name w:val="Body Text1"/>
     <w:basedOn w:val="Normal"/>
     <w:qFormat/>
-    <w:rsid w:val="005052E2"/>
+    <w:rsid w:val="006E4602"/>
     <w:rPr>
       <w:rFonts w:eastAsiaTheme="minorHAnsi" w:cstheme="minorHAnsi"/>
       <w:szCs w:val="22"/>
@@ -7935,7 +9430,7 @@
 </file>
 
 <file path=customXml/itemProps1.xml><?xml version="1.0" encoding="utf-8"?>
-<ds:datastoreItem xmlns:ds="http://schemas.openxmlformats.org/officeDocument/2006/customXml" ds:itemID="{6C652941-111D-4A67-944C-67FD81F2D665}">
+<ds:datastoreItem xmlns:ds="http://schemas.openxmlformats.org/officeDocument/2006/customXml" ds:itemID="{A46D015D-A3F2-40A8-9763-617B6F4E37C9}">
   <ds:schemaRefs>
     <ds:schemaRef ds:uri="http://schemas.openxmlformats.org/officeDocument/2006/bibliography"/>
   </ds:schemaRefs>

</xml_diff>

<commit_message>
Correct Structure and Some Work
</commit_message>
<xml_diff>
--- a/unity_editor_tools_development.docx
+++ b/unity_editor_tools_development.docx
@@ -296,20 +296,20 @@
                                 <w:tab w:val="left" w:pos="0"/>
                               </w:tabs>
                               <w:spacing w:line="240" w:lineRule="auto"/>
+                              <w:jc w:val="left"/>
                               <w:rPr>
                                 <w:rFonts w:asciiTheme="majorHAnsi" w:hAnsiTheme="majorHAnsi" w:cs="Tahoma"/>
-                                <w:sz w:val="44"/>
-                                <w:szCs w:val="44"/>
+                                <w:sz w:val="28"/>
+                                <w:szCs w:val="28"/>
                               </w:rPr>
                             </w:pPr>
-                            <w:bookmarkStart w:id="0" w:name="Teksti1"/>
                             <w:r>
                               <w:rPr>
                                 <w:rFonts w:asciiTheme="majorHAnsi" w:hAnsiTheme="majorHAnsi" w:cs="Tahoma"/>
                                 <w:sz w:val="44"/>
                                 <w:szCs w:val="44"/>
                               </w:rPr>
-                              <w:t>Unity</w:t>
+                              <w:t xml:space="preserve">Editor Tools Development for </w:t>
                             </w:r>
                             <w:r>
                               <w:rPr>
@@ -317,7 +317,7 @@
                                 <w:sz w:val="44"/>
                                 <w:szCs w:val="44"/>
                               </w:rPr>
-                              <w:t xml:space="preserve"> </w:t>
+                              <w:br/>
                             </w:r>
                             <w:r>
                               <w:rPr>
@@ -325,23 +325,8 @@
                                 <w:sz w:val="44"/>
                                 <w:szCs w:val="44"/>
                               </w:rPr>
-                              <w:t>Editor Tools Development</w:t>
+                              <w:t>Creating Avatar Content</w:t>
                             </w:r>
-                            <w:bookmarkEnd w:id="0"/>
-                          </w:p>
-                          <w:p>
-                            <w:pPr>
-                              <w:pStyle w:val="Metropolialeipteksti"/>
-                              <w:tabs>
-                                <w:tab w:val="left" w:pos="0"/>
-                              </w:tabs>
-                              <w:spacing w:line="240" w:lineRule="auto"/>
-                              <w:rPr>
-                                <w:rFonts w:asciiTheme="majorHAnsi" w:hAnsiTheme="majorHAnsi" w:cs="Tahoma"/>
-                                <w:sz w:val="28"/>
-                                <w:szCs w:val="28"/>
-                              </w:rPr>
-                            </w:pPr>
                           </w:p>
                           <w:p>
                             <w:pPr>
@@ -355,6 +340,14 @@
                                 <w:szCs w:val="36"/>
                               </w:rPr>
                             </w:pPr>
+                            <w:r>
+                              <w:rPr>
+                                <w:rFonts w:asciiTheme="majorHAnsi" w:hAnsiTheme="majorHAnsi" w:cs="Tahoma"/>
+                                <w:sz w:val="32"/>
+                                <w:szCs w:val="36"/>
+                              </w:rPr>
+                              <w:t xml:space="preserve">The </w:t>
+                            </w:r>
                             <w:r>
                               <w:rPr>
                                 <w:rFonts w:asciiTheme="majorHAnsi" w:hAnsiTheme="majorHAnsi" w:cs="Tahoma"/>
@@ -441,20 +434,20 @@
                           <w:tab w:val="left" w:pos="0"/>
                         </w:tabs>
                         <w:spacing w:line="240" w:lineRule="auto"/>
+                        <w:jc w:val="left"/>
                         <w:rPr>
                           <w:rFonts w:asciiTheme="majorHAnsi" w:hAnsiTheme="majorHAnsi" w:cs="Tahoma"/>
-                          <w:sz w:val="44"/>
-                          <w:szCs w:val="44"/>
+                          <w:sz w:val="28"/>
+                          <w:szCs w:val="28"/>
                         </w:rPr>
                       </w:pPr>
-                      <w:bookmarkStart w:id="1" w:name="Teksti1"/>
                       <w:r>
                         <w:rPr>
                           <w:rFonts w:asciiTheme="majorHAnsi" w:hAnsiTheme="majorHAnsi" w:cs="Tahoma"/>
                           <w:sz w:val="44"/>
                           <w:szCs w:val="44"/>
                         </w:rPr>
-                        <w:t>Unity</w:t>
+                        <w:t xml:space="preserve">Editor Tools Development for </w:t>
                       </w:r>
                       <w:r>
                         <w:rPr>
@@ -462,7 +455,7 @@
                           <w:sz w:val="44"/>
                           <w:szCs w:val="44"/>
                         </w:rPr>
-                        <w:t xml:space="preserve"> </w:t>
+                        <w:br/>
                       </w:r>
                       <w:r>
                         <w:rPr>
@@ -470,23 +463,8 @@
                           <w:sz w:val="44"/>
                           <w:szCs w:val="44"/>
                         </w:rPr>
-                        <w:t>Editor Tools Development</w:t>
+                        <w:t>Creating Avatar Content</w:t>
                       </w:r>
-                      <w:bookmarkEnd w:id="1"/>
-                    </w:p>
-                    <w:p>
-                      <w:pPr>
-                        <w:pStyle w:val="Metropolialeipteksti"/>
-                        <w:tabs>
-                          <w:tab w:val="left" w:pos="0"/>
-                        </w:tabs>
-                        <w:spacing w:line="240" w:lineRule="auto"/>
-                        <w:rPr>
-                          <w:rFonts w:asciiTheme="majorHAnsi" w:hAnsiTheme="majorHAnsi" w:cs="Tahoma"/>
-                          <w:sz w:val="28"/>
-                          <w:szCs w:val="28"/>
-                        </w:rPr>
-                      </w:pPr>
                     </w:p>
                     <w:p>
                       <w:pPr>
@@ -500,6 +478,14 @@
                           <w:szCs w:val="36"/>
                         </w:rPr>
                       </w:pPr>
+                      <w:r>
+                        <w:rPr>
+                          <w:rFonts w:asciiTheme="majorHAnsi" w:hAnsiTheme="majorHAnsi" w:cs="Tahoma"/>
+                          <w:sz w:val="32"/>
+                          <w:szCs w:val="36"/>
+                        </w:rPr>
+                        <w:t xml:space="preserve">The </w:t>
+                      </w:r>
                       <w:r>
                         <w:rPr>
                           <w:rFonts w:asciiTheme="majorHAnsi" w:hAnsiTheme="majorHAnsi" w:cs="Tahoma"/>
@@ -753,7 +739,31 @@
                                 <w:sz w:val="22"/>
                                 <w:szCs w:val="22"/>
                               </w:rPr>
-                              <w:t xml:space="preserve">01 March </w:t>
+                              <w:t>06</w:t>
+                            </w:r>
+                            <w:r>
+                              <w:rPr>
+                                <w:rFonts w:asciiTheme="minorHAnsi" w:hAnsiTheme="minorHAnsi" w:cs="Tahoma"/>
+                                <w:sz w:val="22"/>
+                                <w:szCs w:val="22"/>
+                              </w:rPr>
+                              <w:t xml:space="preserve"> </w:t>
+                            </w:r>
+                            <w:r>
+                              <w:rPr>
+                                <w:rFonts w:asciiTheme="minorHAnsi" w:hAnsiTheme="minorHAnsi" w:cs="Tahoma"/>
+                                <w:sz w:val="22"/>
+                                <w:szCs w:val="22"/>
+                              </w:rPr>
+                              <w:t>July</w:t>
+                            </w:r>
+                            <w:r>
+                              <w:rPr>
+                                <w:rFonts w:asciiTheme="minorHAnsi" w:hAnsiTheme="minorHAnsi" w:cs="Tahoma"/>
+                                <w:sz w:val="22"/>
+                                <w:szCs w:val="22"/>
+                              </w:rPr>
+                              <w:t xml:space="preserve"> </w:t>
                             </w:r>
                             <w:r>
                               <w:rPr>
@@ -905,7 +915,31 @@
                           <w:sz w:val="22"/>
                           <w:szCs w:val="22"/>
                         </w:rPr>
-                        <w:t xml:space="preserve">01 March </w:t>
+                        <w:t>06</w:t>
+                      </w:r>
+                      <w:r>
+                        <w:rPr>
+                          <w:rFonts w:asciiTheme="minorHAnsi" w:hAnsiTheme="minorHAnsi" w:cs="Tahoma"/>
+                          <w:sz w:val="22"/>
+                          <w:szCs w:val="22"/>
+                        </w:rPr>
+                        <w:t xml:space="preserve"> </w:t>
+                      </w:r>
+                      <w:r>
+                        <w:rPr>
+                          <w:rFonts w:asciiTheme="minorHAnsi" w:hAnsiTheme="minorHAnsi" w:cs="Tahoma"/>
+                          <w:sz w:val="22"/>
+                          <w:szCs w:val="22"/>
+                        </w:rPr>
+                        <w:t>July</w:t>
+                      </w:r>
+                      <w:r>
+                        <w:rPr>
+                          <w:rFonts w:asciiTheme="minorHAnsi" w:hAnsiTheme="minorHAnsi" w:cs="Tahoma"/>
+                          <w:sz w:val="22"/>
+                          <w:szCs w:val="22"/>
+                        </w:rPr>
+                        <w:t xml:space="preserve"> </w:t>
                       </w:r>
                       <w:r>
                         <w:rPr>
@@ -3664,22 +3698,19 @@
         <w:pStyle w:val="Heading1"/>
         <w:spacing w:line="480" w:lineRule="auto"/>
       </w:pPr>
-      <w:bookmarkStart w:id="2" w:name="_Toc454980548"/>
+      <w:bookmarkStart w:id="0" w:name="_Toc454980548"/>
       <w:r>
         <w:lastRenderedPageBreak/>
         <w:t>Introduction</w:t>
       </w:r>
-      <w:bookmarkEnd w:id="2"/>
+      <w:bookmarkEnd w:id="0"/>
     </w:p>
     <w:p>
       <w:pPr>
         <w:pStyle w:val="BodyText1"/>
       </w:pPr>
       <w:r>
-        <w:t>Today more and more developers use Unity as the game engine for their games. There are over 4.5 million registered developers of Unity as of now [1]. As the number of Unity developers increase so does the amount of complex game projects. These projects require more than only a team of skilled programmers and artists to work together using only the platform Unity provides. However, in order to develop their games efficiently they need to rely on tools made for Unity for special purposes. These tools can be generic to an extent and thus coded by an external personnel or they can also be highly specialized to fit spec</w:t>
-      </w:r>
-      <w:r>
-        <w:t>ific needs of the game project.</w:t>
+        <w:t>Today more and more developers use Unity as the game engine for their games. There are over 4.5 million registered developers of Unity as of now [i]. As the number of Unity developers increase so does the amount of complex game projects. These projects require more than only a team of skilled programmers and artists to work together using only the platform Unity provides. However, in order to develop their games efficiently they need to rely on tools made for Unity for special purposes. These tools can be generic to an extent and thus coded by an external personnel or they can also be highly specialized to fit specific needs of the game project.</w:t>
       </w:r>
     </w:p>
     <w:p>
@@ -3692,19 +3723,7 @@
         <w:pStyle w:val="BodyText1"/>
       </w:pPr>
       <w:r>
-        <w:t>In this paper I am going to describe the developmen</w:t>
-      </w:r>
-      <w:r>
-        <w:t xml:space="preserve">t of The Avatar Content Creator </w:t>
-      </w:r>
-      <w:r>
-        <w:t>(ACE) that was proposed and developed in Sulake Corporation OY for Project X. The ACE is a highly specialized tool to create content for the avatars of the game. The purpose of this project was to re</w:t>
-      </w:r>
-      <w:r>
-        <w:t>-</w:t>
-      </w:r>
-      <w:r>
-        <w:t>implement an already existing tool called the Cloth Editor to facilitate more and better functionalities. Furthermore, the new tool had to support a faster and more advanced art and balancing process. In addition to this, the communication with the data servers of the game had to be overhauled to enable direct editing of the database of items. Finally, the project aimed to increase productivity and improve the stability of the avatar content creation process.</w:t>
+        <w:t>In this paper I am going to describe the development of The Avatar Content Creator (ACE) that was proposed and developed in Sulake Corporation OY for Project X. The ACE is a highly specialized tool to create content for the avatars of the game. The purpose of this project was to re-implement an already existing tool called the Cloth Editor to facilitate more and better functionalities. Furthermore, the new tool had to support a faster and more advanced art and balancing process. In addition to this, the communication with the data servers of the game had to be overhauled to enable direct editing of the database of items. Finally, the project aimed to increase productivity and improve the stability of the avatar content creation process.</w:t>
       </w:r>
     </w:p>
     <w:p>
@@ -3712,66 +3731,17 @@
         <w:pStyle w:val="Heading1"/>
         <w:spacing w:line="360" w:lineRule="auto"/>
       </w:pPr>
-      <w:bookmarkStart w:id="3" w:name="_Toc454980549"/>
-      <w:r>
-        <w:t>Theoretical Background</w:t>
-      </w:r>
-      <w:bookmarkEnd w:id="3"/>
+      <w:r>
+        <w:t>Custom Game Engine Tools</w:t>
+      </w:r>
     </w:p>
     <w:p>
       <w:pPr>
         <w:pStyle w:val="Heading2"/>
       </w:pPr>
-      <w:bookmarkStart w:id="4" w:name="_Toc454980550"/>
-      <w:r>
-        <w:t>Unity Engine</w:t>
-      </w:r>
-      <w:bookmarkEnd w:id="4"/>
-    </w:p>
-    <w:p>
-      <w:pPr>
-        <w:pStyle w:val="BodyText1"/>
-      </w:pPr>
-      <w:r>
-        <w:t xml:space="preserve">Unity is a versatile game engine which allows developers to </w:t>
-      </w:r>
-      <w:r>
-        <w:t>create games across numerous platforms. Unity was developed by Unity Technologies and is mainly used for creating games, however several developers use it for various other purposes. The game engine currently supports scripts in three programming languages such as C#, JavaScript and Boo.</w:t>
-      </w:r>
-      <w:r>
-        <w:t xml:space="preserve"> </w:t>
-      </w:r>
-      <w:sdt>
-        <w:sdtPr>
-          <w:id w:val="1547099369"/>
-          <w:citation/>
-        </w:sdtPr>
-        <w:sdtEndPr/>
-        <w:sdtContent>
-          <w:r>
-            <w:fldChar w:fldCharType="begin"/>
-          </w:r>
-          <w:r>
-            <w:rPr>
-              <w:lang w:val="hu-HU"/>
-            </w:rPr>
-            <w:instrText xml:space="preserve">CITATION Sue11 \p 5-5 \n  \l 1038 </w:instrText>
-          </w:r>
-          <w:r>
-            <w:fldChar w:fldCharType="separate"/>
-          </w:r>
-          <w:r>
-            <w:rPr>
-              <w:noProof/>
-              <w:lang w:val="hu-HU"/>
-            </w:rPr>
-            <w:t>[1, 5.]</w:t>
-          </w:r>
-          <w:r>
-            <w:fldChar w:fldCharType="end"/>
-          </w:r>
-        </w:sdtContent>
-      </w:sdt>
+      <w:r>
+        <w:t>History of Custom Tools in Game Development</w:t>
+      </w:r>
     </w:p>
     <w:p>
       <w:pPr>
@@ -3782,47 +3752,132 @@
       <w:pPr>
         <w:pStyle w:val="BodyText1"/>
         <w:rPr>
-          <w:rFonts w:ascii="Arial" w:hAnsi="Arial" w:cs="Arial"/>
-          <w:color w:val="000000"/>
+          <w:rFonts w:eastAsia="Times New Roman" w:cs="Times New Roman"/>
+          <w:bCs/>
+          <w:szCs w:val="24"/>
+          <w:lang w:eastAsia="fi-FI"/>
         </w:rPr>
       </w:pPr>
       <w:r>
         <w:rPr>
-          <w:rFonts w:ascii="Arial" w:hAnsi="Arial" w:cs="Arial"/>
-          <w:color w:val="000000"/>
+          <w:rFonts w:eastAsia="Times New Roman" w:cs="Times New Roman"/>
+          <w:bCs/>
+          <w:szCs w:val="24"/>
+          <w:lang w:eastAsia="fi-FI"/>
         </w:rPr>
-        <w:t>The ACE was written entirely in C# using Unity libraries. Although the server side code for ACE is written in Java and was written by another team member.</w:t>
-      </w:r>
-    </w:p>
-    <w:p>
-      <w:pPr>
-        <w:spacing w:line="240" w:lineRule="auto"/>
-        <w:jc w:val="left"/>
+        <w:t>In the beginning of the history of games development, games used to be made as singular entities. Developers had to make an effort to build their software from the ground up and optimize them for the hardware they were developing for. It was only in the early 1990s that the term game engine surfaced [ii].</w:t>
+      </w:r>
+    </w:p>
+    <w:p>
+      <w:pPr>
+        <w:pStyle w:val="BodyText1"/>
         <w:rPr>
-          <w:rFonts w:ascii="Arial" w:eastAsiaTheme="minorHAnsi" w:hAnsi="Arial" w:cs="Arial"/>
-          <w:color w:val="000000"/>
-          <w:szCs w:val="22"/>
-          <w:lang w:val="en-GB" w:eastAsia="en-US"/>
+          <w:rFonts w:eastAsia="Times New Roman" w:cs="Times New Roman"/>
+          <w:bCs/>
+          <w:szCs w:val="24"/>
+          <w:lang w:eastAsia="fi-FI"/>
         </w:rPr>
       </w:pPr>
-      <w:r>
+    </w:p>
+    <w:p>
+      <w:pPr>
+        <w:pStyle w:val="BodyText1"/>
         <w:rPr>
-          <w:rFonts w:ascii="Arial" w:hAnsi="Arial" w:cs="Arial"/>
-          <w:color w:val="000000"/>
+          <w:rFonts w:eastAsia="Times New Roman" w:cs="Times New Roman"/>
+          <w:bCs/>
+          <w:szCs w:val="24"/>
+          <w:lang w:eastAsia="fi-FI"/>
         </w:rPr>
-        <w:br w:type="page"/>
+      </w:pPr>
+      <w:r>
+        <w:rPr>
+          <w:rFonts w:eastAsia="Times New Roman" w:cs="Times New Roman"/>
+          <w:bCs/>
+          <w:szCs w:val="24"/>
+          <w:lang w:eastAsia="fi-FI"/>
+        </w:rPr>
+        <w:t xml:space="preserve">In 1993, before the game called DOOM came out id Software introduced the term DOOM engine. This referred to a revolutionary way John Carmack, the lead programmer at id, organized components of their game [ii.] He made a modular separation between the creative assets and functionality in his code. There were distinct core elements of the engine such as the three-dimensional graphics rendering system, the collision detection </w:t>
+      </w:r>
+      <w:r>
+        <w:rPr>
+          <w:rFonts w:eastAsia="Times New Roman" w:cs="Times New Roman"/>
+          <w:bCs/>
+          <w:szCs w:val="24"/>
+          <w:lang w:eastAsia="fi-FI"/>
+        </w:rPr>
+        <w:lastRenderedPageBreak/>
+        <w:t>system, and the audio system. Also the levels, art assets and the rules governing the game were well separated. [iii, 11]</w:t>
+      </w:r>
+    </w:p>
+    <w:p>
+      <w:pPr>
+        <w:pStyle w:val="BodyText1"/>
+        <w:rPr>
+          <w:rFonts w:eastAsia="Times New Roman" w:cs="Times New Roman"/>
+          <w:bCs/>
+          <w:szCs w:val="24"/>
+          <w:lang w:eastAsia="fi-FI"/>
+        </w:rPr>
+      </w:pPr>
+    </w:p>
+    <w:p>
+      <w:pPr>
+        <w:pStyle w:val="BodyText1"/>
+        <w:rPr>
+          <w:rFonts w:eastAsia="Times New Roman" w:cs="Times New Roman"/>
+          <w:bCs/>
+          <w:szCs w:val="24"/>
+          <w:lang w:eastAsia="fi-FI"/>
+        </w:rPr>
+      </w:pPr>
+      <w:r>
+        <w:rPr>
+          <w:rFonts w:eastAsia="Times New Roman" w:cs="Times New Roman"/>
+          <w:bCs/>
+          <w:szCs w:val="24"/>
+          <w:lang w:eastAsia="fi-FI"/>
+        </w:rPr>
+        <w:t>Further on, developers realized the benefit of having their own game engines where they were able to create more games, mainly in the same genre, by swapping elements inside the engine. For instance, replacing weapons and enemies or other art assets. In the late 1990s game engines like id Tech 3 and its game Quake III Arena and the first Unreal Engine were designed with reusability in mind. Furthermore, this meant that anyone could make their modifications to the games made with those engines. Thus the mod communities were born. These groups either made small modifications to the game or such big ones that yielded a completely new game using toolkits provided by the developers of the games. [iii, 11]</w:t>
+      </w:r>
+    </w:p>
+    <w:p>
+      <w:pPr>
+        <w:pStyle w:val="BodyText1"/>
+        <w:rPr>
+          <w:rFonts w:eastAsia="Times New Roman" w:cs="Times New Roman"/>
+          <w:bCs/>
+          <w:szCs w:val="24"/>
+          <w:lang w:eastAsia="fi-FI"/>
+        </w:rPr>
+      </w:pPr>
+    </w:p>
+    <w:p>
+      <w:pPr>
+        <w:pStyle w:val="BodyText1"/>
+        <w:rPr>
+          <w:rFonts w:eastAsia="Times New Roman" w:cs="Times New Roman"/>
+          <w:bCs/>
+          <w:szCs w:val="24"/>
+          <w:lang w:eastAsia="fi-FI"/>
+        </w:rPr>
+      </w:pPr>
+      <w:r>
+        <w:rPr>
+          <w:rFonts w:eastAsia="Times New Roman" w:cs="Times New Roman"/>
+          <w:bCs/>
+          <w:szCs w:val="24"/>
+          <w:lang w:eastAsia="fi-FI"/>
+        </w:rPr>
+        <w:t>Early proprietary game engines and the toolkits developed for them were the first instances of high level tools being used in game development. Being able to edit levels visually in context of the game engine or visualizing rules and behaviours in the game were among the many useful features game engine tools provided in the beginning. Nowadays, there are many more tools created by the original game engine developers and independent developers alike. These tools can be generic, such as a grid creation tool, and some of them are designed to deal with a specific task.</w:t>
       </w:r>
     </w:p>
     <w:p>
       <w:pPr>
         <w:pStyle w:val="Heading2"/>
       </w:pPr>
-      <w:bookmarkStart w:id="5" w:name="_Toc454980551"/>
-      <w:r>
-        <w:lastRenderedPageBreak/>
-        <w:t>Unity Editor</w:t>
-      </w:r>
-      <w:bookmarkEnd w:id="5"/>
+      <w:r>
+        <w:t>Avatar Customization</w:t>
+      </w:r>
     </w:p>
     <w:p>
       <w:pPr>
@@ -3831,90 +3886,51 @@
     </w:p>
     <w:p>
       <w:pPr>
-        <w:pStyle w:val="Heading3"/>
-      </w:pPr>
-      <w:bookmarkStart w:id="6" w:name="_Toc454980552"/>
-      <w:r>
-        <w:t>The Editor in General</w:t>
-      </w:r>
-      <w:bookmarkEnd w:id="6"/>
-    </w:p>
-    <w:p>
-      <w:pPr>
         <w:pStyle w:val="BodyText1"/>
       </w:pPr>
       <w:r>
-        <w:t>The GUI of the Unity Editor provid</w:t>
-      </w:r>
-      <w:r>
-        <w:t>es a simple and intuitive way for</w:t>
-      </w:r>
-      <w:r>
-        <w:t xml:space="preserve"> creating and modifying elements in games. Developers have many helpful features built-in for example an extensive asset browser, animation visualization, detailed inspector, etc.</w:t>
-      </w:r>
-    </w:p>
-    <w:p>
-      <w:pPr>
-        <w:pStyle w:val="Heading3"/>
-      </w:pPr>
-      <w:bookmarkStart w:id="7" w:name="_Toc454980553"/>
-      <w:r>
-        <w:t>Scene View</w:t>
-      </w:r>
-      <w:bookmarkEnd w:id="7"/>
+        <w:t>The demand for the ability to customize the in-game representation of players in recent games is high. Many RPG and MMORPG games offer such functionalities. Players may alter the sex, ethnicity and age of their avatars. Furthermore, hairstyles and clothes as well as their colors can usually be changed. These are an important elements of games where players are not supposed to play an existing character with a set personality. This also engages them to become more involved in these games. Players feel more attachment to the characters which they are allowed to customize. This makes them feel that they are part of the game to some extent. [iv]</w:t>
+      </w:r>
     </w:p>
     <w:p>
       <w:pPr>
         <w:pStyle w:val="BodyText1"/>
       </w:pPr>
-      <w:r>
-        <w:t>Furthermore, the Editor window features a scene and game window. In the scene the users can manipulate game objects</w:t>
-      </w:r>
-      <w:r>
-        <w:t xml:space="preserve"> and see certain debugging features drawn in this view. </w:t>
-      </w:r>
-      <w:r>
-        <w:t xml:space="preserve">With the combination of the game elements and debugging entities this window is one of the most important and useful tool in Unity. </w:t>
-      </w:r>
-      <w:r>
-        <w:t>Inside the game view the developers</w:t>
-      </w:r>
-      <w:r>
-        <w:t xml:space="preserve"> can see their games in action as well as gain the ability to test their game with all the visual effects, sounds, player controls, etc. that the scene view omits.</w:t>
-      </w:r>
     </w:p>
     <w:p>
       <w:pPr>
         <w:pStyle w:val="BodyText1"/>
+      </w:pPr>
+      <w:r>
+        <w:t>There are several examples of avatar customization between games. One of the best examples is the Mii editors made by Nintendo. It has many features through which players can make lookalikes of themselves, family members, celebrities or even cartoon characters.</w:t>
+      </w:r>
+    </w:p>
+    <w:p>
+      <w:pPr>
+        <w:pStyle w:val="BodyText1"/>
+        <w:jc w:val="center"/>
       </w:pPr>
       <w:r>
         <w:rPr>
           <w:noProof/>
-          <w:lang w:val="hu-HU" w:eastAsia="ja-JP"/>
         </w:rPr>
+        <w:lastRenderedPageBreak/>
         <w:drawing>
-          <wp:inline distT="0" distB="0" distL="0" distR="0">
-            <wp:extent cx="5400040" cy="3037205"/>
+          <wp:inline distT="114300" distB="114300" distL="114300" distR="114300" wp14:anchorId="757BF74B" wp14:editId="2FCAE139">
+            <wp:extent cx="4679640" cy="2628900"/>
             <wp:effectExtent l="0" t="0" r="0" b="0"/>
-            <wp:docPr id="5" name="Picture 5"/>
-            <wp:cNvGraphicFramePr>
-              <a:graphicFrameLocks xmlns:a="http://schemas.openxmlformats.org/drawingml/2006/main" noChangeAspect="1"/>
-            </wp:cNvGraphicFramePr>
+            <wp:docPr id="5" name="image11.png"/>
+            <wp:cNvGraphicFramePr/>
             <a:graphic xmlns:a="http://schemas.openxmlformats.org/drawingml/2006/main">
               <a:graphicData uri="http://schemas.openxmlformats.org/drawingml/2006/picture">
                 <pic:pic xmlns:pic="http://schemas.openxmlformats.org/drawingml/2006/picture">
                   <pic:nvPicPr>
-                    <pic:cNvPr id="5" name="unity_editor.png"/>
-                    <pic:cNvPicPr/>
+                    <pic:cNvPr id="0" name="image11.png"/>
+                    <pic:cNvPicPr preferRelativeResize="0"/>
                   </pic:nvPicPr>
                   <pic:blipFill>
-                    <a:blip r:embed="rId18">
-                      <a:extLst>
-                        <a:ext uri="{28A0092B-C50C-407E-A947-70E740481C1C}">
-                          <a14:useLocalDpi xmlns:a14="http://schemas.microsoft.com/office/drawing/2010/main" val="0"/>
-                        </a:ext>
-                      </a:extLst>
-                    </a:blip>
+                    <a:blip r:embed="rId18"/>
+                    <a:srcRect/>
                     <a:stretch>
                       <a:fillRect/>
                     </a:stretch>
@@ -3922,11 +3938,12 @@
                   <pic:spPr>
                     <a:xfrm>
                       <a:off x="0" y="0"/>
-                      <a:ext cx="5400040" cy="3037205"/>
+                      <a:ext cx="4679640" cy="2628900"/>
                     </a:xfrm>
                     <a:prstGeom prst="rect">
                       <a:avLst/>
                     </a:prstGeom>
+                    <a:ln/>
                   </pic:spPr>
                 </pic:pic>
               </a:graphicData>
@@ -3938,47 +3955,18 @@
     <w:p>
       <w:pPr>
         <w:pStyle w:val="Figure"/>
-        <w:numPr>
-          <w:ilvl w:val="0"/>
-          <w:numId w:val="0"/>
-        </w:numPr>
         <w:jc w:val="center"/>
       </w:pPr>
       <w:r>
-        <w:t xml:space="preserve">Figure 1. </w:t>
-      </w:r>
-      <w:r>
-        <w:t>Unity Editor Window</w:t>
-      </w:r>
-      <w:r>
-        <w:t>.</w:t>
-      </w:r>
-    </w:p>
-    <w:p>
-      <w:pPr>
-        <w:pStyle w:val="Heading3"/>
-      </w:pPr>
-      <w:bookmarkStart w:id="8" w:name="_Toc454980554"/>
-      <w:r>
-        <w:t>Game View</w:t>
-      </w:r>
-      <w:bookmarkEnd w:id="8"/>
+        <w:t>Wii U Mii Studio [v]</w:t>
+      </w:r>
     </w:p>
     <w:p>
       <w:pPr>
         <w:pStyle w:val="BodyText1"/>
       </w:pPr>
       <w:r>
-        <w:t>T</w:t>
-      </w:r>
-      <w:r>
-        <w:t>o see the game running</w:t>
-      </w:r>
-      <w:r>
-        <w:t xml:space="preserve"> in the game panel</w:t>
-      </w:r>
-      <w:r>
-        <w:t>, the developer has to put the editor into play mode. This can be done by pressing the play button on the toolbar as illustrated on figure 1. [2, 26-27.]</w:t>
+        <w:t>The Mii Studio for the Wii U is one of the editors for Miis made by Nintendo as seen in Figure 1. Miis are a generic character many games on Nintendo consoles use since the release of the Wii in 2006. Players may race with their Miis in Mario Kart Wii or fight other Nintendo characters in the Super Smash Bros. franchise.</w:t>
       </w:r>
     </w:p>
     <w:p>
@@ -3988,26 +3976,82 @@
     </w:p>
     <w:p>
       <w:pPr>
-        <w:pStyle w:val="Heading3"/>
-      </w:pPr>
-      <w:bookmarkStart w:id="9" w:name="_Toc454980555"/>
-      <w:r>
-        <w:t>Hierarchy</w:t>
-      </w:r>
-      <w:bookmarkEnd w:id="9"/>
-    </w:p>
-    <w:p>
-      <w:pPr>
         <w:pStyle w:val="BodyText1"/>
       </w:pPr>
+      <w:r>
+        <w:t xml:space="preserve">On the other hand, there are character customization features in games that do not perform well. For example the customization screen of the game Kendall &amp; Kylie. The characters do not change much no matter what the player picks to customize it. As seen on Figure 2 the offered colors for customization are not representing the same color on the items. </w:t>
+      </w:r>
     </w:p>
     <w:p>
       <w:pPr>
         <w:pStyle w:val="BodyText1"/>
+        <w:jc w:val="center"/>
+      </w:pPr>
+      <w:r>
+        <w:rPr>
+          <w:noProof/>
+        </w:rPr>
+        <w:drawing>
+          <wp:inline distT="114300" distB="114300" distL="114300" distR="114300" wp14:anchorId="71E438E0" wp14:editId="5B66ED66">
+            <wp:extent cx="4679640" cy="2743200"/>
+            <wp:effectExtent l="0" t="0" r="0" b="0"/>
+            <wp:docPr id="7" name="image12.png"/>
+            <wp:cNvGraphicFramePr/>
+            <a:graphic xmlns:a="http://schemas.openxmlformats.org/drawingml/2006/main">
+              <a:graphicData uri="http://schemas.openxmlformats.org/drawingml/2006/picture">
+                <pic:pic xmlns:pic="http://schemas.openxmlformats.org/drawingml/2006/picture">
+                  <pic:nvPicPr>
+                    <pic:cNvPr id="0" name="image12.png"/>
+                    <pic:cNvPicPr preferRelativeResize="0"/>
+                  </pic:nvPicPr>
+                  <pic:blipFill>
+                    <a:blip r:embed="rId19"/>
+                    <a:srcRect/>
+                    <a:stretch>
+                      <a:fillRect/>
+                    </a:stretch>
+                  </pic:blipFill>
+                  <pic:spPr>
+                    <a:xfrm>
+                      <a:off x="0" y="0"/>
+                      <a:ext cx="4679640" cy="2743200"/>
+                    </a:xfrm>
+                    <a:prstGeom prst="rect">
+                      <a:avLst/>
+                    </a:prstGeom>
+                    <a:ln/>
+                  </pic:spPr>
+                </pic:pic>
+              </a:graphicData>
+            </a:graphic>
+          </wp:inline>
+        </w:drawing>
+      </w:r>
+    </w:p>
+    <w:p>
+      <w:pPr>
+        <w:pStyle w:val="Figure"/>
+        <w:jc w:val="center"/>
+      </w:pPr>
+      <w:r>
+        <w:t>Screenshots of Kendall &amp; Kylie</w:t>
+      </w:r>
+    </w:p>
+    <w:p>
+      <w:pPr>
+        <w:pStyle w:val="BodyText1"/>
       </w:pPr>
       <w:r>
         <w:lastRenderedPageBreak/>
-        <w:t>The Hierarchy window contains all the elements present in the current scene of the project. Models, lights, cameras and prefabs can be displayed here. By clicking any of the items the user can select and highlight items in the scene as well. [2, 28.]</w:t>
+        <w:t>Additionally the behaviour of these characters are not representative in the game of the players actions or emotions. The characters of this game are only customizable to a limited extent. Styles and colors only represent the narrow subculture the game is catering to and other cultures portrayed from the perspective of this audience. This essentially does not allow for the freedom of expression a customizable avatar should provide.</w:t>
+      </w:r>
+    </w:p>
+    <w:p>
+      <w:pPr>
+        <w:pStyle w:val="Heading2"/>
+      </w:pPr>
+      <w:r>
+        <w:t>Unity Editor Scripting</w:t>
       </w:r>
     </w:p>
     <w:p>
@@ -4017,55 +4061,24 @@
     </w:p>
     <w:p>
       <w:pPr>
-        <w:pStyle w:val="Heading3"/>
-      </w:pPr>
-      <w:bookmarkStart w:id="10" w:name="_Toc454980556"/>
-      <w:r>
-        <w:t>Project Panel</w:t>
-      </w:r>
-      <w:bookmarkEnd w:id="10"/>
-    </w:p>
-    <w:p>
-      <w:pPr>
         <w:pStyle w:val="BodyText1"/>
       </w:pPr>
+      <w:r>
+        <w:t>Editor scripting in Unity is a useful practice for large projects. It allows the developers to build tools and automation which are not implemented by the original developers of Unity. The purpose of this practice is to speed up, simplify and aid game creation processes. Custom tools made by editor scripting can range from custom inspectors to any form of internal utilities such as custom windows, wizards or useful scripts executed from the menus of the editor. [4, 2.]</w:t>
+      </w:r>
     </w:p>
     <w:p>
       <w:pPr>
         <w:pStyle w:val="BodyText1"/>
       </w:pPr>
-      <w:r>
-        <w:t>The project panel is essentially a file browser for the project. Using this window</w:t>
-      </w:r>
-      <w:r>
-        <w:t>,</w:t>
-      </w:r>
-      <w:bookmarkStart w:id="11" w:name="_GoBack"/>
-      <w:bookmarkEnd w:id="11"/>
-      <w:r>
-        <w:t xml:space="preserve"> the files of the game can be arranged into directories without having to switch to the external file browser of the operating system.</w:t>
-      </w:r>
-      <w:r>
-        <w:t xml:space="preserve"> </w:t>
-      </w:r>
-      <w:r>
-        <w:t>[2, 29.]</w:t>
-      </w:r>
     </w:p>
     <w:p>
       <w:pPr>
         <w:pStyle w:val="BodyText1"/>
       </w:pPr>
-    </w:p>
-    <w:p>
-      <w:pPr>
-        <w:pStyle w:val="Heading3"/>
-      </w:pPr>
-      <w:bookmarkStart w:id="12" w:name="_Toc454980557"/>
-      <w:r>
-        <w:t>Inspector</w:t>
-      </w:r>
-      <w:bookmarkEnd w:id="12"/>
+      <w:r>
+        <w:t>Unity editor tools might range from generic purpose to highly specialized ones. Using editor scripts one may create custom inspectors. Unmodified inspector views show all the basic properties of the object selected in the hierarchy. Similarly the inspector reveals all the public fields of the script and draw the default inspector for them. Once the scripted game object gets too many properties and becomes a burden to handle, making a custom inspector might be a good idea. With the help of the editor scripts developers can organize the fields of the objects into logical groups and even implement methods to handle the data from the inspector in a specific way. [4, 49.] Furthermore, the default inspector might be drawn if needed through editor scripts. A simple use case for editor scripts is to display the level of a character object based on a calculation, where the character script itself only stores information about experience points it gathered.</w:t>
+      </w:r>
     </w:p>
     <w:p>
       <w:pPr>
@@ -4077,10 +4090,7 @@
         <w:pStyle w:val="BodyText1"/>
       </w:pPr>
       <w:r>
-        <w:t xml:space="preserve">The inspector displays the properties of an object which is currently highlighted. The content of the inspector window depends on what type of object </w:t>
-      </w:r>
-      <w:r>
-        <w:t>the developer is inspecting. Inspecting a camera object for example show camera specific lighting and viewport options as shown on figure 1. [2, 30.]</w:t>
+        <w:t>Additionally, the Unity editor features classes such as GUIStyle and GUISkin to allow further modification of the default look of the editor window elements. With the help of the GUIStyle class the font, the color, even the size of the elements can be changed among many other options. [4, 147-150.] Using the GUISkin class the developers may define new skin packages for the default editor window components [4, 156]. Applying a GUISkin rather than using GUIStyles with each element is generally a better approach.</w:t>
       </w:r>
     </w:p>
     <w:p>
@@ -4090,134 +4100,727 @@
     </w:p>
     <w:p>
       <w:pPr>
-        <w:pStyle w:val="Heading3"/>
-      </w:pPr>
-      <w:bookmarkStart w:id="13" w:name="_Toc454980558"/>
-      <w:r>
-        <w:t>Toolbar</w:t>
-      </w:r>
-      <w:bookmarkEnd w:id="13"/>
-    </w:p>
-    <w:p>
-      <w:pPr>
         <w:pStyle w:val="BodyText1"/>
       </w:pPr>
-    </w:p>
-    <w:p>
-      <w:pPr>
+      <w:r>
+        <w:t xml:space="preserve">Furthermore, saving data into scriptable objects persistently is also possible with editor scripts. Scriptable objects always exist in the project without being attached to a gameobject. This is why they are widely used for saving changes during play mode. Moreover, </w:t>
+      </w:r>
+      <w:r>
+        <w:lastRenderedPageBreak/>
+        <w:t>saving information into scriptable objects have some benefits over using XML or JSON files for the same purpose. Finally, allowing persistent changes to certain elements of the game gives liberty to game designers when they have to adjust certain values to make the game a better experience for players.</w:t>
+      </w:r>
+    </w:p>
+    <w:p>
+      <w:pPr>
+        <w:pStyle w:val="BodyText1"/>
+      </w:pPr>
+    </w:p>
+    <w:p>
+      <w:pPr>
+        <w:pStyle w:val="BodyText1"/>
+      </w:pPr>
+      <w:r>
+        <w:t>The Unity editor is an extensive set of tools to facilitate rapid game development across multiple platforms. The editor of Unity allows great creative and engineering freedom to developers and designers alike. The many tools of the Unity editor allow developers to visualize their work in the process and manipulate scenes with ease. With the use of editor scripts developers can modify the environment of Unity to benefit the developer team. Moreover, the custom editors are customizable not only with functionality, but with looks as well. Finally scriptable objects provide a persistent way of storing important values of the game changed during testing and developing.</w:t>
+      </w:r>
+    </w:p>
+    <w:p>
+      <w:pPr>
+        <w:pStyle w:val="Heading1"/>
+      </w:pPr>
+      <w:r>
+        <w:t>Creating Unity Editor Tools</w:t>
+      </w:r>
+    </w:p>
+    <w:p>
+      <w:pPr>
+        <w:pStyle w:val="Heading2"/>
+      </w:pPr>
+      <w:r>
+        <w:t>Custom Inspector</w:t>
+      </w:r>
+    </w:p>
+    <w:p>
+      <w:pPr>
+        <w:pStyle w:val="BodyText1"/>
+      </w:pPr>
+    </w:p>
+    <w:p>
+      <w:pPr>
+        <w:pStyle w:val="BodyText1"/>
+      </w:pPr>
+      <w:r>
+        <w:t xml:space="preserve">A custom inspector is a view of a specifically modified script in the inspector view of the Unity editor. In any default inspector of a MonoBehaviour each public variable of the script is exposed in a corresponding field. </w:t>
+      </w:r>
+    </w:p>
+    <w:p>
+      <w:pPr>
+        <w:pStyle w:val="BodyText1"/>
+      </w:pPr>
+    </w:p>
+    <w:p>
+      <w:pPr>
+        <w:pStyle w:val="ListingContent"/>
+      </w:pPr>
+      <w:r>
+        <w:t>using UnityEngine;</w:t>
+      </w:r>
+    </w:p>
+    <w:p>
+      <w:pPr>
+        <w:pStyle w:val="ListingContent"/>
+      </w:pPr>
+    </w:p>
+    <w:p>
+      <w:pPr>
+        <w:pStyle w:val="ListingContent"/>
+      </w:pPr>
+      <w:r>
+        <w:t>public class InspectorExample : MonoBehaviour {</w:t>
+      </w:r>
+    </w:p>
+    <w:p>
+      <w:pPr>
+        <w:pStyle w:val="ListingContent"/>
+      </w:pPr>
+      <w:r>
+        <w:t>public int variableA = 100;</w:t>
+      </w:r>
+    </w:p>
+    <w:p>
+      <w:pPr>
+        <w:pStyle w:val="ListingContent"/>
+      </w:pPr>
+      <w:r>
+        <w:t>[SerializeField]</w:t>
+      </w:r>
+    </w:p>
+    <w:p>
+      <w:pPr>
+        <w:pStyle w:val="ListingContent"/>
+      </w:pPr>
+      <w:r>
+        <w:t>private int variableB = 200;</w:t>
+      </w:r>
+    </w:p>
+    <w:p>
+      <w:pPr>
+        <w:pStyle w:val="ListingContent"/>
+      </w:pPr>
+      <w:r>
+        <w:t>// This variable won't be exposed in the inspector</w:t>
+      </w:r>
+    </w:p>
+    <w:p>
+      <w:pPr>
+        <w:pStyle w:val="ListingContent"/>
+      </w:pPr>
+      <w:r>
+        <w:t>[HideInInspector]</w:t>
+      </w:r>
+    </w:p>
+    <w:p>
+      <w:pPr>
+        <w:pStyle w:val="ListingContent"/>
+      </w:pPr>
+      <w:r>
+        <w:t>public int variableC = 300;</w:t>
+      </w:r>
+    </w:p>
+    <w:p>
+      <w:pPr>
+        <w:pStyle w:val="ListingContent"/>
+      </w:pPr>
+      <w:r>
+        <w:t>}</w:t>
+      </w:r>
+    </w:p>
+    <w:p>
+      <w:pPr>
+        <w:pStyle w:val="Listing"/>
+      </w:pPr>
+      <w:r>
+        <w:t>Reprinted from [4]</w:t>
+      </w:r>
+    </w:p>
+    <w:p>
+      <w:pPr>
+        <w:pStyle w:val="BodyText1"/>
+      </w:pPr>
+    </w:p>
+    <w:p>
+      <w:pPr>
+        <w:pStyle w:val="BodyText1"/>
+      </w:pPr>
+      <w:r>
+        <w:t>Any value in the default inspector is changeable and are also serializable. Hiding an exposed public field is possible by attaching a HideInInspector attribute to it as seen in Listing 1 and the result in the inspector in Figure 3.</w:t>
+      </w:r>
+    </w:p>
+    <w:p>
+      <w:pPr>
+        <w:pStyle w:val="BodyText1"/>
+      </w:pPr>
+    </w:p>
+    <w:p>
+      <w:pPr>
+        <w:pStyle w:val="BodyText1"/>
+        <w:jc w:val="center"/>
+      </w:pPr>
+      <w:r>
         <w:rPr>
-          <w:lang w:val="en-GB"/>
+          <w:noProof/>
         </w:rPr>
+        <w:lastRenderedPageBreak/>
+        <w:drawing>
+          <wp:inline distT="114300" distB="114300" distL="114300" distR="114300" wp14:anchorId="432F8FDB" wp14:editId="12AE993B">
+            <wp:extent cx="2619375" cy="1990725"/>
+            <wp:effectExtent l="0" t="0" r="0" b="0"/>
+            <wp:docPr id="9" name="image13.png"/>
+            <wp:cNvGraphicFramePr/>
+            <a:graphic xmlns:a="http://schemas.openxmlformats.org/drawingml/2006/main">
+              <a:graphicData uri="http://schemas.openxmlformats.org/drawingml/2006/picture">
+                <pic:pic xmlns:pic="http://schemas.openxmlformats.org/drawingml/2006/picture">
+                  <pic:nvPicPr>
+                    <pic:cNvPr id="0" name="image13.png"/>
+                    <pic:cNvPicPr preferRelativeResize="0"/>
+                  </pic:nvPicPr>
+                  <pic:blipFill>
+                    <a:blip r:embed="rId20"/>
+                    <a:srcRect/>
+                    <a:stretch>
+                      <a:fillRect/>
+                    </a:stretch>
+                  </pic:blipFill>
+                  <pic:spPr>
+                    <a:xfrm>
+                      <a:off x="0" y="0"/>
+                      <a:ext cx="2619375" cy="1990725"/>
+                    </a:xfrm>
+                    <a:prstGeom prst="rect">
+                      <a:avLst/>
+                    </a:prstGeom>
+                    <a:ln/>
+                  </pic:spPr>
+                </pic:pic>
+              </a:graphicData>
+            </a:graphic>
+          </wp:inline>
+        </w:drawing>
+      </w:r>
+    </w:p>
+    <w:p>
+      <w:pPr>
+        <w:pStyle w:val="Figure"/>
+        <w:jc w:val="center"/>
+      </w:pPr>
+      <w:r>
+        <w:t>Reprinted from [4]</w:t>
+      </w:r>
+    </w:p>
+    <w:p>
+      <w:pPr>
+        <w:pStyle w:val="BodyText1"/>
+      </w:pPr>
+    </w:p>
+    <w:p>
+      <w:pPr>
+        <w:pStyle w:val="BodyText1"/>
+      </w:pPr>
+      <w:r>
+        <w:t>On the other hand, developers might not satisfied with the default inspector and variable hiding or the user friendliness of the resulting interface. They may implement other interfaces utilizing editor scripting.</w:t>
+      </w:r>
+    </w:p>
+    <w:p>
+      <w:pPr>
+        <w:pStyle w:val="BodyText1"/>
+      </w:pPr>
+    </w:p>
+    <w:p>
+      <w:pPr>
+        <w:pStyle w:val="BodyText1"/>
+      </w:pPr>
+      <w:r>
+        <w:t>In order to create a custom inspector for a class the CustomEditor attribute must be used on a class that inherits from the Editor class. The attribute also needs the type of script it is going to be used to create the custom inspector for as shown in Listing 2.</w:t>
+      </w:r>
+    </w:p>
+    <w:p>
+      <w:pPr>
+        <w:pStyle w:val="BodyText1"/>
+      </w:pPr>
+    </w:p>
+    <w:p>
+      <w:pPr>
+        <w:pStyle w:val="ListingContent"/>
+      </w:pPr>
+      <w:r>
+        <w:t>[CustomEditor(typeof(Level))]</w:t>
+      </w:r>
+    </w:p>
+    <w:p>
+      <w:pPr>
+        <w:pStyle w:val="ListingContent"/>
+      </w:pPr>
+      <w:r>
+        <w:t>public class LevelInspector : Editor {</w:t>
+      </w:r>
+    </w:p>
+    <w:p>
+      <w:pPr>
+        <w:pStyle w:val="ListingContent"/>
+      </w:pPr>
+    </w:p>
+    <w:p>
+      <w:pPr>
+        <w:pStyle w:val="ListingContent"/>
+      </w:pPr>
+      <w:r>
+        <w:t>}</w:t>
+      </w:r>
+    </w:p>
+    <w:p>
+      <w:pPr>
+        <w:pStyle w:val="Listing"/>
+      </w:pPr>
+      <w:r>
+        <w:t>Reprinted from [4]</w:t>
+      </w:r>
+    </w:p>
+    <w:p>
+      <w:pPr>
+        <w:pStyle w:val="BodyText1"/>
+      </w:pPr>
+    </w:p>
+    <w:p>
+      <w:pPr>
+        <w:pStyle w:val="BodyText1"/>
+      </w:pPr>
+      <w:r>
+        <w:t>This inspector class will cause the Unity editor to use the OnInspectorGUI function of the class whenever inspecting the the script specified in the type of the CustomEditor attribute. A Class structure in the previously specified way has a variable called target. This variable stores the inspected element as a Unity object. Therefore, if developers want to access the script they need to cast this object to the appropriate type.[4]</w:t>
+      </w:r>
+    </w:p>
+    <w:p>
+      <w:pPr>
+        <w:pStyle w:val="BodyText1"/>
+      </w:pPr>
+    </w:p>
+    <w:p>
+      <w:pPr>
+        <w:pStyle w:val="BodyText1"/>
+      </w:pPr>
+      <w:r>
+        <w:t xml:space="preserve">Furthermore, in cases when the default inspector should be part of the custom inspector, one may add the DrawDefaultInspector function inside the OnInspectorGUI to draw it. The placement of this function is completely arbitrary and will only have an impact on the layout of the inspector. However, drawing custom elements in the inspector can be done by using the functions of the EditorGUI and the EditorGUILayout functions. Additionally </w:t>
+      </w:r>
+      <w:r>
+        <w:lastRenderedPageBreak/>
+        <w:t>some more elements can be found in the GUILayout class as well. Classes with Layout in their names refer to elements that can be organized into a layout. Whereas the ones without the word have drawing functions that needs to have a Rect specifying their position and size on the display area.[4]</w:t>
+      </w:r>
+    </w:p>
+    <w:p>
+      <w:pPr>
+        <w:pStyle w:val="BodyText1"/>
+      </w:pPr>
+    </w:p>
+    <w:p>
+      <w:pPr>
+        <w:pStyle w:val="BodyText1"/>
+      </w:pPr>
+      <w:r>
+        <w:t>Layouts in the Editor can flow from top to bottom or from left to right. The inspector is drawn with a top to bottom layout. These layouts can be changed by the script and arranged like tables in HTML scripting. The functions from the  EditorGUILayout class are used for a vertical layout are BeginVertical() and EndVertical(). Also for the horizontal flow BeginHorizontal() and EndHorizontal() are used.</w:t>
+      </w:r>
+    </w:p>
+    <w:p>
+      <w:pPr>
+        <w:pStyle w:val="BodyText1"/>
+      </w:pPr>
+      <w:r>
+        <w:t>Finally, organized into layouts are the fields and controls. Layout elements can be drawn in the custom inspector with the help of the GUILayout and the EditorGUILayout classes functions. There are several type specific fields developers can choose from. All of these fields have several overloads to accommodate different needs. For example, some fields need a label and some do not. The overloads of the field functions allow for both type of displays. Also these fields and controls after all the initial properties they take as arguments, they take more arguments in their overloads such as GUIStyle and GUILayoutOption-s. The properties allow to change the general look and feel of the field as well as the fixed and dyna</w:t>
+      </w:r>
+      <w:r>
+        <w:t>mic size of the GUI elements.</w:t>
+      </w:r>
+      <w:r>
+        <w:t xml:space="preserve"> [4</w:t>
+      </w:r>
+      <w:bookmarkStart w:id="1" w:name="_GoBack"/>
+      <w:bookmarkEnd w:id="1"/>
+      <w:r>
+        <w:t>]</w:t>
+      </w:r>
+    </w:p>
+    <w:p>
+      <w:pPr>
+        <w:pStyle w:val="Heading2"/>
+      </w:pPr>
+      <w:r>
+        <w:t>GUI Skins and GUI Styles</w:t>
+      </w:r>
+    </w:p>
+    <w:p>
+      <w:pPr>
+        <w:pStyle w:val="BodyText1"/>
+      </w:pPr>
+    </w:p>
+    <w:p>
+      <w:pPr>
+        <w:pStyle w:val="BodyText1"/>
+      </w:pPr>
+    </w:p>
+    <w:p>
+      <w:pPr>
+        <w:pStyle w:val="Heading2"/>
+      </w:pPr>
+      <w:r>
+        <w:t>Scriptable Objects</w:t>
+      </w:r>
+    </w:p>
+    <w:p>
+      <w:pPr>
+        <w:pStyle w:val="BodyText1"/>
+      </w:pPr>
+    </w:p>
+    <w:p>
+      <w:pPr>
+        <w:pStyle w:val="BodyText1"/>
+      </w:pPr>
+    </w:p>
+    <w:p>
+      <w:pPr>
+        <w:pStyle w:val="Heading2"/>
+      </w:pPr>
+      <w:r>
+        <w:t>AssetPostprocessor Scripts</w:t>
+      </w:r>
+    </w:p>
+    <w:p>
+      <w:pPr>
+        <w:pStyle w:val="BodyText1"/>
+      </w:pPr>
+    </w:p>
+    <w:p>
+      <w:pPr>
+        <w:pStyle w:val="BodyText1"/>
+      </w:pPr>
+    </w:p>
+    <w:p>
+      <w:pPr>
+        <w:pStyle w:val="Heading1"/>
+      </w:pPr>
+      <w:r>
+        <w:t>The Avatar Content Editor</w:t>
+      </w:r>
+    </w:p>
+    <w:p>
+      <w:pPr>
+        <w:pStyle w:val="Heading2"/>
+      </w:pPr>
+      <w:r>
+        <w:t>Items and Products</w:t>
+      </w:r>
+    </w:p>
+    <w:p>
+      <w:pPr>
+        <w:pStyle w:val="BodyText1"/>
+      </w:pPr>
+    </w:p>
+    <w:p>
+      <w:pPr>
+        <w:pStyle w:val="Heading2"/>
+      </w:pPr>
+      <w:r>
+        <w:t>Components</w:t>
+      </w:r>
+    </w:p>
+    <w:p>
+      <w:pPr>
+        <w:pStyle w:val="BodyText1"/>
+      </w:pPr>
+    </w:p>
+    <w:p>
+      <w:pPr>
+        <w:pStyle w:val="Heading2"/>
+      </w:pPr>
+      <w:r>
+        <w:lastRenderedPageBreak/>
+        <w:t>Tabs</w:t>
+      </w:r>
+    </w:p>
+    <w:p>
+      <w:pPr>
+        <w:pStyle w:val="BodyText1"/>
+      </w:pPr>
+    </w:p>
+    <w:p>
+      <w:pPr>
+        <w:pStyle w:val="BodyText1"/>
+      </w:pPr>
+    </w:p>
+    <w:p>
+      <w:pPr>
+        <w:pStyle w:val="Heading2"/>
+      </w:pPr>
+      <w:r>
+        <w:t>Browsers and Pickers</w:t>
+      </w:r>
+    </w:p>
+    <w:p>
+      <w:pPr>
+        <w:pStyle w:val="BodyText1"/>
+      </w:pPr>
+    </w:p>
+    <w:p>
+      <w:pPr>
+        <w:pStyle w:val="BodyText1"/>
+      </w:pPr>
+    </w:p>
+    <w:p>
+      <w:pPr>
+        <w:pStyle w:val="Heading2"/>
+      </w:pPr>
+      <w:r>
+        <w:t>Attributes</w:t>
+      </w:r>
+    </w:p>
+    <w:p>
+      <w:pPr>
+        <w:pStyle w:val="BodyText1"/>
+      </w:pPr>
+    </w:p>
+    <w:p>
+      <w:pPr>
+        <w:pStyle w:val="BodyText1"/>
+      </w:pPr>
+    </w:p>
+    <w:p>
+      <w:pPr>
+        <w:pStyle w:val="Heading2"/>
+      </w:pPr>
+      <w:r>
+        <w:t>Functionality</w:t>
+      </w:r>
+    </w:p>
+    <w:p>
+      <w:pPr>
+        <w:pStyle w:val="BodyText1"/>
+      </w:pPr>
+    </w:p>
+    <w:p>
+      <w:pPr>
+        <w:pStyle w:val="BodyText1"/>
+      </w:pPr>
+      <w:r>
+        <w:t>In general</w:t>
+      </w:r>
+    </w:p>
+    <w:p>
+      <w:pPr>
+        <w:pStyle w:val="BodyText1"/>
+      </w:pPr>
+    </w:p>
+    <w:p>
+      <w:pPr>
+        <w:pStyle w:val="BodyText1"/>
+      </w:pPr>
+      <w:r>
+        <w:t>The Avatar Content Editor (ACE) is a tool that facilitates the editing and creation of avatar content such as clothes, set decorations, color, skin colors, clothing sets and gestures With the help of ACE you can modify data of the products and items listed. Furthermore, as Figure 2 ill</w:t>
+      </w:r>
+      <w:r>
+        <w:t>ustrates the ACE interface is a</w:t>
+      </w:r>
+      <w:r>
+        <w:t xml:space="preserve"> custom inspector of a singleton class. This class interacts with a number of other manager classes in order to provide all its functionality.</w:t>
+      </w:r>
+    </w:p>
+    <w:p>
+      <w:pPr>
+        <w:pStyle w:val="BodyText1"/>
+      </w:pPr>
+    </w:p>
+    <w:p>
+      <w:pPr>
+        <w:pStyle w:val="BodyText1"/>
+        <w:jc w:val="center"/>
       </w:pPr>
       <w:r>
         <w:rPr>
-          <w:lang w:val="en-GB"/>
+          <w:noProof/>
         </w:rPr>
-        <w:t>The toolbar is an essential part of the editor. From this section we can access</w:t>
-      </w:r>
+        <w:drawing>
+          <wp:inline distT="114300" distB="114300" distL="114300" distR="114300" wp14:anchorId="10391AA9" wp14:editId="79C06DB4">
+            <wp:extent cx="4670108" cy="2926301"/>
+            <wp:effectExtent l="0" t="0" r="0" b="0"/>
+            <wp:docPr id="10" name="image09.png" descr="ace_fullview.png"/>
+            <wp:cNvGraphicFramePr/>
+            <a:graphic xmlns:a="http://schemas.openxmlformats.org/drawingml/2006/main">
+              <a:graphicData uri="http://schemas.openxmlformats.org/drawingml/2006/picture">
+                <pic:pic xmlns:pic="http://schemas.openxmlformats.org/drawingml/2006/picture">
+                  <pic:nvPicPr>
+                    <pic:cNvPr id="0" name="image09.png" descr="ace_fullview.png"/>
+                    <pic:cNvPicPr preferRelativeResize="0"/>
+                  </pic:nvPicPr>
+                  <pic:blipFill>
+                    <a:blip r:embed="rId21"/>
+                    <a:srcRect/>
+                    <a:stretch>
+                      <a:fillRect/>
+                    </a:stretch>
+                  </pic:blipFill>
+                  <pic:spPr>
+                    <a:xfrm>
+                      <a:off x="0" y="0"/>
+                      <a:ext cx="4670108" cy="2926301"/>
+                    </a:xfrm>
+                    <a:prstGeom prst="rect">
+                      <a:avLst/>
+                    </a:prstGeom>
+                    <a:ln/>
+                  </pic:spPr>
+                </pic:pic>
+              </a:graphicData>
+            </a:graphic>
+          </wp:inline>
+        </w:drawing>
+      </w:r>
+    </w:p>
+    <w:p>
+      <w:pPr>
+        <w:pStyle w:val="Figure"/>
+        <w:jc w:val="center"/>
+      </w:pPr>
+      <w:r>
+        <w:t>The basic look of the Avatar Content Editor</w:t>
+      </w:r>
+    </w:p>
+    <w:p>
+      <w:pPr>
+        <w:pStyle w:val="BodyText1"/>
+      </w:pPr>
+    </w:p>
+    <w:p>
+      <w:pPr>
+        <w:pStyle w:val="BodyText1"/>
+      </w:pPr>
+      <w:r>
+        <w:lastRenderedPageBreak/>
+        <w:t xml:space="preserve">Clothes, colors, skin colors and clothing sets are stored on the servers of H4K, while set decorations and gestures are stored on the hard drive of the users. Because of this duality in storage methods the ACE does not make changes to any of the data until the users sync and save their changes. With the help of ACE users can also take screenshots of </w:t>
+      </w:r>
+      <w:r>
+        <w:t>dressed up and animated avatars.</w:t>
+      </w:r>
+    </w:p>
+    <w:p>
+      <w:pPr>
+        <w:pStyle w:val="BodyText1"/>
+      </w:pPr>
+    </w:p>
+    <w:p>
+      <w:pPr>
+        <w:pStyle w:val="BodyText1"/>
+      </w:pPr>
+      <w:r>
+        <w:t>Validation</w:t>
+      </w:r>
+    </w:p>
+    <w:p>
+      <w:pPr>
+        <w:pStyle w:val="BodyText1"/>
+      </w:pPr>
+    </w:p>
+    <w:p>
+      <w:pPr>
+        <w:pStyle w:val="BodyText1"/>
+      </w:pPr>
+      <w:r>
+        <w:t>The ACE features a validation functionality which provides helpful feedback on suspicious or erroneous properties of certain items. Suspicious items can be products which are set to be purchasable, although they are also either free or are not assigned to be available in any shop. This would mean that the item is either for free or not available at all in-game. Fields with these type of warnings are colored yellow and show a description bellow the attributes of the items. These descriptions are marked with an exclamation point inside a yellow triangle as seen in Figure 3.</w:t>
+      </w:r>
+    </w:p>
+    <w:p>
+      <w:pPr>
+        <w:pStyle w:val="BodyText1"/>
+        <w:jc w:val="center"/>
+      </w:pPr>
       <w:r>
         <w:rPr>
-          <w:lang w:val="en-GB"/>
+          <w:noProof/>
         </w:rPr>
-        <w:t xml:space="preserve"> all the object manipulations tools which are </w:t>
+        <w:lastRenderedPageBreak/>
+        <w:drawing>
+          <wp:inline distT="114300" distB="114300" distL="114300" distR="114300" wp14:anchorId="663D87F3" wp14:editId="61957554">
+            <wp:extent cx="3933825" cy="5219700"/>
+            <wp:effectExtent l="0" t="0" r="9525" b="9525"/>
+            <wp:docPr id="11" name="image10.png" descr="errorsandwarnings.png"/>
+            <wp:cNvGraphicFramePr/>
+            <a:graphic xmlns:a="http://schemas.openxmlformats.org/drawingml/2006/main">
+              <a:graphicData uri="http://schemas.openxmlformats.org/drawingml/2006/picture">
+                <pic:pic xmlns:pic="http://schemas.openxmlformats.org/drawingml/2006/picture">
+                  <pic:nvPicPr>
+                    <pic:cNvPr id="0" name="image10.png" descr="errorsandwarnings.png"/>
+                    <pic:cNvPicPr preferRelativeResize="0"/>
+                  </pic:nvPicPr>
+                  <pic:blipFill>
+                    <a:blip r:embed="rId22"/>
+                    <a:srcRect/>
+                    <a:stretch>
+                      <a:fillRect/>
+                    </a:stretch>
+                  </pic:blipFill>
+                  <pic:spPr>
+                    <a:xfrm>
+                      <a:off x="0" y="0"/>
+                      <a:ext cx="3933825" cy="5219700"/>
+                    </a:xfrm>
+                    <a:prstGeom prst="rect">
+                      <a:avLst/>
+                    </a:prstGeom>
+                    <a:ln/>
+                  </pic:spPr>
+                </pic:pic>
+              </a:graphicData>
+            </a:graphic>
+          </wp:inline>
+        </w:drawing>
+      </w:r>
+    </w:p>
+    <w:p>
+      <w:pPr>
+        <w:pStyle w:val="Figure"/>
+        <w:jc w:val="center"/>
+      </w:pPr>
+      <w:r>
+        <w:t>Example of Validation in the ACE</w:t>
+      </w:r>
+    </w:p>
+    <w:p>
+      <w:pPr>
+        <w:pStyle w:val="BodyText1"/>
+      </w:pPr>
+    </w:p>
+    <w:p>
+      <w:pPr>
+        <w:pStyle w:val="BodyText1"/>
+      </w:pPr>
+      <w:r>
+        <w:t>Additionally, fields with errors are marked with red. This directs the attention of the user to the data fields where they must make changes. As seen on Figure 3. these fields also have a description bellow the attributes.</w:t>
+      </w:r>
+    </w:p>
+    <w:p>
+      <w:pPr>
+        <w:pStyle w:val="BodyText1"/>
+      </w:pPr>
+    </w:p>
+    <w:p>
+      <w:pPr>
+        <w:pStyle w:val="BodyText1"/>
+      </w:pPr>
+      <w:r>
+        <w:t xml:space="preserve">Validation is a function called for each and every change on the attribute fields. There are many rules this process is based on. For instance, the code name of any given item must not match another. Also, another example, clothing items must have all of </w:t>
       </w:r>
       <w:r>
         <w:rPr>
-          <w:lang w:val="en-GB"/>
+          <w:lang w:val="en-US"/>
         </w:rPr>
-        <w:t>used in the scene view. These tools enable translation, rotation and scaling of game objects. However</w:t>
-      </w:r>
-      <w:r>
-        <w:rPr>
-          <w:lang w:val="en-GB"/>
-        </w:rPr>
-        <w:t>,</w:t>
-      </w:r>
-      <w:r>
-        <w:rPr>
-          <w:lang w:val="en-GB"/>
-        </w:rPr>
-        <w:t xml:space="preserve"> there are certain objects which lack size and thus rotation and scaling has no effect on them. These empty objects or points in space are usually used for grouping certain items.</w:t>
-      </w:r>
-      <w:r>
-        <w:rPr>
-          <w:lang w:val="en-GB"/>
-        </w:rPr>
-        <w:t xml:space="preserve"> </w:t>
-      </w:r>
-      <w:r>
-        <w:rPr>
-          <w:lang w:val="en-GB"/>
-        </w:rPr>
-        <w:t xml:space="preserve">In addition to these buttons the toolbar has three buttons for controlling the game view. The play, pause and step-through buttons. With the step-through one can pause the game and advance it frame-by-frame to inspect the game further. </w:t>
-      </w:r>
-      <w:r>
-        <w:rPr>
-          <w:lang w:val="en-GB"/>
-        </w:rPr>
-        <w:t>Finally, the toolbar has two dropdown</w:t>
-      </w:r>
-      <w:r>
-        <w:rPr>
-          <w:lang w:val="en-GB"/>
-        </w:rPr>
-        <w:t>s</w:t>
-      </w:r>
-      <w:r>
-        <w:rPr>
-          <w:lang w:val="en-GB"/>
-        </w:rPr>
-        <w:t xml:space="preserve">, one for organising the layout of the editor by certain pre-sets and a </w:t>
-      </w:r>
-      <w:proofErr w:type="gramStart"/>
-      <w:r>
-        <w:rPr>
-          <w:lang w:val="en-GB"/>
-        </w:rPr>
-        <w:t>layers</w:t>
-      </w:r>
-      <w:proofErr w:type="gramEnd"/>
-      <w:r>
-        <w:rPr>
-          <w:lang w:val="en-GB"/>
-        </w:rPr>
-        <w:t xml:space="preserve"> dropdown for selecting and organizing groups of game objects. </w:t>
-      </w:r>
-      <w:r>
-        <w:rPr>
-          <w:lang w:val="en-GB"/>
-        </w:rPr>
-        <w:t>[</w:t>
-      </w:r>
-      <w:r>
-        <w:rPr>
-          <w:lang w:val="en-GB"/>
-        </w:rPr>
-        <w:t>3</w:t>
-      </w:r>
-      <w:r>
-        <w:rPr>
-          <w:lang w:val="en-GB"/>
-        </w:rPr>
-        <w:t>,</w:t>
-      </w:r>
-      <w:r>
-        <w:rPr>
-          <w:lang w:val="en-GB"/>
-        </w:rPr>
-        <w:t xml:space="preserve"> 11</w:t>
-      </w:r>
-      <w:r>
-        <w:rPr>
-          <w:lang w:val="en-GB"/>
-        </w:rPr>
-        <w:t>.</w:t>
-      </w:r>
-      <w:r>
-        <w:rPr>
-          <w:lang w:val="en-GB"/>
-        </w:rPr>
-        <w:t>]</w:t>
+        <w:t>their</w:t>
+      </w:r>
+      <w:r>
+        <w:t xml:space="preserve"> meshes, textures and icons assigned to them.</w:t>
       </w:r>
     </w:p>
     <w:p>
@@ -4227,51 +4830,32 @@
     </w:p>
     <w:p>
       <w:pPr>
-        <w:pStyle w:val="Heading2"/>
-      </w:pPr>
-      <w:bookmarkStart w:id="14" w:name="_Toc454980559"/>
-      <w:r>
-        <w:t xml:space="preserve">Unity </w:t>
-      </w:r>
-      <w:r>
-        <w:t>Editor Scripting</w:t>
-      </w:r>
-      <w:bookmarkEnd w:id="14"/>
-    </w:p>
-    <w:p>
-      <w:pPr>
         <w:pStyle w:val="BodyText1"/>
       </w:pPr>
+      <w:r>
+        <w:t>Network Communication</w:t>
+      </w:r>
     </w:p>
     <w:p>
       <w:pPr>
         <w:pStyle w:val="BodyText1"/>
       </w:pPr>
-      <w:r>
-        <w:t>Editor s</w:t>
-      </w:r>
-      <w:r>
-        <w:t xml:space="preserve">cripting in Unity is a useful practice in large projects. It allows the developers to build tools and automation for the game creation process. </w:t>
-      </w:r>
-      <w:r>
-        <w:t xml:space="preserve">These custom tools made by </w:t>
-      </w:r>
+    </w:p>
+    <w:p>
+      <w:pPr>
+        <w:pStyle w:val="BodyText1"/>
+      </w:pPr>
+    </w:p>
+    <w:p>
+      <w:pPr>
+        <w:pStyle w:val="Heading1"/>
+      </w:pPr>
+      <w:bookmarkStart w:id="2" w:name="_Toc454980569"/>
       <w:r>
         <w:lastRenderedPageBreak/>
-        <w:t>editor scripting can range from custom inspectors to any form of internal utilities which generally speed up the production. [</w:t>
-      </w:r>
-      <w:r>
-        <w:t>4</w:t>
-      </w:r>
-      <w:r>
-        <w:t>, 2</w:t>
-      </w:r>
-      <w:r>
-        <w:t>.</w:t>
-      </w:r>
-      <w:r>
-        <w:t>]</w:t>
-      </w:r>
+        <w:t>Results</w:t>
+      </w:r>
+      <w:bookmarkEnd w:id="2"/>
     </w:p>
     <w:p>
       <w:pPr>
@@ -4280,553 +4864,20 @@
     </w:p>
     <w:p>
       <w:pPr>
+        <w:pStyle w:val="Heading1"/>
+      </w:pPr>
+      <w:bookmarkStart w:id="3" w:name="_Toc454980570"/>
+      <w:r>
+        <w:t>Conclusion</w:t>
+      </w:r>
+      <w:bookmarkEnd w:id="3"/>
+    </w:p>
+    <w:p>
+      <w:pPr>
         <w:pStyle w:val="BodyText1"/>
-        <w:rPr>
-          <w:rFonts w:eastAsia="Times New Roman" w:cs="Times New Roman"/>
-          <w:bCs/>
-          <w:szCs w:val="24"/>
-          <w:lang w:eastAsia="fi-FI"/>
-        </w:rPr>
-      </w:pPr>
-      <w:r>
-        <w:t>Using editor scripts</w:t>
-      </w:r>
-      <w:r>
-        <w:rPr>
-          <w:rFonts w:eastAsia="Times New Roman" w:cs="Times New Roman"/>
-          <w:b/>
-          <w:bCs/>
-          <w:szCs w:val="24"/>
-          <w:lang w:eastAsia="fi-FI"/>
-        </w:rPr>
-        <w:t xml:space="preserve"> </w:t>
-      </w:r>
-      <w:r>
-        <w:rPr>
-          <w:rFonts w:eastAsia="Times New Roman" w:cs="Times New Roman"/>
-          <w:bCs/>
-          <w:szCs w:val="24"/>
-          <w:lang w:eastAsia="fi-FI"/>
-        </w:rPr>
-        <w:t xml:space="preserve">one can create </w:t>
-      </w:r>
-      <w:r>
-        <w:rPr>
-          <w:rFonts w:eastAsia="Times New Roman" w:cs="Times New Roman"/>
-          <w:bCs/>
-          <w:szCs w:val="24"/>
-          <w:lang w:eastAsia="fi-FI"/>
-        </w:rPr>
-        <w:t>custom inspectors</w:t>
-      </w:r>
-      <w:r>
-        <w:rPr>
-          <w:rFonts w:eastAsia="Times New Roman" w:cs="Times New Roman"/>
-          <w:bCs/>
-          <w:szCs w:val="24"/>
-          <w:lang w:eastAsia="fi-FI"/>
-        </w:rPr>
-        <w:t>. Unmodified inspector views show all the basic properties of the object selected in the hierarchy. Once the game object gets too many properties and becomes a burden to handle, making a custom inspector can be a good idea. With the help of the editor scripts developers can organize the fields of the objects into logical groups and even implement methods to handle the data from the inspector in a specific way. [</w:t>
-      </w:r>
-      <w:r>
-        <w:rPr>
-          <w:rFonts w:eastAsia="Times New Roman" w:cs="Times New Roman"/>
-          <w:bCs/>
-          <w:szCs w:val="24"/>
-          <w:lang w:eastAsia="fi-FI"/>
-        </w:rPr>
-        <w:t>4</w:t>
-      </w:r>
-      <w:r>
-        <w:rPr>
-          <w:rFonts w:eastAsia="Times New Roman" w:cs="Times New Roman"/>
-          <w:bCs/>
-          <w:szCs w:val="24"/>
-          <w:lang w:eastAsia="fi-FI"/>
-        </w:rPr>
-        <w:t>, 49.] For example, displaying the level of a character object, which only has information about the experience points it gathered.</w:t>
-      </w:r>
-    </w:p>
-    <w:p>
-      <w:pPr>
-        <w:pStyle w:val="BodyText1"/>
-        <w:rPr>
-          <w:rFonts w:eastAsia="Times New Roman" w:cs="Times New Roman"/>
-          <w:bCs/>
-          <w:szCs w:val="24"/>
-          <w:lang w:eastAsia="fi-FI"/>
-        </w:rPr>
-      </w:pPr>
-    </w:p>
-    <w:p>
-      <w:pPr>
-        <w:pStyle w:val="BodyText1"/>
-        <w:rPr>
-          <w:rFonts w:eastAsia="Times New Roman" w:cs="Times New Roman"/>
-          <w:bCs/>
-          <w:szCs w:val="24"/>
-          <w:lang w:eastAsia="fi-FI"/>
-        </w:rPr>
-      </w:pPr>
-      <w:r>
-        <w:rPr>
-          <w:rFonts w:eastAsia="Times New Roman" w:cs="Times New Roman"/>
-          <w:bCs/>
-          <w:szCs w:val="24"/>
-          <w:lang w:eastAsia="fi-FI"/>
-        </w:rPr>
-        <w:t xml:space="preserve">Additionally, </w:t>
-      </w:r>
-      <w:r>
-        <w:rPr>
-          <w:rFonts w:eastAsia="Times New Roman" w:cs="Times New Roman"/>
-          <w:bCs/>
-          <w:szCs w:val="24"/>
-          <w:lang w:eastAsia="fi-FI"/>
-        </w:rPr>
-        <w:t xml:space="preserve">the Unity editor features classes such as </w:t>
-      </w:r>
-      <w:proofErr w:type="spellStart"/>
-      <w:r>
-        <w:rPr>
-          <w:rFonts w:eastAsia="Times New Roman" w:cs="Times New Roman"/>
-          <w:bCs/>
-          <w:szCs w:val="24"/>
-          <w:lang w:eastAsia="fi-FI"/>
-        </w:rPr>
-        <w:t>GUIStyle</w:t>
-      </w:r>
-      <w:proofErr w:type="spellEnd"/>
-      <w:r>
-        <w:rPr>
-          <w:rFonts w:eastAsia="Times New Roman" w:cs="Times New Roman"/>
-          <w:bCs/>
-          <w:szCs w:val="24"/>
-          <w:lang w:eastAsia="fi-FI"/>
-        </w:rPr>
-        <w:t xml:space="preserve"> and </w:t>
-      </w:r>
-      <w:proofErr w:type="spellStart"/>
-      <w:r>
-        <w:rPr>
-          <w:rFonts w:eastAsia="Times New Roman" w:cs="Times New Roman"/>
-          <w:bCs/>
-          <w:szCs w:val="24"/>
-          <w:lang w:eastAsia="fi-FI"/>
-        </w:rPr>
-        <w:t>GUISkin</w:t>
-      </w:r>
-      <w:proofErr w:type="spellEnd"/>
-      <w:r>
-        <w:rPr>
-          <w:rFonts w:eastAsia="Times New Roman" w:cs="Times New Roman"/>
-          <w:bCs/>
-          <w:szCs w:val="24"/>
-          <w:lang w:eastAsia="fi-FI"/>
-        </w:rPr>
-        <w:t xml:space="preserve"> to allow further modification of the default look of the editor window elements. With the help of the </w:t>
-      </w:r>
-      <w:proofErr w:type="spellStart"/>
-      <w:r>
-        <w:rPr>
-          <w:rFonts w:eastAsia="Times New Roman" w:cs="Times New Roman"/>
-          <w:bCs/>
-          <w:szCs w:val="24"/>
-          <w:lang w:eastAsia="fi-FI"/>
-        </w:rPr>
-        <w:t>GUIStyle</w:t>
-      </w:r>
-      <w:proofErr w:type="spellEnd"/>
-      <w:r>
-        <w:rPr>
-          <w:rFonts w:eastAsia="Times New Roman" w:cs="Times New Roman"/>
-          <w:bCs/>
-          <w:szCs w:val="24"/>
-          <w:lang w:eastAsia="fi-FI"/>
-        </w:rPr>
-        <w:t xml:space="preserve"> class the font, the </w:t>
-      </w:r>
-      <w:proofErr w:type="spellStart"/>
-      <w:r>
-        <w:rPr>
-          <w:rFonts w:eastAsia="Times New Roman" w:cs="Times New Roman"/>
-          <w:bCs/>
-          <w:szCs w:val="24"/>
-          <w:lang w:eastAsia="fi-FI"/>
-        </w:rPr>
-        <w:t>color</w:t>
-      </w:r>
-      <w:proofErr w:type="spellEnd"/>
-      <w:r>
-        <w:rPr>
-          <w:rFonts w:eastAsia="Times New Roman" w:cs="Times New Roman"/>
-          <w:bCs/>
-          <w:szCs w:val="24"/>
-          <w:lang w:eastAsia="fi-FI"/>
-        </w:rPr>
-        <w:t>, even the size of the elements can be changed among many other options. [4, 147-150.]</w:t>
-      </w:r>
-      <w:r>
-        <w:rPr>
-          <w:rFonts w:eastAsia="Times New Roman" w:cs="Times New Roman"/>
-          <w:bCs/>
-          <w:szCs w:val="24"/>
-          <w:lang w:eastAsia="fi-FI"/>
-        </w:rPr>
-        <w:t xml:space="preserve"> </w:t>
-      </w:r>
-      <w:r>
-        <w:rPr>
-          <w:rFonts w:eastAsia="Times New Roman" w:cs="Times New Roman"/>
-          <w:bCs/>
-          <w:szCs w:val="24"/>
-          <w:lang w:eastAsia="fi-FI"/>
-        </w:rPr>
-        <w:t xml:space="preserve">Using the </w:t>
-      </w:r>
-      <w:proofErr w:type="spellStart"/>
-      <w:r>
-        <w:rPr>
-          <w:rFonts w:eastAsia="Times New Roman" w:cs="Times New Roman"/>
-          <w:bCs/>
-          <w:szCs w:val="24"/>
-          <w:lang w:eastAsia="fi-FI"/>
-        </w:rPr>
-        <w:t>GUISkin</w:t>
-      </w:r>
-      <w:proofErr w:type="spellEnd"/>
-      <w:r>
-        <w:rPr>
-          <w:rFonts w:eastAsia="Times New Roman" w:cs="Times New Roman"/>
-          <w:bCs/>
-          <w:szCs w:val="24"/>
-          <w:lang w:eastAsia="fi-FI"/>
-        </w:rPr>
-        <w:t xml:space="preserve"> class the developers may define new skin packages for the default editor window components [4, 156]. Applying a </w:t>
-      </w:r>
-      <w:proofErr w:type="spellStart"/>
-      <w:r>
-        <w:rPr>
-          <w:rFonts w:eastAsia="Times New Roman" w:cs="Times New Roman"/>
-          <w:bCs/>
-          <w:szCs w:val="24"/>
-          <w:lang w:eastAsia="fi-FI"/>
-        </w:rPr>
-        <w:t>GUISkin</w:t>
-      </w:r>
-      <w:proofErr w:type="spellEnd"/>
-      <w:r>
-        <w:rPr>
-          <w:rFonts w:eastAsia="Times New Roman" w:cs="Times New Roman"/>
-          <w:bCs/>
-          <w:szCs w:val="24"/>
-          <w:lang w:eastAsia="fi-FI"/>
-        </w:rPr>
-        <w:t xml:space="preserve"> rather than using </w:t>
-      </w:r>
-      <w:proofErr w:type="spellStart"/>
-      <w:r>
-        <w:rPr>
-          <w:rFonts w:eastAsia="Times New Roman" w:cs="Times New Roman"/>
-          <w:bCs/>
-          <w:szCs w:val="24"/>
-          <w:lang w:eastAsia="fi-FI"/>
-        </w:rPr>
-        <w:t>GUIStyles</w:t>
-      </w:r>
-      <w:proofErr w:type="spellEnd"/>
-      <w:r>
-        <w:rPr>
-          <w:rFonts w:eastAsia="Times New Roman" w:cs="Times New Roman"/>
-          <w:bCs/>
-          <w:szCs w:val="24"/>
-          <w:lang w:eastAsia="fi-FI"/>
-        </w:rPr>
-        <w:t xml:space="preserve"> with each element is generally a better approach.</w:t>
-      </w:r>
-    </w:p>
-    <w:p>
-      <w:pPr>
-        <w:pStyle w:val="BodyText1"/>
-        <w:rPr>
-          <w:rFonts w:eastAsia="Times New Roman" w:cs="Times New Roman"/>
-          <w:bCs/>
-          <w:szCs w:val="24"/>
-          <w:lang w:eastAsia="fi-FI"/>
-        </w:rPr>
-      </w:pPr>
-    </w:p>
-    <w:p>
-      <w:pPr>
-        <w:pStyle w:val="BodyText1"/>
-        <w:rPr>
-          <w:rFonts w:eastAsia="Times New Roman" w:cs="Times New Roman"/>
-          <w:bCs/>
-          <w:szCs w:val="24"/>
-          <w:lang w:eastAsia="fi-FI"/>
-        </w:rPr>
-      </w:pPr>
-      <w:r>
-        <w:rPr>
-          <w:rFonts w:eastAsia="Times New Roman" w:cs="Times New Roman"/>
-          <w:bCs/>
-          <w:szCs w:val="24"/>
-          <w:lang w:eastAsia="fi-FI"/>
-        </w:rPr>
-        <w:t xml:space="preserve">Furthermore, saving data into scriptable objects persistently is also possible with editor scripts. Scriptable objects </w:t>
-      </w:r>
-      <w:r>
-        <w:rPr>
-          <w:rFonts w:eastAsia="Times New Roman" w:cs="Times New Roman"/>
-          <w:bCs/>
-          <w:szCs w:val="24"/>
-          <w:lang w:eastAsia="fi-FI"/>
-        </w:rPr>
-        <w:t>always exist in the project without being attached to a game object. This is why they are widely used for saving changes during play mode. Moreover, saving information into scriptable objects have some benefits over using XML or JSON files for the same purpose. Finally, allowing persistent changes to certain elements of the game gives liberty to game designers when they have to adjust certain values to make the game a better experience for players.</w:t>
-      </w:r>
-    </w:p>
-    <w:p>
-      <w:pPr>
-        <w:pStyle w:val="BodyText1"/>
-        <w:rPr>
-          <w:rFonts w:eastAsia="Times New Roman" w:cs="Times New Roman"/>
-          <w:bCs/>
-          <w:szCs w:val="24"/>
-          <w:lang w:eastAsia="fi-FI"/>
-        </w:rPr>
-      </w:pPr>
-    </w:p>
-    <w:p>
-      <w:pPr>
-        <w:pStyle w:val="BodyText1"/>
-        <w:rPr>
-          <w:rFonts w:eastAsia="Times New Roman" w:cs="Times New Roman"/>
-          <w:bCs/>
-          <w:szCs w:val="24"/>
-          <w:lang w:eastAsia="fi-FI"/>
-        </w:rPr>
-      </w:pPr>
-      <w:r>
-        <w:rPr>
-          <w:rFonts w:eastAsia="Times New Roman" w:cs="Times New Roman"/>
-          <w:bCs/>
-          <w:szCs w:val="24"/>
-          <w:lang w:eastAsia="fi-FI"/>
-        </w:rPr>
-        <w:t xml:space="preserve">Unity is an extensive set of tool for rapid game development across multiple platforms. The Editor of Unity allows great creative and engineering freedom to developers and designers alike. </w:t>
-      </w:r>
-      <w:r>
-        <w:rPr>
-          <w:rFonts w:eastAsia="Times New Roman" w:cs="Times New Roman"/>
-          <w:bCs/>
-          <w:szCs w:val="24"/>
-          <w:lang w:eastAsia="fi-FI"/>
-        </w:rPr>
-        <w:t xml:space="preserve">The many tools of the Unity Editor allow developers to visualize their work in the process and manipulate scenes with ease. </w:t>
-      </w:r>
-      <w:r>
-        <w:rPr>
-          <w:rFonts w:eastAsia="Times New Roman" w:cs="Times New Roman"/>
-          <w:bCs/>
-          <w:szCs w:val="24"/>
-          <w:lang w:eastAsia="fi-FI"/>
-        </w:rPr>
-        <w:t>With the use of editor scripts developers can modify the environment of Unity to benefit the developer team. Moreover, the custom editors are customizable not only with functionality, but with looks as well.</w:t>
-      </w:r>
-      <w:r>
-        <w:rPr>
-          <w:rFonts w:eastAsia="Times New Roman" w:cs="Times New Roman"/>
-          <w:bCs/>
-          <w:szCs w:val="24"/>
-          <w:lang w:eastAsia="fi-FI"/>
-        </w:rPr>
-        <w:t xml:space="preserve"> </w:t>
-      </w:r>
-      <w:proofErr w:type="gramStart"/>
-      <w:r>
-        <w:rPr>
-          <w:rFonts w:eastAsia="Times New Roman" w:cs="Times New Roman"/>
-          <w:bCs/>
-          <w:szCs w:val="24"/>
-          <w:lang w:eastAsia="fi-FI"/>
-        </w:rPr>
-        <w:t>Finally</w:t>
-      </w:r>
-      <w:proofErr w:type="gramEnd"/>
-      <w:r>
-        <w:rPr>
-          <w:rFonts w:eastAsia="Times New Roman" w:cs="Times New Roman"/>
-          <w:bCs/>
-          <w:szCs w:val="24"/>
-          <w:lang w:eastAsia="fi-FI"/>
-        </w:rPr>
-        <w:t xml:space="preserve"> scriptable objects provide a persistent way of storing important values of the game changed during testing and developing.</w:t>
-      </w:r>
-    </w:p>
-    <w:p>
-      <w:pPr>
-        <w:pStyle w:val="Heading1"/>
-      </w:pPr>
-      <w:bookmarkStart w:id="15" w:name="_Toc454980560"/>
-      <w:r>
-        <w:lastRenderedPageBreak/>
-        <w:t>The Avatar Content Editor</w:t>
-      </w:r>
-      <w:bookmarkEnd w:id="15"/>
-    </w:p>
-    <w:p>
-      <w:pPr>
-        <w:pStyle w:val="Heading2"/>
-      </w:pPr>
-      <w:bookmarkStart w:id="16" w:name="_Toc454980561"/>
-      <w:r>
-        <w:t>Functionality</w:t>
-      </w:r>
-      <w:bookmarkEnd w:id="16"/>
-    </w:p>
-    <w:p>
-      <w:pPr>
-        <w:pStyle w:val="BodyText1"/>
-      </w:pPr>
-    </w:p>
-    <w:p>
-      <w:pPr>
-        <w:pStyle w:val="Heading2"/>
-      </w:pPr>
-      <w:bookmarkStart w:id="17" w:name="_Toc454980562"/>
-      <w:r>
-        <w:t>Items and Products</w:t>
-      </w:r>
-      <w:bookmarkEnd w:id="17"/>
-    </w:p>
-    <w:p>
-      <w:pPr>
-        <w:pStyle w:val="BodyText1"/>
-      </w:pPr>
-    </w:p>
-    <w:p>
-      <w:pPr>
-        <w:pStyle w:val="Heading2"/>
-      </w:pPr>
-      <w:bookmarkStart w:id="18" w:name="_Toc454980563"/>
-      <w:r>
-        <w:t>Components</w:t>
-      </w:r>
-      <w:bookmarkEnd w:id="18"/>
-    </w:p>
-    <w:p>
-      <w:pPr>
-        <w:pStyle w:val="BodyText1"/>
-      </w:pPr>
-    </w:p>
-    <w:p>
-      <w:pPr>
-        <w:pStyle w:val="Heading2"/>
-      </w:pPr>
-      <w:bookmarkStart w:id="19" w:name="_Toc454980564"/>
-      <w:r>
-        <w:t>Settings</w:t>
-      </w:r>
-      <w:bookmarkEnd w:id="19"/>
-    </w:p>
-    <w:p>
-      <w:pPr>
-        <w:pStyle w:val="BodyText1"/>
-      </w:pPr>
-    </w:p>
-    <w:p>
-      <w:pPr>
-        <w:pStyle w:val="Heading2"/>
-      </w:pPr>
-      <w:bookmarkStart w:id="20" w:name="_Toc454980565"/>
-      <w:r>
-        <w:t>Tabs</w:t>
-      </w:r>
-      <w:bookmarkEnd w:id="20"/>
-    </w:p>
-    <w:p>
-      <w:pPr>
-        <w:pStyle w:val="BodyText1"/>
-      </w:pPr>
-    </w:p>
-    <w:p>
-      <w:pPr>
-        <w:pStyle w:val="Heading2"/>
-      </w:pPr>
-      <w:bookmarkStart w:id="21" w:name="_Toc454980566"/>
-      <w:r>
-        <w:t>Browsers and Pickers</w:t>
-      </w:r>
-      <w:bookmarkEnd w:id="21"/>
-    </w:p>
-    <w:p>
-      <w:pPr>
-        <w:pStyle w:val="BodyText1"/>
-      </w:pPr>
-    </w:p>
-    <w:p>
-      <w:pPr>
-        <w:pStyle w:val="Heading2"/>
-      </w:pPr>
-      <w:bookmarkStart w:id="22" w:name="_Toc454980567"/>
-      <w:proofErr w:type="spellStart"/>
-      <w:r>
-        <w:t>Atrributes</w:t>
-      </w:r>
-      <w:bookmarkEnd w:id="22"/>
-      <w:proofErr w:type="spellEnd"/>
-    </w:p>
-    <w:p>
-      <w:pPr>
-        <w:pStyle w:val="BodyText1"/>
-      </w:pPr>
-    </w:p>
-    <w:p>
-      <w:pPr>
-        <w:pStyle w:val="Heading2"/>
-      </w:pPr>
-      <w:bookmarkStart w:id="23" w:name="_Toc454980568"/>
-      <w:r>
-        <w:t>Validation</w:t>
-      </w:r>
-      <w:bookmarkEnd w:id="23"/>
-    </w:p>
-    <w:p>
-      <w:pPr>
-        <w:pStyle w:val="BodyText1"/>
-      </w:pPr>
-    </w:p>
-    <w:p>
-      <w:pPr>
-        <w:pStyle w:val="Heading1"/>
-      </w:pPr>
-      <w:bookmarkStart w:id="24" w:name="_Toc454980569"/>
-      <w:r>
-        <w:t>Results</w:t>
-      </w:r>
-      <w:bookmarkEnd w:id="24"/>
-    </w:p>
-    <w:p>
-      <w:pPr>
-        <w:pStyle w:val="BodyText1"/>
-      </w:pPr>
-    </w:p>
-    <w:p>
-      <w:pPr>
-        <w:pStyle w:val="Heading1"/>
-      </w:pPr>
-      <w:bookmarkStart w:id="25" w:name="_Toc454980570"/>
-      <w:r>
-        <w:t>Conclusion</w:t>
-      </w:r>
-      <w:bookmarkEnd w:id="25"/>
-    </w:p>
-    <w:p>
-      <w:pPr>
-        <w:pStyle w:val="BodyText1"/>
-      </w:pPr>
-    </w:p>
-    <w:bookmarkStart w:id="26" w:name="_Toc454980571" w:displacedByCustomXml="next"/>
+      </w:pPr>
+    </w:p>
+    <w:bookmarkStart w:id="4" w:name="_Toc454980571" w:displacedByCustomXml="next"/>
     <w:sdt>
       <w:sdtPr>
         <w:rPr>
@@ -4857,7 +4908,7 @@
           <w:r>
             <w:t>References</w:t>
           </w:r>
-          <w:bookmarkEnd w:id="26"/>
+          <w:bookmarkEnd w:id="4"/>
         </w:p>
         <w:sdt>
           <w:sdtPr>
@@ -4873,7 +4924,6 @@
                   <w:noProof/>
                   <w:vanish/>
                   <w:sz w:val="24"/>
-                  <w:lang w:val="en-GB"/>
                 </w:rPr>
               </w:pPr>
               <w:r>
@@ -4892,7 +4942,6 @@
                 <w:rPr>
                   <w:noProof/>
                   <w:vanish/>
-                  <w:lang w:val="en-GB"/>
                 </w:rPr>
                 <w:t>x</w:t>
               </w:r>
@@ -4928,13 +4977,11 @@
                       <w:jc w:val="right"/>
                       <w:rPr>
                         <w:noProof/>
-                        <w:lang w:val="en-GB"/>
                       </w:rPr>
                     </w:pPr>
                     <w:r>
                       <w:rPr>
                         <w:noProof/>
-                        <w:lang w:val="en-GB"/>
                       </w:rPr>
                       <w:t>1</w:t>
                     </w:r>
@@ -4950,6 +4997,7 @@
                       <w:pStyle w:val="Bibliography"/>
                       <w:rPr>
                         <w:noProof/>
+                        <w:lang w:val="en-GB"/>
                       </w:rPr>
                     </w:pPr>
                     <w:r>
@@ -4957,20 +5005,7 @@
                         <w:noProof/>
                         <w:lang w:val="en-GB"/>
                       </w:rPr>
-                      <w:t xml:space="preserve">Navarro A, Pradilla JV, Rio O. Open Source 3D Game Engines for Serious Games Modeling. </w:t>
-                    </w:r>
-                    <w:r>
-                      <w:rPr>
-                        <w:noProof/>
-                        <w:lang w:val="en-GB"/>
-                      </w:rPr>
-                      <w:t>Alexandr</w:t>
-                    </w:r>
-                    <w:r>
-                      <w:rPr>
-                        <w:noProof/>
-                      </w:rPr>
-                      <w:t>u C, editor. Rijeka, Croatia: InTech; 2012.</w:t>
+                      <w:t>Tadres A. Extending Unity with Editor Scripting. Birmingham, UK: Packt Publishing Ltd.; 2015.</w:t>
                     </w:r>
                   </w:p>
                 </w:tc>
@@ -4997,6 +5032,59 @@
                         <w:noProof/>
                       </w:rPr>
                       <w:t>2</w:t>
+                    </w:r>
+                  </w:p>
+                </w:tc>
+                <w:tc>
+                  <w:tcPr>
+                    <w:tcW w:w="0" w:type="auto"/>
+                    <w:hideMark/>
+                  </w:tcPr>
+                  <w:p>
+                    <w:pPr>
+                      <w:pStyle w:val="Bibliography"/>
+                      <w:rPr>
+                        <w:noProof/>
+                      </w:rPr>
+                    </w:pPr>
+                    <w:r>
+                      <w:rPr>
+                        <w:noProof/>
+                        <w:lang w:val="en-GB"/>
+                      </w:rPr>
+                      <w:t xml:space="preserve">Navarro A, Pradilla JV, Rio O. Open Source 3D Game Engines for Serious Games Modeling. </w:t>
+                    </w:r>
+                    <w:r>
+                      <w:rPr>
+                        <w:noProof/>
+                      </w:rPr>
+                      <w:t>Alexandru C, editor. Rijeka, Croatia: InTech; 2012.</w:t>
+                    </w:r>
+                  </w:p>
+                </w:tc>
+              </w:tr>
+              <w:tr>
+                <w:trPr>
+                  <w:tblCellSpacing w:w="15" w:type="dxa"/>
+                </w:trPr>
+                <w:tc>
+                  <w:tcPr>
+                    <w:tcW w:w="0" w:type="auto"/>
+                    <w:hideMark/>
+                  </w:tcPr>
+                  <w:p>
+                    <w:pPr>
+                      <w:pStyle w:val="Bibliography"/>
+                      <w:jc w:val="right"/>
+                      <w:rPr>
+                        <w:noProof/>
+                      </w:rPr>
+                    </w:pPr>
+                    <w:r>
+                      <w:rPr>
+                        <w:noProof/>
+                      </w:rPr>
+                      <w:t>3</w:t>
                     </w:r>
                   </w:p>
                 </w:tc>
@@ -5049,7 +5137,7 @@
                       <w:rPr>
                         <w:noProof/>
                       </w:rPr>
-                      <w:t>3</w:t>
+                      <w:t>4</w:t>
                     </w:r>
                   </w:p>
                 </w:tc>
@@ -5072,55 +5160,6 @@
                         <w:lang w:val="en-GB"/>
                       </w:rPr>
                       <w:t>Smith M, Queiroz C. Unity 4.x Cookbook. Birmingham, UK: Packt Publishing Ltd.; 2013.</w:t>
-                    </w:r>
-                  </w:p>
-                </w:tc>
-              </w:tr>
-              <w:tr>
-                <w:trPr>
-                  <w:tblCellSpacing w:w="15" w:type="dxa"/>
-                </w:trPr>
-                <w:tc>
-                  <w:tcPr>
-                    <w:tcW w:w="0" w:type="auto"/>
-                    <w:hideMark/>
-                  </w:tcPr>
-                  <w:p>
-                    <w:pPr>
-                      <w:pStyle w:val="Bibliography"/>
-                      <w:jc w:val="right"/>
-                      <w:rPr>
-                        <w:noProof/>
-                      </w:rPr>
-                    </w:pPr>
-                    <w:r>
-                      <w:rPr>
-                        <w:noProof/>
-                      </w:rPr>
-                      <w:lastRenderedPageBreak/>
-                      <w:t>4</w:t>
-                    </w:r>
-                  </w:p>
-                </w:tc>
-                <w:tc>
-                  <w:tcPr>
-                    <w:tcW w:w="0" w:type="auto"/>
-                    <w:hideMark/>
-                  </w:tcPr>
-                  <w:p>
-                    <w:pPr>
-                      <w:pStyle w:val="Bibliography"/>
-                      <w:rPr>
-                        <w:noProof/>
-                        <w:lang w:val="en-GB"/>
-                      </w:rPr>
-                    </w:pPr>
-                    <w:r>
-                      <w:rPr>
-                        <w:noProof/>
-                        <w:lang w:val="en-GB"/>
-                      </w:rPr>
-                      <w:t>Tadres A. Extending Unity with Editor Scripting. Birmingham, UK: Packt Publishing Ltd.; 2015.</w:t>
                     </w:r>
                   </w:p>
                 </w:tc>
@@ -5163,8 +5202,8 @@
           <w:lang w:val="en-GB"/>
         </w:rPr>
         <w:sectPr>
-          <w:headerReference w:type="default" r:id="rId19"/>
-          <w:footerReference w:type="default" r:id="rId20"/>
+          <w:headerReference w:type="default" r:id="rId23"/>
+          <w:footerReference w:type="default" r:id="rId24"/>
           <w:pgSz w:w="11906" w:h="16838"/>
           <w:pgMar w:top="1418" w:right="1134" w:bottom="1701" w:left="2268" w:header="567" w:footer="567" w:gutter="0"/>
           <w:pgNumType w:start="1"/>
@@ -5216,7 +5255,7 @@
       <w:pPr>
         <w:pStyle w:val="BodyText1"/>
         <w:sectPr>
-          <w:headerReference w:type="default" r:id="rId21"/>
+          <w:headerReference w:type="default" r:id="rId25"/>
           <w:pgSz w:w="11906" w:h="16838" w:code="9"/>
           <w:pgMar w:top="1134" w:right="1134" w:bottom="1701" w:left="2268" w:header="567" w:footer="567" w:gutter="0"/>
           <w:pgNumType w:start="1"/>
@@ -5267,7 +5306,7 @@
       </w:pPr>
     </w:p>
     <w:sectPr>
-      <w:headerReference w:type="default" r:id="rId22"/>
+      <w:headerReference w:type="default" r:id="rId26"/>
       <w:pgSz w:w="11906" w:h="16838" w:code="9"/>
       <w:pgMar w:top="1134" w:right="1134" w:bottom="1701" w:left="2268" w:header="567" w:footer="567" w:gutter="0"/>
       <w:pgNumType w:start="1"/>
@@ -5610,12 +5649,6 @@
         <w:szCs w:val="22"/>
       </w:rPr>
       <w:tab/>
-    </w:r>
-    <w:r>
-      <w:rPr>
-        <w:rFonts w:cs="Tahoma"/>
-        <w:szCs w:val="22"/>
-      </w:rPr>
       <w:t>Abstract</w:t>
     </w:r>
   </w:p>
@@ -5688,7 +5721,7 @@
           <w:rPr>
             <w:noProof/>
           </w:rPr>
-          <w:t>3</w:t>
+          <w:t>7</w:t>
         </w:r>
         <w:r>
           <w:rPr>
@@ -5724,10 +5757,7 @@
           <w:jc w:val="right"/>
         </w:pPr>
         <w:r>
-          <w:t xml:space="preserve">Appendix </w:t>
-        </w:r>
-        <w:r>
-          <w:t>1</w:t>
+          <w:t>Appendix 1</w:t>
         </w:r>
       </w:p>
       <w:p>
@@ -5762,27 +5792,14 @@
           </w:rPr>
           <w:t xml:space="preserve"> (</w:t>
         </w:r>
-        <w:r>
-          <w:fldChar w:fldCharType="begin"/>
-        </w:r>
-        <w:r>
-          <w:instrText xml:space="preserve"> SECTIONPAGES  \* Arabic  \* MERGEFORMAT </w:instrText>
-        </w:r>
-        <w:r>
-          <w:fldChar w:fldCharType="separate"/>
-        </w:r>
-        <w:r>
-          <w:rPr>
-            <w:noProof/>
-          </w:rPr>
-          <w:t>1</w:t>
-        </w:r>
-        <w:r>
-          <w:rPr>
-            <w:noProof/>
-          </w:rPr>
-          <w:fldChar w:fldCharType="end"/>
-        </w:r>
+        <w:fldSimple w:instr=" SECTIONPAGES  \* Arabic  \* MERGEFORMAT ">
+          <w:r>
+            <w:rPr>
+              <w:noProof/>
+            </w:rPr>
+            <w:t>1</w:t>
+          </w:r>
+        </w:fldSimple>
         <w:r>
           <w:rPr>
             <w:noProof/>
@@ -5831,10 +5848,7 @@
           <w:jc w:val="right"/>
         </w:pPr>
         <w:r>
-          <w:t xml:space="preserve">Appendix </w:t>
-        </w:r>
-        <w:r>
-          <w:t>2</w:t>
+          <w:t>Appendix 2</w:t>
         </w:r>
       </w:p>
       <w:p>
@@ -5869,27 +5883,14 @@
           </w:rPr>
           <w:t xml:space="preserve"> (</w:t>
         </w:r>
-        <w:r>
-          <w:fldChar w:fldCharType="begin"/>
-        </w:r>
-        <w:r>
-          <w:instrText xml:space="preserve"> SECTIONPAGES  \* Arabic  \* MERGEFORMAT </w:instrText>
-        </w:r>
-        <w:r>
-          <w:fldChar w:fldCharType="separate"/>
-        </w:r>
-        <w:r>
-          <w:rPr>
-            <w:noProof/>
-          </w:rPr>
-          <w:t>1</w:t>
-        </w:r>
-        <w:r>
-          <w:rPr>
-            <w:noProof/>
-          </w:rPr>
-          <w:fldChar w:fldCharType="end"/>
-        </w:r>
+        <w:fldSimple w:instr=" SECTIONPAGES  \* Arabic  \* MERGEFORMAT ">
+          <w:r>
+            <w:rPr>
+              <w:noProof/>
+            </w:rPr>
+            <w:t>1</w:t>
+          </w:r>
+        </w:fldSimple>
         <w:r>
           <w:rPr>
             <w:noProof/>
@@ -6254,6 +6255,96 @@
     </w:lvl>
   </w:abstractNum>
   <w:abstractNum w:abstractNumId="11" w15:restartNumberingAfterBreak="0">
+    <w:nsid w:val="113C520F"/>
+    <w:multiLevelType w:val="hybridMultilevel"/>
+    <w:tmpl w:val="B192D162"/>
+    <w:lvl w:ilvl="0" w:tplc="A7B4310C">
+      <w:start w:val="1"/>
+      <w:numFmt w:val="decimal"/>
+      <w:pStyle w:val="Listing"/>
+      <w:lvlText w:val="Listing %1."/>
+      <w:lvlJc w:val="left"/>
+      <w:pPr>
+        <w:ind w:left="720" w:hanging="360"/>
+      </w:pPr>
+      <w:rPr>
+        <w:rFonts w:hint="default"/>
+      </w:rPr>
+    </w:lvl>
+    <w:lvl w:ilvl="1" w:tplc="040E0019" w:tentative="1">
+      <w:start w:val="1"/>
+      <w:numFmt w:val="lowerLetter"/>
+      <w:lvlText w:val="%2."/>
+      <w:lvlJc w:val="left"/>
+      <w:pPr>
+        <w:ind w:left="1440" w:hanging="360"/>
+      </w:pPr>
+    </w:lvl>
+    <w:lvl w:ilvl="2" w:tplc="040E001B" w:tentative="1">
+      <w:start w:val="1"/>
+      <w:numFmt w:val="lowerRoman"/>
+      <w:lvlText w:val="%3."/>
+      <w:lvlJc w:val="right"/>
+      <w:pPr>
+        <w:ind w:left="2160" w:hanging="180"/>
+      </w:pPr>
+    </w:lvl>
+    <w:lvl w:ilvl="3" w:tplc="040E000F" w:tentative="1">
+      <w:start w:val="1"/>
+      <w:numFmt w:val="decimal"/>
+      <w:lvlText w:val="%4."/>
+      <w:lvlJc w:val="left"/>
+      <w:pPr>
+        <w:ind w:left="2880" w:hanging="360"/>
+      </w:pPr>
+    </w:lvl>
+    <w:lvl w:ilvl="4" w:tplc="040E0019" w:tentative="1">
+      <w:start w:val="1"/>
+      <w:numFmt w:val="lowerLetter"/>
+      <w:lvlText w:val="%5."/>
+      <w:lvlJc w:val="left"/>
+      <w:pPr>
+        <w:ind w:left="3600" w:hanging="360"/>
+      </w:pPr>
+    </w:lvl>
+    <w:lvl w:ilvl="5" w:tplc="040E001B" w:tentative="1">
+      <w:start w:val="1"/>
+      <w:numFmt w:val="lowerRoman"/>
+      <w:lvlText w:val="%6."/>
+      <w:lvlJc w:val="right"/>
+      <w:pPr>
+        <w:ind w:left="4320" w:hanging="180"/>
+      </w:pPr>
+    </w:lvl>
+    <w:lvl w:ilvl="6" w:tplc="040E000F" w:tentative="1">
+      <w:start w:val="1"/>
+      <w:numFmt w:val="decimal"/>
+      <w:lvlText w:val="%7."/>
+      <w:lvlJc w:val="left"/>
+      <w:pPr>
+        <w:ind w:left="5040" w:hanging="360"/>
+      </w:pPr>
+    </w:lvl>
+    <w:lvl w:ilvl="7" w:tplc="040E0019" w:tentative="1">
+      <w:start w:val="1"/>
+      <w:numFmt w:val="lowerLetter"/>
+      <w:lvlText w:val="%8."/>
+      <w:lvlJc w:val="left"/>
+      <w:pPr>
+        <w:ind w:left="5760" w:hanging="360"/>
+      </w:pPr>
+    </w:lvl>
+    <w:lvl w:ilvl="8" w:tplc="040E001B" w:tentative="1">
+      <w:start w:val="1"/>
+      <w:numFmt w:val="lowerRoman"/>
+      <w:lvlText w:val="%9."/>
+      <w:lvlJc w:val="right"/>
+      <w:pPr>
+        <w:ind w:left="6480" w:hanging="180"/>
+      </w:pPr>
+    </w:lvl>
+  </w:abstractNum>
+  <w:abstractNum w:abstractNumId="12" w15:restartNumberingAfterBreak="0">
     <w:nsid w:val="130C6F34"/>
     <w:multiLevelType w:val="multilevel"/>
     <w:tmpl w:val="040B0025"/>
@@ -6348,7 +6439,7 @@
       </w:pPr>
     </w:lvl>
   </w:abstractNum>
-  <w:abstractNum w:abstractNumId="12" w15:restartNumberingAfterBreak="0">
+  <w:abstractNum w:abstractNumId="13" w15:restartNumberingAfterBreak="0">
     <w:nsid w:val="18B16FFE"/>
     <w:multiLevelType w:val="hybridMultilevel"/>
     <w:tmpl w:val="2B8E5A1E"/>
@@ -6441,15 +6532,15 @@
       </w:pPr>
     </w:lvl>
   </w:abstractNum>
-  <w:abstractNum w:abstractNumId="13" w15:restartNumberingAfterBreak="0">
+  <w:abstractNum w:abstractNumId="14" w15:restartNumberingAfterBreak="0">
     <w:nsid w:val="47542B83"/>
     <w:multiLevelType w:val="hybridMultilevel"/>
-    <w:tmpl w:val="219CD39A"/>
-    <w:lvl w:ilvl="0" w:tplc="26084DD4">
+    <w:tmpl w:val="DAB6123E"/>
+    <w:lvl w:ilvl="0" w:tplc="3B9C29AA">
       <w:start w:val="1"/>
       <w:numFmt w:val="decimal"/>
       <w:pStyle w:val="Figure"/>
-      <w:lvlText w:val="Kuvio %1."/>
+      <w:lvlText w:val="Figure %1."/>
       <w:lvlJc w:val="left"/>
       <w:pPr>
         <w:ind w:left="360" w:hanging="360"/>
@@ -6531,7 +6622,7 @@
       </w:pPr>
     </w:lvl>
   </w:abstractNum>
-  <w:abstractNum w:abstractNumId="14" w15:restartNumberingAfterBreak="0">
+  <w:abstractNum w:abstractNumId="15" w15:restartNumberingAfterBreak="0">
     <w:nsid w:val="6D5778AA"/>
     <w:multiLevelType w:val="hybridMultilevel"/>
     <w:tmpl w:val="C79EAB64"/>
@@ -6622,19 +6713,19 @@
     </w:lvl>
   </w:abstractNum>
   <w:num w:numId="1">
-    <w:abstractNumId w:val="11"/>
+    <w:abstractNumId w:val="12"/>
   </w:num>
   <w:num w:numId="2">
+    <w:abstractNumId w:val="14"/>
+  </w:num>
+  <w:num w:numId="3">
+    <w:abstractNumId w:val="15"/>
+  </w:num>
+  <w:num w:numId="4">
     <w:abstractNumId w:val="13"/>
   </w:num>
-  <w:num w:numId="3">
-    <w:abstractNumId w:val="14"/>
-  </w:num>
-  <w:num w:numId="4">
+  <w:num w:numId="5">
     <w:abstractNumId w:val="12"/>
-  </w:num>
-  <w:num w:numId="5">
-    <w:abstractNumId w:val="11"/>
     <w:lvlOverride w:ilvl="0">
       <w:startOverride w:val="2"/>
     </w:lvlOverride>
@@ -6677,6 +6768,9 @@
   </w:num>
   <w:num w:numId="16">
     <w:abstractNumId w:val="0"/>
+  </w:num>
+  <w:num w:numId="17">
+    <w:abstractNumId w:val="11"/>
   </w:num>
 </w:numbering>
 </file>
@@ -6784,6 +6878,7 @@
     <w:lsdException w:name="HTML Sample" w:semiHidden="1" w:unhideWhenUsed="1"/>
     <w:lsdException w:name="HTML Typewriter" w:semiHidden="1" w:unhideWhenUsed="1"/>
     <w:lsdException w:name="HTML Variable" w:semiHidden="1" w:unhideWhenUsed="1"/>
+    <w:lsdException w:name="Normal Table" w:semiHidden="1" w:unhideWhenUsed="1"/>
     <w:lsdException w:name="annotation subject" w:semiHidden="1" w:unhideWhenUsed="1"/>
     <w:lsdException w:name="No List" w:semiHidden="1" w:unhideWhenUsed="1"/>
     <w:lsdException w:name="Outline List 1" w:semiHidden="1" w:unhideWhenUsed="1"/>
@@ -6830,7 +6925,9 @@
     <w:lsdException w:name="Table Subtle 2" w:semiHidden="1" w:unhideWhenUsed="1"/>
     <w:lsdException w:name="Table Web 1" w:semiHidden="1" w:unhideWhenUsed="1"/>
     <w:lsdException w:name="Table Web 2" w:semiHidden="1" w:unhideWhenUsed="1"/>
+    <w:lsdException w:name="Table Web 3" w:semiHidden="1" w:unhideWhenUsed="1"/>
     <w:lsdException w:name="Balloon Text" w:semiHidden="1" w:unhideWhenUsed="1"/>
+    <w:lsdException w:name="Table Theme" w:semiHidden="1" w:unhideWhenUsed="1"/>
     <w:lsdException w:name="Light Shading"/>
     <w:lsdException w:name="Light List"/>
     <w:lsdException w:name="Light Grid"/>
@@ -6850,6 +6947,7 @@
     <w:lsdException w:name="Light Grid Accent 1"/>
     <w:lsdException w:name="Medium Shading 1 Accent 1"/>
     <w:lsdException w:name="Medium Shading 2 Accent 1"/>
+    <w:lsdException w:name="Medium List 1 Accent 1"/>
     <w:lsdException w:name="Revision" w:semiHidden="1"/>
     <w:lsdException w:name="Medium List 2 Accent 1"/>
     <w:lsdException w:name="Medium Grid 1 Accent 1"/>
@@ -6928,6 +7026,7 @@
     <w:lsdException w:name="Dark List Accent 6"/>
     <w:lsdException w:name="Colorful Shading Accent 6"/>
     <w:lsdException w:name="Colorful List Accent 6"/>
+    <w:lsdException w:name="Colorful Grid Accent 6"/>
     <w:lsdException w:name="Bibliography" w:semiHidden="1" w:unhideWhenUsed="1"/>
     <w:lsdException w:name="TOC Heading" w:semiHidden="1" w:unhideWhenUsed="1"/>
     <w:lsdException w:name="Plain Table 1" w:uiPriority="41"/>
@@ -7555,8 +7654,9 @@
     <w:name w:val="Figure"/>
     <w:basedOn w:val="BodyText1"/>
     <w:next w:val="BodyText1"/>
+    <w:link w:val="FigureChar"/>
     <w:qFormat/>
-    <w:rsid w:val="00600602"/>
+    <w:rsid w:val="00494FAA"/>
     <w:pPr>
       <w:numPr>
         <w:numId w:val="2"/>
@@ -7565,7 +7665,6 @@
         <w:tab w:val="left" w:pos="879"/>
       </w:tabs>
       <w:spacing w:before="320" w:line="240" w:lineRule="auto"/>
-      <w:ind w:left="907" w:hanging="907"/>
     </w:pPr>
     <w:rPr>
       <w:sz w:val="20"/>
@@ -7653,6 +7752,7 @@
   <w:style w:type="paragraph" w:customStyle="1" w:styleId="BodyText1">
     <w:name w:val="Body Text1"/>
     <w:basedOn w:val="Normal"/>
+    <w:link w:val="BodyText1Char"/>
     <w:qFormat/>
     <w:rsid w:val="006E4602"/>
     <w:rPr>
@@ -9029,6 +9129,79 @@
       <w:sz w:val="32"/>
       <w:szCs w:val="32"/>
       <w:lang w:val="fi-FI" w:eastAsia="fi-FI"/>
+    </w:rPr>
+  </w:style>
+  <w:style w:type="paragraph" w:customStyle="1" w:styleId="Listing">
+    <w:name w:val="Listing"/>
+    <w:basedOn w:val="Figure"/>
+    <w:link w:val="ListingChar"/>
+    <w:qFormat/>
+    <w:rsid w:val="009903DE"/>
+    <w:pPr>
+      <w:numPr>
+        <w:numId w:val="17"/>
+      </w:numPr>
+      <w:jc w:val="center"/>
+    </w:pPr>
+  </w:style>
+  <w:style w:type="paragraph" w:customStyle="1" w:styleId="ListingContent">
+    <w:name w:val="Listing Content"/>
+    <w:basedOn w:val="BodyText1"/>
+    <w:link w:val="ListingContentChar"/>
+    <w:qFormat/>
+    <w:rsid w:val="009903DE"/>
+    <w:rPr>
+      <w:rFonts w:ascii="Courier New" w:hAnsi="Courier New" w:cs="Courier New"/>
+      <w:sz w:val="18"/>
+      <w:szCs w:val="18"/>
+    </w:rPr>
+  </w:style>
+  <w:style w:type="character" w:customStyle="1" w:styleId="BodyText1Char">
+    <w:name w:val="Body Text1 Char"/>
+    <w:basedOn w:val="DefaultParagraphFont"/>
+    <w:link w:val="BodyText1"/>
+    <w:rsid w:val="009903DE"/>
+    <w:rPr>
+      <w:rFonts w:asciiTheme="minorHAnsi" w:eastAsiaTheme="minorHAnsi" w:hAnsiTheme="minorHAnsi" w:cstheme="minorHAnsi"/>
+      <w:sz w:val="22"/>
+      <w:szCs w:val="22"/>
+      <w:lang w:val="en-GB" w:eastAsia="en-US"/>
+    </w:rPr>
+  </w:style>
+  <w:style w:type="character" w:customStyle="1" w:styleId="FigureChar">
+    <w:name w:val="Figure Char"/>
+    <w:basedOn w:val="BodyText1Char"/>
+    <w:link w:val="Figure"/>
+    <w:rsid w:val="009903DE"/>
+    <w:rPr>
+      <w:rFonts w:asciiTheme="minorHAnsi" w:eastAsiaTheme="minorHAnsi" w:hAnsiTheme="minorHAnsi" w:cstheme="minorHAnsi"/>
+      <w:sz w:val="20"/>
+      <w:szCs w:val="22"/>
+      <w:lang w:val="en-GB" w:eastAsia="en-US"/>
+    </w:rPr>
+  </w:style>
+  <w:style w:type="character" w:customStyle="1" w:styleId="ListingChar">
+    <w:name w:val="Listing Char"/>
+    <w:basedOn w:val="FigureChar"/>
+    <w:link w:val="Listing"/>
+    <w:rsid w:val="009903DE"/>
+    <w:rPr>
+      <w:rFonts w:asciiTheme="minorHAnsi" w:eastAsiaTheme="minorHAnsi" w:hAnsiTheme="minorHAnsi" w:cstheme="minorHAnsi"/>
+      <w:sz w:val="20"/>
+      <w:szCs w:val="22"/>
+      <w:lang w:val="en-GB" w:eastAsia="en-US"/>
+    </w:rPr>
+  </w:style>
+  <w:style w:type="character" w:customStyle="1" w:styleId="ListingContentChar">
+    <w:name w:val="Listing Content Char"/>
+    <w:basedOn w:val="BodyText1Char"/>
+    <w:link w:val="ListingContent"/>
+    <w:rsid w:val="009903DE"/>
+    <w:rPr>
+      <w:rFonts w:ascii="Courier New" w:eastAsiaTheme="minorHAnsi" w:hAnsi="Courier New" w:cs="Courier New"/>
+      <w:sz w:val="18"/>
+      <w:szCs w:val="18"/>
+      <w:lang w:val="en-GB" w:eastAsia="en-US"/>
     </w:rPr>
   </w:style>
 </w:styles>
@@ -9356,7 +9529,7 @@
     <b:Publisher>InTech</b:Publisher>
     <b:LCID>en-US</b:LCID>
     <b:Pages>5</b:Pages>
-    <b:RefOrder>1</b:RefOrder>
+    <b:RefOrder>2</b:RefOrder>
   </b:Source>
   <b:Source>
     <b:Tag>Hen13</b:Tag>
@@ -9380,7 +9553,7 @@
         </b:NameList>
       </b:Author>
     </b:Author>
-    <b:RefOrder>2</b:RefOrder>
+    <b:RefOrder>3</b:RefOrder>
   </b:Source>
   <b:Source>
     <b:Tag>Smi13</b:Tag>
@@ -9404,7 +9577,7 @@
         </b:NameList>
       </b:Author>
     </b:Author>
-    <b:RefOrder>3</b:RefOrder>
+    <b:RefOrder>4</b:RefOrder>
   </b:Source>
   <b:Source>
     <b:Tag>Tad15</b:Tag>
@@ -9424,13 +9597,13 @@
         </b:NameList>
       </b:Author>
     </b:Author>
-    <b:RefOrder>4</b:RefOrder>
+    <b:RefOrder>1</b:RefOrder>
   </b:Source>
 </b:Sources>
 </file>
 
 <file path=customXml/itemProps1.xml><?xml version="1.0" encoding="utf-8"?>
-<ds:datastoreItem xmlns:ds="http://schemas.openxmlformats.org/officeDocument/2006/customXml" ds:itemID="{A46D015D-A3F2-40A8-9763-617B6F4E37C9}">
+<ds:datastoreItem xmlns:ds="http://schemas.openxmlformats.org/officeDocument/2006/customXml" ds:itemID="{8D0E350B-0CA3-4B5F-B171-87CA074B2C03}">
   <ds:schemaRefs>
     <ds:schemaRef ds:uri="http://schemas.openxmlformats.org/officeDocument/2006/bibliography"/>
   </ds:schemaRefs>

</xml_diff>

<commit_message>
Refreshed with lots of pages for the 4th chapter
</commit_message>
<xml_diff>
--- a/unity_editor_tools_development.docx
+++ b/unity_editor_tools_development.docx
@@ -733,7 +733,7 @@
                                 <w:sz w:val="22"/>
                                 <w:szCs w:val="22"/>
                               </w:rPr>
-                              <w:t>06</w:t>
+                              <w:t>14</w:t>
                             </w:r>
                             <w:r>
                               <w:rPr>
@@ -903,7 +903,7 @@
                           <w:sz w:val="22"/>
                           <w:szCs w:val="22"/>
                         </w:rPr>
-                        <w:t>06</w:t>
+                        <w:t>14</w:t>
                       </w:r>
                       <w:r>
                         <w:rPr>
@@ -1133,7 +1133,27 @@
               <w:rPr>
                 <w:lang w:val="en-GB"/>
               </w:rPr>
-              <w:t>5 May 2016</w:t>
+              <w:t>14</w:t>
+            </w:r>
+            <w:bookmarkStart w:id="0" w:name="_GoBack"/>
+            <w:bookmarkEnd w:id="0"/>
+            <w:r>
+              <w:rPr>
+                <w:lang w:val="en-GB"/>
+              </w:rPr>
+              <w:t xml:space="preserve"> </w:t>
+            </w:r>
+            <w:r>
+              <w:rPr>
+                <w:lang w:val="en-GB"/>
+              </w:rPr>
+              <w:t>July</w:t>
+            </w:r>
+            <w:r>
+              <w:rPr>
+                <w:lang w:val="en-GB"/>
+              </w:rPr>
+              <w:t xml:space="preserve"> 2016</w:t>
             </w:r>
           </w:p>
         </w:tc>
@@ -1726,7 +1746,7 @@
         </w:rPr>
         <w:fldChar w:fldCharType="separate"/>
       </w:r>
-      <w:hyperlink w:anchor="_Toc455551589" w:history="1">
+      <w:hyperlink w:anchor="_Toc456239224" w:history="1">
         <w:r>
           <w:rPr>
             <w:rStyle w:val="Hyperlink"/>
@@ -1762,7 +1782,7 @@
           <w:rPr>
             <w:webHidden/>
           </w:rPr>
-          <w:instrText xml:space="preserve"> PAGEREF _Toc455551589 \h </w:instrText>
+          <w:instrText xml:space="preserve"> PAGEREF _Toc456239224 \h </w:instrText>
         </w:r>
         <w:r>
           <w:rPr>
@@ -1800,7 +1820,7 @@
           <w:lang w:val="hu-HU" w:eastAsia="ja-JP"/>
         </w:rPr>
       </w:pPr>
-      <w:hyperlink w:anchor="_Toc455551590" w:history="1">
+      <w:hyperlink w:anchor="_Toc456239225" w:history="1">
         <w:r>
           <w:rPr>
             <w:rStyle w:val="Hyperlink"/>
@@ -1836,7 +1856,7 @@
           <w:rPr>
             <w:webHidden/>
           </w:rPr>
-          <w:instrText xml:space="preserve"> PAGEREF _Toc455551590 \h </w:instrText>
+          <w:instrText xml:space="preserve"> PAGEREF _Toc456239225 \h </w:instrText>
         </w:r>
         <w:r>
           <w:rPr>
@@ -1872,7 +1892,7 @@
           <w:lang w:val="hu-HU" w:eastAsia="ja-JP"/>
         </w:rPr>
       </w:pPr>
-      <w:hyperlink w:anchor="_Toc455551591" w:history="1">
+      <w:hyperlink w:anchor="_Toc456239226" w:history="1">
         <w:r>
           <w:rPr>
             <w:rStyle w:val="Hyperlink"/>
@@ -1914,7 +1934,7 @@
             <w:noProof/>
             <w:webHidden/>
           </w:rPr>
-          <w:instrText xml:space="preserve"> PAGEREF _Toc455551591 \h </w:instrText>
+          <w:instrText xml:space="preserve"> PAGEREF _Toc456239226 \h </w:instrText>
         </w:r>
         <w:r>
           <w:rPr>
@@ -1954,7 +1974,7 @@
           <w:lang w:val="hu-HU" w:eastAsia="ja-JP"/>
         </w:rPr>
       </w:pPr>
-      <w:hyperlink w:anchor="_Toc455551592" w:history="1">
+      <w:hyperlink w:anchor="_Toc456239227" w:history="1">
         <w:r>
           <w:rPr>
             <w:rStyle w:val="Hyperlink"/>
@@ -1996,7 +2016,7 @@
             <w:noProof/>
             <w:webHidden/>
           </w:rPr>
-          <w:instrText xml:space="preserve"> PAGEREF _Toc455551592 \h </w:instrText>
+          <w:instrText xml:space="preserve"> PAGEREF _Toc456239227 \h </w:instrText>
         </w:r>
         <w:r>
           <w:rPr>
@@ -2036,7 +2056,7 @@
           <w:lang w:val="hu-HU" w:eastAsia="ja-JP"/>
         </w:rPr>
       </w:pPr>
-      <w:hyperlink w:anchor="_Toc455551593" w:history="1">
+      <w:hyperlink w:anchor="_Toc456239228" w:history="1">
         <w:r>
           <w:rPr>
             <w:rStyle w:val="Hyperlink"/>
@@ -2078,7 +2098,7 @@
             <w:noProof/>
             <w:webHidden/>
           </w:rPr>
-          <w:instrText xml:space="preserve"> PAGEREF _Toc455551593 \h </w:instrText>
+          <w:instrText xml:space="preserve"> PAGEREF _Toc456239228 \h </w:instrText>
         </w:r>
         <w:r>
           <w:rPr>
@@ -2120,7 +2140,7 @@
           <w:lang w:val="hu-HU" w:eastAsia="ja-JP"/>
         </w:rPr>
       </w:pPr>
-      <w:hyperlink w:anchor="_Toc455551594" w:history="1">
+      <w:hyperlink w:anchor="_Toc456239229" w:history="1">
         <w:r>
           <w:rPr>
             <w:rStyle w:val="Hyperlink"/>
@@ -2156,7 +2176,7 @@
           <w:rPr>
             <w:webHidden/>
           </w:rPr>
-          <w:instrText xml:space="preserve"> PAGEREF _Toc455551594 \h </w:instrText>
+          <w:instrText xml:space="preserve"> PAGEREF _Toc456239229 \h </w:instrText>
         </w:r>
         <w:r>
           <w:rPr>
@@ -2192,7 +2212,7 @@
           <w:lang w:val="hu-HU" w:eastAsia="ja-JP"/>
         </w:rPr>
       </w:pPr>
-      <w:hyperlink w:anchor="_Toc455551595" w:history="1">
+      <w:hyperlink w:anchor="_Toc456239230" w:history="1">
         <w:r>
           <w:rPr>
             <w:rStyle w:val="Hyperlink"/>
@@ -2234,7 +2254,7 @@
             <w:noProof/>
             <w:webHidden/>
           </w:rPr>
-          <w:instrText xml:space="preserve"> PAGEREF _Toc455551595 \h </w:instrText>
+          <w:instrText xml:space="preserve"> PAGEREF _Toc456239230 \h </w:instrText>
         </w:r>
         <w:r>
           <w:rPr>
@@ -2274,7 +2294,7 @@
           <w:lang w:val="hu-HU" w:eastAsia="ja-JP"/>
         </w:rPr>
       </w:pPr>
-      <w:hyperlink w:anchor="_Toc455551596" w:history="1">
+      <w:hyperlink w:anchor="_Toc456239231" w:history="1">
         <w:r>
           <w:rPr>
             <w:rStyle w:val="Hyperlink"/>
@@ -2316,7 +2336,7 @@
             <w:noProof/>
             <w:webHidden/>
           </w:rPr>
-          <w:instrText xml:space="preserve"> PAGEREF _Toc455551596 \h </w:instrText>
+          <w:instrText xml:space="preserve"> PAGEREF _Toc456239231 \h </w:instrText>
         </w:r>
         <w:r>
           <w:rPr>
@@ -2356,7 +2376,7 @@
           <w:lang w:val="hu-HU" w:eastAsia="ja-JP"/>
         </w:rPr>
       </w:pPr>
-      <w:hyperlink w:anchor="_Toc455551597" w:history="1">
+      <w:hyperlink w:anchor="_Toc456239232" w:history="1">
         <w:r>
           <w:rPr>
             <w:rStyle w:val="Hyperlink"/>
@@ -2398,7 +2418,7 @@
             <w:noProof/>
             <w:webHidden/>
           </w:rPr>
-          <w:instrText xml:space="preserve"> PAGEREF _Toc455551597 \h </w:instrText>
+          <w:instrText xml:space="preserve"> PAGEREF _Toc456239232 \h </w:instrText>
         </w:r>
         <w:r>
           <w:rPr>
@@ -2418,7 +2438,7 @@
             <w:noProof/>
             <w:webHidden/>
           </w:rPr>
-          <w:t>7</w:t>
+          <w:t>9</w:t>
         </w:r>
         <w:r>
           <w:rPr>
@@ -2438,7 +2458,7 @@
           <w:lang w:val="hu-HU" w:eastAsia="ja-JP"/>
         </w:rPr>
       </w:pPr>
-      <w:hyperlink w:anchor="_Toc455551598" w:history="1">
+      <w:hyperlink w:anchor="_Toc456239233" w:history="1">
         <w:r>
           <w:rPr>
             <w:rStyle w:val="Hyperlink"/>
@@ -2480,7 +2500,7 @@
             <w:noProof/>
             <w:webHidden/>
           </w:rPr>
-          <w:instrText xml:space="preserve"> PAGEREF _Toc455551598 \h </w:instrText>
+          <w:instrText xml:space="preserve"> PAGEREF _Toc456239233 \h </w:instrText>
         </w:r>
         <w:r>
           <w:rPr>
@@ -2500,7 +2520,7 @@
             <w:noProof/>
             <w:webHidden/>
           </w:rPr>
-          <w:t>7</w:t>
+          <w:t>9</w:t>
         </w:r>
         <w:r>
           <w:rPr>
@@ -2522,7 +2542,7 @@
           <w:lang w:val="hu-HU" w:eastAsia="ja-JP"/>
         </w:rPr>
       </w:pPr>
-      <w:hyperlink w:anchor="_Toc455551599" w:history="1">
+      <w:hyperlink w:anchor="_Toc456239234" w:history="1">
         <w:r>
           <w:rPr>
             <w:rStyle w:val="Hyperlink"/>
@@ -2558,7 +2578,7 @@
           <w:rPr>
             <w:webHidden/>
           </w:rPr>
-          <w:instrText xml:space="preserve"> PAGEREF _Toc455551599 \h </w:instrText>
+          <w:instrText xml:space="preserve"> PAGEREF _Toc456239234 \h </w:instrText>
         </w:r>
         <w:r>
           <w:rPr>
@@ -2575,7 +2595,7 @@
           <w:rPr>
             <w:webHidden/>
           </w:rPr>
-          <w:t>7</w:t>
+          <w:t>10</w:t>
         </w:r>
         <w:r>
           <w:rPr>
@@ -2594,7 +2614,7 @@
           <w:lang w:val="hu-HU" w:eastAsia="ja-JP"/>
         </w:rPr>
       </w:pPr>
-      <w:hyperlink w:anchor="_Toc455551600" w:history="1">
+      <w:hyperlink w:anchor="_Toc456239235" w:history="1">
         <w:r>
           <w:rPr>
             <w:rStyle w:val="Hyperlink"/>
@@ -2636,7 +2656,7 @@
             <w:noProof/>
             <w:webHidden/>
           </w:rPr>
-          <w:instrText xml:space="preserve"> PAGEREF _Toc455551600 \h </w:instrText>
+          <w:instrText xml:space="preserve"> PAGEREF _Toc456239235 \h </w:instrText>
         </w:r>
         <w:r>
           <w:rPr>
@@ -2656,7 +2676,7 @@
             <w:noProof/>
             <w:webHidden/>
           </w:rPr>
-          <w:t>7</w:t>
+          <w:t>10</w:t>
         </w:r>
         <w:r>
           <w:rPr>
@@ -2676,7 +2696,7 @@
           <w:lang w:val="hu-HU" w:eastAsia="ja-JP"/>
         </w:rPr>
       </w:pPr>
-      <w:hyperlink w:anchor="_Toc455551601" w:history="1">
+      <w:hyperlink w:anchor="_Toc456239236" w:history="1">
         <w:r>
           <w:rPr>
             <w:rStyle w:val="Hyperlink"/>
@@ -2718,7 +2738,7 @@
             <w:noProof/>
             <w:webHidden/>
           </w:rPr>
-          <w:instrText xml:space="preserve"> PAGEREF _Toc455551601 \h </w:instrText>
+          <w:instrText xml:space="preserve"> PAGEREF _Toc456239236 \h </w:instrText>
         </w:r>
         <w:r>
           <w:rPr>
@@ -2738,7 +2758,7 @@
             <w:noProof/>
             <w:webHidden/>
           </w:rPr>
-          <w:t>7</w:t>
+          <w:t>10</w:t>
         </w:r>
         <w:r>
           <w:rPr>
@@ -2758,7 +2778,7 @@
           <w:lang w:val="hu-HU" w:eastAsia="ja-JP"/>
         </w:rPr>
       </w:pPr>
-      <w:hyperlink w:anchor="_Toc455551602" w:history="1">
+      <w:hyperlink w:anchor="_Toc456239237" w:history="1">
         <w:r>
           <w:rPr>
             <w:rStyle w:val="Hyperlink"/>
@@ -2800,7 +2820,7 @@
             <w:noProof/>
             <w:webHidden/>
           </w:rPr>
-          <w:instrText xml:space="preserve"> PAGEREF _Toc455551602 \h </w:instrText>
+          <w:instrText xml:space="preserve"> PAGEREF _Toc456239237 \h </w:instrText>
         </w:r>
         <w:r>
           <w:rPr>
@@ -2820,7 +2840,7 @@
             <w:noProof/>
             <w:webHidden/>
           </w:rPr>
-          <w:t>8</w:t>
+          <w:t>10</w:t>
         </w:r>
         <w:r>
           <w:rPr>
@@ -2840,7 +2860,7 @@
           <w:lang w:val="hu-HU" w:eastAsia="ja-JP"/>
         </w:rPr>
       </w:pPr>
-      <w:hyperlink w:anchor="_Toc455551603" w:history="1">
+      <w:hyperlink w:anchor="_Toc456239238" w:history="1">
         <w:r>
           <w:rPr>
             <w:rStyle w:val="Hyperlink"/>
@@ -2882,7 +2902,7 @@
             <w:noProof/>
             <w:webHidden/>
           </w:rPr>
-          <w:instrText xml:space="preserve"> PAGEREF _Toc455551603 \h </w:instrText>
+          <w:instrText xml:space="preserve"> PAGEREF _Toc456239238 \h </w:instrText>
         </w:r>
         <w:r>
           <w:rPr>
@@ -2902,7 +2922,7 @@
             <w:noProof/>
             <w:webHidden/>
           </w:rPr>
-          <w:t>8</w:t>
+          <w:t>10</w:t>
         </w:r>
         <w:r>
           <w:rPr>
@@ -2922,7 +2942,7 @@
           <w:lang w:val="hu-HU" w:eastAsia="ja-JP"/>
         </w:rPr>
       </w:pPr>
-      <w:hyperlink w:anchor="_Toc455551604" w:history="1">
+      <w:hyperlink w:anchor="_Toc456239239" w:history="1">
         <w:r>
           <w:rPr>
             <w:rStyle w:val="Hyperlink"/>
@@ -2964,7 +2984,7 @@
             <w:noProof/>
             <w:webHidden/>
           </w:rPr>
-          <w:instrText xml:space="preserve"> PAGEREF _Toc455551604 \h </w:instrText>
+          <w:instrText xml:space="preserve"> PAGEREF _Toc456239239 \h </w:instrText>
         </w:r>
         <w:r>
           <w:rPr>
@@ -2984,7 +3004,7 @@
             <w:noProof/>
             <w:webHidden/>
           </w:rPr>
-          <w:t>8</w:t>
+          <w:t>10</w:t>
         </w:r>
         <w:r>
           <w:rPr>
@@ -3004,7 +3024,7 @@
           <w:lang w:val="hu-HU" w:eastAsia="ja-JP"/>
         </w:rPr>
       </w:pPr>
-      <w:hyperlink w:anchor="_Toc455551605" w:history="1">
+      <w:hyperlink w:anchor="_Toc456239240" w:history="1">
         <w:r>
           <w:rPr>
             <w:rStyle w:val="Hyperlink"/>
@@ -3046,7 +3066,7 @@
             <w:noProof/>
             <w:webHidden/>
           </w:rPr>
-          <w:instrText xml:space="preserve"> PAGEREF _Toc455551605 \h </w:instrText>
+          <w:instrText xml:space="preserve"> PAGEREF _Toc456239240 \h </w:instrText>
         </w:r>
         <w:r>
           <w:rPr>
@@ -3066,7 +3086,7 @@
             <w:noProof/>
             <w:webHidden/>
           </w:rPr>
-          <w:t>8</w:t>
+          <w:t>10</w:t>
         </w:r>
         <w:r>
           <w:rPr>
@@ -3088,7 +3108,7 @@
           <w:lang w:val="hu-HU" w:eastAsia="ja-JP"/>
         </w:rPr>
       </w:pPr>
-      <w:hyperlink w:anchor="_Toc455551606" w:history="1">
+      <w:hyperlink w:anchor="_Toc456239241" w:history="1">
         <w:r>
           <w:rPr>
             <w:rStyle w:val="Hyperlink"/>
@@ -3124,7 +3144,7 @@
           <w:rPr>
             <w:webHidden/>
           </w:rPr>
-          <w:instrText xml:space="preserve"> PAGEREF _Toc455551606 \h </w:instrText>
+          <w:instrText xml:space="preserve"> PAGEREF _Toc456239241 \h </w:instrText>
         </w:r>
         <w:r>
           <w:rPr>
@@ -3141,7 +3161,7 @@
           <w:rPr>
             <w:webHidden/>
           </w:rPr>
-          <w:t>11</w:t>
+          <w:t>13</w:t>
         </w:r>
         <w:r>
           <w:rPr>
@@ -3162,7 +3182,7 @@
           <w:lang w:val="hu-HU" w:eastAsia="ja-JP"/>
         </w:rPr>
       </w:pPr>
-      <w:hyperlink w:anchor="_Toc455551607" w:history="1">
+      <w:hyperlink w:anchor="_Toc456239242" w:history="1">
         <w:r>
           <w:rPr>
             <w:rStyle w:val="Hyperlink"/>
@@ -3198,7 +3218,7 @@
           <w:rPr>
             <w:webHidden/>
           </w:rPr>
-          <w:instrText xml:space="preserve"> PAGEREF _Toc455551607 \h </w:instrText>
+          <w:instrText xml:space="preserve"> PAGEREF _Toc456239242 \h </w:instrText>
         </w:r>
         <w:r>
           <w:rPr>
@@ -3215,7 +3235,7 @@
           <w:rPr>
             <w:webHidden/>
           </w:rPr>
-          <w:t>11</w:t>
+          <w:t>13</w:t>
         </w:r>
         <w:r>
           <w:rPr>
@@ -3233,7 +3253,7 @@
           <w:lang w:val="hu-HU" w:eastAsia="ja-JP"/>
         </w:rPr>
       </w:pPr>
-      <w:hyperlink w:anchor="_Toc455551608" w:history="1">
+      <w:hyperlink w:anchor="_Toc456239243" w:history="1">
         <w:r>
           <w:rPr>
             <w:rStyle w:val="Hyperlink"/>
@@ -3256,7 +3276,7 @@
           <w:rPr>
             <w:webHidden/>
           </w:rPr>
-          <w:instrText xml:space="preserve"> PAGEREF _Toc455551608 \h </w:instrText>
+          <w:instrText xml:space="preserve"> PAGEREF _Toc456239243 \h </w:instrText>
         </w:r>
         <w:r>
           <w:rPr>
@@ -3273,7 +3293,7 @@
           <w:rPr>
             <w:webHidden/>
           </w:rPr>
-          <w:t>11</w:t>
+          <w:t>13</w:t>
         </w:r>
         <w:r>
           <w:rPr>
@@ -3347,27 +3367,19 @@
         <w:pStyle w:val="Heading1"/>
         <w:spacing w:line="480" w:lineRule="auto"/>
       </w:pPr>
-      <w:bookmarkStart w:id="0" w:name="_Toc455551589"/>
+      <w:bookmarkStart w:id="1" w:name="_Toc456239224"/>
       <w:r>
         <w:lastRenderedPageBreak/>
         <w:t>Introduction</w:t>
       </w:r>
-      <w:bookmarkEnd w:id="0"/>
-    </w:p>
-    <w:p>
-      <w:pPr>
-        <w:pStyle w:val="BodyText1"/>
-      </w:pPr>
-      <w:r>
-        <w:t>Today more and more developers use Unity as the game engine for their games. There are over 4.5 million registered developers of Unity as of now [</w:t>
-      </w:r>
-      <w:proofErr w:type="spellStart"/>
-      <w:r>
-        <w:t>i</w:t>
-      </w:r>
-      <w:proofErr w:type="spellEnd"/>
-      <w:r>
-        <w:t>]. As the number of Unity developers increase so does the amount of complex game projects. These projects require more than only a team of skilled programmers and artists to work together using only the platform Unity provides. However, in order to develop their games efficiently they need to rely on tools made for Unity for special purposes. These tools can be generic to an extent and thus coded by an external personnel or they can also be highly specialized to fit specific needs of the game project.</w:t>
+      <w:bookmarkEnd w:id="1"/>
+    </w:p>
+    <w:p>
+      <w:pPr>
+        <w:pStyle w:val="BodyText1"/>
+      </w:pPr>
+      <w:r>
+        <w:t>Today more and more developers use Unity as the game engine for their games. There are over 4.5 million registered developers of Unity as of now [1]. As the number of Unity developers increase so does the amount of complex game projects. These projects require more than only a team of skilled programmers and artists to work together using only the platform Unity provides. However, in order to develop their games efficiently they need to rely on tools made for Unity for special purposes. These tools can be generic to an extent and thus coded by an external personnel or they can also be highly specialized to fit specific needs of the game project.</w:t>
       </w:r>
     </w:p>
     <w:p>
@@ -3388,21 +3400,21 @@
         <w:pStyle w:val="Heading1"/>
         <w:spacing w:line="360" w:lineRule="auto"/>
       </w:pPr>
-      <w:bookmarkStart w:id="1" w:name="_Toc455551590"/>
+      <w:bookmarkStart w:id="2" w:name="_Toc456239225"/>
       <w:r>
         <w:t>Custom Game Engine Tools</w:t>
       </w:r>
-      <w:bookmarkEnd w:id="1"/>
+      <w:bookmarkEnd w:id="2"/>
     </w:p>
     <w:p>
       <w:pPr>
         <w:pStyle w:val="Heading2"/>
       </w:pPr>
-      <w:bookmarkStart w:id="2" w:name="_Toc455551591"/>
+      <w:bookmarkStart w:id="3" w:name="_Toc456239226"/>
       <w:r>
         <w:t>History of Custom Tools in Game Development</w:t>
       </w:r>
-      <w:bookmarkEnd w:id="2"/>
+      <w:bookmarkEnd w:id="3"/>
     </w:p>
     <w:p>
       <w:pPr>
@@ -3426,19 +3438,17 @@
           <w:szCs w:val="24"/>
           <w:lang w:eastAsia="fi-FI"/>
         </w:rPr>
-        <w:t>In the beginning of the history of games development, games used to be made as singular entities. Developers had to make an effort to build their software from the ground up and optimize them for the hardware they were developing for. It was only in the early 1990s that the term game engine surfaced [ii].</w:t>
-      </w:r>
-    </w:p>
-    <w:p>
-      <w:pPr>
-        <w:pStyle w:val="BodyText1"/>
+        <w:t>In the beginning of the history of games development, games used to be made as singular entities. Developers had to make an effort to build their software from the ground up and optimize them for the hardware they were developing for. It was only in the early 1990s that t</w:t>
+      </w:r>
+      <w:r>
         <w:rPr>
           <w:rFonts w:eastAsia="Times New Roman" w:cs="Times New Roman"/>
           <w:bCs/>
           <w:szCs w:val="24"/>
           <w:lang w:eastAsia="fi-FI"/>
         </w:rPr>
-      </w:pPr>
+        <w:t>he term game engine surfaced. [2, 11.]</w:t>
+      </w:r>
     </w:p>
     <w:p>
       <w:pPr>
@@ -3450,14 +3460,45 @@
           <w:lang w:eastAsia="fi-FI"/>
         </w:rPr>
       </w:pPr>
-      <w:r>
+    </w:p>
+    <w:p>
+      <w:pPr>
+        <w:pStyle w:val="BodyText1"/>
         <w:rPr>
           <w:rFonts w:eastAsia="Times New Roman" w:cs="Times New Roman"/>
           <w:bCs/>
           <w:szCs w:val="24"/>
           <w:lang w:eastAsia="fi-FI"/>
         </w:rPr>
-        <w:t xml:space="preserve">In 1993, before the game called DOOM came out id Software introduced the term DOOM engine. This referred to a revolutionary way John Carmack, the lead programmer at id, organized components of their game [ii.] He made a modular separation between the creative assets and functionality in his code. There were distinct core elements of the engine such as the three-dimensional graphics rendering system, the collision detection </w:t>
+      </w:pPr>
+      <w:r>
+        <w:rPr>
+          <w:rFonts w:eastAsia="Times New Roman" w:cs="Times New Roman"/>
+          <w:bCs/>
+          <w:szCs w:val="24"/>
+          <w:lang w:eastAsia="fi-FI"/>
+        </w:rPr>
+        <w:t xml:space="preserve">In 1993, before the game called DOOM came out id Software introduced the term DOOM engine. This referred to a revolutionary way John </w:t>
+      </w:r>
+      <w:proofErr w:type="spellStart"/>
+      <w:r>
+        <w:rPr>
+          <w:rFonts w:eastAsia="Times New Roman" w:cs="Times New Roman"/>
+          <w:bCs/>
+          <w:szCs w:val="24"/>
+          <w:lang w:eastAsia="fi-FI"/>
+        </w:rPr>
+        <w:t>Carmack</w:t>
+      </w:r>
+      <w:proofErr w:type="spellEnd"/>
+      <w:r>
+        <w:rPr>
+          <w:rFonts w:eastAsia="Times New Roman" w:cs="Times New Roman"/>
+          <w:bCs/>
+          <w:szCs w:val="24"/>
+          <w:lang w:eastAsia="fi-FI"/>
+        </w:rPr>
+        <w:t xml:space="preserve">, the lead programmer at id, organized components of their game. He made a modular separation between the creative assets and functionality in his code. There were distinct core elements of the engine such as the three-dimensional graphics rendering system, the collision detection system, </w:t>
       </w:r>
       <w:r>
         <w:rPr>
@@ -3467,7 +3508,7 @@
           <w:lang w:eastAsia="fi-FI"/>
         </w:rPr>
         <w:lastRenderedPageBreak/>
-        <w:t>system, and the audio system. Also the levels, art assets and the rules governing the game were well separated. [iii, 11]</w:t>
+        <w:t>and the audio system. Also, the levels, art assets and the rules governing the game were well separated. [2, 11.]</w:t>
       </w:r>
     </w:p>
     <w:p>
@@ -3498,7 +3539,7 @@
           <w:szCs w:val="24"/>
           <w:lang w:eastAsia="fi-FI"/>
         </w:rPr>
-        <w:t>Further on, developers realized the benefit of having their own game engines where they were able to create more games, mainly in the same genre, by swapping elements inside the engine. For instance, replacing weapons and enemies or other art assets. In the late 1990s game engines like id Tech 3 and its game Quake III Arena and the first Unreal Engine were designed with reusability in mind. Furthermore, this meant that anyone could make their modifications to the games made with those engines. Thus the mod communities were born. These groups either made small modifications to the game or such big ones that yielded a completely new game using toolkits provided by the developers of the games. [iii, 11]</w:t>
+        <w:t>Further on, developers realized the benefit of having their own game engines where they were able to create more games, mainly in the same genre, by swapping elements inside the engine. For instance, replacing weapons and enemies or other art assets. In the late 1990s game engines like id Tech 3 and its game Quake III Arena and the first Unreal Engine were designed with reusability in mind. Furthermore, this meant that anyone could make their modifications to the games made with those engines. Thus the mod communities were born. These groups either made small modifications to the game or such big ones that yielded a completely new game using toolkits provided by the developers of the games. [2, 11.]</w:t>
       </w:r>
     </w:p>
     <w:p>
@@ -3536,23 +3577,23 @@
       <w:pPr>
         <w:pStyle w:val="Heading2"/>
       </w:pPr>
-      <w:bookmarkStart w:id="3" w:name="_Toc455551592"/>
+      <w:bookmarkStart w:id="4" w:name="_Toc456239227"/>
       <w:r>
         <w:t>Avatar Customization</w:t>
       </w:r>
-      <w:bookmarkEnd w:id="3"/>
-    </w:p>
-    <w:p>
-      <w:pPr>
-        <w:pStyle w:val="BodyText1"/>
-      </w:pPr>
-    </w:p>
-    <w:p>
-      <w:pPr>
-        <w:pStyle w:val="BodyText1"/>
-      </w:pPr>
-      <w:r>
-        <w:t>The demand for the ability to customize the in-game representation of players in recent games is high. Many RPG and MMORPG games offer such functionalities. Players may alter the sex, ethnicity and age of their avatars. Furthermore, hairstyles and clothes as well as their colors can usually be changed. These are an important elements of games where players are not supposed to play an existing character with a set personality. This also engages them to become more involved in these games. Players feel more attachment to the characters which they are allowed to customize. This makes them feel that they are part of the game to some extent. [iv]</w:t>
+      <w:bookmarkEnd w:id="4"/>
+    </w:p>
+    <w:p>
+      <w:pPr>
+        <w:pStyle w:val="BodyText1"/>
+      </w:pPr>
+    </w:p>
+    <w:p>
+      <w:pPr>
+        <w:pStyle w:val="BodyText1"/>
+      </w:pPr>
+      <w:r>
+        <w:t>The demand for the ability to customize the in-game representation of players in recent games is high. Many RPG and MMORPG games offer such functionalities. Players may alter the sex, ethnicity and age of their avatars. Furthermore, hairstyles and clothes as well as their colors can usually be changed. These are an important elements of games where players are not supposed to play an existing character with a set personality. This also engages them to become more involved in these games. Players feel more attachment to the characters which they are allowed to customize. This makes them feel that they are part of the game to some extent. [3, 70-71.]</w:t>
       </w:r>
     </w:p>
     <w:p>
@@ -3622,8 +3663,13 @@
         <w:jc w:val="center"/>
       </w:pPr>
       <w:r>
-        <w:t>Wii U Mii Studio [v]</w:t>
-      </w:r>
+        <w:t>Wii U Mii Studio, Reprinted from Player Essence.com (2012) [4]</w:t>
+      </w:r>
+    </w:p>
+    <w:p>
+      <w:pPr>
+        <w:pStyle w:val="BodyText1"/>
+      </w:pPr>
     </w:p>
     <w:p>
       <w:pPr>
@@ -3649,8 +3695,16 @@
         <w:t>example,</w:t>
       </w:r>
       <w:r>
-        <w:t xml:space="preserve"> the customization screen of the game Kendall &amp; Kylie. The characters do not change much no matter what the player picks to customize it. As seen on Figure 2 the offered colors for customization are not representing the same color on the items. </w:t>
-      </w:r>
+        <w:t xml:space="preserve"> the customization screen of the game Kendall &amp; Kylie. The characters do not change much no matter what th</w:t>
+      </w:r>
+      <w:r>
+        <w:t>e player picks to customize it.</w:t>
+      </w:r>
+    </w:p>
+    <w:p>
+      <w:pPr>
+        <w:pStyle w:val="BodyText1"/>
+      </w:pPr>
     </w:p>
     <w:p>
       <w:pPr>
@@ -3705,15 +3759,33 @@
         <w:jc w:val="center"/>
       </w:pPr>
       <w:r>
-        <w:t>Screenshots of Kendall &amp; Kylie</w:t>
-      </w:r>
-    </w:p>
-    <w:p>
-      <w:pPr>
-        <w:pStyle w:val="BodyText1"/>
-      </w:pPr>
-      <w:r>
-        <w:lastRenderedPageBreak/>
+        <w:t>Screenshots of Kendall &amp; Kylie, Reprinted from Cosmopolitan (2016) [5]</w:t>
+      </w:r>
+    </w:p>
+    <w:p>
+      <w:pPr>
+        <w:pStyle w:val="BodyText1"/>
+      </w:pPr>
+    </w:p>
+    <w:p>
+      <w:pPr>
+        <w:pStyle w:val="BodyText1"/>
+      </w:pPr>
+      <w:r>
+        <w:t xml:space="preserve">As seen on Figure 2 the offered colors for customization are not representing the same </w:t>
+      </w:r>
+      <w:proofErr w:type="spellStart"/>
+      <w:r>
+        <w:t>color</w:t>
+      </w:r>
+      <w:proofErr w:type="spellEnd"/>
+      <w:r>
+        <w:t xml:space="preserve"> on the items.</w:t>
+      </w:r>
+      <w:r>
+        <w:t xml:space="preserve"> </w:t>
+      </w:r>
+      <w:r>
         <w:t>Additionally,</w:t>
       </w:r>
       <w:r>
@@ -3726,13 +3798,7 @@
         <w:t>are not representative of the</w:t>
       </w:r>
       <w:r>
-        <w:t xml:space="preserve"> </w:t>
-      </w:r>
-      <w:r>
-        <w:t>actions or emotions</w:t>
-      </w:r>
-      <w:r>
-        <w:t xml:space="preserve"> of the</w:t>
+        <w:t xml:space="preserve"> actions or emotions of the</w:t>
       </w:r>
       <w:r>
         <w:t xml:space="preserve"> players. The characters of this game are only customizable to a limited extent. Styles and colors only represent the narrow subculture the game is catering to and other cultures portrayed from the perspective of this audience. This essentially does not allow for the freedom of expression a customizable avatar should provide.</w:t>
@@ -3740,25 +3806,30 @@
     </w:p>
     <w:p>
       <w:pPr>
+        <w:pStyle w:val="BodyText1"/>
+      </w:pPr>
+    </w:p>
+    <w:p>
+      <w:pPr>
         <w:pStyle w:val="Heading2"/>
       </w:pPr>
-      <w:bookmarkStart w:id="4" w:name="_Toc455551593"/>
+      <w:bookmarkStart w:id="5" w:name="_Toc456239228"/>
       <w:r>
         <w:t>Unity Editor Scripting</w:t>
       </w:r>
-      <w:bookmarkEnd w:id="4"/>
-    </w:p>
-    <w:p>
-      <w:pPr>
-        <w:pStyle w:val="BodyText1"/>
-      </w:pPr>
-    </w:p>
-    <w:p>
-      <w:pPr>
-        <w:pStyle w:val="BodyText1"/>
-      </w:pPr>
-      <w:r>
-        <w:t>Editor scripting in Unity is a useful practice for large projects. It allows the developers to build tools and automation which are not implemented by the original developers of Unity. The purpose of this practice is to speed up, simplify and aid game creation processes. Custom tools made by editor scripting can range from custom inspectors to any form of internal utilities such as custom windows, wizards or useful scripts executed from the menus of the editor. [4, 2.]</w:t>
+      <w:bookmarkEnd w:id="5"/>
+    </w:p>
+    <w:p>
+      <w:pPr>
+        <w:pStyle w:val="BodyText1"/>
+      </w:pPr>
+    </w:p>
+    <w:p>
+      <w:pPr>
+        <w:pStyle w:val="BodyText1"/>
+      </w:pPr>
+      <w:r>
+        <w:t>Editor scripting in Unity is a useful practice for large projects. It allows the developers to build tools and automation which are not implemented by the original developers of Unity. The purpose of this practice is to speed up, simplify and aid game creation processes. [6, 2.] Custom tools made by editor scripting can range from custom inspectors to any form of internal utilities such as custom windows, wizards or useful scripts executed from the menus of the editor.</w:t>
       </w:r>
     </w:p>
     <w:p>
@@ -3777,192 +3848,41 @@
         <w:t>Similarly,</w:t>
       </w:r>
       <w:r>
-        <w:t xml:space="preserve"> the inspector reveals all the public fields of the script and draw the default inspector for them. Once the scripted game object gets too many properties and becomes a burden to handle, making a custom inspector might be a good idea. With the help of the editor scripts developers can organize the fields of the objects into logical groups and even implement methods to handle the data from the inspector in a specific way. [4, 49.] Furthermore, the default inspector might be drawn if needed through editor scripts. A simple use case for editor scripts is to display the level of a character object based on a calculation, where the character script itself only stores information about experience points it gathered.</w:t>
-      </w:r>
-    </w:p>
-    <w:p>
-      <w:pPr>
-        <w:pStyle w:val="BodyText1"/>
-      </w:pPr>
-    </w:p>
-    <w:p>
-      <w:pPr>
-        <w:pStyle w:val="BodyText1"/>
-      </w:pPr>
-      <w:r>
-        <w:t>Additionally, the Unity editor features classes such as GUIStyle and GUISkin to allow further modification of the default look of the editor window elements. With the help of the GUIStyle class the font, the color, even the size of the elements can be changed among many other options. [4, 147-150.] Using the GUISkin class the developers may define new skin packages for the default editor window components [4, 156]. Applying a GUISkin rather than using GUIStyles with each element is generally a better approach.</w:t>
-      </w:r>
-    </w:p>
-    <w:p>
-      <w:pPr>
-        <w:pStyle w:val="BodyText1"/>
-      </w:pPr>
-    </w:p>
-    <w:p>
-      <w:pPr>
-        <w:pStyle w:val="BodyText1"/>
-      </w:pPr>
-      <w:r>
-        <w:t xml:space="preserve">Furthermore, saving data into scriptable objects persistently is also possible with editor scripts. Scriptable objects always exist in the project without being attached to a gameobject. This is why they are widely used for saving changes during play mode. Moreover, </w:t>
-      </w:r>
-      <w:r>
-        <w:lastRenderedPageBreak/>
-        <w:t>saving information into scriptable objects have some benefits over using XML or JSON files for the same purpose. Finally, allowing persistent changes to certain elements of the game gives liberty to game designers when they have to adjust certain values to make the game a better experience for players.</w:t>
-      </w:r>
-    </w:p>
-    <w:p>
-      <w:pPr>
-        <w:pStyle w:val="BodyText1"/>
-      </w:pPr>
-    </w:p>
-    <w:p>
-      <w:pPr>
-        <w:pStyle w:val="BodyText1"/>
-      </w:pPr>
-      <w:r>
-        <w:t xml:space="preserve">The Unity editor is an extensive set of tools to facilitate rapid game development across multiple platforms. The editor of Unity allows great creative and engineering freedom to developers and designers alike. The many tools of the Unity editor allow developers to visualize their work in the process and manipulate scenes with ease. With the use of editor scripts developers can modify the environment of Unity to benefit the developer team. Moreover, the custom editors are customizable not only with functionality, but with looks as well. </w:t>
-      </w:r>
-      <w:r>
-        <w:t>Finally,</w:t>
-      </w:r>
-      <w:r>
-        <w:t xml:space="preserve"> scriptable objects provide a persistent way of storing important values of the game changed during testing and developing.</w:t>
-      </w:r>
-    </w:p>
-    <w:p>
-      <w:pPr>
-        <w:pStyle w:val="Heading1"/>
-      </w:pPr>
-      <w:bookmarkStart w:id="5" w:name="_Toc455551594"/>
-      <w:r>
-        <w:t>Creating Unity Editor Tools</w:t>
-      </w:r>
-      <w:bookmarkEnd w:id="5"/>
-    </w:p>
-    <w:p>
-      <w:pPr>
-        <w:pStyle w:val="Heading2"/>
-      </w:pPr>
-      <w:bookmarkStart w:id="6" w:name="_Toc455551595"/>
-      <w:r>
-        <w:t>Custom Inspector</w:t>
-      </w:r>
-      <w:bookmarkEnd w:id="6"/>
-    </w:p>
-    <w:p>
-      <w:pPr>
-        <w:pStyle w:val="BodyText1"/>
-      </w:pPr>
-    </w:p>
-    <w:p>
-      <w:pPr>
-        <w:pStyle w:val="BodyText1"/>
-      </w:pPr>
-      <w:r>
-        <w:t xml:space="preserve">A custom inspector is a view of a specifically modified script in the inspector view of the Unity editor. In any default inspector of a MonoBehaviour each public variable of the script is exposed in a corresponding field. </w:t>
-      </w:r>
-    </w:p>
-    <w:p>
-      <w:pPr>
-        <w:pStyle w:val="BodyText1"/>
-      </w:pPr>
-    </w:p>
-    <w:p>
-      <w:pPr>
-        <w:pStyle w:val="ListingContent"/>
-      </w:pPr>
-      <w:r>
-        <w:t>using UnityEngine;</w:t>
-      </w:r>
-    </w:p>
-    <w:p>
-      <w:pPr>
-        <w:pStyle w:val="ListingContent"/>
-      </w:pPr>
-    </w:p>
-    <w:p>
-      <w:pPr>
-        <w:pStyle w:val="ListingContent"/>
-      </w:pPr>
-      <w:r>
-        <w:t>public class InspectorExample : MonoBehaviour {</w:t>
-      </w:r>
-    </w:p>
-    <w:p>
-      <w:pPr>
-        <w:pStyle w:val="ListingContent"/>
-      </w:pPr>
-      <w:r>
-        <w:t>public int variableA = 100;</w:t>
-      </w:r>
-    </w:p>
-    <w:p>
-      <w:pPr>
-        <w:pStyle w:val="ListingContent"/>
-      </w:pPr>
-      <w:r>
-        <w:t>[SerializeField]</w:t>
-      </w:r>
-    </w:p>
-    <w:p>
-      <w:pPr>
-        <w:pStyle w:val="ListingContent"/>
-      </w:pPr>
-      <w:r>
-        <w:t>private int variableB = 200;</w:t>
-      </w:r>
-    </w:p>
-    <w:p>
-      <w:pPr>
-        <w:pStyle w:val="ListingContent"/>
-      </w:pPr>
-      <w:r>
-        <w:t>// This variable won't be exposed in the inspector</w:t>
-      </w:r>
-    </w:p>
-    <w:p>
-      <w:pPr>
-        <w:pStyle w:val="ListingContent"/>
-      </w:pPr>
-      <w:r>
-        <w:t>[HideInInspector]</w:t>
-      </w:r>
-    </w:p>
-    <w:p>
-      <w:pPr>
-        <w:pStyle w:val="ListingContent"/>
-      </w:pPr>
-      <w:r>
-        <w:t>public int variableC = 300;</w:t>
-      </w:r>
-    </w:p>
-    <w:p>
-      <w:pPr>
-        <w:pStyle w:val="ListingContent"/>
-      </w:pPr>
-      <w:r>
-        <w:t>}</w:t>
-      </w:r>
-    </w:p>
-    <w:p>
-      <w:pPr>
-        <w:pStyle w:val="Listing"/>
-      </w:pPr>
-      <w:r>
-        <w:t>Reprinted from [4]</w:t>
-      </w:r>
-    </w:p>
-    <w:p>
-      <w:pPr>
-        <w:pStyle w:val="BodyText1"/>
-      </w:pPr>
-    </w:p>
-    <w:p>
-      <w:pPr>
-        <w:pStyle w:val="BodyText1"/>
-      </w:pPr>
-      <w:r>
-        <w:t>Any value in the default inspector is changeable and are also serializable. Hiding an exposed public field is possible by attaching a HideInInspector attribute to it as seen in Listing 1 and the result in the inspector in Figure 3.</w:t>
+        <w:t xml:space="preserve"> the inspector reveals all the public fields of the script and draw the default inspector for them. Once the scripted game object gets too many properties and becomes a burden to handle, making a custom inspector might be a good idea. With the help of the editor scripts developers can organize the fields of the objects into logical groups and even implement methods to handle the data from the inspector in a specific way. [6, 49.] Furthermore, the default inspector might be drawn if needed through editor scripts. A simple use case for editor scripts is to display the level of a character object based on a calculation, where the character script itself only stores information about experience points it gathered.</w:t>
+      </w:r>
+    </w:p>
+    <w:p>
+      <w:pPr>
+        <w:pStyle w:val="BodyText1"/>
+      </w:pPr>
+    </w:p>
+    <w:p>
+      <w:pPr>
+        <w:pStyle w:val="BodyText1"/>
+      </w:pPr>
+      <w:r>
+        <w:t xml:space="preserve">Additionally, the Unity editor features classes such as GUIStyle and GUISkin to allow further modification of the default look of the editor window elements. With the help of the GUIStyle class the font, the </w:t>
+      </w:r>
+      <w:proofErr w:type="spellStart"/>
+      <w:r>
+        <w:t>color</w:t>
+      </w:r>
+      <w:proofErr w:type="spellEnd"/>
+      <w:r>
+        <w:t>, even the size of the elements can be changed among many other options. [6, 147-150.] Using the GUISkin class the developers may define new skin packages for the default editor window components [6, 156]. Applying a GUISkin rather than using GUIStyles with each element is generally a better approach.</w:t>
+      </w:r>
+    </w:p>
+    <w:p>
+      <w:pPr>
+        <w:pStyle w:val="BodyText1"/>
+      </w:pPr>
+    </w:p>
+    <w:p>
+      <w:pPr>
+        <w:pStyle w:val="BodyText1"/>
+      </w:pPr>
+      <w:r>
+        <w:t>Furthermore, saving data into scriptable objects persistently is also possible with editor scripts. Scriptable objects always exist in the project without being attached to a gameobject. This is why they are widely used for saving changes during play mode. Moreover, saving information into scriptable objects have some benefits over using XML or JSON files for the same purpose. Finally, allowing persistent changes to certain elements of the game gives liberty to game designers when they have to adjust certain values to make the game a better experience for players.</w:t>
       </w:r>
     </w:p>
     <w:p>
@@ -3980,7 +3900,6 @@
           <w:noProof/>
           <w:lang w:val="hu-HU" w:eastAsia="ja-JP"/>
         </w:rPr>
-        <w:lastRenderedPageBreak/>
         <w:drawing>
           <wp:inline distT="114300" distB="114300" distL="114300" distR="114300" wp14:anchorId="432F8FDB" wp14:editId="12AE993B">
             <wp:extent cx="2619375" cy="1990725"/>
@@ -4024,6 +3943,74 @@
         <w:jc w:val="center"/>
       </w:pPr>
       <w:r>
+        <w:t>Hidden public fields in the inspector, Reprinted from Tadres (2015) [6, 54]</w:t>
+      </w:r>
+    </w:p>
+    <w:p>
+      <w:pPr>
+        <w:pStyle w:val="BodyText1"/>
+      </w:pPr>
+    </w:p>
+    <w:p>
+      <w:pPr>
+        <w:pStyle w:val="BodyText1"/>
+      </w:pPr>
+      <w:r>
+        <w:t>On the other hand, developers might not satisfied with the default inspector and variable hiding or the user friendliness of the resulting interface. They may implement other interfaces utilizing editor scripting.</w:t>
+      </w:r>
+    </w:p>
+    <w:p>
+      <w:pPr>
+        <w:pStyle w:val="BodyText1"/>
+      </w:pPr>
+    </w:p>
+    <w:p>
+      <w:pPr>
+        <w:pStyle w:val="BodyText1"/>
+      </w:pPr>
+      <w:r>
+        <w:t>In order to create a custom inspector for a class the CustomEditor attribute must be used on a class that inherits from the Editor class. The attribute also needs the type of script it is going to be used to create the custom inspector for as shown in Listing 2.</w:t>
+      </w:r>
+    </w:p>
+    <w:p>
+      <w:pPr>
+        <w:pStyle w:val="BodyText1"/>
+      </w:pPr>
+    </w:p>
+    <w:p>
+      <w:pPr>
+        <w:pStyle w:val="ListingContent"/>
+      </w:pPr>
+      <w:r>
+        <w:t>[CustomEditor(typeof(Level))]</w:t>
+      </w:r>
+    </w:p>
+    <w:p>
+      <w:pPr>
+        <w:pStyle w:val="ListingContent"/>
+      </w:pPr>
+      <w:r>
+        <w:t>public class LevelInspector : Editor {</w:t>
+      </w:r>
+    </w:p>
+    <w:p>
+      <w:pPr>
+        <w:pStyle w:val="ListingContent"/>
+      </w:pPr>
+    </w:p>
+    <w:p>
+      <w:pPr>
+        <w:pStyle w:val="ListingContent"/>
+      </w:pPr>
+      <w:r>
+        <w:t>}</w:t>
+      </w:r>
+    </w:p>
+    <w:p>
+      <w:pPr>
+        <w:pStyle w:val="Listing"/>
+      </w:pPr>
+      <w:r>
         <w:t>Reprinted from [4]</w:t>
       </w:r>
     </w:p>
@@ -4037,20 +4024,121 @@
         <w:pStyle w:val="BodyText1"/>
       </w:pPr>
       <w:r>
-        <w:t>On the other hand, developers might not satisfied with the default inspector and variable hiding or the user friendliness of the resulting interface. They may implement other interfaces utilizing editor scripting.</w:t>
-      </w:r>
-    </w:p>
-    <w:p>
-      <w:pPr>
-        <w:pStyle w:val="BodyText1"/>
-      </w:pPr>
-    </w:p>
-    <w:p>
-      <w:pPr>
-        <w:pStyle w:val="BodyText1"/>
-      </w:pPr>
-      <w:r>
-        <w:t>In order to create a custom inspector for a class the CustomEditor attribute must be used on a class that inherits from the Editor class. The attribute also needs the type of script it is going to be used to create the custom inspector for as shown in Listing 2.</w:t>
+        <w:t xml:space="preserve">This inspector class will cause the Unity editor to use the OnInspectorGUI function of the class whenever inspecting the script specified in the type of the CustomEditor attribute. </w:t>
+      </w:r>
+      <w:r>
+        <w:lastRenderedPageBreak/>
+        <w:t xml:space="preserve">A Class structure in the previously specified way has a variable called target. This variable stores the inspected element as a Unity object. Therefore, if developers want to access the script they need to cast this object to the appropriate </w:t>
+      </w:r>
+      <w:r>
+        <w:t>type. [</w:t>
+      </w:r>
+      <w:r>
+        <w:t>6, 55.</w:t>
+      </w:r>
+      <w:r>
+        <w:t>]</w:t>
+      </w:r>
+    </w:p>
+    <w:p>
+      <w:pPr>
+        <w:pStyle w:val="BodyText1"/>
+      </w:pPr>
+    </w:p>
+    <w:p>
+      <w:pPr>
+        <w:pStyle w:val="BodyText1"/>
+      </w:pPr>
+      <w:r>
+        <w:t xml:space="preserve">Furthermore, in cases when the default inspector should be part of the custom inspector, one may add the DrawDefaultInspector function inside the OnInspectorGUI to draw it [6, 58]. The placement of this function is completely arbitrary and will only have an impact on the layout of the inspector. However, drawing custom elements in the inspector can be done by using the functions of the EditorGUI and the EditorGUILayout functions. </w:t>
+      </w:r>
+      <w:r>
+        <w:t>Additionally,</w:t>
+      </w:r>
+      <w:r>
+        <w:t xml:space="preserve"> some more elements can be found in the GUILayout class as well. Classes with Layout in their names refer to elements that can be organized into a layout. Whereas the ones without the word have drawing functions that needs to have a Rect specifying their position and size on the display area.</w:t>
+      </w:r>
+    </w:p>
+    <w:p>
+      <w:pPr>
+        <w:pStyle w:val="BodyText1"/>
+      </w:pPr>
+    </w:p>
+    <w:p>
+      <w:pPr>
+        <w:pStyle w:val="BodyText1"/>
+      </w:pPr>
+      <w:r>
+        <w:t>Layouts in the Editor can flow from top to bottom or from left to right. The inspector is drawn with a top to bottom layout. These layouts can be changed by the script and arranged like tables in HTML scr</w:t>
+      </w:r>
+      <w:r>
+        <w:t xml:space="preserve">ipting. The functions from the </w:t>
+      </w:r>
+      <w:r>
+        <w:t xml:space="preserve">EditorGUILayout class are used for a vertical layout are </w:t>
+      </w:r>
+      <w:proofErr w:type="gramStart"/>
+      <w:r>
+        <w:t>BeginVertical(</w:t>
+      </w:r>
+      <w:proofErr w:type="gramEnd"/>
+      <w:r>
+        <w:t xml:space="preserve">) and EndVertical(). Also for the horizontal flow </w:t>
+      </w:r>
+      <w:proofErr w:type="gramStart"/>
+      <w:r>
+        <w:t>BeginHorizontal(</w:t>
+      </w:r>
+      <w:proofErr w:type="gramEnd"/>
+      <w:r>
+        <w:t>) and EndHorizontal() are used. [6, 66.]</w:t>
+      </w:r>
+    </w:p>
+    <w:p>
+      <w:pPr>
+        <w:pStyle w:val="BodyText1"/>
+      </w:pPr>
+    </w:p>
+    <w:p>
+      <w:pPr>
+        <w:pStyle w:val="BodyText1"/>
+      </w:pPr>
+      <w:r>
+        <w:t xml:space="preserve">Finally, organized into layouts are the fields and controls. Layout elements can be drawn in the custom inspector with the help of the GUILayout and the EditorGUILayout classes functions. There are several type specific fields developers can choose from. All of these fields have several overloads to accommodate different needs. For example, some fields need a label and some do not. The overloads of the field functions allow for both type of displays. Also these fields and controls after all the initial properties they take as arguments, they take more arguments in their overloads such </w:t>
+      </w:r>
+      <w:r>
+        <w:t>as GUIStyle and GUILayoutOption</w:t>
+      </w:r>
+      <w:r>
+        <w:t>s. The properties allow to change the general look and feel of the field as well as the fixed and dynamic size of the GUI elements. [6, 66-67.]</w:t>
+      </w:r>
+    </w:p>
+    <w:p>
+      <w:pPr>
+        <w:pStyle w:val="BodyText1"/>
+      </w:pPr>
+    </w:p>
+    <w:p>
+      <w:pPr>
+        <w:pStyle w:val="Heading2"/>
+      </w:pPr>
+      <w:bookmarkStart w:id="6" w:name="_Toc456239231"/>
+      <w:r>
+        <w:t>GUI Skins and GUI Styles</w:t>
+      </w:r>
+      <w:bookmarkEnd w:id="6"/>
+    </w:p>
+    <w:p>
+      <w:pPr>
+        <w:pStyle w:val="BodyText1"/>
+      </w:pPr>
+    </w:p>
+    <w:p>
+      <w:pPr>
+        <w:pStyle w:val="BodyText1"/>
+      </w:pPr>
+      <w:r>
+        <w:t xml:space="preserve">To be able to change the look and feel of the custom editor GUI developers need to utilize the classes GUIStyle and GUISkin. Before the 4.6 release of Unity these classes were solely used for game UI customization. As mentioned in the previous section GUI components accept an optional GUIStyle to override their default settings. </w:t>
       </w:r>
     </w:p>
     <w:p>
@@ -4063,28 +4151,7 @@
         <w:pStyle w:val="ListingContent"/>
       </w:pPr>
       <w:r>
-        <w:t>[CustomEditor(typeof(Level))]</w:t>
-      </w:r>
-    </w:p>
-    <w:p>
-      <w:pPr>
-        <w:pStyle w:val="ListingContent"/>
-      </w:pPr>
-      <w:r>
-        <w:t>public class LevelInspector : Editor {</w:t>
-      </w:r>
-    </w:p>
-    <w:p>
-      <w:pPr>
-        <w:pStyle w:val="ListingContent"/>
-      </w:pPr>
-    </w:p>
-    <w:p>
-      <w:pPr>
-        <w:pStyle w:val="ListingContent"/>
-      </w:pPr>
-      <w:r>
-        <w:t>}</w:t>
+        <w:t>EditorGUILayout.LabelField("MyTitle", EditorStyles.boldLabel);</w:t>
       </w:r>
     </w:p>
     <w:p>
@@ -4092,206 +4159,86 @@
         <w:pStyle w:val="Listing"/>
       </w:pPr>
       <w:r>
-        <w:t>Reprinted from [4]</w:t>
-      </w:r>
-    </w:p>
-    <w:p>
-      <w:pPr>
-        <w:pStyle w:val="BodyText1"/>
-      </w:pPr>
-    </w:p>
-    <w:p>
-      <w:pPr>
-        <w:pStyle w:val="BodyText1"/>
-      </w:pPr>
-      <w:r>
-        <w:t xml:space="preserve">This inspector class will cause the Unity editor to use the OnInspectorGUI function of the class whenever inspecting the script specified in the type of the CustomEditor attribute. A Class structure in the previously specified way has a variable called target. This variable stores the inspected element as a Unity object. Therefore, if developers want to access the script they need to cast this object to the appropriate </w:t>
-      </w:r>
-      <w:r>
-        <w:t>type. [</w:t>
-      </w:r>
-      <w:r>
-        <w:t>4]</w:t>
-      </w:r>
-    </w:p>
-    <w:p>
-      <w:pPr>
-        <w:pStyle w:val="BodyText1"/>
-      </w:pPr>
-    </w:p>
-    <w:p>
-      <w:pPr>
-        <w:pStyle w:val="BodyText1"/>
-      </w:pPr>
-      <w:r>
-        <w:t xml:space="preserve">Furthermore, in cases when the default inspector should be part of the custom inspector, one may add the DrawDefaultInspector function inside the OnInspectorGUI to draw it. The placement of this function is completely arbitrary and will only have an impact on the layout of the inspector. However, drawing custom elements in the inspector can be done by using the functions of the EditorGUI and the EditorGUILayout functions. </w:t>
-      </w:r>
-      <w:r>
-        <w:t>Additionally,</w:t>
+        <w:t>The usage of EditorStyles in GUI components, Reprinted from Tadres [6, 148]</w:t>
+      </w:r>
+    </w:p>
+    <w:p>
+      <w:pPr>
+        <w:pStyle w:val="BodyText1"/>
+      </w:pPr>
+    </w:p>
+    <w:p>
+      <w:pPr>
+        <w:pStyle w:val="BodyText1"/>
+      </w:pPr>
+      <w:r>
+        <w:t>A set of static styles used in the default editor of Unity can be found inside the EditorStyles class. Listing 3 illustrates the usage of such styles on a label field element.</w:t>
+      </w:r>
+    </w:p>
+    <w:p>
+      <w:pPr>
+        <w:pStyle w:val="BodyText1"/>
+      </w:pPr>
+    </w:p>
+    <w:p>
+      <w:pPr>
+        <w:pStyle w:val="BodyText1"/>
+      </w:pPr>
+      <w:r>
+        <w:t xml:space="preserve">Alternatively, developers may create custom GUIStyles to fit their needs. These styles are initialized with default values such as black font </w:t>
+      </w:r>
+      <w:proofErr w:type="spellStart"/>
+      <w:r>
+        <w:t>color</w:t>
+      </w:r>
+      <w:proofErr w:type="spellEnd"/>
+      <w:r>
+        <w:t>. Although, the default values do not mirror the styles used in the Unity editor. Because of this, developers need to tweak several attributes to achieve the style they aim for. [6, 148.]</w:t>
+      </w:r>
+    </w:p>
+    <w:p>
+      <w:pPr>
+        <w:pStyle w:val="BodyText1"/>
+      </w:pPr>
+    </w:p>
+    <w:p>
+      <w:pPr>
+        <w:pStyle w:val="BodyText1"/>
+      </w:pPr>
+      <w:r>
+        <w:t xml:space="preserve">Each GUIStyle defines specific states required by the Editor GUI. These states are stored inside the GUIStyle in </w:t>
+      </w:r>
+      <w:proofErr w:type="spellStart"/>
+      <w:r>
+        <w:t>GUIStyleState</w:t>
+      </w:r>
+      <w:proofErr w:type="spellEnd"/>
+      <w:r>
+        <w:t xml:space="preserve"> classes storing specialized values. The default state for each element is called normal. The several other states store information about the looks of the controls when the mouse is interacting with them in different ways. [6, 152-153.]</w:t>
+      </w:r>
+    </w:p>
+    <w:p>
+      <w:pPr>
+        <w:pStyle w:val="BodyText1"/>
+      </w:pPr>
+    </w:p>
+    <w:p>
+      <w:pPr>
+        <w:pStyle w:val="BodyText1"/>
+      </w:pPr>
+      <w:r>
+        <w:t xml:space="preserve">Furthermore, GUIStyles can be organized into the GUISkin class which allows to customize the whole UI instead of separate elements. This class must be created as an asset. It is extending the </w:t>
+      </w:r>
+      <w:proofErr w:type="spellStart"/>
+      <w:r>
+        <w:t>ScriptableObject</w:t>
+      </w:r>
+      <w:proofErr w:type="spellEnd"/>
+      <w:r>
+        <w:t xml:space="preserve"> class.</w:t>
       </w:r>
       <w:r>
         <w:t xml:space="preserve"> </w:t>
-      </w:r>
-      <w:r>
-        <w:lastRenderedPageBreak/>
-        <w:t xml:space="preserve">some more elements can be found in the GUILayout class as well. Classes with Layout in their names refer to elements that can be organized into a layout. Whereas the ones without the word have drawing functions that needs to have a Rect specifying their position and size on the display </w:t>
-      </w:r>
-      <w:r>
-        <w:t>area. [</w:t>
-      </w:r>
-      <w:r>
-        <w:t>4]</w:t>
-      </w:r>
-    </w:p>
-    <w:p>
-      <w:pPr>
-        <w:pStyle w:val="BodyText1"/>
-      </w:pPr>
-    </w:p>
-    <w:p>
-      <w:pPr>
-        <w:pStyle w:val="BodyText1"/>
-      </w:pPr>
-      <w:r>
-        <w:t>Layouts in the Editor can flow from top to bottom or from left to right. The inspector is drawn with a top to bottom layout. These layouts can be changed by the script and arranged like tables in HTML scripting. The functions from the EditorGUILayout class are used for a vertical layout are BeginVertical() and EndVertical(). Also for the horizontal flow BeginHorizontal() and EndHorizontal() are used.</w:t>
-      </w:r>
-    </w:p>
-    <w:p>
-      <w:pPr>
-        <w:pStyle w:val="BodyText1"/>
-      </w:pPr>
-      <w:r>
-        <w:t>Finally, organized into layouts are the fields and controls. Layout elements can be drawn in the custom inspector with the help of the GUILayout and the EditorGUILayout classes functions. There are several type specific fields developers can choose from. All of these fields have several overloads to accommodate different needs. For example, some fields need a label and some do not. The overloads of the field functions allow for both type of displays. Also these fields and controls after all the initial properties they take as arguments, they take more arguments in their overloads such as GUIStyle and GUILayoutOption-s. The properties allow to change the general look and feel of the field as well as the fixed and dyna</w:t>
-      </w:r>
-      <w:r>
-        <w:t>mic size of the GUI elements.</w:t>
-      </w:r>
-      <w:r>
-        <w:t xml:space="preserve"> [4]</w:t>
-      </w:r>
-    </w:p>
-    <w:p>
-      <w:pPr>
-        <w:pStyle w:val="Heading2"/>
-      </w:pPr>
-      <w:bookmarkStart w:id="7" w:name="_Toc455551596"/>
-      <w:r>
-        <w:t>GUI Skins and GUI Styles</w:t>
-      </w:r>
-      <w:bookmarkEnd w:id="7"/>
-    </w:p>
-    <w:p>
-      <w:pPr>
-        <w:pStyle w:val="BodyText1"/>
-      </w:pPr>
-    </w:p>
-    <w:p>
-      <w:pPr>
-        <w:pStyle w:val="BodyText1"/>
-      </w:pPr>
-      <w:r>
-        <w:t xml:space="preserve">To be able to change the look and feel of the custom editor GUI developers need to utilize the classes GUIStyle and GUISkin. Before the 4.6 release of Unity these classes were solely used for game UI customization. As mentioned in the previous section GUI components accept an optional GUIStyle to override their default settings. </w:t>
-      </w:r>
-    </w:p>
-    <w:p>
-      <w:pPr>
-        <w:pStyle w:val="BodyText1"/>
-      </w:pPr>
-    </w:p>
-    <w:p>
-      <w:pPr>
-        <w:pStyle w:val="ListingContent"/>
-      </w:pPr>
-      <w:r>
-        <w:t>EditorGUILayout.LabelField("MyTitle", EditorStyles.boldLabel);</w:t>
-      </w:r>
-    </w:p>
-    <w:p>
-      <w:pPr>
-        <w:pStyle w:val="Listing"/>
-      </w:pPr>
-      <w:r>
-        <w:t xml:space="preserve">The usage of EditorStyles in GUI components </w:t>
-      </w:r>
-      <w:r>
-        <w:t xml:space="preserve">Reprinted from </w:t>
-      </w:r>
-      <w:r>
-        <w:t>[4]</w:t>
-      </w:r>
-    </w:p>
-    <w:p>
-      <w:pPr>
-        <w:pStyle w:val="BodyText1"/>
-      </w:pPr>
-    </w:p>
-    <w:p>
-      <w:pPr>
-        <w:pStyle w:val="BodyText1"/>
-      </w:pPr>
-      <w:r>
-        <w:t>A set of static styles used in the default editor of Unity can be found inside the EditorStyles class. Listing 3 illustrates the usage of such styles on a label field element.</w:t>
-      </w:r>
-    </w:p>
-    <w:p>
-      <w:pPr>
-        <w:pStyle w:val="BodyText1"/>
-      </w:pPr>
-    </w:p>
-    <w:p>
-      <w:pPr>
-        <w:pStyle w:val="BodyText1"/>
-      </w:pPr>
-      <w:r>
-        <w:t xml:space="preserve">Alternatively, </w:t>
-      </w:r>
-      <w:r>
-        <w:rPr>
-          <w:lang w:val="en-US"/>
-        </w:rPr>
-        <w:t>developers</w:t>
-      </w:r>
-      <w:r>
-        <w:t xml:space="preserve"> may create custom GUIStyles to fit their needs. These styles are initialized with default values such as black font </w:t>
-      </w:r>
-      <w:r>
-        <w:rPr>
-          <w:lang w:val="en-US"/>
-        </w:rPr>
-        <w:t>color</w:t>
-      </w:r>
-      <w:r>
-        <w:t xml:space="preserve">. Although, the default values </w:t>
-      </w:r>
-      <w:r>
-        <w:lastRenderedPageBreak/>
-        <w:t>do not mirror the styles used in the Unity editor. Because of this, developers need to tweak several attributes to achieve the style they aim for.</w:t>
-      </w:r>
-    </w:p>
-    <w:p>
-      <w:pPr>
-        <w:pStyle w:val="BodyText1"/>
-      </w:pPr>
-    </w:p>
-    <w:p>
-      <w:pPr>
-        <w:pStyle w:val="BodyText1"/>
-      </w:pPr>
-      <w:r>
-        <w:t>Each GUIStyle defines specific states required by the Editor GUI. These states are stored inside the GUIStyle in GUIStyleState classes storing specialized values. The default state for each element is called normal. The several other states store information about the looks of the controls when the mouse is interacting with them in different ways.</w:t>
-      </w:r>
-    </w:p>
-    <w:p>
-      <w:pPr>
-        <w:pStyle w:val="BodyText1"/>
-      </w:pPr>
-    </w:p>
-    <w:p>
-      <w:pPr>
-        <w:pStyle w:val="BodyText1"/>
-      </w:pPr>
-      <w:r>
-        <w:t xml:space="preserve">Furthermore, GUIStyles can be organized into the GUISkin class which allows to customize the whole UI instead of separate elements. This class must be created as an asset. It is extending the ScriptableObject class. </w:t>
       </w:r>
     </w:p>
     <w:p>
@@ -4307,7 +4254,9 @@
       <w:r>
         <w:rPr>
           <w:noProof/>
+          <w:lang w:val="hu-HU" w:eastAsia="ja-JP"/>
         </w:rPr>
+        <w:lastRenderedPageBreak/>
         <w:drawing>
           <wp:inline distT="114300" distB="114300" distL="114300" distR="114300" wp14:anchorId="14B9974E" wp14:editId="2EEE361F">
             <wp:extent cx="2619375" cy="4953000"/>
@@ -4351,259 +4300,186 @@
         <w:jc w:val="center"/>
       </w:pPr>
       <w:r>
-        <w:t>GUISkin cust</w:t>
-      </w:r>
-      <w:r>
-        <w:t xml:space="preserve">om inspector. Reprinted from </w:t>
-      </w:r>
-      <w:sdt>
-        <w:sdtPr>
-          <w:id w:val="-1180496389"/>
-          <w:citation/>
-        </w:sdtPr>
-        <w:sdtContent>
-          <w:r>
-            <w:fldChar w:fldCharType="begin"/>
-          </w:r>
-          <w:r>
-            <w:instrText xml:space="preserve">CITATION Tad15 \p 56-56 \l 2057 </w:instrText>
-          </w:r>
-          <w:r>
-            <w:fldChar w:fldCharType="separate"/>
-          </w:r>
-          <w:r>
-            <w:rPr>
-              <w:noProof/>
-            </w:rPr>
-            <w:t>[1]</w:t>
-          </w:r>
-          <w:r>
-            <w:fldChar w:fldCharType="end"/>
-          </w:r>
-        </w:sdtContent>
-      </w:sdt>
-    </w:p>
-    <w:p>
-      <w:pPr>
-        <w:pStyle w:val="BodyText1"/>
-      </w:pPr>
-    </w:p>
-    <w:p>
-      <w:pPr>
-        <w:pStyle w:val="BodyText1"/>
-      </w:pPr>
+        <w:t>GUISkin custom inspector. Reprinted from Tadres (2015) [6, 159]</w:t>
+      </w:r>
+    </w:p>
+    <w:p>
+      <w:pPr>
+        <w:pStyle w:val="BodyText1"/>
+      </w:pPr>
+    </w:p>
+    <w:p>
+      <w:pPr>
+        <w:pStyle w:val="BodyText1"/>
+      </w:pPr>
+      <w:r>
+        <w:t xml:space="preserve">Additionally, the pros of using GUISkins is their reusability in other projects. Finally, these assets generate their own custom inspector to facilitate the graphical editing of GUIStyles as seen in Figure 4. </w:t>
+      </w:r>
+      <w:r>
+        <w:t>[6, 156-161.]</w:t>
+      </w:r>
+    </w:p>
+    <w:p>
+      <w:pPr>
+        <w:pStyle w:val="BodyText1"/>
+      </w:pPr>
+    </w:p>
+    <w:p>
+      <w:pPr>
+        <w:pStyle w:val="Heading2"/>
+      </w:pPr>
+      <w:bookmarkStart w:id="7" w:name="_Toc456239232"/>
+      <w:r>
+        <w:t>Scriptable Objects</w:t>
+      </w:r>
+      <w:bookmarkEnd w:id="7"/>
+    </w:p>
+    <w:p>
+      <w:pPr>
+        <w:pStyle w:val="BodyText1"/>
+      </w:pPr>
+    </w:p>
+    <w:p>
+      <w:pPr>
+        <w:pStyle w:val="BodyText1"/>
+      </w:pPr>
+      <w:r>
+        <w:t xml:space="preserve">Unity has a special object type called scriptable objects. Scripts inheriting from the ScriptableObject class do not need to be attached to an instance of a game object inside the scene in order to exist. This is due to these elements are being saved as assets in the project. Using scriptable object have the benefit of automated data handling and parsing in contrast to using plain text, XML or JSON formats. </w:t>
+      </w:r>
+      <w:r>
+        <w:t>Furthermore,</w:t>
+      </w:r>
+      <w:r>
+        <w:t xml:space="preserve"> with the use of scriptable objects developers can create custom editors for game designers where they can </w:t>
+      </w:r>
       <w:r>
         <w:lastRenderedPageBreak/>
-        <w:t xml:space="preserve">Additionally, the pros of using GUISkins is their reusability in other projects. Finally, these assets generate their own custom inspector to facilitate the graphical editing </w:t>
-      </w:r>
-      <w:r>
-        <w:t>of GUIStyles as seen in Figure 4</w:t>
-      </w:r>
-      <w:r>
-        <w:t>.</w:t>
+        <w:t>test certain aspects of the game with different values and make the changes persist.</w:t>
       </w:r>
       <w:r>
         <w:t xml:space="preserve"> </w:t>
       </w:r>
       <w:r>
-        <w:t>[4]</w:t>
-      </w:r>
+        <w:t>[6, 163-164.]</w:t>
+      </w:r>
+    </w:p>
+    <w:p>
+      <w:pPr>
+        <w:pStyle w:val="BodyText1"/>
+      </w:pPr>
     </w:p>
     <w:p>
       <w:pPr>
         <w:pStyle w:val="Heading2"/>
       </w:pPr>
-      <w:r>
-        <w:t>Scriptable Objects</w:t>
-      </w:r>
-    </w:p>
-    <w:p>
-      <w:pPr>
-        <w:pStyle w:val="BodyText1"/>
-      </w:pPr>
-    </w:p>
-    <w:p>
-      <w:pPr>
-        <w:pStyle w:val="BodyText1"/>
-      </w:pPr>
-      <w:r>
-        <w:t xml:space="preserve">Unity has a special object type called scriptable objects. Scripts inheriting from the ScriptableObject class do not need to be attached to an instance of a game object inside the scene in order to exist. This is due to these elements are being saved as assets in the project. Using scriptable object have the benefit of automated data handling and parsing in contrast to using plain text, XML or JSON formats. </w:t>
-      </w:r>
-      <w:r>
-        <w:t>Furthermore,</w:t>
-      </w:r>
-      <w:r>
-        <w:t xml:space="preserve"> with the use of scriptable objects developers can create custom editors for game designers where they can test certain aspects of the game with different values and make the changes persist.</w:t>
-      </w:r>
-    </w:p>
-    <w:p>
-      <w:pPr>
-        <w:pStyle w:val="BodyText1"/>
-      </w:pPr>
+      <w:bookmarkStart w:id="8" w:name="_Toc456239233"/>
+      <w:r>
+        <w:t>AssetPostprocessor Scripts</w:t>
+      </w:r>
+      <w:bookmarkEnd w:id="8"/>
+    </w:p>
+    <w:p>
+      <w:pPr>
+        <w:pStyle w:val="BodyText1"/>
+      </w:pPr>
+    </w:p>
+    <w:p>
+      <w:pPr>
+        <w:pStyle w:val="BodyText1"/>
+      </w:pPr>
+      <w:r>
+        <w:t>The AssetPostprocessor class allows developers to specify specialized settings for importing different assets. Rules for importing can range from a simple name filters making changes based on the name of the files to a sophisticated file content based check modifying the incoming assets. Gathering all these rules into a DLL is a good practice to avoid compilation errors inside the Unity project or undesired import settings. [6, 178-180.]</w:t>
+      </w:r>
+    </w:p>
+    <w:p>
+      <w:pPr>
+        <w:pStyle w:val="BodyText1"/>
+      </w:pPr>
+    </w:p>
+    <w:p>
+      <w:pPr>
+        <w:pStyle w:val="BodyText1"/>
+      </w:pPr>
+      <w:r>
+        <w:t>There are many events available inside the AssetPostprocessor class for detecting changes in the project assets. Some of these events detect only one type of assets changing and some detect different sort of changes across all assets. For example, capturing all the textures being imported for a 2D game and modifying their attributes to become sprites can be done using the OnPostprocessTexture event. [6, 181-184.]</w:t>
+      </w:r>
+    </w:p>
+    <w:p>
+      <w:pPr>
+        <w:pStyle w:val="BodyText1"/>
+      </w:pPr>
+    </w:p>
+    <w:p>
+      <w:pPr>
+        <w:pStyle w:val="BodyText1"/>
+      </w:pPr>
+      <w:r>
+        <w:t>Additionally, using the properties of the AssetPostprocessor in a child class gives developers access to the specific import settings of each asset type. This can be achieved by typecasting the assetImporter property into the correct type. Once this cast is in a variable, it is freely configurable for the needs of the project. [6, 181-184.]</w:t>
+      </w:r>
+    </w:p>
+    <w:p>
+      <w:pPr>
+        <w:pStyle w:val="Heading1"/>
+      </w:pPr>
+      <w:bookmarkStart w:id="9" w:name="_Toc456239234"/>
+      <w:r>
+        <w:t>The Avatar Content Editor</w:t>
+      </w:r>
+      <w:bookmarkEnd w:id="9"/>
     </w:p>
     <w:p>
       <w:pPr>
         <w:pStyle w:val="Heading2"/>
       </w:pPr>
-      <w:bookmarkStart w:id="8" w:name="_Toc455551598"/>
-      <w:r>
-        <w:t>AssetPostprocessor Scripts</w:t>
-      </w:r>
-      <w:bookmarkEnd w:id="8"/>
-    </w:p>
-    <w:p>
-      <w:pPr>
-        <w:pStyle w:val="BodyText1"/>
-      </w:pPr>
-    </w:p>
-    <w:p>
-      <w:pPr>
-        <w:pStyle w:val="BodyText1"/>
-      </w:pPr>
-    </w:p>
-    <w:p>
-      <w:pPr>
-        <w:pStyle w:val="Heading1"/>
-      </w:pPr>
-      <w:bookmarkStart w:id="9" w:name="_Toc455551599"/>
-      <w:r>
-        <w:t>The Avatar Content Editor</w:t>
-      </w:r>
-      <w:bookmarkEnd w:id="9"/>
-    </w:p>
-    <w:p>
-      <w:pPr>
-        <w:pStyle w:val="Heading2"/>
-      </w:pPr>
-      <w:bookmarkStart w:id="10" w:name="_Toc455551600"/>
-      <w:r>
-        <w:t>Items and Products</w:t>
-      </w:r>
-      <w:bookmarkEnd w:id="10"/>
-    </w:p>
-    <w:p>
-      <w:pPr>
-        <w:pStyle w:val="BodyText1"/>
-      </w:pPr>
-    </w:p>
-    <w:p>
-      <w:pPr>
-        <w:pStyle w:val="Heading2"/>
-      </w:pPr>
-      <w:bookmarkStart w:id="11" w:name="_Toc455551601"/>
-      <w:r>
-        <w:t>Components</w:t>
-      </w:r>
-      <w:bookmarkEnd w:id="11"/>
-    </w:p>
-    <w:p>
-      <w:pPr>
-        <w:pStyle w:val="BodyText1"/>
-      </w:pPr>
-    </w:p>
-    <w:p>
-      <w:pPr>
-        <w:pStyle w:val="Heading2"/>
-      </w:pPr>
-      <w:bookmarkStart w:id="12" w:name="_Toc455551602"/>
-      <w:r>
-        <w:t>Tabs</w:t>
-      </w:r>
-      <w:bookmarkEnd w:id="12"/>
-    </w:p>
-    <w:p>
-      <w:pPr>
-        <w:pStyle w:val="BodyText1"/>
-      </w:pPr>
-    </w:p>
-    <w:p>
-      <w:pPr>
-        <w:pStyle w:val="BodyText1"/>
-      </w:pPr>
-    </w:p>
-    <w:p>
-      <w:pPr>
-        <w:pStyle w:val="Heading2"/>
-      </w:pPr>
-      <w:bookmarkStart w:id="13" w:name="_Toc455551603"/>
-      <w:r>
-        <w:t>Browsers and Pickers</w:t>
-      </w:r>
-      <w:bookmarkEnd w:id="13"/>
-    </w:p>
-    <w:p>
-      <w:pPr>
-        <w:pStyle w:val="BodyText1"/>
-      </w:pPr>
-    </w:p>
-    <w:p>
-      <w:pPr>
-        <w:pStyle w:val="BodyText1"/>
-      </w:pPr>
-    </w:p>
-    <w:p>
-      <w:pPr>
-        <w:pStyle w:val="Heading2"/>
-      </w:pPr>
-      <w:bookmarkStart w:id="14" w:name="_Toc455551604"/>
-      <w:r>
-        <w:t>Attributes</w:t>
-      </w:r>
-      <w:bookmarkEnd w:id="14"/>
-    </w:p>
-    <w:p>
-      <w:pPr>
-        <w:pStyle w:val="BodyText1"/>
-      </w:pPr>
-    </w:p>
-    <w:p>
-      <w:pPr>
-        <w:pStyle w:val="BodyText1"/>
-      </w:pPr>
-    </w:p>
-    <w:p>
-      <w:pPr>
-        <w:pStyle w:val="Heading2"/>
-      </w:pPr>
-      <w:bookmarkStart w:id="15" w:name="_Toc455551605"/>
-      <w:r>
-        <w:lastRenderedPageBreak/>
+      <w:bookmarkStart w:id="10" w:name="_Toc456239235"/>
+      <w:r>
         <w:t>Functionality</w:t>
       </w:r>
-      <w:bookmarkEnd w:id="15"/>
-    </w:p>
-    <w:p>
-      <w:pPr>
-        <w:pStyle w:val="BodyText1"/>
-      </w:pPr>
-    </w:p>
-    <w:p>
-      <w:pPr>
-        <w:pStyle w:val="BodyText1"/>
-      </w:pPr>
-      <w:r>
-        <w:t>In general</w:t>
-      </w:r>
-    </w:p>
-    <w:p>
-      <w:pPr>
-        <w:pStyle w:val="BodyText1"/>
-      </w:pPr>
-    </w:p>
-    <w:p>
-      <w:pPr>
-        <w:pStyle w:val="BodyText1"/>
-      </w:pPr>
-      <w:r>
-        <w:t xml:space="preserve">The Avatar Content Editor (ACE) is a tool that facilitates the editing and creation of avatar content such as clothes, set decorations, color, skin colors, clothing sets and gestures </w:t>
-      </w:r>
-      <w:proofErr w:type="gramStart"/>
-      <w:r>
-        <w:t>With</w:t>
-      </w:r>
-      <w:proofErr w:type="gramEnd"/>
-      <w:r>
-        <w:t xml:space="preserve"> the help of ACE you can modify data of the products and items listed. Furthermore, as Figure 2 ill</w:t>
+    </w:p>
+    <w:p>
+      <w:pPr>
+        <w:pStyle w:val="BodyText1"/>
+      </w:pPr>
+    </w:p>
+    <w:p>
+      <w:pPr>
+        <w:pStyle w:val="BodyText1"/>
+      </w:pPr>
+      <w:r>
+        <w:t>In General</w:t>
+      </w:r>
+    </w:p>
+    <w:p>
+      <w:pPr>
+        <w:pStyle w:val="BodyText1"/>
+      </w:pPr>
+    </w:p>
+    <w:p>
+      <w:pPr>
+        <w:pStyle w:val="BodyText1"/>
+      </w:pPr>
+      <w:r>
+        <w:t xml:space="preserve">The Avatar Content Editor (ACE) is a tool that facilitates the editing and creation of avatar content such as clothes, set decorations, </w:t>
+      </w:r>
+      <w:proofErr w:type="spellStart"/>
+      <w:r>
+        <w:t>color</w:t>
+      </w:r>
+      <w:proofErr w:type="spellEnd"/>
+      <w:r>
+        <w:t xml:space="preserve">, skin colors, clothing sets and gestures </w:t>
+      </w:r>
+      <w:r>
+        <w:t>with</w:t>
+      </w:r>
+      <w:r>
+        <w:t xml:space="preserve"> the help of ACE you can modify data of the products and items </w:t>
+      </w:r>
+      <w:r>
+        <w:t>listed. Furthermore, as Figure 5</w:t>
+      </w:r>
+      <w:r>
+        <w:t xml:space="preserve"> ill</w:t>
       </w:r>
       <w:r>
         <w:t>ustrates the ACE interface is a</w:t>
@@ -4627,8 +4503,9 @@
           <w:noProof/>
           <w:lang w:val="hu-HU" w:eastAsia="ja-JP"/>
         </w:rPr>
+        <w:lastRenderedPageBreak/>
         <w:drawing>
-          <wp:inline distT="114300" distB="114300" distL="114300" distR="114300" wp14:anchorId="43F63B9A" wp14:editId="585960AE">
+          <wp:inline distT="114300" distB="114300" distL="114300" distR="114300" wp14:anchorId="301E8884" wp14:editId="1E67F2F1">
             <wp:extent cx="4670108" cy="2926301"/>
             <wp:effectExtent l="0" t="0" r="0" b="0"/>
             <wp:docPr id="10" name="image09.png" descr="ace_fullview.png"/>
@@ -4691,46 +4568,65 @@
       </w:r>
       <w:proofErr w:type="gramEnd"/>
       <w:r>
-        <w:t xml:space="preserve"> sync and save their changes. With the help of ACE users can also take screenshots of dressed up and animated avatars.</w:t>
-      </w:r>
-    </w:p>
-    <w:p>
-      <w:pPr>
-        <w:pStyle w:val="BodyText1"/>
-      </w:pPr>
-    </w:p>
-    <w:p>
-      <w:pPr>
-        <w:pStyle w:val="BodyText1"/>
-      </w:pPr>
-      <w:r>
-        <w:t>Validation</w:t>
-      </w:r>
-    </w:p>
-    <w:p>
-      <w:pPr>
-        <w:pStyle w:val="BodyText1"/>
-      </w:pPr>
-    </w:p>
-    <w:p>
-      <w:pPr>
-        <w:pStyle w:val="BodyText1"/>
-      </w:pPr>
-      <w:r>
-        <w:t xml:space="preserve">The ACE features a validation functionality which provides helpful feedback on suspicious or erroneous properties of certain items. Suspicious items can be products which </w:t>
+        <w:t xml:space="preserve"> sync and save their changes. With the help of ACE users can also take screenshots of dressed up and animated avatars, also known as mannequins.</w:t>
+      </w:r>
+    </w:p>
+    <w:p>
+      <w:pPr>
+        <w:pStyle w:val="BodyText1"/>
+      </w:pPr>
+      <w:r>
+        <w:t>Dialogs and Visual Feedback</w:t>
+      </w:r>
+    </w:p>
+    <w:p>
+      <w:pPr>
+        <w:pStyle w:val="BodyText1"/>
+      </w:pPr>
+    </w:p>
+    <w:p>
+      <w:pPr>
+        <w:pStyle w:val="BodyText1"/>
+      </w:pPr>
+      <w:r>
+        <w:t>Feedback to the users of the ACE is very important. In order to determine whether something is done wrong or the tool needs time to load this tool uses a combination of dialogs, progress bars and various colors to explain certain situations clearly to its users. For instance, as the ACE is started up, the entire view in the custom inspector becomes disabled and several progress bars appear to notify the users of the loading process and the steps involved.</w:t>
+      </w:r>
+    </w:p>
+    <w:p>
+      <w:pPr>
+        <w:pStyle w:val="BodyText1"/>
+      </w:pPr>
+    </w:p>
+    <w:p>
+      <w:pPr>
+        <w:pStyle w:val="BodyText1"/>
+      </w:pPr>
+      <w:r>
+        <w:t xml:space="preserve">There are several colors used to tell artists and developers about certain properties of items and their attributes. Red is used to highlight fatal errors, which would prevent data from being processed. The button of each item having an error will be </w:t>
+      </w:r>
+      <w:proofErr w:type="spellStart"/>
+      <w:r>
+        <w:t>colored</w:t>
+      </w:r>
+      <w:proofErr w:type="spellEnd"/>
+      <w:r>
+        <w:t xml:space="preserve"> red as well as the fields in their attributes holding erroneous data. Furthermore, yellow is used in two ways. It refers to fields in the attributes which contain some sort of warning. In the </w:t>
       </w:r>
       <w:r>
         <w:lastRenderedPageBreak/>
-        <w:t xml:space="preserve">are set to be purchasable, although they are also either free or are not assigned to be available in any shop. This would mean that the item is either for free or not available at all in-game. Fields with these type of warnings are </w:t>
-      </w:r>
-      <w:proofErr w:type="spellStart"/>
-      <w:r>
-        <w:t>colored</w:t>
-      </w:r>
-      <w:proofErr w:type="spellEnd"/>
-      <w:r>
-        <w:t xml:space="preserve"> yellow and show a description bellow the attributes of the items. These descriptions are marked with an exclamation point inside a yellow triangle as seen in Figure 3.</w:t>
-      </w:r>
+        <w:t xml:space="preserve">browser views, yellow buttons mean the item has been modified and not yet saved. </w:t>
+      </w:r>
+      <w:r>
+        <w:t>Finally,</w:t>
+      </w:r>
+      <w:r>
+        <w:t xml:space="preserve"> blue is used on the browser view buttons to show that that item is new and is not yet saved.</w:t>
+      </w:r>
+    </w:p>
+    <w:p>
+      <w:pPr>
+        <w:pStyle w:val="BodyText1"/>
+      </w:pPr>
     </w:p>
     <w:p>
       <w:pPr>
@@ -4740,23 +4636,147 @@
       <w:r>
         <w:rPr>
           <w:noProof/>
-          <w:lang w:val="hu-HU" w:eastAsia="ja-JP"/>
         </w:rPr>
         <w:drawing>
-          <wp:inline distT="114300" distB="114300" distL="114300" distR="114300" wp14:anchorId="77DED5F7" wp14:editId="3AC34E01">
-            <wp:extent cx="3933825" cy="5219700"/>
-            <wp:effectExtent l="0" t="0" r="9525" b="9525"/>
-            <wp:docPr id="11" name="image10.png" descr="errorsandwarnings.png"/>
+          <wp:inline distT="114300" distB="114300" distL="114300" distR="114300" wp14:anchorId="4FFBB4F7" wp14:editId="065A50B5">
+            <wp:extent cx="3943350" cy="2952750"/>
+            <wp:effectExtent l="0" t="0" r="0" b="0"/>
+            <wp:docPr id="13" name="image26.png"/>
             <wp:cNvGraphicFramePr/>
             <a:graphic xmlns:a="http://schemas.openxmlformats.org/drawingml/2006/main">
               <a:graphicData uri="http://schemas.openxmlformats.org/drawingml/2006/picture">
                 <pic:pic xmlns:pic="http://schemas.openxmlformats.org/drawingml/2006/picture">
                   <pic:nvPicPr>
-                    <pic:cNvPr id="0" name="image10.png" descr="errorsandwarnings.png"/>
+                    <pic:cNvPr id="0" name="image26.png"/>
                     <pic:cNvPicPr preferRelativeResize="0"/>
                   </pic:nvPicPr>
                   <pic:blipFill>
                     <a:blip r:embed="rId23"/>
+                    <a:srcRect/>
+                    <a:stretch>
+                      <a:fillRect/>
+                    </a:stretch>
+                  </pic:blipFill>
+                  <pic:spPr>
+                    <a:xfrm>
+                      <a:off x="0" y="0"/>
+                      <a:ext cx="3943350" cy="2952750"/>
+                    </a:xfrm>
+                    <a:prstGeom prst="rect">
+                      <a:avLst/>
+                    </a:prstGeom>
+                    <a:ln/>
+                  </pic:spPr>
+                </pic:pic>
+              </a:graphicData>
+            </a:graphic>
+          </wp:inline>
+        </w:drawing>
+      </w:r>
+    </w:p>
+    <w:p>
+      <w:pPr>
+        <w:pStyle w:val="Figure"/>
+        <w:jc w:val="center"/>
+      </w:pPr>
+      <w:r>
+        <w:t>Code Name Changing Dialog</w:t>
+      </w:r>
+    </w:p>
+    <w:p>
+      <w:pPr>
+        <w:pStyle w:val="BodyText1"/>
+      </w:pPr>
+    </w:p>
+    <w:p>
+      <w:pPr>
+        <w:pStyle w:val="BodyText1"/>
+      </w:pPr>
+      <w:r>
+        <w:t xml:space="preserve">Additionally, several dialogs will also be shown to the users following a regular workflow. These dialogs are set to dismiss the action of the user by having their default selection being a negative answer to prevent accidental data entries. Actions like changing the code name of items or syncing to a server will prompt users in such manner as seen </w:t>
+      </w:r>
+      <w:r>
+        <w:t>in Figure 6</w:t>
+      </w:r>
+      <w:r>
+        <w:t xml:space="preserve">. Furthermore, an even more sensitive action </w:t>
+      </w:r>
+      <w:r>
+        <w:t>has</w:t>
+      </w:r>
+      <w:r>
+        <w:t xml:space="preserve"> to pass a double dialog check. This action is the migration between servers which overrides all item information on the destination server. Thus, this needs to be well kept from accidental clicks.</w:t>
+      </w:r>
+    </w:p>
+    <w:p>
+      <w:pPr>
+        <w:pStyle w:val="BodyText1"/>
+      </w:pPr>
+    </w:p>
+    <w:p>
+      <w:pPr>
+        <w:pStyle w:val="BodyText1"/>
+      </w:pPr>
+      <w:r>
+        <w:t>Validation</w:t>
+      </w:r>
+    </w:p>
+    <w:p>
+      <w:pPr>
+        <w:pStyle w:val="BodyText1"/>
+      </w:pPr>
+    </w:p>
+    <w:p>
+      <w:pPr>
+        <w:pStyle w:val="BodyText1"/>
+      </w:pPr>
+      <w:r>
+        <w:t xml:space="preserve">The ACE features a validation functionality which provides helpful feedback on suspicious or erroneous properties of certain items. Suspicious items can be products which are set to be purchasable, although they are also either free or are not assigned to be available in any shop. This would mean that the item is either for free or not available at all in-game. Fields with these type of warnings are </w:t>
+      </w:r>
+      <w:proofErr w:type="spellStart"/>
+      <w:r>
+        <w:t>colored</w:t>
+      </w:r>
+      <w:proofErr w:type="spellEnd"/>
+      <w:r>
+        <w:t xml:space="preserve"> yellow and show a description bellow the attributes of the items. These descriptions are marked with an exclamation point inside a yellow triangle as seen in Figure </w:t>
+      </w:r>
+      <w:r>
+        <w:t>7</w:t>
+      </w:r>
+      <w:r>
+        <w:t>.</w:t>
+      </w:r>
+    </w:p>
+    <w:p>
+      <w:pPr>
+        <w:pStyle w:val="BodyText1"/>
+      </w:pPr>
+    </w:p>
+    <w:p>
+      <w:pPr>
+        <w:pStyle w:val="BodyText1"/>
+        <w:jc w:val="center"/>
+      </w:pPr>
+      <w:r>
+        <w:rPr>
+          <w:noProof/>
+        </w:rPr>
+        <w:drawing>
+          <wp:inline distT="114300" distB="114300" distL="114300" distR="114300" wp14:anchorId="7EB86DB1" wp14:editId="04551B89">
+            <wp:extent cx="3933825" cy="5219700"/>
+            <wp:effectExtent l="0" t="0" r="0" b="0"/>
+            <wp:docPr id="14" name="image19.png" descr="errorsandwarnings.png"/>
+            <wp:cNvGraphicFramePr/>
+            <a:graphic xmlns:a="http://schemas.openxmlformats.org/drawingml/2006/main">
+              <a:graphicData uri="http://schemas.openxmlformats.org/drawingml/2006/picture">
+                <pic:pic xmlns:pic="http://schemas.openxmlformats.org/drawingml/2006/picture">
+                  <pic:nvPicPr>
+                    <pic:cNvPr id="0" name="image19.png" descr="errorsandwarnings.png"/>
+                    <pic:cNvPicPr preferRelativeResize="0"/>
+                  </pic:nvPicPr>
+                  <pic:blipFill>
+                    <a:blip r:embed="rId24"/>
                     <a:srcRect/>
                     <a:stretch>
                       <a:fillRect/>
@@ -4787,534 +4807,1357 @@
       <w:r>
         <w:t>Example of Validation in the ACE</w:t>
       </w:r>
-      <w:sdt>
-        <w:sdtPr>
-          <w:id w:val="1038324018"/>
-          <w:citation/>
-        </w:sdtPr>
-        <w:sdtContent>
-          <w:r>
-            <w:fldChar w:fldCharType="begin"/>
-          </w:r>
-          <w:r>
+    </w:p>
+    <w:p>
+      <w:pPr>
+        <w:pStyle w:val="BodyText1"/>
+      </w:pPr>
+    </w:p>
+    <w:p>
+      <w:pPr>
+        <w:pStyle w:val="BodyText1"/>
+      </w:pPr>
+      <w:r>
+        <w:t xml:space="preserve">Additionally, fields with errors are marked with red. This directs the attention of the user to the data fields where they must make changes. As seen on Figure </w:t>
+      </w:r>
+      <w:r>
+        <w:t>7</w:t>
+      </w:r>
+      <w:r>
+        <w:t>. these fields also have a description bellow the attributes.</w:t>
+      </w:r>
+    </w:p>
+    <w:p>
+      <w:pPr>
+        <w:pStyle w:val="BodyText1"/>
+      </w:pPr>
+    </w:p>
+    <w:p>
+      <w:pPr>
+        <w:pStyle w:val="BodyText1"/>
+      </w:pPr>
+      <w:r>
+        <w:t xml:space="preserve">Validation is a function called for each and every change on the attribute fields. This means that even if a single letter is typed into a text field, the validation will be run. There are many rules this process is based on. For instance, the code name of any given item must not match another. Also, another example, clothing items must have all of </w:t>
+      </w:r>
+      <w:proofErr w:type="gramStart"/>
+      <w:r>
+        <w:t>their</w:t>
+      </w:r>
+      <w:proofErr w:type="gramEnd"/>
+      <w:r>
+        <w:t xml:space="preserve"> meshes, textures and icons assigned to them.</w:t>
+      </w:r>
+    </w:p>
+    <w:p>
+      <w:pPr>
+        <w:pStyle w:val="BodyText1"/>
+      </w:pPr>
+    </w:p>
+    <w:p>
+      <w:pPr>
+        <w:pStyle w:val="BodyText1"/>
+      </w:pPr>
+      <w:r>
+        <w:t>Network Communication</w:t>
+      </w:r>
+    </w:p>
+    <w:p>
+      <w:pPr>
+        <w:pStyle w:val="BodyText1"/>
+      </w:pPr>
+    </w:p>
+    <w:p>
+      <w:pPr>
+        <w:pStyle w:val="BodyText1"/>
+      </w:pPr>
+      <w:r>
+        <w:t>The ACE has an active connection to the server the users are currently working on. Although, this does not mean that the tool is making constant and direct updates to the database. Instead, the ACE has to be manually synced to the connected server once the users are done with their current workflow. Also, the ACE does not support multiple person editing server data at the same time.</w:t>
+      </w:r>
+    </w:p>
+    <w:p>
+      <w:pPr>
+        <w:pStyle w:val="BodyText1"/>
+      </w:pPr>
+    </w:p>
+    <w:p>
+      <w:pPr>
+        <w:pStyle w:val="BodyText1"/>
+      </w:pPr>
+      <w:r>
+        <w:t>Once the ACE connects to a server it will stay connected and ping frequently to maintain the connection. In case the tool loses connection, it will automatically reconnect on any user initiated network action. This is to prevent data loss from artist and designers working on items locally in case they did not manage to save.</w:t>
+      </w:r>
+    </w:p>
+    <w:p>
+      <w:pPr>
+        <w:pStyle w:val="BodyText1"/>
+      </w:pPr>
+    </w:p>
+    <w:p>
+      <w:pPr>
+        <w:pStyle w:val="BodyText1"/>
+      </w:pPr>
+      <w:r>
+        <w:t>When a connection is established between the client and the server, the ACE sends a message to the server to request all the items stored in the database. The tool waits until both set of data, products and clothing sets arrive and gets parsed then enables the custom inspector and allows users to interact with the items. Additionally, when users hit the reset but</w:t>
+      </w:r>
+      <w:r>
+        <w:t>ton, as illustrated in Figure 8</w:t>
+      </w:r>
+      <w:r>
+        <w:t xml:space="preserve">, in the ACE settings, all the item data is cleared from the local session and will be downloaded again from the server. </w:t>
+      </w:r>
+    </w:p>
+    <w:p>
+      <w:pPr>
+        <w:pStyle w:val="BodyText1"/>
+      </w:pPr>
+    </w:p>
+    <w:p>
+      <w:pPr>
+        <w:pStyle w:val="BodyText1"/>
+        <w:jc w:val="center"/>
+      </w:pPr>
+      <w:r>
+        <w:rPr>
+          <w:noProof/>
+        </w:rPr>
+        <w:drawing>
+          <wp:inline distT="114300" distB="114300" distL="114300" distR="114300" wp14:anchorId="66BEA921" wp14:editId="3B6B3B18">
+            <wp:extent cx="3943350" cy="1038225"/>
+            <wp:effectExtent l="0" t="0" r="0" b="0"/>
+            <wp:docPr id="15" name="image22.png"/>
+            <wp:cNvGraphicFramePr/>
+            <a:graphic xmlns:a="http://schemas.openxmlformats.org/drawingml/2006/main">
+              <a:graphicData uri="http://schemas.openxmlformats.org/drawingml/2006/picture">
+                <pic:pic xmlns:pic="http://schemas.openxmlformats.org/drawingml/2006/picture">
+                  <pic:nvPicPr>
+                    <pic:cNvPr id="0" name="image22.png"/>
+                    <pic:cNvPicPr preferRelativeResize="0"/>
+                  </pic:nvPicPr>
+                  <pic:blipFill>
+                    <a:blip r:embed="rId25"/>
+                    <a:srcRect/>
+                    <a:stretch>
+                      <a:fillRect/>
+                    </a:stretch>
+                  </pic:blipFill>
+                  <pic:spPr>
+                    <a:xfrm>
+                      <a:off x="0" y="0"/>
+                      <a:ext cx="3943350" cy="1038225"/>
+                    </a:xfrm>
+                    <a:prstGeom prst="rect">
+                      <a:avLst/>
+                    </a:prstGeom>
+                    <a:ln/>
+                  </pic:spPr>
+                </pic:pic>
+              </a:graphicData>
+            </a:graphic>
+          </wp:inline>
+        </w:drawing>
+      </w:r>
+    </w:p>
+    <w:p>
+      <w:pPr>
+        <w:pStyle w:val="Figure"/>
+        <w:jc w:val="center"/>
+      </w:pPr>
+      <w:r>
+        <w:t>Network Action Buttons in the ACE Gearbox</w:t>
+      </w:r>
+    </w:p>
+    <w:p>
+      <w:pPr>
+        <w:pStyle w:val="BodyText1"/>
+      </w:pPr>
+    </w:p>
+    <w:p>
+      <w:pPr>
+        <w:pStyle w:val="BodyText1"/>
+      </w:pPr>
+      <w:r>
+        <w:t>Also, clicking Sync &amp; Save will serialize the data of all the modified items relevant to the server and will upload them. The server deserializes and stores the data after it goes through another validation process. Finally, the migration process is essentially a composite action which will first initiate a reset from the current server to ensure data validity. Then, it will connect to the selected destination server and start the sync process. Once it is done, the ACE disconnects from the destination server and will connect to the origin server again and pull the data again so users can continue editing on their selected server.</w:t>
+      </w:r>
+    </w:p>
+    <w:p>
+      <w:pPr>
+        <w:pStyle w:val="BodyText1"/>
+      </w:pPr>
+    </w:p>
+    <w:p>
+      <w:pPr>
+        <w:pStyle w:val="Heading2"/>
+      </w:pPr>
+      <w:r>
+        <w:lastRenderedPageBreak/>
+        <w:t>Items and Products</w:t>
+      </w:r>
+      <w:bookmarkEnd w:id="10"/>
+    </w:p>
+    <w:p>
+      <w:pPr>
+        <w:pStyle w:val="BodyText1"/>
+      </w:pPr>
+    </w:p>
+    <w:p>
+      <w:pPr>
+        <w:pStyle w:val="BodyText1"/>
+      </w:pPr>
+      <w:r>
+        <w:t>With the Avatar Content Editor artists and developers can create and edit many types of products and items. There are several types of items represented in the ACE. On the other hand, not all of these items are products as well. Clothing items and colors are purchasable in-game thus they can be referred to as products. The rest of the items such as skin colors, clothing sets, set decorations and gestures are not products. Clothing sets are a group of clothes which provide prizes on acquisition of all items in-game as well as special set decorations once all parts of the set are worn by players.</w:t>
+      </w:r>
+    </w:p>
+    <w:p>
+      <w:pPr>
+        <w:pStyle w:val="BodyText1"/>
+      </w:pPr>
+    </w:p>
+    <w:p>
+      <w:pPr>
+        <w:pStyle w:val="BodyText1"/>
+      </w:pPr>
+      <w:r>
+        <w:t xml:space="preserve">Each of these items are represented using a common interface called the IACESmartObject. This is an umbrella interface that implements many other interfaces in order to bring several </w:t>
+      </w:r>
+      <w:r>
+        <w:t>functionalities</w:t>
+      </w:r>
+      <w:r>
+        <w:t xml:space="preserve"> into one as shown in Listing </w:t>
+      </w:r>
+      <w:proofErr w:type="spellStart"/>
+      <w:r>
+        <w:t>i</w:t>
+      </w:r>
+      <w:proofErr w:type="spellEnd"/>
+      <w:r>
+        <w:t>. The IACESmartObjects are validatable, which means they have a function that returns a boolean value which determines if the item is valid or not.</w:t>
+      </w:r>
+    </w:p>
+    <w:p>
+      <w:pPr>
+        <w:pStyle w:val="BodyText1"/>
+      </w:pPr>
+    </w:p>
+    <w:p>
+      <w:pPr>
+        <w:pStyle w:val="ListingContent"/>
+      </w:pPr>
+      <w:r>
+        <w:t>public interface IACESmartObject : IACEValidatable, IACEFilterable, IACESortable, IACEDrawable, IACEUISpriteSavable, IRawProductConvertable</w:t>
+      </w:r>
+    </w:p>
+    <w:p>
+      <w:pPr>
+        <w:pStyle w:val="ListingContent"/>
+      </w:pPr>
+      <w:r>
+        <w:t>{</w:t>
+      </w:r>
+    </w:p>
+    <w:p>
+      <w:pPr>
+        <w:pStyle w:val="ListingContent"/>
+      </w:pPr>
+      <w:r>
+        <w:t xml:space="preserve">    EditorViews BelongsToView { get; }</w:t>
+      </w:r>
+    </w:p>
+    <w:p>
+      <w:pPr>
+        <w:pStyle w:val="ListingContent"/>
+      </w:pPr>
+      <w:r>
+        <w:t xml:space="preserve">    ACEItemFlags Flags { get; set; }</w:t>
+      </w:r>
+    </w:p>
+    <w:p>
+      <w:pPr>
+        <w:pStyle w:val="ListingContent"/>
+      </w:pPr>
+      <w:r>
+        <w:t>}</w:t>
+      </w:r>
+    </w:p>
+    <w:p>
+      <w:pPr>
+        <w:pStyle w:val="Listing"/>
+      </w:pPr>
+      <w:r>
+        <w:t>The Implementation of the IACESmartObject</w:t>
+      </w:r>
+    </w:p>
+    <w:p>
+      <w:pPr>
+        <w:pStyle w:val="BodyText1"/>
+      </w:pPr>
+    </w:p>
+    <w:p>
+      <w:pPr>
+        <w:pStyle w:val="BodyText1"/>
+      </w:pPr>
+      <w:r>
+        <w:t xml:space="preserve">Also, implementing the IACEFilterable and the IACESortable interfaces respectively mean these items will have fields by which they can be put into groups when users filter their browser view and ordered in specific ways. Furthermore, the IACEDrawable interface allows these smart object to be drawn in the custom editor of the ACE. Functions implementing this interface are drawing the browser buttons and the attributes of each item. </w:t>
+      </w:r>
+      <w:r>
+        <w:t>Finally,</w:t>
+      </w:r>
+      <w:r>
+        <w:t xml:space="preserve"> the IACEUISpriteSavable and the IRawProductConvertable are responsible for ensuring the smart object has the functionality to save UI sprites whenever necessary and provides them with the ability to be saved as a RawProduct on demand.</w:t>
+      </w:r>
+    </w:p>
+    <w:p>
+      <w:pPr>
+        <w:pStyle w:val="BodyText1"/>
+      </w:pPr>
+    </w:p>
+    <w:p>
+      <w:pPr>
+        <w:pStyle w:val="Heading2"/>
+      </w:pPr>
+      <w:bookmarkStart w:id="11" w:name="_Toc456239236"/>
+      <w:r>
+        <w:t xml:space="preserve">Visual </w:t>
+      </w:r>
+      <w:r>
+        <w:t>Components</w:t>
+      </w:r>
+      <w:bookmarkEnd w:id="11"/>
+    </w:p>
+    <w:p>
+      <w:pPr>
+        <w:pStyle w:val="BodyText1"/>
+      </w:pPr>
+    </w:p>
+    <w:p>
+      <w:pPr>
+        <w:pStyle w:val="BodyText1"/>
+      </w:pPr>
+      <w:r>
+        <w:lastRenderedPageBreak/>
+        <w:t xml:space="preserve">The entire UI of the ACE is a custom inspector of the </w:t>
+      </w:r>
+      <w:proofErr w:type="spellStart"/>
+      <w:r>
+        <w:t>AvatarContentEditor</w:t>
+      </w:r>
+      <w:proofErr w:type="spellEnd"/>
+      <w:r>
+        <w:t xml:space="preserve"> class. Some elements are scalable when the size of the inspector is changed, but some elements need extra code to work with these changes. For example, the buttons of the browser views are coded similarly to what users can see in a generic file browser window of an operating system. The icons of browser view in the ACE are getting rearranged and spaced out dynamically as the size of the view changes. This allows more customizability and more flexible work space.</w:t>
+      </w:r>
+    </w:p>
+    <w:p>
+      <w:pPr>
+        <w:pStyle w:val="BodyText1"/>
+      </w:pPr>
+    </w:p>
+    <w:p>
+      <w:pPr>
+        <w:pStyle w:val="BodyText1"/>
+      </w:pPr>
+      <w:r>
+        <w:t>The ACE uses tabs to divide the UI into item categories and a setting section. The tabs are marked with an icon representing the item type</w:t>
+      </w:r>
+      <w:r>
+        <w:t xml:space="preserve"> they hold as shown in Figure 9</w:t>
+      </w:r>
+      <w:r>
+        <w:t>.</w:t>
+      </w:r>
+      <w:r>
+        <w:t xml:space="preserve"> </w:t>
+      </w:r>
+      <w:r>
+        <w:t>Also, clicking Sync &amp; Save will serialize the data of all the modified items relevant to the server and will upload them.</w:t>
+      </w:r>
+    </w:p>
+    <w:p>
+      <w:pPr>
+        <w:pStyle w:val="BodyText1"/>
+      </w:pPr>
+    </w:p>
+    <w:p>
+      <w:pPr>
+        <w:pStyle w:val="BodyText1"/>
+        <w:jc w:val="center"/>
+      </w:pPr>
+      <w:r>
+        <w:rPr>
+          <w:noProof/>
+        </w:rPr>
+        <w:drawing>
+          <wp:inline distT="114300" distB="114300" distL="114300" distR="114300" wp14:anchorId="00B20BDE" wp14:editId="497E0330">
+            <wp:extent cx="3924300" cy="438150"/>
+            <wp:effectExtent l="0" t="0" r="0" b="0"/>
+            <wp:docPr id="18" name="image05.png"/>
+            <wp:cNvGraphicFramePr/>
+            <a:graphic xmlns:a="http://schemas.openxmlformats.org/drawingml/2006/main">
+              <a:graphicData uri="http://schemas.openxmlformats.org/drawingml/2006/picture">
+                <pic:pic xmlns:pic="http://schemas.openxmlformats.org/drawingml/2006/picture">
+                  <pic:nvPicPr>
+                    <pic:cNvPr id="0" name="image05.png"/>
+                    <pic:cNvPicPr preferRelativeResize="0"/>
+                  </pic:nvPicPr>
+                  <pic:blipFill>
+                    <a:blip r:embed="rId26"/>
+                    <a:srcRect/>
+                    <a:stretch>
+                      <a:fillRect/>
+                    </a:stretch>
+                  </pic:blipFill>
+                  <pic:spPr>
+                    <a:xfrm>
+                      <a:off x="0" y="0"/>
+                      <a:ext cx="3924300" cy="438150"/>
+                    </a:xfrm>
+                    <a:prstGeom prst="rect">
+                      <a:avLst/>
+                    </a:prstGeom>
+                    <a:ln/>
+                  </pic:spPr>
+                </pic:pic>
+              </a:graphicData>
+            </a:graphic>
+          </wp:inline>
+        </w:drawing>
+      </w:r>
+    </w:p>
+    <w:p>
+      <w:pPr>
+        <w:pStyle w:val="Figure"/>
+        <w:jc w:val="center"/>
+      </w:pPr>
+      <w:r>
+        <w:t>Tabs of the ACE</w:t>
+      </w:r>
+    </w:p>
+    <w:p>
+      <w:pPr>
+        <w:pStyle w:val="BodyText1"/>
+      </w:pPr>
+    </w:p>
+    <w:p>
+      <w:pPr>
+        <w:pStyle w:val="BodyText1"/>
+      </w:pPr>
+      <w:r>
+        <w:t xml:space="preserve">The icons on the tabs in order represent: clothes, colors, skin </w:t>
+      </w:r>
+      <w:proofErr w:type="spellStart"/>
+      <w:r>
+        <w:t>color</w:t>
+      </w:r>
+      <w:proofErr w:type="spellEnd"/>
+      <w:r>
+        <w:t>, clothing sets, set decorations, gestures and settings. Clicking any of these buttons will show the corresponding sections. Because the browser views are generic each of these button presses will result in the ACE doing an initial type filtering to show the correct type of items.</w:t>
+      </w:r>
+    </w:p>
+    <w:p>
+      <w:pPr>
+        <w:pStyle w:val="BodyText1"/>
+      </w:pPr>
+    </w:p>
+    <w:p>
+      <w:pPr>
+        <w:pStyle w:val="BodyText1"/>
+      </w:pPr>
+      <w:r>
+        <w:t>Browsers and pickers are an essential part of the ACE. Through these views users can see and access the attributes or select items. Item browsers are a generic view where any IACESmartObject can be displayed. The functions of the browsers and pickers in the ACE are called to look at a filtered and ordered list that has every item that needs to be displayed. The browser differs from the picker in look and fun</w:t>
+      </w:r>
+      <w:r>
+        <w:t>ctionality as shown in Figure 10</w:t>
+      </w:r>
+      <w:r>
+        <w:t xml:space="preserve">. The picker is a </w:t>
+      </w:r>
+      <w:r>
+        <w:t>cancellable</w:t>
+      </w:r>
+      <w:r>
+        <w:t xml:space="preserve"> view with less sorting and filtering options than the regular browser view.</w:t>
+      </w:r>
+    </w:p>
+    <w:p>
+      <w:pPr>
+        <w:pStyle w:val="BodyText1"/>
+      </w:pPr>
+    </w:p>
+    <w:p>
+      <w:pPr>
+        <w:pStyle w:val="BodyText1"/>
+        <w:jc w:val="center"/>
+      </w:pPr>
+      <w:r>
+        <w:rPr>
+          <w:noProof/>
+        </w:rPr>
+        <w:lastRenderedPageBreak/>
+        <w:drawing>
+          <wp:inline distT="114300" distB="114300" distL="114300" distR="114300" wp14:anchorId="283EA79D" wp14:editId="06B10B94">
+            <wp:extent cx="4679640" cy="1955800"/>
+            <wp:effectExtent l="0" t="0" r="0" b="0"/>
+            <wp:docPr id="19" name="image11.png"/>
+            <wp:cNvGraphicFramePr/>
+            <a:graphic xmlns:a="http://schemas.openxmlformats.org/drawingml/2006/main">
+              <a:graphicData uri="http://schemas.openxmlformats.org/drawingml/2006/picture">
+                <pic:pic xmlns:pic="http://schemas.openxmlformats.org/drawingml/2006/picture">
+                  <pic:nvPicPr>
+                    <pic:cNvPr id="0" name="image11.png"/>
+                    <pic:cNvPicPr preferRelativeResize="0"/>
+                  </pic:nvPicPr>
+                  <pic:blipFill>
+                    <a:blip r:embed="rId27"/>
+                    <a:srcRect/>
+                    <a:stretch>
+                      <a:fillRect/>
+                    </a:stretch>
+                  </pic:blipFill>
+                  <pic:spPr>
+                    <a:xfrm>
+                      <a:off x="0" y="0"/>
+                      <a:ext cx="4679640" cy="1955800"/>
+                    </a:xfrm>
+                    <a:prstGeom prst="rect">
+                      <a:avLst/>
+                    </a:prstGeom>
+                    <a:ln/>
+                  </pic:spPr>
+                </pic:pic>
+              </a:graphicData>
+            </a:graphic>
+          </wp:inline>
+        </w:drawing>
+      </w:r>
+    </w:p>
+    <w:p>
+      <w:pPr>
+        <w:pStyle w:val="Figure"/>
+        <w:jc w:val="center"/>
+      </w:pPr>
+      <w:r>
+        <w:t>A comparison between the Item Browser and the Item Picker</w:t>
+      </w:r>
+    </w:p>
+    <w:p>
+      <w:pPr>
+        <w:pStyle w:val="BodyText1"/>
+      </w:pPr>
+    </w:p>
+    <w:p>
+      <w:pPr>
+        <w:pStyle w:val="BodyText1"/>
+      </w:pPr>
+      <w:r>
+        <w:t xml:space="preserve">The filters and the sorting can be modified on top of the scroll view of the browser. These fields are from top to bottom: the search bar, flag filter, sorting options, shop filter, the origin filter, gender filter, clothing slot filter and rarity filter. These filters might not be present on every type. The search bar overrides all other filters and will show any item that matches the name or the code name entered depending on the state of the drop down menu on the right side. This means that users who know what they are looking for can this way find anything with ease. Additionally, sorting helps to arrange many items in an order specified in the drop down. Users can sort their items by the alphabet, by hard or soft currency value, by vertex count on items with meshes or they can arrange the colors specifically by their </w:t>
+      </w:r>
+      <w:proofErr w:type="spellStart"/>
+      <w:r>
+        <w:t>color</w:t>
+      </w:r>
+      <w:proofErr w:type="spellEnd"/>
+      <w:r>
+        <w:t xml:space="preserve"> values. Furthermore, filtering by origin means that the items can be filtered by how they are acquired in-game. Also, the shop filter is used to refine which shops the items are purchasable from. </w:t>
+      </w:r>
+      <w:r>
+        <w:t>Finally,</w:t>
+      </w:r>
+      <w:r>
+        <w:t xml:space="preserve"> the slot and rarity filters reduce the list of items by showing only the selected rarities of items and slots of clothes or colors respectively. </w:t>
+      </w:r>
+    </w:p>
+    <w:p>
+      <w:pPr>
+        <w:pStyle w:val="BodyText1"/>
+      </w:pPr>
+    </w:p>
+    <w:p>
+      <w:pPr>
+        <w:pStyle w:val="BodyText1"/>
+      </w:pPr>
+      <w:r>
+        <w:t xml:space="preserve">Buttons shown in the browsers and pickers consist of many elements. Also, for different profiles different information is shown on each button. All buttons have an icon. Depending on the type of the item the icon will be either the in-game icon or a representative icons of the type. Generally, most items have a rarity attribute. These rarities are shown on top of the browser button with </w:t>
+      </w:r>
+      <w:proofErr w:type="gramStart"/>
+      <w:r>
+        <w:t>their</w:t>
+      </w:r>
+      <w:proofErr w:type="gramEnd"/>
+      <w:r>
+        <w:t xml:space="preserve"> in-game representation, stars. For the balancing, admin and developer profiles the same bars can be seen on the bottom of the icons with yellow and blue colors. These represent the price of the items. Yellow for soft and blue for hard currency. Also, for these three profiles a shopping cart icon is displayed overlaying the icon to tell balancing user that that item is purchasable. This makes it easier for these users to pinpoint items sold in shops in-game from the mass of icons inside the </w:t>
+      </w:r>
+      <w:r>
+        <w:lastRenderedPageBreak/>
+        <w:t xml:space="preserve">browser view. However, for artist this bar represents the number of vertices on items which have meshes assigned to them. Also the bars representing vertex numbers are </w:t>
+      </w:r>
+      <w:proofErr w:type="spellStart"/>
+      <w:r>
+        <w:t>colored</w:t>
+      </w:r>
+      <w:proofErr w:type="spellEnd"/>
+      <w:r>
+        <w:t xml:space="preserve"> green.</w:t>
+      </w:r>
+    </w:p>
+    <w:p>
+      <w:pPr>
+        <w:pStyle w:val="BodyText1"/>
+      </w:pPr>
+    </w:p>
+    <w:p>
+      <w:pPr>
+        <w:pStyle w:val="BodyText1"/>
+      </w:pPr>
+      <w:r>
+        <w:t xml:space="preserve">Additionally, attributes of items are the most important component of the ACE. Through the attributes view artists and designers are able to change several settings. These settings are responsible for the correct representation of the items in-game. There are many attributes the items share across types. </w:t>
+      </w:r>
+      <w:r>
+        <w:t>However,</w:t>
+      </w:r>
+      <w:r>
+        <w:t xml:space="preserve"> there are many that are specific to each kind.</w:t>
+      </w:r>
+    </w:p>
+    <w:p>
+      <w:pPr>
+        <w:pStyle w:val="BodyText1"/>
+      </w:pPr>
+    </w:p>
+    <w:p>
+      <w:pPr>
+        <w:pStyle w:val="BodyText1"/>
+        <w:jc w:val="center"/>
+      </w:pPr>
+      <w:r>
+        <w:rPr>
+          <w:noProof/>
+        </w:rPr>
+        <w:drawing>
+          <wp:inline distT="114300" distB="114300" distL="114300" distR="114300" wp14:anchorId="68B598AF" wp14:editId="19AF6D82">
+            <wp:extent cx="3943350" cy="5114925"/>
+            <wp:effectExtent l="0" t="0" r="0" b="0"/>
+            <wp:docPr id="20" name="image27.png"/>
+            <wp:cNvGraphicFramePr/>
+            <a:graphic xmlns:a="http://schemas.openxmlformats.org/drawingml/2006/main">
+              <a:graphicData uri="http://schemas.openxmlformats.org/drawingml/2006/picture">
+                <pic:pic xmlns:pic="http://schemas.openxmlformats.org/drawingml/2006/picture">
+                  <pic:nvPicPr>
+                    <pic:cNvPr id="0" name="image27.png"/>
+                    <pic:cNvPicPr preferRelativeResize="0"/>
+                  </pic:nvPicPr>
+                  <pic:blipFill>
+                    <a:blip r:embed="rId28"/>
+                    <a:srcRect/>
+                    <a:stretch>
+                      <a:fillRect/>
+                    </a:stretch>
+                  </pic:blipFill>
+                  <pic:spPr>
+                    <a:xfrm>
+                      <a:off x="0" y="0"/>
+                      <a:ext cx="3943350" cy="5114925"/>
+                    </a:xfrm>
+                    <a:prstGeom prst="rect">
+                      <a:avLst/>
+                    </a:prstGeom>
+                    <a:ln/>
+                  </pic:spPr>
+                </pic:pic>
+              </a:graphicData>
+            </a:graphic>
+          </wp:inline>
+        </w:drawing>
+      </w:r>
+    </w:p>
+    <w:p>
+      <w:pPr>
+        <w:pStyle w:val="Figure"/>
+        <w:jc w:val="center"/>
+      </w:pPr>
+      <w:r>
+        <w:t>Clothing Attributes in the ACE</w:t>
+      </w:r>
+    </w:p>
+    <w:p>
+      <w:pPr>
+        <w:pStyle w:val="BodyText1"/>
+      </w:pPr>
+    </w:p>
+    <w:p>
+      <w:pPr>
+        <w:pStyle w:val="BodyText1"/>
+      </w:pPr>
+      <w:r>
+        <w:t>F</w:t>
+      </w:r>
+      <w:r>
+        <w:t>or example, as seen on Figure 11</w:t>
+      </w:r>
+      <w:r>
+        <w:t xml:space="preserve">, the attributes of the item named Vestments of Valhalla contain many fields. It contains common fields such as the code name, the name, </w:t>
+      </w:r>
+      <w:r>
+        <w:lastRenderedPageBreak/>
+        <w:t>the price and the currency fields. Furthermore, it contains fields that specify what assets the clothing item will use when drawn in the game. Also, a very important part of the item creation process where meshes are involved is the vertex count field. This field shows a calculation of how many vertices in a mesh are allowed for the specified item. It also shows the number of vertices gained from masking specific parts of the avatar mesh. The faux equation consists of the following parts:</w:t>
+      </w:r>
+    </w:p>
+    <w:p>
+      <w:pPr>
+        <w:spacing w:after="200" w:line="276" w:lineRule="auto"/>
+        <w:jc w:val="center"/>
+      </w:pPr>
+      <m:oMathPara>
+        <m:oMath>
+          <m:r>
             <w:rPr>
-              <w:lang w:val="hu-HU"/>
+              <w:rFonts w:ascii="Cambria Math" w:hAnsi="Cambria Math"/>
             </w:rPr>
-            <w:instrText xml:space="preserve"> CITATION Tad15 \l 1038 </w:instrText>
-          </w:r>
-          <w:r>
-            <w:fldChar w:fldCharType="separate"/>
-          </w:r>
-          <w:r>
-            <w:rPr>
-              <w:noProof/>
-              <w:lang w:val="hu-HU"/>
-            </w:rPr>
-            <w:t xml:space="preserve"> </w:t>
-          </w:r>
-          <w:r>
-            <w:rPr>
-              <w:noProof/>
-              <w:lang w:val="hu-HU"/>
-            </w:rPr>
-            <w:t>[1]</w:t>
-          </w:r>
-          <w:r>
-            <w:fldChar w:fldCharType="end"/>
-          </w:r>
-        </w:sdtContent>
-      </w:sdt>
-    </w:p>
-    <w:p>
-      <w:pPr>
-        <w:pStyle w:val="BodyText1"/>
-      </w:pPr>
-    </w:p>
-    <w:p>
-      <w:pPr>
-        <w:pStyle w:val="BodyText1"/>
-      </w:pPr>
-      <w:r>
-        <w:t>Additionally, fields with errors are marked with red. This directs the attention of the user to the data fields where they must make changes. As seen on Figure 3. these fields also have a description bellow the attributes.</w:t>
-      </w:r>
-      <w:sdt>
-        <w:sdtPr>
-          <w:id w:val="1683705176"/>
-          <w:citation/>
-        </w:sdtPr>
-        <w:sdtContent>
-          <w:r>
-            <w:fldChar w:fldCharType="begin"/>
-          </w:r>
-          <w:r>
-            <w:rPr>
-              <w:lang w:val="hu-HU"/>
-            </w:rPr>
-            <w:instrText xml:space="preserve">CITATION Tad15 \p 5 \l 1038 </w:instrText>
-          </w:r>
-          <w:r>
-            <w:fldChar w:fldCharType="separate"/>
-          </w:r>
-          <w:r>
-            <w:rPr>
-              <w:noProof/>
-              <w:lang w:val="hu-HU"/>
-            </w:rPr>
-            <w:t xml:space="preserve"> </w:t>
-          </w:r>
-          <w:r>
-            <w:rPr>
-              <w:noProof/>
-              <w:lang w:val="hu-HU"/>
-            </w:rPr>
-            <w:t>[1]</w:t>
-          </w:r>
-          <w:r>
-            <w:fldChar w:fldCharType="end"/>
-          </w:r>
-        </w:sdtContent>
-      </w:sdt>
-    </w:p>
-    <w:p>
-      <w:pPr>
-        <w:pStyle w:val="BodyText1"/>
-      </w:pPr>
-    </w:p>
-    <w:p>
-      <w:pPr>
-        <w:pStyle w:val="BodyText1"/>
-      </w:pPr>
-      <w:r>
-        <w:t xml:space="preserve">Validation is a function called for each and every change on the attribute fields. There are many rules this process is based on. For instance, the code name of any given item </w:t>
+            <m:t xml:space="preserve">Mesh Vertices / Total Vertices Available = Max Vertices on Slot + Masked Vertices. </m:t>
+          </m:r>
+        </m:oMath>
+      </m:oMathPara>
+    </w:p>
+    <w:p>
+      <w:pPr>
+        <w:pStyle w:val="BodyText1"/>
+      </w:pPr>
+      <w:r>
+        <w:t xml:space="preserve">This is non-mathematical formula is just an indicator for the artists to show them information about how they need to optimize their new mesh assets for the game. </w:t>
+      </w:r>
+      <w:r>
+        <w:t xml:space="preserve">Figure </w:t>
+      </w:r>
+      <w:r>
+        <w:t>12</w:t>
+      </w:r>
+      <w:r>
+        <w:t xml:space="preserve"> shows the attributes of </w:t>
+      </w:r>
+      <w:r>
+        <w:t>another</w:t>
+      </w:r>
+      <w:r>
+        <w:t xml:space="preserve"> different item type, the gestures. Gestures do not contain information about the animations associated to them.</w:t>
+      </w:r>
+    </w:p>
+    <w:p>
+      <w:pPr>
+        <w:pStyle w:val="BodyText1"/>
+      </w:pPr>
+    </w:p>
+    <w:p>
+      <w:pPr>
+        <w:pStyle w:val="BodyText1"/>
+        <w:jc w:val="center"/>
+      </w:pPr>
+      <w:r>
+        <w:rPr>
+          <w:noProof/>
+        </w:rPr>
+        <w:drawing>
+          <wp:inline distT="114300" distB="114300" distL="114300" distR="114300" wp14:anchorId="5C275F5B" wp14:editId="6D820956">
+            <wp:extent cx="3943350" cy="2505075"/>
+            <wp:effectExtent l="0" t="0" r="0" b="0"/>
+            <wp:docPr id="21" name="image04.png"/>
+            <wp:cNvGraphicFramePr/>
+            <a:graphic xmlns:a="http://schemas.openxmlformats.org/drawingml/2006/main">
+              <a:graphicData uri="http://schemas.openxmlformats.org/drawingml/2006/picture">
+                <pic:pic xmlns:pic="http://schemas.openxmlformats.org/drawingml/2006/picture">
+                  <pic:nvPicPr>
+                    <pic:cNvPr id="0" name="image04.png"/>
+                    <pic:cNvPicPr preferRelativeResize="0"/>
+                  </pic:nvPicPr>
+                  <pic:blipFill>
+                    <a:blip r:embed="rId29"/>
+                    <a:srcRect/>
+                    <a:stretch>
+                      <a:fillRect/>
+                    </a:stretch>
+                  </pic:blipFill>
+                  <pic:spPr>
+                    <a:xfrm>
+                      <a:off x="0" y="0"/>
+                      <a:ext cx="3943350" cy="2505075"/>
+                    </a:xfrm>
+                    <a:prstGeom prst="rect">
+                      <a:avLst/>
+                    </a:prstGeom>
+                    <a:ln/>
+                  </pic:spPr>
+                </pic:pic>
+              </a:graphicData>
+            </a:graphic>
+          </wp:inline>
+        </w:drawing>
+      </w:r>
+    </w:p>
+    <w:p>
+      <w:pPr>
+        <w:pStyle w:val="Figure"/>
+        <w:jc w:val="center"/>
+      </w:pPr>
+      <w:r>
+        <w:t>A comparison between the Item Browser and the Item Picker</w:t>
+      </w:r>
+    </w:p>
+    <w:p>
+      <w:pPr>
+        <w:pStyle w:val="BodyText1"/>
+      </w:pPr>
+    </w:p>
+    <w:p>
+      <w:pPr>
+        <w:pStyle w:val="BodyText1"/>
+      </w:pPr>
+      <w:r>
+        <w:t xml:space="preserve">Instead, the animator and other gesture related events in the scripts make sure that the gestures are played correctly. The properties of this view only define the attributes which players are concerned about. Here artists and designers can set up what the gesture is called, type of an animation is the it and also change the UI gesture code which triggers the gesture from the in-game </w:t>
+      </w:r>
+      <w:r>
+        <w:t>UI</w:t>
+      </w:r>
+      <w:r>
+        <w:t xml:space="preserve">. </w:t>
+      </w:r>
+      <w:r>
+        <w:t>Finally,</w:t>
+      </w:r>
+      <w:r>
+        <w:t xml:space="preserve"> all gesture can be previewed on the mannequin with the Play Gesture button.</w:t>
+      </w:r>
+    </w:p>
+    <w:p>
+      <w:pPr>
+        <w:pStyle w:val="BodyText1"/>
+      </w:pPr>
+    </w:p>
+    <w:p>
+      <w:pPr>
+        <w:pStyle w:val="BodyText1"/>
+      </w:pPr>
+      <w:r>
+        <w:t xml:space="preserve">Furthermore, the last section of the clothing attributes, shown in Figure iv, is the </w:t>
+      </w:r>
+      <w:proofErr w:type="spellStart"/>
+      <w:r>
+        <w:t>color</w:t>
+      </w:r>
+      <w:proofErr w:type="spellEnd"/>
+      <w:r>
+        <w:t xml:space="preserve"> fields. These fields represent the default colors of a clothing item. These colors are used </w:t>
       </w:r>
       <w:r>
         <w:lastRenderedPageBreak/>
-        <w:t xml:space="preserve">must not match another. Also, another example, clothing items must have all of </w:t>
+        <w:t xml:space="preserve">mainly to give a nice look to the clothes for creating their thumbnail for the in-game inventory. Users can add or delete colors by clicking the + or - buttons below the fields. Additionally, these colors can be set to customizable, which means that players can change the </w:t>
+      </w:r>
+      <w:proofErr w:type="spellStart"/>
+      <w:r>
+        <w:t>color</w:t>
+      </w:r>
+      <w:proofErr w:type="spellEnd"/>
+      <w:r>
+        <w:t xml:space="preserve"> of that slot freely. Clicking a </w:t>
+      </w:r>
+      <w:proofErr w:type="spellStart"/>
+      <w:r>
+        <w:t>color</w:t>
+      </w:r>
+      <w:proofErr w:type="spellEnd"/>
+      <w:r>
+        <w:t xml:space="preserve"> field will call a </w:t>
+      </w:r>
+      <w:proofErr w:type="spellStart"/>
+      <w:r>
+        <w:t>color</w:t>
+      </w:r>
+      <w:proofErr w:type="spellEnd"/>
+      <w:r>
+        <w:t xml:space="preserve"> picker view so artists can select from the range of colors already added to the game. This will prevent creating arbitrary colors for clothes and will make </w:t>
+      </w:r>
+      <w:proofErr w:type="spellStart"/>
+      <w:r>
+        <w:t>coloring</w:t>
+      </w:r>
+      <w:proofErr w:type="spellEnd"/>
+      <w:r>
+        <w:t xml:space="preserve"> consistent throughout the game. Finally, the placement of each </w:t>
+      </w:r>
+      <w:proofErr w:type="spellStart"/>
+      <w:r>
+        <w:t>color</w:t>
+      </w:r>
+      <w:proofErr w:type="spellEnd"/>
+      <w:r>
+        <w:t xml:space="preserve"> is decided by the texture and the </w:t>
+      </w:r>
+      <w:proofErr w:type="spellStart"/>
+      <w:r>
+        <w:t>uv</w:t>
+      </w:r>
+      <w:proofErr w:type="spellEnd"/>
+      <w:r>
+        <w:t xml:space="preserve"> map of the mesh, which is not editable from the ACE.</w:t>
+      </w:r>
+    </w:p>
+    <w:p>
+      <w:pPr>
+        <w:pStyle w:val="BodyText1"/>
+      </w:pPr>
+    </w:p>
+    <w:p>
+      <w:pPr>
+        <w:pStyle w:val="BodyText1"/>
+      </w:pPr>
+      <w:r>
+        <w:t>However, most of the attributes of the items are very similar to each other the properties of clothing sets are fundamentally different. This difference can be clearly seen between the left</w:t>
+      </w:r>
+      <w:r>
+        <w:t xml:space="preserve"> and right hand side of Figure 13</w:t>
+      </w:r>
+      <w:r>
+        <w:t>. Clothing sets only share the code name and name as basic attributes with other items and the preview button as similar functionality.</w:t>
+      </w:r>
+    </w:p>
+    <w:p>
+      <w:pPr>
+        <w:pStyle w:val="BodyText1"/>
+      </w:pPr>
+    </w:p>
+    <w:p>
+      <w:pPr>
+        <w:pStyle w:val="BodyText1"/>
+        <w:jc w:val="center"/>
+      </w:pPr>
+      <w:r>
+        <w:rPr>
+          <w:noProof/>
+        </w:rPr>
+        <w:drawing>
+          <wp:inline distT="114300" distB="114300" distL="114300" distR="114300" wp14:anchorId="13B03C93" wp14:editId="6B10A1A0">
+            <wp:extent cx="4679640" cy="3390900"/>
+            <wp:effectExtent l="0" t="0" r="0" b="0"/>
+            <wp:docPr id="22" name="image08.png"/>
+            <wp:cNvGraphicFramePr/>
+            <a:graphic xmlns:a="http://schemas.openxmlformats.org/drawingml/2006/main">
+              <a:graphicData uri="http://schemas.openxmlformats.org/drawingml/2006/picture">
+                <pic:pic xmlns:pic="http://schemas.openxmlformats.org/drawingml/2006/picture">
+                  <pic:nvPicPr>
+                    <pic:cNvPr id="0" name="image08.png"/>
+                    <pic:cNvPicPr preferRelativeResize="0"/>
+                  </pic:nvPicPr>
+                  <pic:blipFill>
+                    <a:blip r:embed="rId30"/>
+                    <a:srcRect/>
+                    <a:stretch>
+                      <a:fillRect/>
+                    </a:stretch>
+                  </pic:blipFill>
+                  <pic:spPr>
+                    <a:xfrm>
+                      <a:off x="0" y="0"/>
+                      <a:ext cx="4679640" cy="3390900"/>
+                    </a:xfrm>
+                    <a:prstGeom prst="rect">
+                      <a:avLst/>
+                    </a:prstGeom>
+                    <a:ln/>
+                  </pic:spPr>
+                </pic:pic>
+              </a:graphicData>
+            </a:graphic>
+          </wp:inline>
+        </w:drawing>
+      </w:r>
+    </w:p>
+    <w:p>
+      <w:pPr>
+        <w:pStyle w:val="Figure"/>
+        <w:jc w:val="center"/>
+      </w:pPr>
+      <w:r>
+        <w:t xml:space="preserve">The Difference Between </w:t>
+      </w:r>
+      <w:proofErr w:type="spellStart"/>
+      <w:r>
+        <w:t>Color</w:t>
+      </w:r>
+      <w:proofErr w:type="spellEnd"/>
+      <w:r>
+        <w:t xml:space="preserve">, Skin </w:t>
+      </w:r>
+      <w:proofErr w:type="spellStart"/>
+      <w:r>
+        <w:t>Color</w:t>
+      </w:r>
+      <w:proofErr w:type="spellEnd"/>
+      <w:r>
+        <w:t xml:space="preserve"> and Clothing Set Attributes</w:t>
+      </w:r>
+    </w:p>
+    <w:p>
+      <w:pPr>
+        <w:pStyle w:val="BodyText1"/>
+      </w:pPr>
+    </w:p>
+    <w:p>
+      <w:pPr>
+        <w:pStyle w:val="BodyText1"/>
+      </w:pPr>
+      <w:r>
+        <w:t xml:space="preserve">Clothing sets have many specific fields. These include a Reward Name and Reward Flavour fields which hold data for the in-game achievement system as well as the Hard Currency Prize which determines how much currency the players will get for acquiring the whole set. A set decoration can also be assigned to the clothing set by clicking the button </w:t>
+      </w:r>
+      <w:proofErr w:type="spellStart"/>
+      <w:r>
+        <w:t>labeled</w:t>
+      </w:r>
+      <w:proofErr w:type="spellEnd"/>
+      <w:r>
+        <w:t xml:space="preserve"> with Set Deco Code. This will launch a set decoration picker where users </w:t>
+      </w:r>
+      <w:r>
+        <w:lastRenderedPageBreak/>
+        <w:t xml:space="preserve">can select from all the available decorations. Furthermore, in the next section, the products section, users can assign new clothes to the clothing set by clicking the Add Product button at the bottom of the section. All the added clothes will produce a new button with an icon and the name of the clothes. Also, a trash bin icon is provided on the right side of the button to remove the items from the clothing set. </w:t>
+      </w:r>
+      <w:r>
+        <w:t>Finally,</w:t>
+      </w:r>
+      <w:r>
+        <w:t xml:space="preserve"> particle effect can also be assigned to each clothing set which would be shown on the avatars when the full set is worn by players. These effects consist of the prefab of the particle effect and the position on the avatar it will be displayed.</w:t>
+      </w:r>
+    </w:p>
+    <w:p>
+      <w:pPr>
+        <w:pStyle w:val="BodyText1"/>
+      </w:pPr>
+    </w:p>
+    <w:p>
+      <w:pPr>
+        <w:pStyle w:val="BodyText1"/>
+      </w:pPr>
+      <w:r>
+        <w:t>The ACE also features a settings view. This view is visible outside play mode. However, there is a separated view during play mode available containing mannequin and animation controls. In the non-play mode version users of the tool can tweak many settings. Camera speed and preferences, dependencies and folders can be set up using this view.</w:t>
+      </w:r>
+    </w:p>
+    <w:p>
+      <w:pPr>
+        <w:pStyle w:val="BodyText1"/>
+      </w:pPr>
+    </w:p>
+    <w:p>
+      <w:pPr>
+        <w:pStyle w:val="BodyText1"/>
+        <w:jc w:val="center"/>
+      </w:pPr>
+      <w:r>
+        <w:rPr>
+          <w:noProof/>
+        </w:rPr>
+        <w:drawing>
+          <wp:inline distT="114300" distB="114300" distL="114300" distR="114300" wp14:anchorId="1B4973E9" wp14:editId="6BF06724">
+            <wp:extent cx="4679640" cy="2933700"/>
+            <wp:effectExtent l="0" t="0" r="0" b="0"/>
+            <wp:docPr id="23" name="image20.png"/>
+            <wp:cNvGraphicFramePr/>
+            <a:graphic xmlns:a="http://schemas.openxmlformats.org/drawingml/2006/main">
+              <a:graphicData uri="http://schemas.openxmlformats.org/drawingml/2006/picture">
+                <pic:pic xmlns:pic="http://schemas.openxmlformats.org/drawingml/2006/picture">
+                  <pic:nvPicPr>
+                    <pic:cNvPr id="0" name="image20.png"/>
+                    <pic:cNvPicPr preferRelativeResize="0"/>
+                  </pic:nvPicPr>
+                  <pic:blipFill>
+                    <a:blip r:embed="rId31"/>
+                    <a:srcRect/>
+                    <a:stretch>
+                      <a:fillRect/>
+                    </a:stretch>
+                  </pic:blipFill>
+                  <pic:spPr>
+                    <a:xfrm>
+                      <a:off x="0" y="0"/>
+                      <a:ext cx="4679640" cy="2933700"/>
+                    </a:xfrm>
+                    <a:prstGeom prst="rect">
+                      <a:avLst/>
+                    </a:prstGeom>
+                    <a:ln/>
+                  </pic:spPr>
+                </pic:pic>
+              </a:graphicData>
+            </a:graphic>
+          </wp:inline>
+        </w:drawing>
+      </w:r>
+    </w:p>
+    <w:p>
+      <w:pPr>
+        <w:pStyle w:val="Figure"/>
+        <w:jc w:val="center"/>
+      </w:pPr>
+      <w:r>
+        <w:t>The ACE Settings in Play Mode and Outside of Play Mode</w:t>
+      </w:r>
+    </w:p>
+    <w:p>
+      <w:pPr>
+        <w:pStyle w:val="BodyText1"/>
+      </w:pPr>
+    </w:p>
+    <w:p>
+      <w:pPr>
+        <w:pStyle w:val="BodyText1"/>
+      </w:pPr>
+      <w:r>
+        <w:t xml:space="preserve">Also, </w:t>
+      </w:r>
+      <w:r>
+        <w:t>a</w:t>
+      </w:r>
+      <w:r>
+        <w:t xml:space="preserve"> universal placeholder icon can be set for unfinished items, which would require an icon to be made later using the corresponding field as shown on the right hand side of Figure vi. Additionally, the play mode version of this view consists of two parts. Shown on the top left of Figure vi, one of the parts, the ACE Gearbox, contains the network action buttons, the profile changing drop down menu and the camera background </w:t>
+      </w:r>
+      <w:proofErr w:type="spellStart"/>
+      <w:r>
+        <w:t>color</w:t>
+      </w:r>
+      <w:proofErr w:type="spellEnd"/>
+      <w:r>
+        <w:t xml:space="preserve"> field. The other part, the Avatar Settings, contains mannequin related fields such as the gender and mood of it. This section also has buttons to undress all clothes from the </w:t>
+      </w:r>
+      <w:r>
+        <w:lastRenderedPageBreak/>
+        <w:t>mannequin as well as a yellow button to reset the camera to its starting position if needed. Furthermore, the animation controls are responsible for setting the animation speed of the gesture which can be previewed from the ACE. The animation speed can be controlled more precisely with the help of the Animator Speed slider. Finally, animations can be stopped completely with the help of the stop button, represented with a palm icon as seen on Figure vi.</w:t>
+      </w:r>
+    </w:p>
+    <w:p>
+      <w:pPr>
+        <w:pStyle w:val="BodyText1"/>
+      </w:pPr>
+    </w:p>
+    <w:p>
+      <w:pPr>
+        <w:pStyle w:val="BodyText1"/>
+      </w:pPr>
+      <w:r>
+        <w:t xml:space="preserve">As previously seen on Figure 2, the game view does not only contain the preview mannequin, but it also has a special UI element drawn for gesture control. This hexagonal UI element is responsible for reading drag gestures across its buttons and play the corresponding gestures on the mannequin. This element is a part of Project X and is made according to the MVC model. Each button has a unique identifier which the UI reads in the same order as the drag gesture was made. Through this element artist working on new gesture do not have to remember the button identifiers to compile a new drag gesture codes. They simply can hit the Record Gesture </w:t>
       </w:r>
       <w:proofErr w:type="gramStart"/>
       <w:r>
+        <w:t>From</w:t>
+      </w:r>
+      <w:proofErr w:type="gramEnd"/>
+      <w:r>
+        <w:t xml:space="preserve"> UI button in the gesture attributes view and using the mouse drag a new gesture on the UI element.</w:t>
+      </w:r>
+    </w:p>
+    <w:p>
+      <w:pPr>
+        <w:pStyle w:val="BodyText1"/>
+      </w:pPr>
+    </w:p>
+    <w:p>
+      <w:pPr>
+        <w:pStyle w:val="Heading1"/>
+      </w:pPr>
+      <w:r>
+        <w:t>Project Outcome and Accomplishments</w:t>
+      </w:r>
+    </w:p>
+    <w:p>
+      <w:pPr>
+        <w:pStyle w:val="BodyText1"/>
+      </w:pPr>
+    </w:p>
+    <w:p>
+      <w:pPr>
+        <w:pStyle w:val="Heading1"/>
+      </w:pPr>
+      <w:bookmarkStart w:id="12" w:name="_Toc456239242"/>
+      <w:r>
+        <w:t>Conclusion</w:t>
+      </w:r>
+      <w:bookmarkEnd w:id="12"/>
+    </w:p>
+    <w:p>
+      <w:pPr>
         <w:rPr>
-          <w:lang w:val="en-US"/>
+          <w:rFonts w:eastAsiaTheme="minorHAnsi" w:cstheme="minorHAnsi"/>
+          <w:szCs w:val="22"/>
+          <w:lang w:val="en-GB" w:eastAsia="en-US"/>
         </w:rPr>
-        <w:t>their</w:t>
-      </w:r>
-      <w:proofErr w:type="gramEnd"/>
-      <w:r>
-        <w:t xml:space="preserve"> meshes, textures and icons assigned to them.</w:t>
-      </w:r>
-    </w:p>
-    <w:p>
-      <w:pPr>
-        <w:pStyle w:val="BodyText1"/>
-      </w:pPr>
-    </w:p>
-    <w:p>
-      <w:pPr>
-        <w:pStyle w:val="BodyText1"/>
-      </w:pPr>
-      <w:r>
-        <w:t>Network Communication</w:t>
-      </w:r>
-    </w:p>
-    <w:p>
-      <w:pPr>
-        <w:pStyle w:val="BodyText1"/>
-      </w:pPr>
-    </w:p>
-    <w:p>
-      <w:pPr>
-        <w:pStyle w:val="BodyText1"/>
+      </w:pPr>
+    </w:p>
+    <w:p>
+      <w:pPr>
+        <w:rPr>
+          <w:rFonts w:eastAsiaTheme="minorHAnsi" w:cstheme="minorHAnsi"/>
+          <w:szCs w:val="22"/>
+          <w:lang w:val="en-GB" w:eastAsia="en-US"/>
+        </w:rPr>
+      </w:pPr>
+    </w:p>
+    <w:p>
+      <w:pPr>
+        <w:rPr>
+          <w:rFonts w:eastAsiaTheme="minorHAnsi" w:cstheme="minorHAnsi"/>
+          <w:szCs w:val="22"/>
+          <w:lang w:val="en-GB" w:eastAsia="en-US"/>
+        </w:rPr>
+      </w:pPr>
+    </w:p>
+    <w:p>
+      <w:pPr>
+        <w:rPr>
+          <w:rFonts w:eastAsiaTheme="minorHAnsi" w:cstheme="minorHAnsi"/>
+          <w:szCs w:val="22"/>
+          <w:lang w:val="en-GB" w:eastAsia="en-US"/>
+        </w:rPr>
       </w:pPr>
     </w:p>
     <w:p>
       <w:pPr>
         <w:pStyle w:val="Heading1"/>
-      </w:pPr>
-      <w:bookmarkStart w:id="16" w:name="_Toc455551606"/>
-      <w:r>
-        <w:t>Results</w:t>
-      </w:r>
-      <w:bookmarkEnd w:id="16"/>
-    </w:p>
-    <w:p>
-      <w:pPr>
-        <w:pStyle w:val="BodyText1"/>
-      </w:pPr>
-    </w:p>
-    <w:p>
-      <w:pPr>
-        <w:pStyle w:val="Heading1"/>
-      </w:pPr>
-      <w:bookmarkStart w:id="17" w:name="_Toc455551607"/>
-      <w:r>
-        <w:t>Conclusion</w:t>
-      </w:r>
-      <w:bookmarkEnd w:id="17"/>
-    </w:p>
-    <w:p>
-      <w:pPr>
-        <w:pStyle w:val="BodyText1"/>
-      </w:pPr>
-    </w:p>
-    <w:bookmarkStart w:id="18" w:name="_Toc455551608" w:displacedByCustomXml="next"/>
-    <w:sdt>
-      <w:sdtPr>
-        <w:rPr>
-          <w:rFonts w:eastAsia="Times New Roman" w:cs="Times New Roman"/>
-          <w:b w:val="0"/>
-          <w:bCs w:val="0"/>
-          <w:sz w:val="22"/>
-          <w:szCs w:val="24"/>
-          <w:lang w:val="fi-FI" w:eastAsia="fi-FI"/>
-        </w:rPr>
-        <w:id w:val="-1823963472"/>
-        <w:docPartObj>
-          <w:docPartGallery w:val="Bibliographies"/>
-          <w:docPartUnique/>
-        </w:docPartObj>
-      </w:sdtPr>
-      <w:sdtEndPr>
-        <w:rPr>
-          <w:lang w:val="en-US"/>
-        </w:rPr>
-      </w:sdtEndPr>
-      <w:sdtContent>
-        <w:p>
-          <w:pPr>
-            <w:pStyle w:val="Heading1"/>
-            <w:numPr>
-              <w:ilvl w:val="0"/>
-              <w:numId w:val="0"/>
-            </w:numPr>
-            <w:ind w:left="431" w:hanging="431"/>
-          </w:pPr>
-          <w:r>
-            <w:t>References</w:t>
-          </w:r>
-          <w:bookmarkEnd w:id="18"/>
-        </w:p>
-        <w:sdt>
-          <w:sdtPr>
-            <w:id w:val="-573587230"/>
-            <w:bibliography/>
-          </w:sdtPr>
-          <w:sdtEndPr/>
-          <w:sdtContent>
-            <w:p>
-              <w:pPr>
-                <w:pStyle w:val="Bibliography"/>
-                <w:rPr>
-                  <w:noProof/>
-                  <w:vanish/>
-                  <w:sz w:val="24"/>
-                </w:rPr>
-              </w:pPr>
-              <w:r>
-                <w:fldChar w:fldCharType="begin"/>
-              </w:r>
-              <w:r>
-                <w:rPr>
-                  <w:lang w:val="en-GB"/>
-                </w:rPr>
-                <w:instrText xml:space="preserve"> BIBLIOGRAPHY </w:instrText>
-              </w:r>
-              <w:r>
-                <w:fldChar w:fldCharType="separate"/>
-              </w:r>
-              <w:r>
-                <w:rPr>
-                  <w:noProof/>
-                  <w:vanish/>
-                </w:rPr>
-                <w:t>x</w:t>
-              </w:r>
-            </w:p>
-            <w:tbl>
-              <w:tblPr>
-                <w:tblW w:w="5000" w:type="pct"/>
-                <w:tblCellSpacing w:w="15" w:type="dxa"/>
-                <w:tblCellMar>
-                  <w:top w:w="15" w:type="dxa"/>
-                  <w:left w:w="15" w:type="dxa"/>
-                  <w:bottom w:w="15" w:type="dxa"/>
-                  <w:right w:w="15" w:type="dxa"/>
-                </w:tblCellMar>
-                <w:tblLook w:val="04A0" w:firstRow="1" w:lastRow="0" w:firstColumn="1" w:lastColumn="0" w:noHBand="0" w:noVBand="1"/>
-              </w:tblPr>
-              <w:tblGrid>
-                <w:gridCol w:w="259"/>
-                <w:gridCol w:w="8245"/>
-              </w:tblGrid>
-              <w:tr>
-                <w:trPr>
-                  <w:tblCellSpacing w:w="15" w:type="dxa"/>
-                </w:trPr>
-                <w:tc>
-                  <w:tcPr>
-                    <w:tcW w:w="0" w:type="auto"/>
-                    <w:hideMark/>
-                  </w:tcPr>
-                  <w:p>
-                    <w:pPr>
-                      <w:pStyle w:val="Bibliography"/>
-                      <w:jc w:val="right"/>
-                      <w:rPr>
-                        <w:noProof/>
-                      </w:rPr>
-                    </w:pPr>
-                    <w:r>
-                      <w:rPr>
-                        <w:noProof/>
-                      </w:rPr>
-                      <w:t>1</w:t>
-                    </w:r>
-                  </w:p>
-                </w:tc>
-                <w:tc>
-                  <w:tcPr>
-                    <w:tcW w:w="0" w:type="auto"/>
-                    <w:hideMark/>
-                  </w:tcPr>
-                  <w:p>
-                    <w:pPr>
-                      <w:pStyle w:val="Bibliography"/>
-                      <w:rPr>
-                        <w:noProof/>
-                      </w:rPr>
-                    </w:pPr>
-                    <w:r>
-                      <w:rPr>
-                        <w:noProof/>
-                      </w:rPr>
-                      <w:t>Tadres A. Extending Unity with Editor Scripting. Birmingham, UK: Packt Publishing Ltd.; 2015.</w:t>
-                    </w:r>
-                  </w:p>
-                </w:tc>
-              </w:tr>
-              <w:tr>
-                <w:trPr>
-                  <w:tblCellSpacing w:w="15" w:type="dxa"/>
-                </w:trPr>
-                <w:tc>
-                  <w:tcPr>
-                    <w:tcW w:w="0" w:type="auto"/>
-                    <w:hideMark/>
-                  </w:tcPr>
-                  <w:p>
-                    <w:pPr>
-                      <w:pStyle w:val="Bibliography"/>
-                      <w:jc w:val="right"/>
-                      <w:rPr>
-                        <w:noProof/>
-                      </w:rPr>
-                    </w:pPr>
-                    <w:r>
-                      <w:rPr>
-                        <w:noProof/>
-                      </w:rPr>
-                      <w:t>2</w:t>
-                    </w:r>
-                  </w:p>
-                </w:tc>
-                <w:tc>
-                  <w:tcPr>
-                    <w:tcW w:w="0" w:type="auto"/>
-                    <w:hideMark/>
-                  </w:tcPr>
-                  <w:p>
-                    <w:pPr>
-                      <w:pStyle w:val="Bibliography"/>
-                      <w:rPr>
-                        <w:noProof/>
-                      </w:rPr>
-                    </w:pPr>
-                    <w:r>
-                      <w:rPr>
-                        <w:noProof/>
-                      </w:rPr>
-                      <w:t>Navarro A, Pradilla JV, Rio O. Open Source 3D Game Engines for Serious Games Modeling. Alexandru C, editor. Rijeka, Croatia: InTech; 2012.</w:t>
-                    </w:r>
-                  </w:p>
-                </w:tc>
-              </w:tr>
-              <w:tr>
-                <w:trPr>
-                  <w:tblCellSpacing w:w="15" w:type="dxa"/>
-                </w:trPr>
-                <w:tc>
-                  <w:tcPr>
-                    <w:tcW w:w="0" w:type="auto"/>
-                    <w:hideMark/>
-                  </w:tcPr>
-                  <w:p>
-                    <w:pPr>
-                      <w:pStyle w:val="Bibliography"/>
-                      <w:jc w:val="right"/>
-                      <w:rPr>
-                        <w:noProof/>
-                      </w:rPr>
-                    </w:pPr>
-                    <w:r>
-                      <w:rPr>
-                        <w:noProof/>
-                      </w:rPr>
-                      <w:t>3</w:t>
-                    </w:r>
-                  </w:p>
-                </w:tc>
-                <w:tc>
-                  <w:tcPr>
-                    <w:tcW w:w="0" w:type="auto"/>
-                    <w:hideMark/>
-                  </w:tcPr>
-                  <w:p>
-                    <w:pPr>
-                      <w:pStyle w:val="Bibliography"/>
-                      <w:rPr>
-                        <w:noProof/>
-                      </w:rPr>
-                    </w:pPr>
-                    <w:r>
-                      <w:rPr>
-                        <w:noProof/>
-                      </w:rPr>
-                      <w:t>Henson C, Henson R. Unity 4.x Game Development by Example Beginner's Guide. Birmingham, UK: Packt Publishing Ltd; 2013.</w:t>
-                    </w:r>
-                  </w:p>
-                </w:tc>
-              </w:tr>
-              <w:tr>
-                <w:trPr>
-                  <w:tblCellSpacing w:w="15" w:type="dxa"/>
-                </w:trPr>
-                <w:tc>
-                  <w:tcPr>
-                    <w:tcW w:w="0" w:type="auto"/>
-                    <w:hideMark/>
-                  </w:tcPr>
-                  <w:p>
-                    <w:pPr>
-                      <w:pStyle w:val="Bibliography"/>
-                      <w:jc w:val="right"/>
-                      <w:rPr>
-                        <w:noProof/>
-                      </w:rPr>
-                    </w:pPr>
-                    <w:r>
-                      <w:rPr>
-                        <w:noProof/>
-                      </w:rPr>
-                      <w:t>4</w:t>
-                    </w:r>
-                  </w:p>
-                </w:tc>
-                <w:tc>
-                  <w:tcPr>
-                    <w:tcW w:w="0" w:type="auto"/>
-                    <w:hideMark/>
-                  </w:tcPr>
-                  <w:p>
-                    <w:pPr>
-                      <w:pStyle w:val="Bibliography"/>
-                      <w:rPr>
-                        <w:noProof/>
-                      </w:rPr>
-                    </w:pPr>
-                    <w:r>
-                      <w:rPr>
-                        <w:noProof/>
-                      </w:rPr>
-                      <w:t>Smith M, Queiroz C. Unity 4.x Cookbook. Birmingham, UK: Packt Publishing Ltd.; 2013.</w:t>
-                    </w:r>
-                  </w:p>
-                </w:tc>
-              </w:tr>
-              <w:tr>
-                <w:trPr>
-                  <w:tblCellSpacing w:w="15" w:type="dxa"/>
-                </w:trPr>
-                <w:tc>
-                  <w:tcPr>
-                    <w:tcW w:w="0" w:type="auto"/>
-                    <w:hideMark/>
-                  </w:tcPr>
-                  <w:p>
-                    <w:pPr>
-                      <w:pStyle w:val="Bibliography"/>
-                      <w:jc w:val="right"/>
-                      <w:rPr>
-                        <w:noProof/>
-                      </w:rPr>
-                    </w:pPr>
-                    <w:r>
-                      <w:rPr>
-                        <w:noProof/>
-                      </w:rPr>
-                      <w:t>5.</w:t>
-                    </w:r>
-                  </w:p>
-                </w:tc>
-                <w:tc>
-                  <w:tcPr>
-                    <w:tcW w:w="0" w:type="auto"/>
-                    <w:hideMark/>
-                  </w:tcPr>
-                  <w:p>
-                    <w:pPr>
-                      <w:pStyle w:val="Bibliography"/>
-                      <w:rPr>
-                        <w:noProof/>
-                      </w:rPr>
-                    </w:pPr>
-                    <w:r>
-                      <w:rPr>
-                        <w:noProof/>
-                      </w:rPr>
-                      <w:t>Lowood H. Game Engines and Game History. Kinephanos. 2014 January.</w:t>
-                    </w:r>
-                  </w:p>
-                </w:tc>
-              </w:tr>
-            </w:tbl>
-            <w:p>
-              <w:pPr>
-                <w:pStyle w:val="Bibliography"/>
-                <w:rPr>
-                  <w:rFonts w:eastAsiaTheme="minorEastAsia"/>
-                  <w:noProof/>
-                  <w:vanish/>
-                </w:rPr>
-              </w:pPr>
-              <w:r>
-                <w:rPr>
-                  <w:noProof/>
-                  <w:vanish/>
-                </w:rPr>
-                <w:t>x</w:t>
-              </w:r>
-            </w:p>
-            <w:p>
-              <w:r>
-                <w:rPr>
-                  <w:b/>
-                  <w:bCs/>
-                  <w:noProof/>
-                </w:rPr>
-                <w:fldChar w:fldCharType="end"/>
-              </w:r>
-            </w:p>
-          </w:sdtContent>
-        </w:sdt>
-      </w:sdtContent>
-    </w:sdt>
-    <w:p>
-      <w:pPr>
-        <w:rPr>
-          <w:lang w:val="en-GB"/>
-        </w:rPr>
+        <w:numPr>
+          <w:ilvl w:val="0"/>
+          <w:numId w:val="0"/>
+        </w:numPr>
+      </w:pPr>
+      <w:bookmarkStart w:id="13" w:name="_Toc456239243"/>
+      <w:r>
+        <w:t>References</w:t>
+      </w:r>
+      <w:bookmarkEnd w:id="13"/>
+    </w:p>
+    <w:p>
+      <w:pPr>
+        <w:pStyle w:val="BodyText1"/>
+      </w:pPr>
+    </w:p>
+    <w:p>
+      <w:pPr>
+        <w:pStyle w:val="BodyText1"/>
+      </w:pPr>
+    </w:p>
+    <w:p>
+      <w:pPr>
+        <w:pStyle w:val="BodyText1"/>
+        <w:numPr>
+          <w:ilvl w:val="0"/>
+          <w:numId w:val="18"/>
+        </w:numPr>
+        <w:jc w:val="left"/>
+      </w:pPr>
+      <w:r>
+        <w:t>Company Facts. [Online]. San Francisco, USA: Unity Technologies. URL: https://unity3d.com/public-relations. Accessed 8 July 2016.</w:t>
+      </w:r>
+    </w:p>
+    <w:p>
+      <w:pPr>
+        <w:pStyle w:val="BodyText1"/>
+        <w:numPr>
+          <w:ilvl w:val="0"/>
+          <w:numId w:val="18"/>
+        </w:numPr>
+        <w:jc w:val="left"/>
+      </w:pPr>
+      <w:r>
+        <w:t>Gregory J. Game Engine Architecture. Boca Raton, USA: CRC Press; 2009</w:t>
+      </w:r>
+    </w:p>
+    <w:p>
+      <w:pPr>
+        <w:pStyle w:val="BodyText1"/>
+        <w:numPr>
+          <w:ilvl w:val="0"/>
+          <w:numId w:val="18"/>
+        </w:numPr>
+        <w:jc w:val="left"/>
+      </w:pPr>
+      <w:r>
+        <w:t>Sloan R J S. Virtual Character Design. Boca Raton, USA: CRC Press; 2015 https://goo.gl/tN5fmG</w:t>
+      </w:r>
+    </w:p>
+    <w:p>
+      <w:pPr>
+        <w:pStyle w:val="BodyText1"/>
+        <w:numPr>
+          <w:ilvl w:val="0"/>
+          <w:numId w:val="18"/>
+        </w:numPr>
+        <w:jc w:val="left"/>
+      </w:pPr>
+      <w:r>
+        <w:lastRenderedPageBreak/>
+        <w:t>First Look at the Wii U Mii Studio. [Online]. USA: Player Essence.com; 15 November 2012. URL:</w:t>
+      </w:r>
+      <w:r>
+        <w:t xml:space="preserve"> </w:t>
+      </w:r>
+      <w:r>
+        <w:t>http://playeressence.com/first-look-at-the-wii-u-mii-studio-screenshots/. Accessed 8 July 2016.</w:t>
+      </w:r>
+    </w:p>
+    <w:p>
+      <w:pPr>
+        <w:pStyle w:val="BodyText1"/>
+        <w:numPr>
+          <w:ilvl w:val="0"/>
+          <w:numId w:val="18"/>
+        </w:numPr>
+        <w:jc w:val="left"/>
+      </w:pPr>
+      <w:r>
+        <w:t>Rees A. Here's What Happens When You Play Kendall and Kylie Jenner's New App, Which Is Delightful. [Online]. USA: Cosmopolitan, Hearst Communications, Inc.; 17 February 2016. URL: http://www.cosmopolitan.com/entertainment/celebs/news/g5425/kendall-kylie-jenner-app-game-review-walkthrough/. Accessed 8 July 2016.</w:t>
+      </w:r>
+    </w:p>
+    <w:p>
+      <w:pPr>
+        <w:pStyle w:val="BodyText1"/>
+        <w:numPr>
+          <w:ilvl w:val="0"/>
+          <w:numId w:val="18"/>
+        </w:numPr>
+        <w:jc w:val="left"/>
+      </w:pPr>
+      <w:r>
+        <w:t>Tadres A. Extending Unity with Editor Scripting. Birmingham, UK: Packt Publishing Ltd.; 2015.</w:t>
+      </w:r>
+    </w:p>
+    <w:p>
+      <w:pPr>
+        <w:pStyle w:val="BodyText1"/>
+        <w:numPr>
+          <w:ilvl w:val="0"/>
+          <w:numId w:val="18"/>
+        </w:numPr>
+        <w:jc w:val="left"/>
+      </w:pPr>
+      <w:r>
+        <w:t>Smith M, Queiroz C. Unity 4.x Cookbook. Birmingham, UK: Packt Publishing Ltd.; 2013.</w:t>
+      </w:r>
+    </w:p>
+    <w:p>
+      <w:pPr>
+        <w:pStyle w:val="BodyText1"/>
+        <w:numPr>
+          <w:ilvl w:val="0"/>
+          <w:numId w:val="18"/>
+        </w:numPr>
+        <w:jc w:val="left"/>
+      </w:pPr>
+      <w:r>
+        <w:t>Henson C, Henson R. Unity 4.x Game Development by Example Beginner's Guide. Birmingham, UK: Packt Publishing Ltd; 2013.</w:t>
+      </w:r>
+    </w:p>
+    <w:p>
+      <w:pPr>
+        <w:pStyle w:val="BodyText1"/>
+        <w:numPr>
+          <w:ilvl w:val="0"/>
+          <w:numId w:val="18"/>
+        </w:numPr>
+        <w:jc w:val="left"/>
         <w:sectPr>
-          <w:headerReference w:type="default" r:id="rId24"/>
-          <w:footerReference w:type="default" r:id="rId25"/>
+          <w:headerReference w:type="default" r:id="rId32"/>
+          <w:footerReference w:type="default" r:id="rId33"/>
           <w:pgSz w:w="11906" w:h="16838"/>
           <w:pgMar w:top="1418" w:right="1134" w:bottom="1701" w:left="2268" w:header="567" w:footer="567" w:gutter="0"/>
           <w:pgNumType w:start="1"/>
@@ -5322,6 +6165,15 @@
           <w:docGrid w:linePitch="360"/>
         </w:sectPr>
       </w:pPr>
+      <w:r>
+        <w:t xml:space="preserve">Navarro A, Pradilla JV, Rio O. Open Source 3D Game Engines for Serious Games </w:t>
+      </w:r>
+      <w:r>
+        <w:t>Modelling</w:t>
+      </w:r>
+      <w:r>
+        <w:t>. Alexandru C, editor. Rijeka, Croatia: InTech; 2012.</w:t>
+      </w:r>
     </w:p>
     <w:p>
       <w:pPr>
@@ -5355,7 +6207,6 @@
           <w:lang w:val="en-GB"/>
         </w:rPr>
       </w:pPr>
-      <w:bookmarkStart w:id="19" w:name="_GoBack"/>
       <w:r>
         <w:rPr>
           <w:lang w:val="en-GB"/>
@@ -5367,7 +6218,7 @@
       <w:pPr>
         <w:pStyle w:val="BodyText1"/>
         <w:sectPr>
-          <w:headerReference w:type="default" r:id="rId26"/>
+          <w:headerReference w:type="default" r:id="rId34"/>
           <w:pgSz w:w="11906" w:h="16838" w:code="9"/>
           <w:pgMar w:top="1134" w:right="1134" w:bottom="1701" w:left="2268" w:header="567" w:footer="567" w:gutter="0"/>
           <w:pgNumType w:start="1"/>
@@ -5376,7 +6227,6 @@
         </w:sectPr>
       </w:pPr>
     </w:p>
-    <w:bookmarkEnd w:id="19"/>
     <w:p>
       <w:pPr>
         <w:pStyle w:val="BodyText1"/>
@@ -5419,7 +6269,7 @@
       </w:pPr>
     </w:p>
     <w:sectPr>
-      <w:headerReference w:type="default" r:id="rId27"/>
+      <w:headerReference w:type="default" r:id="rId35"/>
       <w:pgSz w:w="11906" w:h="16838" w:code="9"/>
       <w:pgMar w:top="1134" w:right="1134" w:bottom="1701" w:left="2268" w:header="567" w:footer="567" w:gutter="0"/>
       <w:pgNumType w:start="1"/>
@@ -5834,7 +6684,7 @@
           <w:rPr>
             <w:noProof/>
           </w:rPr>
-          <w:t>12</w:t>
+          <w:t>19</w:t>
         </w:r>
         <w:r>
           <w:rPr>
@@ -5905,14 +6755,27 @@
           </w:rPr>
           <w:t xml:space="preserve"> (</w:t>
         </w:r>
-        <w:fldSimple w:instr=" SECTIONPAGES  \* Arabic  \* MERGEFORMAT ">
-          <w:r>
-            <w:rPr>
-              <w:noProof/>
-            </w:rPr>
-            <w:t>1</w:t>
-          </w:r>
-        </w:fldSimple>
+        <w:r>
+          <w:fldChar w:fldCharType="begin"/>
+        </w:r>
+        <w:r>
+          <w:instrText xml:space="preserve"> SECTIONPAGES  \* Arabic  \* MERGEFORMAT </w:instrText>
+        </w:r>
+        <w:r>
+          <w:fldChar w:fldCharType="separate"/>
+        </w:r>
+        <w:r>
+          <w:rPr>
+            <w:noProof/>
+          </w:rPr>
+          <w:t>1</w:t>
+        </w:r>
+        <w:r>
+          <w:rPr>
+            <w:noProof/>
+          </w:rPr>
+          <w:fldChar w:fldCharType="end"/>
+        </w:r>
         <w:r>
           <w:rPr>
             <w:noProof/>
@@ -5996,14 +6859,27 @@
           </w:rPr>
           <w:t xml:space="preserve"> (</w:t>
         </w:r>
-        <w:fldSimple w:instr=" SECTIONPAGES  \* Arabic  \* MERGEFORMAT ">
-          <w:r>
-            <w:rPr>
-              <w:noProof/>
-            </w:rPr>
-            <w:t>1</w:t>
-          </w:r>
-        </w:fldSimple>
+        <w:r>
+          <w:fldChar w:fldCharType="begin"/>
+        </w:r>
+        <w:r>
+          <w:instrText xml:space="preserve"> SECTIONPAGES  \* Arabic  \* MERGEFORMAT </w:instrText>
+        </w:r>
+        <w:r>
+          <w:fldChar w:fldCharType="separate"/>
+        </w:r>
+        <w:r>
+          <w:rPr>
+            <w:noProof/>
+          </w:rPr>
+          <w:t>1</w:t>
+        </w:r>
+        <w:r>
+          <w:rPr>
+            <w:noProof/>
+          </w:rPr>
+          <w:fldChar w:fldCharType="end"/>
+        </w:r>
         <w:r>
           <w:rPr>
             <w:noProof/>
@@ -6736,6 +7612,92 @@
     </w:lvl>
   </w:abstractNum>
   <w:abstractNum w:abstractNumId="15" w15:restartNumberingAfterBreak="0">
+    <w:nsid w:val="67CA043C"/>
+    <w:multiLevelType w:val="hybridMultilevel"/>
+    <w:tmpl w:val="5BEA9D16"/>
+    <w:lvl w:ilvl="0" w:tplc="040E000F">
+      <w:start w:val="1"/>
+      <w:numFmt w:val="decimal"/>
+      <w:lvlText w:val="%1."/>
+      <w:lvlJc w:val="left"/>
+      <w:pPr>
+        <w:ind w:left="720" w:hanging="360"/>
+      </w:pPr>
+    </w:lvl>
+    <w:lvl w:ilvl="1" w:tplc="040E0019" w:tentative="1">
+      <w:start w:val="1"/>
+      <w:numFmt w:val="lowerLetter"/>
+      <w:lvlText w:val="%2."/>
+      <w:lvlJc w:val="left"/>
+      <w:pPr>
+        <w:ind w:left="1440" w:hanging="360"/>
+      </w:pPr>
+    </w:lvl>
+    <w:lvl w:ilvl="2" w:tplc="040E001B" w:tentative="1">
+      <w:start w:val="1"/>
+      <w:numFmt w:val="lowerRoman"/>
+      <w:lvlText w:val="%3."/>
+      <w:lvlJc w:val="right"/>
+      <w:pPr>
+        <w:ind w:left="2160" w:hanging="180"/>
+      </w:pPr>
+    </w:lvl>
+    <w:lvl w:ilvl="3" w:tplc="040E000F" w:tentative="1">
+      <w:start w:val="1"/>
+      <w:numFmt w:val="decimal"/>
+      <w:lvlText w:val="%4."/>
+      <w:lvlJc w:val="left"/>
+      <w:pPr>
+        <w:ind w:left="2880" w:hanging="360"/>
+      </w:pPr>
+    </w:lvl>
+    <w:lvl w:ilvl="4" w:tplc="040E0019" w:tentative="1">
+      <w:start w:val="1"/>
+      <w:numFmt w:val="lowerLetter"/>
+      <w:lvlText w:val="%5."/>
+      <w:lvlJc w:val="left"/>
+      <w:pPr>
+        <w:ind w:left="3600" w:hanging="360"/>
+      </w:pPr>
+    </w:lvl>
+    <w:lvl w:ilvl="5" w:tplc="040E001B" w:tentative="1">
+      <w:start w:val="1"/>
+      <w:numFmt w:val="lowerRoman"/>
+      <w:lvlText w:val="%6."/>
+      <w:lvlJc w:val="right"/>
+      <w:pPr>
+        <w:ind w:left="4320" w:hanging="180"/>
+      </w:pPr>
+    </w:lvl>
+    <w:lvl w:ilvl="6" w:tplc="040E000F" w:tentative="1">
+      <w:start w:val="1"/>
+      <w:numFmt w:val="decimal"/>
+      <w:lvlText w:val="%7."/>
+      <w:lvlJc w:val="left"/>
+      <w:pPr>
+        <w:ind w:left="5040" w:hanging="360"/>
+      </w:pPr>
+    </w:lvl>
+    <w:lvl w:ilvl="7" w:tplc="040E0019" w:tentative="1">
+      <w:start w:val="1"/>
+      <w:numFmt w:val="lowerLetter"/>
+      <w:lvlText w:val="%8."/>
+      <w:lvlJc w:val="left"/>
+      <w:pPr>
+        <w:ind w:left="5760" w:hanging="360"/>
+      </w:pPr>
+    </w:lvl>
+    <w:lvl w:ilvl="8" w:tplc="040E001B" w:tentative="1">
+      <w:start w:val="1"/>
+      <w:numFmt w:val="lowerRoman"/>
+      <w:lvlText w:val="%9."/>
+      <w:lvlJc w:val="right"/>
+      <w:pPr>
+        <w:ind w:left="6480" w:hanging="180"/>
+      </w:pPr>
+    </w:lvl>
+  </w:abstractNum>
+  <w:abstractNum w:abstractNumId="16" w15:restartNumberingAfterBreak="0">
     <w:nsid w:val="6D5778AA"/>
     <w:multiLevelType w:val="hybridMultilevel"/>
     <w:tmpl w:val="C79EAB64"/>
@@ -6832,7 +7794,7 @@
     <w:abstractNumId w:val="14"/>
   </w:num>
   <w:num w:numId="3">
-    <w:abstractNumId w:val="15"/>
+    <w:abstractNumId w:val="16"/>
   </w:num>
   <w:num w:numId="4">
     <w:abstractNumId w:val="13"/>
@@ -6884,6 +7846,9 @@
   </w:num>
   <w:num w:numId="17">
     <w:abstractNumId w:val="11"/>
+  </w:num>
+  <w:num w:numId="18">
+    <w:abstractNumId w:val="15"/>
   </w:num>
 </w:numbering>
 </file>
@@ -9738,7 +10703,7 @@
 </file>
 
 <file path=customXml/itemProps1.xml><?xml version="1.0" encoding="utf-8"?>
-<ds:datastoreItem xmlns:ds="http://schemas.openxmlformats.org/officeDocument/2006/customXml" ds:itemID="{D9E109B3-4D14-415A-8E2A-312F098FDFFB}">
+<ds:datastoreItem xmlns:ds="http://schemas.openxmlformats.org/officeDocument/2006/customXml" ds:itemID="{822F670A-E893-4234-9966-A78444AC746E}">
   <ds:schemaRefs>
     <ds:schemaRef ds:uri="http://schemas.openxmlformats.org/officeDocument/2006/bibliography"/>
   </ds:schemaRefs>

</xml_diff>